<commit_message>
Update contracts  Changes to be committed: 	modified:   Seeder/static/www/download/licencni-smlouva-wa-fo.docx 	modified:   Seeder/static/www/download/licencni-smlouva-wa-po.docx
</commit_message>
<xml_diff>
--- a/Seeder/static/www/download/licencni-smlouva-wa-fo.docx
+++ b/Seeder/static/www/download/licencni-smlouva-wa-fo.docx
@@ -1091,43 +1091,124 @@
     <w:p>
       <w:pPr>
         <w:spacing w:after="0" w:line="240" w:lineRule="auto"/>
-        <w:jc w:val="both"/>
-        <w:rPr>
-          <w:rFonts w:ascii="Times New Roman" w:eastAsia="Times New Roman" w:hAnsi="Times New Roman" w:cs="Times New Roman"/>
-          <w:sz w:val="24"/>
-          <w:szCs w:val="24"/>
-          <w:lang w:eastAsia="cs-CZ"/>
-        </w:rPr>
-      </w:pPr>
-      <w:r>
-        <w:rPr>
-          <w:rFonts w:ascii="Times New Roman" w:eastAsia="Times New Roman" w:hAnsi="Times New Roman" w:cs="Times New Roman"/>
-          <w:color w:val="000000"/>
-          <w:sz w:val="24"/>
-          <w:szCs w:val="24"/>
-          <w:lang w:eastAsia="cs-CZ"/>
-        </w:rPr>
-        <w:t xml:space="preserve">zastoupena Ing. Petrem Knížkem, náměstkem </w:t>
-      </w:r>
-      <w:r>
-        <w:rPr>
-          <w:rFonts w:ascii="Times New Roman" w:eastAsia="Times New Roman" w:hAnsi="Times New Roman" w:cs="Times New Roman"/>
-          <w:color w:val="000000"/>
-          <w:sz w:val="24"/>
-          <w:szCs w:val="24"/>
-          <w:lang w:eastAsia="cs-CZ"/>
-        </w:rPr>
-        <w:t xml:space="preserve">pro sekci digitalizace a </w:t>
-      </w:r>
-      <w:r>
-        <w:rPr>
-          <w:rFonts w:ascii="Times New Roman" w:eastAsia="Times New Roman" w:hAnsi="Times New Roman" w:cs="Times New Roman"/>
-          <w:color w:val="000000"/>
-          <w:sz w:val="24"/>
-          <w:szCs w:val="24"/>
-          <w:lang w:eastAsia="cs-CZ"/>
-        </w:rPr>
-        <w:t>technologie,</w:t>
+        <w:rPr>
+          <w:rFonts w:ascii="Times New Roman" w:eastAsia="Times New Roman" w:hAnsi="Times New Roman" w:cs="Times New Roman"/>
+          <w:sz w:val="24"/>
+          <w:szCs w:val="24"/>
+          <w:lang w:eastAsia="cs-CZ"/>
+        </w:rPr>
+      </w:pPr>
+      <w:r>
+        <w:rPr>
+          <w:rFonts w:ascii="Times New Roman" w:eastAsia="Times New Roman" w:hAnsi="Times New Roman" w:cs="Times New Roman"/>
+          <w:color w:val="000000"/>
+          <w:sz w:val="24"/>
+          <w:szCs w:val="24"/>
+          <w:lang w:eastAsia="cs-CZ"/>
+        </w:rPr>
+        <w:t xml:space="preserve">zastoupena </w:t>
+      </w:r>
+      <w:r>
+        <w:rPr>
+          <w:rFonts w:ascii="Times New Roman" w:eastAsia="Times New Roman" w:hAnsi="Times New Roman" w:cs="Times New Roman"/>
+          <w:color w:val="000000"/>
+          <w:sz w:val="24"/>
+          <w:szCs w:val="24"/>
+          <w:lang w:eastAsia="cs-CZ"/>
+        </w:rPr>
+        <w:t>Bc</w:t>
+      </w:r>
+      <w:r>
+        <w:rPr>
+          <w:rFonts w:ascii="Times New Roman" w:eastAsia="Times New Roman" w:hAnsi="Times New Roman" w:cs="Times New Roman"/>
+          <w:color w:val="000000"/>
+          <w:sz w:val="24"/>
+          <w:szCs w:val="24"/>
+          <w:lang w:eastAsia="cs-CZ"/>
+        </w:rPr>
+        <w:t>. Petr</w:t>
+      </w:r>
+      <w:r>
+        <w:rPr>
+          <w:rFonts w:ascii="Times New Roman" w:eastAsia="Times New Roman" w:hAnsi="Times New Roman" w:cs="Times New Roman"/>
+          <w:color w:val="000000"/>
+          <w:sz w:val="24"/>
+          <w:szCs w:val="24"/>
+          <w:lang w:eastAsia="cs-CZ"/>
+        </w:rPr>
+        <w:t>ou Burdovou</w:t>
+      </w:r>
+      <w:r>
+        <w:rPr>
+          <w:rFonts w:ascii="Times New Roman" w:eastAsia="Times New Roman" w:hAnsi="Times New Roman" w:cs="Times New Roman"/>
+          <w:color w:val="000000"/>
+          <w:sz w:val="24"/>
+          <w:szCs w:val="24"/>
+          <w:lang w:eastAsia="cs-CZ"/>
+        </w:rPr>
+        <w:t xml:space="preserve"> </w:t>
+      </w:r>
+      <w:bookmarkStart w:id="0" w:name="_GoBack"/>
+      <w:bookmarkEnd w:id="0"/>
+      <w:r>
+        <w:rPr>
+          <w:rFonts w:ascii="Times New Roman" w:eastAsia="Times New Roman" w:hAnsi="Times New Roman" w:cs="Times New Roman"/>
+          <w:color w:val="000000"/>
+          <w:sz w:val="24"/>
+          <w:szCs w:val="24"/>
+          <w:lang w:eastAsia="cs-CZ"/>
+        </w:rPr>
+        <w:t>náměstk</w:t>
+      </w:r>
+      <w:r>
+        <w:rPr>
+          <w:rFonts w:ascii="Times New Roman" w:eastAsia="Times New Roman" w:hAnsi="Times New Roman" w:cs="Times New Roman"/>
+          <w:color w:val="000000"/>
+          <w:sz w:val="24"/>
+          <w:szCs w:val="24"/>
+          <w:lang w:eastAsia="cs-CZ"/>
+        </w:rPr>
+        <w:t>yní</w:t>
+      </w:r>
+      <w:r>
+        <w:rPr>
+          <w:rFonts w:ascii="Times New Roman" w:eastAsia="Times New Roman" w:hAnsi="Times New Roman" w:cs="Times New Roman"/>
+          <w:color w:val="000000"/>
+          <w:sz w:val="24"/>
+          <w:szCs w:val="24"/>
+          <w:lang w:eastAsia="cs-CZ"/>
+        </w:rPr>
+        <w:t xml:space="preserve"> pro sekci </w:t>
+      </w:r>
+      <w:r>
+        <w:rPr>
+          <w:rFonts w:ascii="Times New Roman" w:eastAsia="Times New Roman" w:hAnsi="Times New Roman" w:cs="Times New Roman"/>
+          <w:color w:val="000000"/>
+          <w:sz w:val="24"/>
+          <w:szCs w:val="24"/>
+          <w:lang w:eastAsia="cs-CZ"/>
+        </w:rPr>
+        <w:t>D</w:t>
+      </w:r>
+      <w:r>
+        <w:rPr>
+          <w:rFonts w:ascii="Times New Roman" w:eastAsia="Times New Roman" w:hAnsi="Times New Roman" w:cs="Times New Roman"/>
+          <w:color w:val="000000"/>
+          <w:sz w:val="24"/>
+          <w:szCs w:val="24"/>
+          <w:lang w:eastAsia="cs-CZ"/>
+        </w:rPr>
+        <w:t>igitalizace a technologie</w:t>
+      </w:r>
+      <w:r>
+        <w:rPr>
+          <w:rFonts w:ascii="Times New Roman" w:eastAsia="Times New Roman" w:hAnsi="Times New Roman" w:cs="Times New Roman"/>
+          <w:color w:val="000000"/>
+          <w:sz w:val="24"/>
+          <w:szCs w:val="24"/>
+          <w:lang w:eastAsia="cs-CZ"/>
+        </w:rPr>
+        <w:t>,</w:t>
       </w:r>
     </w:p>
     <w:p>
@@ -1431,29 +1512,7 @@
           <w:szCs w:val="24"/>
           <w:lang w:eastAsia="cs-CZ"/>
         </w:rPr>
-        <w:t xml:space="preserve">ve smyslu </w:t>
-      </w:r>
-      <w:proofErr w:type="spellStart"/>
-      <w:r>
-        <w:rPr>
-          <w:rFonts w:ascii="Times New Roman" w:eastAsia="Times New Roman" w:hAnsi="Times New Roman" w:cs="Times New Roman"/>
-          <w:color w:val="000000"/>
-          <w:sz w:val="24"/>
-          <w:szCs w:val="24"/>
-          <w:lang w:eastAsia="cs-CZ"/>
-        </w:rPr>
-        <w:t>ust</w:t>
-      </w:r>
-      <w:proofErr w:type="spellEnd"/>
-      <w:r>
-        <w:rPr>
-          <w:rFonts w:ascii="Times New Roman" w:eastAsia="Times New Roman" w:hAnsi="Times New Roman" w:cs="Times New Roman"/>
-          <w:color w:val="000000"/>
-          <w:sz w:val="24"/>
-          <w:szCs w:val="24"/>
-          <w:lang w:eastAsia="cs-CZ"/>
-        </w:rPr>
-        <w:t xml:space="preserve">. </w:t>
+        <w:t xml:space="preserve">ve smyslu ust. </w:t>
       </w:r>
       <w:r>
         <w:rPr>
@@ -1483,29 +1542,7 @@
           <w:szCs w:val="24"/>
           <w:lang w:eastAsia="cs-CZ"/>
         </w:rPr>
-        <w:t>2371 a násl. občanského zákoníku, ve spojení s </w:t>
-      </w:r>
-      <w:proofErr w:type="spellStart"/>
-      <w:r>
-        <w:rPr>
-          <w:rFonts w:ascii="Times New Roman" w:eastAsia="Times New Roman" w:hAnsi="Times New Roman" w:cs="Times New Roman"/>
-          <w:color w:val="000000"/>
-          <w:sz w:val="24"/>
-          <w:szCs w:val="24"/>
-          <w:lang w:eastAsia="cs-CZ"/>
-        </w:rPr>
-        <w:t>ust</w:t>
-      </w:r>
-      <w:proofErr w:type="spellEnd"/>
-      <w:r>
-        <w:rPr>
-          <w:rFonts w:ascii="Times New Roman" w:eastAsia="Times New Roman" w:hAnsi="Times New Roman" w:cs="Times New Roman"/>
-          <w:color w:val="000000"/>
-          <w:sz w:val="24"/>
-          <w:szCs w:val="24"/>
-          <w:lang w:eastAsia="cs-CZ"/>
-        </w:rPr>
-        <w:t xml:space="preserve">. </w:t>
+        <w:t xml:space="preserve">2371 a násl. občanského zákoníku, ve spojení s ust. </w:t>
       </w:r>
       <w:r>
         <w:rPr>
@@ -1741,29 +1778,7 @@
           <w:szCs w:val="24"/>
           <w:lang w:eastAsia="cs-CZ"/>
         </w:rPr>
-        <w:t xml:space="preserve">veřejně přístupných elektronických online zdrojů, umístěných na těchto doménách včetně </w:t>
-      </w:r>
-      <w:proofErr w:type="spellStart"/>
-      <w:r>
-        <w:rPr>
-          <w:rFonts w:ascii="Times New Roman" w:eastAsia="Times New Roman" w:hAnsi="Times New Roman" w:cs="Times New Roman"/>
-          <w:color w:val="000000"/>
-          <w:sz w:val="24"/>
-          <w:szCs w:val="24"/>
-          <w:lang w:eastAsia="cs-CZ"/>
-        </w:rPr>
-        <w:t>poddomén</w:t>
-      </w:r>
-      <w:proofErr w:type="spellEnd"/>
-      <w:r>
-        <w:rPr>
-          <w:rFonts w:ascii="Times New Roman" w:eastAsia="Times New Roman" w:hAnsi="Times New Roman" w:cs="Times New Roman"/>
-          <w:color w:val="000000"/>
-          <w:sz w:val="24"/>
-          <w:szCs w:val="24"/>
-          <w:lang w:eastAsia="cs-CZ"/>
-        </w:rPr>
-        <w:t>:</w:t>
+        <w:t>veřejně přístupných elektronických online zdrojů, umístěných na těchto doménách včetně poddomén:</w:t>
       </w:r>
       <w:r>
         <w:rPr>
@@ -1876,51 +1891,7 @@
           <w:szCs w:val="24"/>
           <w:lang w:eastAsia="cs-CZ"/>
         </w:rPr>
-        <w:t xml:space="preserve"> ve smyslu </w:t>
-      </w:r>
-      <w:proofErr w:type="spellStart"/>
-      <w:r>
-        <w:rPr>
-          <w:rFonts w:ascii="Times New Roman" w:eastAsia="Times New Roman" w:hAnsi="Times New Roman" w:cs="Times New Roman"/>
-          <w:color w:val="000000"/>
-          <w:sz w:val="24"/>
-          <w:szCs w:val="24"/>
-          <w:lang w:eastAsia="cs-CZ"/>
-        </w:rPr>
-        <w:t>ust</w:t>
-      </w:r>
-      <w:proofErr w:type="spellEnd"/>
-      <w:r>
-        <w:rPr>
-          <w:rFonts w:ascii="Times New Roman" w:eastAsia="Times New Roman" w:hAnsi="Times New Roman" w:cs="Times New Roman"/>
-          <w:color w:val="000000"/>
-          <w:sz w:val="24"/>
-          <w:szCs w:val="24"/>
-          <w:lang w:eastAsia="cs-CZ"/>
-        </w:rPr>
-        <w:t>. § 2389 občanského zákoníku, ve spojení s </w:t>
-      </w:r>
-      <w:proofErr w:type="spellStart"/>
-      <w:r>
-        <w:rPr>
-          <w:rFonts w:ascii="Times New Roman" w:eastAsia="Times New Roman" w:hAnsi="Times New Roman" w:cs="Times New Roman"/>
-          <w:color w:val="000000"/>
-          <w:sz w:val="24"/>
-          <w:szCs w:val="24"/>
-          <w:lang w:eastAsia="cs-CZ"/>
-        </w:rPr>
-        <w:t>ust</w:t>
-      </w:r>
-      <w:proofErr w:type="spellEnd"/>
-      <w:r>
-        <w:rPr>
-          <w:rFonts w:ascii="Times New Roman" w:eastAsia="Times New Roman" w:hAnsi="Times New Roman" w:cs="Times New Roman"/>
-          <w:color w:val="000000"/>
-          <w:sz w:val="24"/>
-          <w:szCs w:val="24"/>
-          <w:lang w:eastAsia="cs-CZ"/>
-        </w:rPr>
-        <w:t>. §</w:t>
+        <w:t xml:space="preserve"> ve smyslu ust. § 2389 občanského zákoníku, ve spojení s ust. §</w:t>
       </w:r>
       <w:r>
         <w:rPr>
@@ -2733,29 +2704,7 @@
           <w:szCs w:val="24"/>
           <w:lang w:eastAsia="cs-CZ"/>
         </w:rPr>
-        <w:t xml:space="preserve">Národní knihovna ČR je oprávněna vytvářet rozmnoženiny díla pro archivní a konzervační účely dle </w:t>
-      </w:r>
-      <w:proofErr w:type="spellStart"/>
-      <w:r>
-        <w:rPr>
-          <w:rFonts w:ascii="Times New Roman" w:eastAsia="Times New Roman" w:hAnsi="Times New Roman" w:cs="Times New Roman"/>
-          <w:color w:val="000000"/>
-          <w:sz w:val="24"/>
-          <w:szCs w:val="24"/>
-          <w:lang w:eastAsia="cs-CZ"/>
-        </w:rPr>
-        <w:t>ust</w:t>
-      </w:r>
-      <w:proofErr w:type="spellEnd"/>
-      <w:r>
-        <w:rPr>
-          <w:rFonts w:ascii="Times New Roman" w:eastAsia="Times New Roman" w:hAnsi="Times New Roman" w:cs="Times New Roman"/>
-          <w:color w:val="000000"/>
-          <w:sz w:val="24"/>
-          <w:szCs w:val="24"/>
-          <w:lang w:eastAsia="cs-CZ"/>
-        </w:rPr>
-        <w:t xml:space="preserve">. </w:t>
+        <w:t xml:space="preserve">Národní knihovna ČR je oprávněna vytvářet rozmnoženiny díla pro archivní a konzervační účely dle ust. </w:t>
       </w:r>
       <w:r>
         <w:rPr>
@@ -3318,20 +3267,8 @@
           <w:szCs w:val="24"/>
           <w:lang w:eastAsia="cs-CZ"/>
         </w:rPr>
-        <w:t xml:space="preserve"> k </w:t>
-      </w:r>
-      <w:proofErr w:type="spellStart"/>
-      <w:r>
-        <w:rPr>
-          <w:rFonts w:ascii="Times New Roman" w:eastAsia="Times New Roman" w:hAnsi="Times New Roman" w:cs="Times New Roman"/>
-          <w:color w:val="000000"/>
-          <w:sz w:val="24"/>
-          <w:szCs w:val="24"/>
-          <w:lang w:eastAsia="cs-CZ"/>
-        </w:rPr>
-        <w:t>ust</w:t>
-      </w:r>
-      <w:proofErr w:type="spellEnd"/>
+        <w:t xml:space="preserve"> k ust</w:t>
+      </w:r>
       <w:r>
         <w:rPr>
           <w:rFonts w:ascii="Times New Roman" w:eastAsia="Times New Roman" w:hAnsi="Times New Roman" w:cs="Times New Roman"/>
@@ -4467,27 +4404,7 @@
           <w:sz w:val="24"/>
           <w:szCs w:val="24"/>
         </w:rPr>
-        <w:t xml:space="preserve">Rady Evropské unie 2016/679 ze dne </w:t>
-      </w:r>
-      <w:proofErr w:type="gramStart"/>
-      <w:r>
-        <w:rPr>
-          <w:rFonts w:ascii="Times New Roman" w:hAnsi="Times New Roman" w:cs="Times New Roman"/>
-          <w:color w:val="000000"/>
-          <w:sz w:val="24"/>
-          <w:szCs w:val="24"/>
-        </w:rPr>
-        <w:t>27.04.2016</w:t>
-      </w:r>
-      <w:proofErr w:type="gramEnd"/>
-      <w:r>
-        <w:rPr>
-          <w:rFonts w:ascii="Times New Roman" w:hAnsi="Times New Roman" w:cs="Times New Roman"/>
-          <w:color w:val="000000"/>
-          <w:sz w:val="24"/>
-          <w:szCs w:val="24"/>
-        </w:rPr>
-        <w:t xml:space="preserve">, o ochraně fyzických osob v souvislosti se zpracováním </w:t>
+        <w:t xml:space="preserve">Rady Evropské unie 2016/679 ze dne 27.04.2016, o ochraně fyzických osob v souvislosti se zpracováním </w:t>
       </w:r>
       <w:r>
         <w:rPr>
@@ -4890,29 +4807,7 @@
           <w:szCs w:val="24"/>
           <w:lang w:eastAsia="cs-CZ"/>
         </w:rPr>
-        <w:t xml:space="preserve"> ……………...……………. </w:t>
-      </w:r>
-      <w:proofErr w:type="gramStart"/>
-      <w:r>
-        <w:rPr>
-          <w:rFonts w:ascii="Times New Roman" w:eastAsia="Times New Roman" w:hAnsi="Times New Roman" w:cs="Times New Roman"/>
-          <w:color w:val="000000"/>
-          <w:sz w:val="24"/>
-          <w:szCs w:val="24"/>
-          <w:lang w:eastAsia="cs-CZ"/>
-        </w:rPr>
-        <w:t>dne</w:t>
-      </w:r>
-      <w:proofErr w:type="gramEnd"/>
-      <w:r>
-        <w:rPr>
-          <w:rFonts w:ascii="Times New Roman" w:eastAsia="Times New Roman" w:hAnsi="Times New Roman" w:cs="Times New Roman"/>
-          <w:color w:val="000000"/>
-          <w:sz w:val="24"/>
-          <w:szCs w:val="24"/>
-          <w:lang w:eastAsia="cs-CZ"/>
-        </w:rPr>
-        <w:t xml:space="preserve"> …………………...……</w:t>
+        <w:t xml:space="preserve"> ……………...……………. dne …………………...……</w:t>
       </w:r>
     </w:p>
     <w:p>
@@ -5139,29 +5034,7 @@
           <w:szCs w:val="24"/>
           <w:lang w:eastAsia="cs-CZ"/>
         </w:rPr>
-        <w:t xml:space="preserve">ve smyslu </w:t>
-      </w:r>
-      <w:proofErr w:type="spellStart"/>
-      <w:r>
-        <w:rPr>
-          <w:rFonts w:ascii="Times New Roman" w:eastAsia="Times New Roman" w:hAnsi="Times New Roman" w:cs="Times New Roman"/>
-          <w:color w:val="000000"/>
-          <w:sz w:val="24"/>
-          <w:szCs w:val="24"/>
-          <w:lang w:eastAsia="cs-CZ"/>
-        </w:rPr>
-        <w:t>ust</w:t>
-      </w:r>
-      <w:proofErr w:type="spellEnd"/>
-      <w:r>
-        <w:rPr>
-          <w:rFonts w:ascii="Times New Roman" w:eastAsia="Times New Roman" w:hAnsi="Times New Roman" w:cs="Times New Roman"/>
-          <w:color w:val="000000"/>
-          <w:sz w:val="24"/>
-          <w:szCs w:val="24"/>
-          <w:lang w:eastAsia="cs-CZ"/>
-        </w:rPr>
-        <w:t>. § 1740 občanského zákoníku</w:t>
+        <w:t>ve smyslu ust. § 1740 občanského zákoníku</w:t>
       </w:r>
       <w:r>
         <w:rPr>
@@ -5520,8 +5393,6 @@
           <w:szCs w:val="24"/>
         </w:rPr>
       </w:pPr>
-      <w:bookmarkStart w:id="0" w:name="_GoBack"/>
-      <w:bookmarkEnd w:id="0"/>
     </w:p>
     <w:sectPr>
       <w:headerReference w:type="even" r:id="rId8"/>
@@ -5604,7 +5475,7 @@
           <w:rPr>
             <w:noProof/>
           </w:rPr>
-          <w:t>2</w:t>
+          <w:t>3</w:t>
         </w:r>
         <w:r>
           <w:fldChar w:fldCharType="end"/>
@@ -7362,7 +7233,7 @@
 </file>
 
 <file path=customXml/itemProps1.xml><?xml version="1.0" encoding="utf-8"?>
-<ds:datastoreItem xmlns:ds="http://schemas.openxmlformats.org/officeDocument/2006/customXml" ds:itemID="{6AC95511-87A2-487A-B079-799A9027E578}">
+<ds:datastoreItem xmlns:ds="http://schemas.openxmlformats.org/officeDocument/2006/customXml" ds:itemID="{2C99CBDE-ED67-4554-B8D6-CE65CAC0B6A8}">
   <ds:schemaRefs>
     <ds:schemaRef ds:uri="http://schemas.openxmlformats.org/officeDocument/2006/bibliography"/>
   </ds:schemaRefs>

</xml_diff>

<commit_message>
Add new contracts MB
</commit_message>
<xml_diff>
--- a/Seeder/static/www/download/licencni-smlouva-wa-fo.docx
+++ b/Seeder/static/www/download/licencni-smlouva-wa-fo.docx
@@ -1,6 +1,6 @@
 
 <file path=word/document.xml><?xml version="1.0" encoding="utf-8"?>
-<w:document xmlns:wpc="http://schemas.microsoft.com/office/word/2010/wordprocessingCanvas" xmlns:cx="http://schemas.microsoft.com/office/drawing/2014/chartex" xmlns:cx1="http://schemas.microsoft.com/office/drawing/2015/9/8/chartex" xmlns:cx2="http://schemas.microsoft.com/office/drawing/2015/10/21/chartex" xmlns:cx3="http://schemas.microsoft.com/office/drawing/2016/5/9/chartex" xmlns:cx4="http://schemas.microsoft.com/office/drawing/2016/5/10/chartex" xmlns:cx5="http://schemas.microsoft.com/office/drawing/2016/5/11/chartex" xmlns:cx6="http://schemas.microsoft.com/office/drawing/2016/5/12/chartex" xmlns:cx7="http://schemas.microsoft.com/office/drawing/2016/5/13/chartex" xmlns:cx8="http://schemas.microsoft.com/office/drawing/2016/5/14/chartex" xmlns:mc="http://schemas.openxmlformats.org/markup-compatibility/2006" xmlns:aink="http://schemas.microsoft.com/office/drawing/2016/ink" xmlns:am3d="http://schemas.microsoft.com/office/drawing/2017/model3d" xmlns:o="urn:schemas-microsoft-com:office:office" xmlns:r="http://schemas.openxmlformats.org/officeDocument/2006/relationships" xmlns:m="http://schemas.openxmlformats.org/officeDocument/2006/math" xmlns:v="urn:schemas-microsoft-com:vml" xmlns:wp14="http://schemas.microsoft.com/office/word/2010/wordprocessingDrawing" xmlns:wp="http://schemas.openxmlformats.org/drawingml/2006/wordprocessingDrawing" xmlns:w10="urn:schemas-microsoft-com:office:word" xmlns:w="http://schemas.openxmlformats.org/wordprocessingml/2006/main" xmlns:w14="http://schemas.microsoft.com/office/word/2010/wordml" xmlns:w15="http://schemas.microsoft.com/office/word/2012/wordml" xmlns:w16cid="http://schemas.microsoft.com/office/word/2016/wordml/cid" xmlns:w16se="http://schemas.microsoft.com/office/word/2015/wordml/symex" xmlns:wpg="http://schemas.microsoft.com/office/word/2010/wordprocessingGroup" xmlns:wpi="http://schemas.microsoft.com/office/word/2010/wordprocessingInk" xmlns:wne="http://schemas.microsoft.com/office/word/2006/wordml" xmlns:wps="http://schemas.microsoft.com/office/word/2010/wordprocessingShape" mc:Ignorable="w14 w15 w16se w16cid wp14">
+<w:document xmlns:wpc="http://schemas.microsoft.com/office/word/2010/wordprocessingCanvas" xmlns:cx="http://schemas.microsoft.com/office/drawing/2014/chartex" xmlns:cx1="http://schemas.microsoft.com/office/drawing/2015/9/8/chartex" xmlns:mc="http://schemas.openxmlformats.org/markup-compatibility/2006" xmlns:o="urn:schemas-microsoft-com:office:office" xmlns:r="http://schemas.openxmlformats.org/officeDocument/2006/relationships" xmlns:m="http://schemas.openxmlformats.org/officeDocument/2006/math" xmlns:v="urn:schemas-microsoft-com:vml" xmlns:wp14="http://schemas.microsoft.com/office/word/2010/wordprocessingDrawing" xmlns:wp="http://schemas.openxmlformats.org/drawingml/2006/wordprocessingDrawing" xmlns:w10="urn:schemas-microsoft-com:office:word" xmlns:w="http://schemas.openxmlformats.org/wordprocessingml/2006/main" xmlns:w14="http://schemas.microsoft.com/office/word/2010/wordml" xmlns:w15="http://schemas.microsoft.com/office/word/2012/wordml" xmlns:w16se="http://schemas.microsoft.com/office/word/2015/wordml/symex" xmlns:wpg="http://schemas.microsoft.com/office/word/2010/wordprocessingGroup" xmlns:wpi="http://schemas.microsoft.com/office/word/2010/wordprocessingInk" xmlns:wne="http://schemas.microsoft.com/office/word/2006/wordml" xmlns:wps="http://schemas.microsoft.com/office/word/2010/wordprocessingShape" mc:Ignorable="w14 w15 w16se wp14">
   <w:body>
     <w:p>
       <w:pPr>
@@ -1116,8 +1116,50 @@
           <w:szCs w:val="24"/>
           <w:lang w:eastAsia="cs-CZ"/>
         </w:rPr>
-        <w:t>Mgr. Lenkou Maixnerovou</w:t>
-      </w:r>
+        <w:t>Mgr. et Bc. Michael</w:t>
+      </w:r>
+      <w:r>
+        <w:rPr>
+          <w:rFonts w:ascii="Times New Roman" w:eastAsia="Times New Roman" w:hAnsi="Times New Roman" w:cs="Times New Roman"/>
+          <w:color w:val="000000"/>
+          <w:sz w:val="24"/>
+          <w:szCs w:val="24"/>
+          <w:lang w:eastAsia="cs-CZ"/>
+        </w:rPr>
+        <w:t>ou</w:t>
+      </w:r>
+      <w:r>
+        <w:rPr>
+          <w:rFonts w:ascii="Times New Roman" w:eastAsia="Times New Roman" w:hAnsi="Times New Roman" w:cs="Times New Roman"/>
+          <w:color w:val="000000"/>
+          <w:sz w:val="24"/>
+          <w:szCs w:val="24"/>
+          <w:lang w:eastAsia="cs-CZ"/>
+        </w:rPr>
+        <w:t xml:space="preserve"> </w:t>
+      </w:r>
+      <w:proofErr w:type="spellStart"/>
+      <w:r>
+        <w:rPr>
+          <w:rFonts w:ascii="Times New Roman" w:eastAsia="Times New Roman" w:hAnsi="Times New Roman" w:cs="Times New Roman"/>
+          <w:color w:val="000000"/>
+          <w:sz w:val="24"/>
+          <w:szCs w:val="24"/>
+          <w:lang w:eastAsia="cs-CZ"/>
+        </w:rPr>
+        <w:t>Bežov</w:t>
+      </w:r>
+      <w:r>
+        <w:rPr>
+          <w:rFonts w:ascii="Times New Roman" w:eastAsia="Times New Roman" w:hAnsi="Times New Roman" w:cs="Times New Roman"/>
+          <w:color w:val="000000"/>
+          <w:sz w:val="24"/>
+          <w:szCs w:val="24"/>
+          <w:lang w:eastAsia="cs-CZ"/>
+        </w:rPr>
+        <w:t>ou</w:t>
+      </w:r>
+      <w:proofErr w:type="spellEnd"/>
       <w:r>
         <w:rPr>
           <w:rFonts w:ascii="Times New Roman" w:eastAsia="Times New Roman" w:hAnsi="Times New Roman" w:cs="Times New Roman"/>
@@ -1128,8 +1170,6 @@
         </w:rPr>
         <w:t>,</w:t>
       </w:r>
-      <w:bookmarkStart w:id="0" w:name="_GoBack"/>
-      <w:bookmarkEnd w:id="0"/>
       <w:r>
         <w:rPr>
           <w:rFonts w:ascii="Times New Roman" w:eastAsia="Times New Roman" w:hAnsi="Times New Roman" w:cs="Times New Roman"/>
@@ -1148,7 +1188,47 @@
           <w:szCs w:val="24"/>
           <w:lang w:eastAsia="cs-CZ"/>
         </w:rPr>
-        <w:t>náměstkyní sekce Knihovní fondy a služby</w:t>
+        <w:t>ředitelkou</w:t>
+      </w:r>
+      <w:r>
+        <w:rPr>
+          <w:rFonts w:ascii="Times New Roman" w:eastAsia="Times New Roman" w:hAnsi="Times New Roman" w:cs="Times New Roman"/>
+          <w:color w:val="000000"/>
+          <w:sz w:val="24"/>
+          <w:szCs w:val="24"/>
+          <w:lang w:eastAsia="cs-CZ"/>
+        </w:rPr>
+        <w:t xml:space="preserve"> </w:t>
+      </w:r>
+      <w:r>
+        <w:rPr>
+          <w:rFonts w:ascii="Times New Roman" w:eastAsia="Times New Roman" w:hAnsi="Times New Roman" w:cs="Times New Roman"/>
+          <w:color w:val="000000"/>
+          <w:sz w:val="24"/>
+          <w:szCs w:val="24"/>
+          <w:lang w:eastAsia="cs-CZ"/>
+        </w:rPr>
+        <w:t>Odbor</w:t>
+      </w:r>
+      <w:r>
+        <w:rPr>
+          <w:rFonts w:ascii="Times New Roman" w:eastAsia="Times New Roman" w:hAnsi="Times New Roman" w:cs="Times New Roman"/>
+          <w:color w:val="000000"/>
+          <w:sz w:val="24"/>
+          <w:szCs w:val="24"/>
+          <w:lang w:eastAsia="cs-CZ"/>
+        </w:rPr>
+        <w:t>u</w:t>
+      </w:r>
+      <w:r>
+        <w:rPr>
+          <w:rFonts w:ascii="Times New Roman" w:eastAsia="Times New Roman" w:hAnsi="Times New Roman" w:cs="Times New Roman"/>
+          <w:color w:val="000000"/>
+          <w:sz w:val="24"/>
+          <w:szCs w:val="24"/>
+          <w:lang w:eastAsia="cs-CZ"/>
+        </w:rPr>
+        <w:t xml:space="preserve"> novodobých digitálních sbírek</w:t>
       </w:r>
       <w:r>
         <w:rPr>
@@ -2532,6 +2612,7 @@
           <w:szCs w:val="24"/>
           <w:lang w:eastAsia="cs-CZ"/>
         </w:rPr>
+        <w:lastRenderedPageBreak/>
         <w:t>Navrhovatel prohlašuje, že je oprávněn dle této smlouvy udělit souhlas se zpracováním díla.</w:t>
       </w:r>
     </w:p>
@@ -2560,7 +2641,6 @@
           <w:szCs w:val="24"/>
           <w:lang w:eastAsia="cs-CZ"/>
         </w:rPr>
-        <w:lastRenderedPageBreak/>
         <w:t xml:space="preserve">V případě, že se předmětem plnění poskytovaném na základě této smlouvy stane </w:t>
       </w:r>
       <w:r>
@@ -4059,6 +4139,7 @@
           <w:szCs w:val="24"/>
           <w:lang w:eastAsia="cs-CZ"/>
         </w:rPr>
+        <w:lastRenderedPageBreak/>
         <w:t>Tato smlouva se uzavírá na dobu neurčitou</w:t>
       </w:r>
       <w:r>
@@ -4107,7 +4188,6 @@
           <w:szCs w:val="24"/>
           <w:lang w:eastAsia="cs-CZ"/>
         </w:rPr>
-        <w:lastRenderedPageBreak/>
         <w:t>S</w:t>
       </w:r>
       <w:r>
@@ -5050,12 +5130,21 @@
         <w:jc w:val="both"/>
         <w:rPr>
           <w:rFonts w:ascii="Times New Roman" w:eastAsia="Times New Roman" w:hAnsi="Times New Roman" w:cs="Times New Roman"/>
-          <w:color w:val="000000"/>
-          <w:sz w:val="24"/>
-          <w:szCs w:val="24"/>
-          <w:lang w:eastAsia="cs-CZ"/>
-        </w:rPr>
-      </w:pPr>
+          <w:sz w:val="24"/>
+          <w:szCs w:val="24"/>
+          <w:lang w:eastAsia="cs-CZ"/>
+        </w:rPr>
+      </w:pPr>
+      <w:r>
+        <w:rPr>
+          <w:rFonts w:ascii="Times New Roman" w:eastAsia="Times New Roman" w:hAnsi="Times New Roman" w:cs="Times New Roman"/>
+          <w:color w:val="000000"/>
+          <w:sz w:val="24"/>
+          <w:szCs w:val="24"/>
+          <w:lang w:eastAsia="cs-CZ"/>
+        </w:rPr>
+        <w:t xml:space="preserve">nositel práv </w:t>
+      </w:r>
     </w:p>
     <w:p>
       <w:pPr>
@@ -5071,12 +5160,11 @@
       <w:r>
         <w:rPr>
           <w:rFonts w:ascii="Times New Roman" w:eastAsia="Times New Roman" w:hAnsi="Times New Roman" w:cs="Times New Roman"/>
-          <w:color w:val="000000"/>
-          <w:sz w:val="24"/>
-          <w:szCs w:val="24"/>
-          <w:lang w:eastAsia="cs-CZ"/>
-        </w:rPr>
-        <w:t xml:space="preserve">nositel práv </w:t>
+          <w:sz w:val="24"/>
+          <w:szCs w:val="24"/>
+          <w:lang w:eastAsia="cs-CZ"/>
+        </w:rPr>
+        <w:t> </w:t>
       </w:r>
     </w:p>
     <w:p>
@@ -5085,6 +5173,222 @@
         <w:jc w:val="both"/>
         <w:rPr>
           <w:rFonts w:ascii="Times New Roman" w:eastAsia="Times New Roman" w:hAnsi="Times New Roman" w:cs="Times New Roman"/>
+          <w:color w:val="000000"/>
+          <w:sz w:val="24"/>
+          <w:szCs w:val="24"/>
+          <w:lang w:eastAsia="cs-CZ"/>
+        </w:rPr>
+      </w:pPr>
+    </w:p>
+    <w:p>
+      <w:pPr>
+        <w:spacing w:after="0" w:line="240" w:lineRule="auto"/>
+        <w:jc w:val="both"/>
+        <w:rPr>
+          <w:rFonts w:ascii="Times New Roman" w:eastAsia="Times New Roman" w:hAnsi="Times New Roman" w:cs="Times New Roman"/>
+          <w:sz w:val="24"/>
+          <w:szCs w:val="24"/>
+          <w:lang w:eastAsia="cs-CZ"/>
+        </w:rPr>
+      </w:pPr>
+      <w:r>
+        <w:rPr>
+          <w:rFonts w:ascii="Times New Roman" w:eastAsia="Times New Roman" w:hAnsi="Times New Roman" w:cs="Times New Roman"/>
+          <w:color w:val="000000"/>
+          <w:sz w:val="24"/>
+          <w:szCs w:val="24"/>
+          <w:lang w:eastAsia="cs-CZ"/>
+        </w:rPr>
+        <w:t>Nabídk</w:t>
+      </w:r>
+      <w:r>
+        <w:rPr>
+          <w:rFonts w:ascii="Times New Roman" w:eastAsia="Times New Roman" w:hAnsi="Times New Roman" w:cs="Times New Roman"/>
+          <w:color w:val="000000"/>
+          <w:sz w:val="24"/>
+          <w:szCs w:val="24"/>
+          <w:lang w:eastAsia="cs-CZ"/>
+        </w:rPr>
+        <w:t xml:space="preserve">u </w:t>
+      </w:r>
+      <w:r>
+        <w:rPr>
+          <w:rFonts w:ascii="Times New Roman" w:eastAsia="Times New Roman" w:hAnsi="Times New Roman" w:cs="Times New Roman"/>
+          <w:color w:val="000000"/>
+          <w:sz w:val="24"/>
+          <w:szCs w:val="24"/>
+          <w:lang w:eastAsia="cs-CZ"/>
+        </w:rPr>
+        <w:t>přij</w:t>
+      </w:r>
+      <w:r>
+        <w:rPr>
+          <w:rFonts w:ascii="Times New Roman" w:eastAsia="Times New Roman" w:hAnsi="Times New Roman" w:cs="Times New Roman"/>
+          <w:color w:val="000000"/>
+          <w:sz w:val="24"/>
+          <w:szCs w:val="24"/>
+          <w:lang w:eastAsia="cs-CZ"/>
+        </w:rPr>
+        <w:t>ímám bez výhrad</w:t>
+      </w:r>
+      <w:r>
+        <w:rPr>
+          <w:rFonts w:ascii="Times New Roman" w:eastAsia="Times New Roman" w:hAnsi="Times New Roman" w:cs="Times New Roman"/>
+          <w:color w:val="000000"/>
+          <w:sz w:val="24"/>
+          <w:szCs w:val="24"/>
+          <w:lang w:eastAsia="cs-CZ"/>
+        </w:rPr>
+        <w:t xml:space="preserve"> </w:t>
+      </w:r>
+      <w:r>
+        <w:rPr>
+          <w:rFonts w:ascii="Times New Roman" w:eastAsia="Times New Roman" w:hAnsi="Times New Roman" w:cs="Times New Roman"/>
+          <w:color w:val="000000"/>
+          <w:sz w:val="24"/>
+          <w:szCs w:val="24"/>
+          <w:lang w:eastAsia="cs-CZ"/>
+        </w:rPr>
+        <w:t xml:space="preserve">ve smyslu </w:t>
+      </w:r>
+      <w:proofErr w:type="spellStart"/>
+      <w:r>
+        <w:rPr>
+          <w:rFonts w:ascii="Times New Roman" w:eastAsia="Times New Roman" w:hAnsi="Times New Roman" w:cs="Times New Roman"/>
+          <w:color w:val="000000"/>
+          <w:sz w:val="24"/>
+          <w:szCs w:val="24"/>
+          <w:lang w:eastAsia="cs-CZ"/>
+        </w:rPr>
+        <w:t>ust</w:t>
+      </w:r>
+      <w:proofErr w:type="spellEnd"/>
+      <w:r>
+        <w:rPr>
+          <w:rFonts w:ascii="Times New Roman" w:eastAsia="Times New Roman" w:hAnsi="Times New Roman" w:cs="Times New Roman"/>
+          <w:color w:val="000000"/>
+          <w:sz w:val="24"/>
+          <w:szCs w:val="24"/>
+          <w:lang w:eastAsia="cs-CZ"/>
+        </w:rPr>
+        <w:t>. § 1740 občanského zákoníku</w:t>
+      </w:r>
+      <w:r>
+        <w:rPr>
+          <w:rFonts w:ascii="Times New Roman" w:eastAsia="Times New Roman" w:hAnsi="Times New Roman" w:cs="Times New Roman"/>
+          <w:color w:val="000000"/>
+          <w:sz w:val="24"/>
+          <w:szCs w:val="24"/>
+          <w:lang w:eastAsia="cs-CZ"/>
+        </w:rPr>
+        <w:t>.</w:t>
+      </w:r>
+      <w:r>
+        <w:rPr>
+          <w:rFonts w:ascii="Times New Roman" w:eastAsia="Times New Roman" w:hAnsi="Times New Roman" w:cs="Times New Roman"/>
+          <w:color w:val="000000"/>
+          <w:sz w:val="24"/>
+          <w:szCs w:val="24"/>
+          <w:lang w:eastAsia="cs-CZ"/>
+        </w:rPr>
+        <w:t xml:space="preserve"> </w:t>
+      </w:r>
+    </w:p>
+    <w:p>
+      <w:pPr>
+        <w:spacing w:after="0" w:line="240" w:lineRule="auto"/>
+        <w:jc w:val="both"/>
+        <w:rPr>
+          <w:rFonts w:ascii="Times New Roman" w:eastAsia="Times New Roman" w:hAnsi="Times New Roman" w:cs="Times New Roman"/>
+          <w:color w:val="000000"/>
+          <w:sz w:val="24"/>
+          <w:szCs w:val="24"/>
+          <w:lang w:eastAsia="cs-CZ"/>
+        </w:rPr>
+      </w:pPr>
+    </w:p>
+    <w:p>
+      <w:pPr>
+        <w:spacing w:after="0" w:line="240" w:lineRule="auto"/>
+        <w:jc w:val="both"/>
+        <w:rPr>
+          <w:rFonts w:ascii="Times New Roman" w:eastAsia="Times New Roman" w:hAnsi="Times New Roman" w:cs="Times New Roman"/>
+          <w:color w:val="000000"/>
+          <w:sz w:val="24"/>
+          <w:szCs w:val="24"/>
+          <w:lang w:eastAsia="cs-CZ"/>
+        </w:rPr>
+      </w:pPr>
+    </w:p>
+    <w:p>
+      <w:pPr>
+        <w:spacing w:after="0" w:line="240" w:lineRule="auto"/>
+        <w:jc w:val="both"/>
+        <w:rPr>
+          <w:rFonts w:ascii="Times New Roman" w:eastAsia="Times New Roman" w:hAnsi="Times New Roman" w:cs="Times New Roman"/>
+          <w:sz w:val="24"/>
+          <w:szCs w:val="24"/>
+          <w:lang w:eastAsia="cs-CZ"/>
+        </w:rPr>
+      </w:pPr>
+      <w:r>
+        <w:rPr>
+          <w:rFonts w:ascii="Times New Roman" w:eastAsia="Times New Roman" w:hAnsi="Times New Roman" w:cs="Times New Roman"/>
+          <w:color w:val="000000"/>
+          <w:sz w:val="24"/>
+          <w:szCs w:val="24"/>
+          <w:lang w:eastAsia="cs-CZ"/>
+        </w:rPr>
+        <w:t>V</w:t>
+      </w:r>
+      <w:r>
+        <w:rPr>
+          <w:rFonts w:ascii="Times New Roman" w:eastAsia="Times New Roman" w:hAnsi="Times New Roman" w:cs="Times New Roman"/>
+          <w:color w:val="000000"/>
+          <w:sz w:val="24"/>
+          <w:szCs w:val="24"/>
+          <w:lang w:eastAsia="cs-CZ"/>
+        </w:rPr>
+        <w:t xml:space="preserve"> Praze </w:t>
+      </w:r>
+      <w:r>
+        <w:rPr>
+          <w:rFonts w:ascii="Times New Roman" w:eastAsia="Times New Roman" w:hAnsi="Times New Roman" w:cs="Times New Roman"/>
+          <w:color w:val="000000"/>
+          <w:sz w:val="24"/>
+          <w:szCs w:val="24"/>
+          <w:lang w:eastAsia="cs-CZ"/>
+        </w:rPr>
+        <w:t>dne …………………...……</w:t>
+      </w:r>
+    </w:p>
+    <w:p>
+      <w:pPr>
+        <w:spacing w:after="0" w:line="240" w:lineRule="auto"/>
+        <w:jc w:val="both"/>
+        <w:rPr>
+          <w:rFonts w:ascii="Times New Roman" w:eastAsia="Times New Roman" w:hAnsi="Times New Roman" w:cs="Times New Roman"/>
+          <w:sz w:val="24"/>
+          <w:szCs w:val="24"/>
+          <w:lang w:eastAsia="cs-CZ"/>
+        </w:rPr>
+      </w:pPr>
+      <w:r>
+        <w:rPr>
+          <w:rFonts w:ascii="Times New Roman" w:eastAsia="Times New Roman" w:hAnsi="Times New Roman" w:cs="Times New Roman"/>
+          <w:sz w:val="24"/>
+          <w:szCs w:val="24"/>
+          <w:lang w:eastAsia="cs-CZ"/>
+        </w:rPr>
+        <w:t>  </w:t>
+      </w:r>
+    </w:p>
+    <w:p>
+      <w:pPr>
+        <w:spacing w:after="0" w:line="240" w:lineRule="auto"/>
+        <w:jc w:val="both"/>
+        <w:rPr>
+          <w:rFonts w:ascii="Times New Roman" w:eastAsia="Times New Roman" w:hAnsi="Times New Roman" w:cs="Times New Roman"/>
           <w:sz w:val="24"/>
           <w:szCs w:val="24"/>
           <w:lang w:eastAsia="cs-CZ"/>
@@ -5106,64 +5410,128 @@
         <w:jc w:val="both"/>
         <w:rPr>
           <w:rFonts w:ascii="Times New Roman" w:eastAsia="Times New Roman" w:hAnsi="Times New Roman" w:cs="Times New Roman"/>
-          <w:color w:val="000000"/>
-          <w:sz w:val="24"/>
-          <w:szCs w:val="24"/>
-          <w:lang w:eastAsia="cs-CZ"/>
-        </w:rPr>
-      </w:pPr>
-    </w:p>
-    <w:p>
-      <w:pPr>
-        <w:spacing w:after="0" w:line="240" w:lineRule="auto"/>
-        <w:jc w:val="both"/>
-        <w:rPr>
-          <w:rFonts w:ascii="Times New Roman" w:eastAsia="Times New Roman" w:hAnsi="Times New Roman" w:cs="Times New Roman"/>
-          <w:sz w:val="24"/>
-          <w:szCs w:val="24"/>
-          <w:lang w:eastAsia="cs-CZ"/>
-        </w:rPr>
-      </w:pPr>
-      <w:r>
-        <w:rPr>
-          <w:rFonts w:ascii="Times New Roman" w:eastAsia="Times New Roman" w:hAnsi="Times New Roman" w:cs="Times New Roman"/>
-          <w:color w:val="000000"/>
-          <w:sz w:val="24"/>
-          <w:szCs w:val="24"/>
-          <w:lang w:eastAsia="cs-CZ"/>
-        </w:rPr>
-        <w:t>Nabídk</w:t>
-      </w:r>
-      <w:r>
-        <w:rPr>
-          <w:rFonts w:ascii="Times New Roman" w:eastAsia="Times New Roman" w:hAnsi="Times New Roman" w:cs="Times New Roman"/>
-          <w:color w:val="000000"/>
-          <w:sz w:val="24"/>
-          <w:szCs w:val="24"/>
-          <w:lang w:eastAsia="cs-CZ"/>
-        </w:rPr>
-        <w:t xml:space="preserve">u </w:t>
-      </w:r>
-      <w:r>
-        <w:rPr>
-          <w:rFonts w:ascii="Times New Roman" w:eastAsia="Times New Roman" w:hAnsi="Times New Roman" w:cs="Times New Roman"/>
-          <w:color w:val="000000"/>
-          <w:sz w:val="24"/>
-          <w:szCs w:val="24"/>
-          <w:lang w:eastAsia="cs-CZ"/>
-        </w:rPr>
-        <w:t>přij</w:t>
-      </w:r>
-      <w:r>
-        <w:rPr>
-          <w:rFonts w:ascii="Times New Roman" w:eastAsia="Times New Roman" w:hAnsi="Times New Roman" w:cs="Times New Roman"/>
-          <w:color w:val="000000"/>
-          <w:sz w:val="24"/>
-          <w:szCs w:val="24"/>
-          <w:lang w:eastAsia="cs-CZ"/>
-        </w:rPr>
-        <w:t>ímám bez výhrad</w:t>
-      </w:r>
+          <w:sz w:val="24"/>
+          <w:szCs w:val="24"/>
+          <w:lang w:eastAsia="cs-CZ"/>
+        </w:rPr>
+      </w:pPr>
+      <w:r>
+        <w:rPr>
+          <w:rFonts w:ascii="Times New Roman" w:eastAsia="Times New Roman" w:hAnsi="Times New Roman" w:cs="Times New Roman"/>
+          <w:color w:val="000000"/>
+          <w:sz w:val="24"/>
+          <w:szCs w:val="24"/>
+          <w:lang w:eastAsia="cs-CZ"/>
+        </w:rPr>
+        <w:t>……………………………………………</w:t>
+      </w:r>
+      <w:r>
+        <w:rPr>
+          <w:rFonts w:ascii="Times New Roman" w:eastAsia="Times New Roman" w:hAnsi="Times New Roman" w:cs="Times New Roman"/>
+          <w:color w:val="000000"/>
+          <w:sz w:val="24"/>
+          <w:szCs w:val="24"/>
+          <w:lang w:eastAsia="cs-CZ"/>
+        </w:rPr>
+        <w:t>……</w:t>
+      </w:r>
+      <w:r>
+        <w:rPr>
+          <w:rFonts w:ascii="Times New Roman" w:eastAsia="Times New Roman" w:hAnsi="Times New Roman" w:cs="Times New Roman"/>
+          <w:color w:val="000000"/>
+          <w:sz w:val="24"/>
+          <w:szCs w:val="24"/>
+          <w:lang w:eastAsia="cs-CZ"/>
+        </w:rPr>
+        <w:t>.</w:t>
+      </w:r>
+    </w:p>
+    <w:p>
+      <w:pPr>
+        <w:spacing w:after="0" w:line="240" w:lineRule="auto"/>
+        <w:rPr>
+          <w:rFonts w:ascii="Times New Roman" w:eastAsia="Times New Roman" w:hAnsi="Times New Roman" w:cs="Times New Roman"/>
+          <w:b/>
+          <w:color w:val="000000"/>
+          <w:sz w:val="24"/>
+          <w:szCs w:val="24"/>
+          <w:lang w:eastAsia="cs-CZ"/>
+        </w:rPr>
+      </w:pPr>
+      <w:r>
+        <w:rPr>
+          <w:rFonts w:ascii="Times New Roman" w:eastAsia="Times New Roman" w:hAnsi="Times New Roman" w:cs="Times New Roman"/>
+          <w:b/>
+          <w:color w:val="000000"/>
+          <w:sz w:val="24"/>
+          <w:szCs w:val="24"/>
+          <w:lang w:eastAsia="cs-CZ"/>
+        </w:rPr>
+        <w:t>Národní knihovna České republiky</w:t>
+      </w:r>
+    </w:p>
+    <w:p>
+      <w:pPr>
+        <w:spacing w:after="0" w:line="240" w:lineRule="auto"/>
+        <w:rPr>
+          <w:rFonts w:ascii="Times New Roman" w:eastAsia="Times New Roman" w:hAnsi="Times New Roman" w:cs="Times New Roman"/>
+          <w:sz w:val="24"/>
+          <w:szCs w:val="24"/>
+          <w:lang w:eastAsia="cs-CZ"/>
+        </w:rPr>
+      </w:pPr>
+      <w:r>
+        <w:rPr>
+          <w:rFonts w:ascii="Times New Roman" w:eastAsia="Times New Roman" w:hAnsi="Times New Roman" w:cs="Times New Roman"/>
+          <w:color w:val="000000"/>
+          <w:sz w:val="24"/>
+          <w:szCs w:val="24"/>
+          <w:lang w:eastAsia="cs-CZ"/>
+        </w:rPr>
+        <w:t xml:space="preserve">zastoupena </w:t>
+      </w:r>
+      <w:r>
+        <w:rPr>
+          <w:rFonts w:ascii="Times New Roman" w:eastAsia="Times New Roman" w:hAnsi="Times New Roman" w:cs="Times New Roman"/>
+          <w:color w:val="000000"/>
+          <w:sz w:val="24"/>
+          <w:szCs w:val="24"/>
+          <w:lang w:eastAsia="cs-CZ"/>
+        </w:rPr>
+        <w:t xml:space="preserve">Mgr. et Bc. Michaelou </w:t>
+      </w:r>
+      <w:proofErr w:type="spellStart"/>
+      <w:r>
+        <w:rPr>
+          <w:rFonts w:ascii="Times New Roman" w:eastAsia="Times New Roman" w:hAnsi="Times New Roman" w:cs="Times New Roman"/>
+          <w:color w:val="000000"/>
+          <w:sz w:val="24"/>
+          <w:szCs w:val="24"/>
+          <w:lang w:eastAsia="cs-CZ"/>
+        </w:rPr>
+        <w:t>Bežovou</w:t>
+      </w:r>
+      <w:proofErr w:type="spellEnd"/>
+    </w:p>
+    <w:p>
+      <w:pPr>
+        <w:rPr>
+          <w:sz w:val="24"/>
+          <w:szCs w:val="24"/>
+        </w:rPr>
+      </w:pPr>
+      <w:r>
+        <w:rPr>
+          <w:rFonts w:ascii="Times New Roman" w:eastAsia="Times New Roman" w:hAnsi="Times New Roman" w:cs="Times New Roman"/>
+          <w:color w:val="000000"/>
+          <w:sz w:val="24"/>
+          <w:szCs w:val="24"/>
+          <w:lang w:eastAsia="cs-CZ"/>
+        </w:rPr>
+        <w:t>ředitelkou</w:t>
+      </w:r>
+      <w:bookmarkStart w:id="0" w:name="_GoBack"/>
+      <w:bookmarkEnd w:id="0"/>
       <w:r>
         <w:rPr>
           <w:rFonts w:ascii="Times New Roman" w:eastAsia="Times New Roman" w:hAnsi="Times New Roman" w:cs="Times New Roman"/>
@@ -5182,286 +5550,28 @@
           <w:szCs w:val="24"/>
           <w:lang w:eastAsia="cs-CZ"/>
         </w:rPr>
-        <w:t xml:space="preserve">ve smyslu </w:t>
-      </w:r>
-      <w:proofErr w:type="spellStart"/>
-      <w:r>
-        <w:rPr>
-          <w:rFonts w:ascii="Times New Roman" w:eastAsia="Times New Roman" w:hAnsi="Times New Roman" w:cs="Times New Roman"/>
-          <w:color w:val="000000"/>
-          <w:sz w:val="24"/>
-          <w:szCs w:val="24"/>
-          <w:lang w:eastAsia="cs-CZ"/>
-        </w:rPr>
-        <w:t>ust</w:t>
-      </w:r>
-      <w:proofErr w:type="spellEnd"/>
-      <w:r>
-        <w:rPr>
-          <w:rFonts w:ascii="Times New Roman" w:eastAsia="Times New Roman" w:hAnsi="Times New Roman" w:cs="Times New Roman"/>
-          <w:color w:val="000000"/>
-          <w:sz w:val="24"/>
-          <w:szCs w:val="24"/>
-          <w:lang w:eastAsia="cs-CZ"/>
-        </w:rPr>
-        <w:t>. § 1740 občanského zákoníku</w:t>
-      </w:r>
-      <w:r>
-        <w:rPr>
-          <w:rFonts w:ascii="Times New Roman" w:eastAsia="Times New Roman" w:hAnsi="Times New Roman" w:cs="Times New Roman"/>
-          <w:color w:val="000000"/>
-          <w:sz w:val="24"/>
-          <w:szCs w:val="24"/>
-          <w:lang w:eastAsia="cs-CZ"/>
-        </w:rPr>
-        <w:t>.</w:t>
-      </w:r>
-      <w:r>
-        <w:rPr>
-          <w:rFonts w:ascii="Times New Roman" w:eastAsia="Times New Roman" w:hAnsi="Times New Roman" w:cs="Times New Roman"/>
-          <w:color w:val="000000"/>
-          <w:sz w:val="24"/>
-          <w:szCs w:val="24"/>
-          <w:lang w:eastAsia="cs-CZ"/>
-        </w:rPr>
-        <w:t xml:space="preserve"> </w:t>
-      </w:r>
-    </w:p>
-    <w:p>
-      <w:pPr>
-        <w:spacing w:after="0" w:line="240" w:lineRule="auto"/>
-        <w:jc w:val="both"/>
-        <w:rPr>
-          <w:rFonts w:ascii="Times New Roman" w:eastAsia="Times New Roman" w:hAnsi="Times New Roman" w:cs="Times New Roman"/>
-          <w:color w:val="000000"/>
-          <w:sz w:val="24"/>
-          <w:szCs w:val="24"/>
-          <w:lang w:eastAsia="cs-CZ"/>
-        </w:rPr>
-      </w:pPr>
-    </w:p>
-    <w:p>
-      <w:pPr>
-        <w:spacing w:after="0" w:line="240" w:lineRule="auto"/>
-        <w:jc w:val="both"/>
-        <w:rPr>
-          <w:rFonts w:ascii="Times New Roman" w:eastAsia="Times New Roman" w:hAnsi="Times New Roman" w:cs="Times New Roman"/>
-          <w:color w:val="000000"/>
-          <w:sz w:val="24"/>
-          <w:szCs w:val="24"/>
-          <w:lang w:eastAsia="cs-CZ"/>
-        </w:rPr>
-      </w:pPr>
-    </w:p>
-    <w:p>
-      <w:pPr>
-        <w:spacing w:after="0" w:line="240" w:lineRule="auto"/>
-        <w:jc w:val="both"/>
-        <w:rPr>
-          <w:rFonts w:ascii="Times New Roman" w:eastAsia="Times New Roman" w:hAnsi="Times New Roman" w:cs="Times New Roman"/>
-          <w:sz w:val="24"/>
-          <w:szCs w:val="24"/>
-          <w:lang w:eastAsia="cs-CZ"/>
-        </w:rPr>
-      </w:pPr>
-      <w:r>
-        <w:rPr>
-          <w:rFonts w:ascii="Times New Roman" w:eastAsia="Times New Roman" w:hAnsi="Times New Roman" w:cs="Times New Roman"/>
-          <w:color w:val="000000"/>
-          <w:sz w:val="24"/>
-          <w:szCs w:val="24"/>
-          <w:lang w:eastAsia="cs-CZ"/>
-        </w:rPr>
-        <w:t>V</w:t>
-      </w:r>
-      <w:r>
-        <w:rPr>
-          <w:rFonts w:ascii="Times New Roman" w:eastAsia="Times New Roman" w:hAnsi="Times New Roman" w:cs="Times New Roman"/>
-          <w:color w:val="000000"/>
-          <w:sz w:val="24"/>
-          <w:szCs w:val="24"/>
-          <w:lang w:eastAsia="cs-CZ"/>
-        </w:rPr>
-        <w:t xml:space="preserve"> Praze </w:t>
-      </w:r>
-      <w:r>
-        <w:rPr>
-          <w:rFonts w:ascii="Times New Roman" w:eastAsia="Times New Roman" w:hAnsi="Times New Roman" w:cs="Times New Roman"/>
-          <w:color w:val="000000"/>
-          <w:sz w:val="24"/>
-          <w:szCs w:val="24"/>
-          <w:lang w:eastAsia="cs-CZ"/>
-        </w:rPr>
-        <w:t>dne …………………...……</w:t>
-      </w:r>
-    </w:p>
-    <w:p>
-      <w:pPr>
-        <w:spacing w:after="0" w:line="240" w:lineRule="auto"/>
-        <w:jc w:val="both"/>
-        <w:rPr>
-          <w:rFonts w:ascii="Times New Roman" w:eastAsia="Times New Roman" w:hAnsi="Times New Roman" w:cs="Times New Roman"/>
-          <w:sz w:val="24"/>
-          <w:szCs w:val="24"/>
-          <w:lang w:eastAsia="cs-CZ"/>
-        </w:rPr>
-      </w:pPr>
-      <w:r>
-        <w:rPr>
-          <w:rFonts w:ascii="Times New Roman" w:eastAsia="Times New Roman" w:hAnsi="Times New Roman" w:cs="Times New Roman"/>
-          <w:sz w:val="24"/>
-          <w:szCs w:val="24"/>
-          <w:lang w:eastAsia="cs-CZ"/>
-        </w:rPr>
-        <w:t>  </w:t>
-      </w:r>
-    </w:p>
-    <w:p>
-      <w:pPr>
-        <w:spacing w:after="0" w:line="240" w:lineRule="auto"/>
-        <w:jc w:val="both"/>
-        <w:rPr>
-          <w:rFonts w:ascii="Times New Roman" w:eastAsia="Times New Roman" w:hAnsi="Times New Roman" w:cs="Times New Roman"/>
-          <w:sz w:val="24"/>
-          <w:szCs w:val="24"/>
-          <w:lang w:eastAsia="cs-CZ"/>
-        </w:rPr>
-      </w:pPr>
-      <w:r>
-        <w:rPr>
-          <w:rFonts w:ascii="Times New Roman" w:eastAsia="Times New Roman" w:hAnsi="Times New Roman" w:cs="Times New Roman"/>
-          <w:sz w:val="24"/>
-          <w:szCs w:val="24"/>
-          <w:lang w:eastAsia="cs-CZ"/>
-        </w:rPr>
-        <w:t> </w:t>
-      </w:r>
-    </w:p>
-    <w:p>
-      <w:pPr>
-        <w:spacing w:after="0" w:line="240" w:lineRule="auto"/>
-        <w:jc w:val="both"/>
-        <w:rPr>
-          <w:rFonts w:ascii="Times New Roman" w:eastAsia="Times New Roman" w:hAnsi="Times New Roman" w:cs="Times New Roman"/>
-          <w:sz w:val="24"/>
-          <w:szCs w:val="24"/>
-          <w:lang w:eastAsia="cs-CZ"/>
-        </w:rPr>
-      </w:pPr>
-      <w:r>
-        <w:rPr>
-          <w:rFonts w:ascii="Times New Roman" w:eastAsia="Times New Roman" w:hAnsi="Times New Roman" w:cs="Times New Roman"/>
-          <w:color w:val="000000"/>
-          <w:sz w:val="24"/>
-          <w:szCs w:val="24"/>
-          <w:lang w:eastAsia="cs-CZ"/>
-        </w:rPr>
-        <w:t>……………………………………………</w:t>
-      </w:r>
-      <w:r>
-        <w:rPr>
-          <w:rFonts w:ascii="Times New Roman" w:eastAsia="Times New Roman" w:hAnsi="Times New Roman" w:cs="Times New Roman"/>
-          <w:color w:val="000000"/>
-          <w:sz w:val="24"/>
-          <w:szCs w:val="24"/>
-          <w:lang w:eastAsia="cs-CZ"/>
-        </w:rPr>
-        <w:t>……</w:t>
-      </w:r>
-      <w:r>
-        <w:rPr>
-          <w:rFonts w:ascii="Times New Roman" w:eastAsia="Times New Roman" w:hAnsi="Times New Roman" w:cs="Times New Roman"/>
-          <w:color w:val="000000"/>
-          <w:sz w:val="24"/>
-          <w:szCs w:val="24"/>
-          <w:lang w:eastAsia="cs-CZ"/>
-        </w:rPr>
-        <w:t>.</w:t>
-      </w:r>
-    </w:p>
-    <w:p>
-      <w:pPr>
-        <w:spacing w:after="0" w:line="240" w:lineRule="auto"/>
-        <w:rPr>
-          <w:rFonts w:ascii="Times New Roman" w:eastAsia="Times New Roman" w:hAnsi="Times New Roman" w:cs="Times New Roman"/>
-          <w:b/>
-          <w:color w:val="000000"/>
-          <w:sz w:val="24"/>
-          <w:szCs w:val="24"/>
-          <w:lang w:eastAsia="cs-CZ"/>
-        </w:rPr>
-      </w:pPr>
-      <w:r>
-        <w:rPr>
-          <w:rFonts w:ascii="Times New Roman" w:eastAsia="Times New Roman" w:hAnsi="Times New Roman" w:cs="Times New Roman"/>
-          <w:b/>
-          <w:color w:val="000000"/>
-          <w:sz w:val="24"/>
-          <w:szCs w:val="24"/>
-          <w:lang w:eastAsia="cs-CZ"/>
-        </w:rPr>
-        <w:t>Národní knihovna České republiky</w:t>
-      </w:r>
-    </w:p>
-    <w:p>
-      <w:pPr>
-        <w:spacing w:after="0" w:line="240" w:lineRule="auto"/>
-        <w:rPr>
-          <w:rFonts w:ascii="Times New Roman" w:eastAsia="Times New Roman" w:hAnsi="Times New Roman" w:cs="Times New Roman"/>
-          <w:sz w:val="24"/>
-          <w:szCs w:val="24"/>
-          <w:lang w:eastAsia="cs-CZ"/>
-        </w:rPr>
-      </w:pPr>
-      <w:r>
-        <w:rPr>
-          <w:rFonts w:ascii="Times New Roman" w:eastAsia="Times New Roman" w:hAnsi="Times New Roman" w:cs="Times New Roman"/>
-          <w:color w:val="000000"/>
-          <w:sz w:val="24"/>
-          <w:szCs w:val="24"/>
-          <w:lang w:eastAsia="cs-CZ"/>
-        </w:rPr>
-        <w:t xml:space="preserve">zastoupena </w:t>
-      </w:r>
-      <w:r>
-        <w:rPr>
-          <w:rFonts w:ascii="Times New Roman" w:eastAsia="Times New Roman" w:hAnsi="Times New Roman" w:cs="Times New Roman"/>
-          <w:color w:val="000000"/>
-          <w:sz w:val="24"/>
-          <w:szCs w:val="24"/>
-          <w:lang w:eastAsia="cs-CZ"/>
-        </w:rPr>
-        <w:t>Mgr. Lenkou Maixnerovou</w:t>
-      </w:r>
-    </w:p>
-    <w:p>
-      <w:pPr>
-        <w:spacing w:after="0" w:line="240" w:lineRule="auto"/>
-        <w:rPr>
-          <w:rFonts w:ascii="Times New Roman" w:eastAsia="Times New Roman" w:hAnsi="Times New Roman" w:cs="Times New Roman"/>
-          <w:sz w:val="24"/>
-          <w:szCs w:val="24"/>
-          <w:lang w:eastAsia="cs-CZ"/>
-        </w:rPr>
-      </w:pPr>
-      <w:r>
-        <w:rPr>
-          <w:rFonts w:ascii="Times New Roman" w:eastAsia="Times New Roman" w:hAnsi="Times New Roman" w:cs="Times New Roman"/>
-          <w:color w:val="000000"/>
-          <w:sz w:val="24"/>
-          <w:szCs w:val="24"/>
-          <w:lang w:eastAsia="cs-CZ"/>
-        </w:rPr>
-        <w:t>náměstkyní sekce Knihovní fondy a služby</w:t>
-      </w:r>
-    </w:p>
-    <w:p>
-      <w:pPr>
-        <w:rPr>
-          <w:sz w:val="24"/>
-          <w:szCs w:val="24"/>
-        </w:rPr>
-      </w:pPr>
+        <w:t>Odbor</w:t>
+      </w:r>
+      <w:r>
+        <w:rPr>
+          <w:rFonts w:ascii="Times New Roman" w:eastAsia="Times New Roman" w:hAnsi="Times New Roman" w:cs="Times New Roman"/>
+          <w:color w:val="000000"/>
+          <w:sz w:val="24"/>
+          <w:szCs w:val="24"/>
+          <w:lang w:eastAsia="cs-CZ"/>
+        </w:rPr>
+        <w:t>u</w:t>
+      </w:r>
+      <w:r>
+        <w:rPr>
+          <w:rFonts w:ascii="Times New Roman" w:eastAsia="Times New Roman" w:hAnsi="Times New Roman" w:cs="Times New Roman"/>
+          <w:color w:val="000000"/>
+          <w:sz w:val="24"/>
+          <w:szCs w:val="24"/>
+          <w:lang w:eastAsia="cs-CZ"/>
+        </w:rPr>
+        <w:t xml:space="preserve"> novodobých digitálních sbírek</w:t>
+      </w:r>
     </w:p>
     <w:sectPr>
       <w:headerReference w:type="even" r:id="rId8"/>
@@ -5480,7 +5590,7 @@
 </file>
 
 <file path=word/endnotes.xml><?xml version="1.0" encoding="utf-8"?>
-<w:endnotes xmlns:wpc="http://schemas.microsoft.com/office/word/2010/wordprocessingCanvas" xmlns:cx="http://schemas.microsoft.com/office/drawing/2014/chartex" xmlns:cx1="http://schemas.microsoft.com/office/drawing/2015/9/8/chartex" xmlns:cx2="http://schemas.microsoft.com/office/drawing/2015/10/21/chartex" xmlns:cx3="http://schemas.microsoft.com/office/drawing/2016/5/9/chartex" xmlns:cx4="http://schemas.microsoft.com/office/drawing/2016/5/10/chartex" xmlns:cx5="http://schemas.microsoft.com/office/drawing/2016/5/11/chartex" xmlns:cx6="http://schemas.microsoft.com/office/drawing/2016/5/12/chartex" xmlns:cx7="http://schemas.microsoft.com/office/drawing/2016/5/13/chartex" xmlns:cx8="http://schemas.microsoft.com/office/drawing/2016/5/14/chartex" xmlns:mc="http://schemas.openxmlformats.org/markup-compatibility/2006" xmlns:aink="http://schemas.microsoft.com/office/drawing/2016/ink" xmlns:am3d="http://schemas.microsoft.com/office/drawing/2017/model3d" xmlns:o="urn:schemas-microsoft-com:office:office" xmlns:r="http://schemas.openxmlformats.org/officeDocument/2006/relationships" xmlns:m="http://schemas.openxmlformats.org/officeDocument/2006/math" xmlns:v="urn:schemas-microsoft-com:vml" xmlns:wp14="http://schemas.microsoft.com/office/word/2010/wordprocessingDrawing" xmlns:wp="http://schemas.openxmlformats.org/drawingml/2006/wordprocessingDrawing" xmlns:w10="urn:schemas-microsoft-com:office:word" xmlns:w="http://schemas.openxmlformats.org/wordprocessingml/2006/main" xmlns:w14="http://schemas.microsoft.com/office/word/2010/wordml" xmlns:w15="http://schemas.microsoft.com/office/word/2012/wordml" xmlns:w16cid="http://schemas.microsoft.com/office/word/2016/wordml/cid" xmlns:w16se="http://schemas.microsoft.com/office/word/2015/wordml/symex" xmlns:wpg="http://schemas.microsoft.com/office/word/2010/wordprocessingGroup" xmlns:wpi="http://schemas.microsoft.com/office/word/2010/wordprocessingInk" xmlns:wne="http://schemas.microsoft.com/office/word/2006/wordml" xmlns:wps="http://schemas.microsoft.com/office/word/2010/wordprocessingShape" mc:Ignorable="w14 w15 w16se w16cid wp14">
+<w:endnotes xmlns:wpc="http://schemas.microsoft.com/office/word/2010/wordprocessingCanvas" xmlns:cx="http://schemas.microsoft.com/office/drawing/2014/chartex" xmlns:cx1="http://schemas.microsoft.com/office/drawing/2015/9/8/chartex" xmlns:mc="http://schemas.openxmlformats.org/markup-compatibility/2006" xmlns:o="urn:schemas-microsoft-com:office:office" xmlns:r="http://schemas.openxmlformats.org/officeDocument/2006/relationships" xmlns:m="http://schemas.openxmlformats.org/officeDocument/2006/math" xmlns:v="urn:schemas-microsoft-com:vml" xmlns:wp14="http://schemas.microsoft.com/office/word/2010/wordprocessingDrawing" xmlns:wp="http://schemas.openxmlformats.org/drawingml/2006/wordprocessingDrawing" xmlns:w10="urn:schemas-microsoft-com:office:word" xmlns:w="http://schemas.openxmlformats.org/wordprocessingml/2006/main" xmlns:w14="http://schemas.microsoft.com/office/word/2010/wordml" xmlns:w15="http://schemas.microsoft.com/office/word/2012/wordml" xmlns:w16se="http://schemas.microsoft.com/office/word/2015/wordml/symex" xmlns:wpg="http://schemas.microsoft.com/office/word/2010/wordprocessingGroup" xmlns:wpi="http://schemas.microsoft.com/office/word/2010/wordprocessingInk" xmlns:wne="http://schemas.microsoft.com/office/word/2006/wordml" xmlns:wps="http://schemas.microsoft.com/office/word/2010/wordprocessingShape" mc:Ignorable="w14 w15 w16se wp14">
   <w:endnote w:type="separator" w:id="-1">
     <w:p>
       <w:pPr>
@@ -5505,7 +5615,7 @@
 </file>
 
 <file path=word/footer1.xml><?xml version="1.0" encoding="utf-8"?>
-<w:ftr xmlns:wpc="http://schemas.microsoft.com/office/word/2010/wordprocessingCanvas" xmlns:cx="http://schemas.microsoft.com/office/drawing/2014/chartex" xmlns:cx1="http://schemas.microsoft.com/office/drawing/2015/9/8/chartex" xmlns:cx2="http://schemas.microsoft.com/office/drawing/2015/10/21/chartex" xmlns:cx3="http://schemas.microsoft.com/office/drawing/2016/5/9/chartex" xmlns:cx4="http://schemas.microsoft.com/office/drawing/2016/5/10/chartex" xmlns:cx5="http://schemas.microsoft.com/office/drawing/2016/5/11/chartex" xmlns:cx6="http://schemas.microsoft.com/office/drawing/2016/5/12/chartex" xmlns:cx7="http://schemas.microsoft.com/office/drawing/2016/5/13/chartex" xmlns:cx8="http://schemas.microsoft.com/office/drawing/2016/5/14/chartex" xmlns:mc="http://schemas.openxmlformats.org/markup-compatibility/2006" xmlns:aink="http://schemas.microsoft.com/office/drawing/2016/ink" xmlns:am3d="http://schemas.microsoft.com/office/drawing/2017/model3d" xmlns:o="urn:schemas-microsoft-com:office:office" xmlns:r="http://schemas.openxmlformats.org/officeDocument/2006/relationships" xmlns:m="http://schemas.openxmlformats.org/officeDocument/2006/math" xmlns:v="urn:schemas-microsoft-com:vml" xmlns:wp14="http://schemas.microsoft.com/office/word/2010/wordprocessingDrawing" xmlns:wp="http://schemas.openxmlformats.org/drawingml/2006/wordprocessingDrawing" xmlns:w10="urn:schemas-microsoft-com:office:word" xmlns:w="http://schemas.openxmlformats.org/wordprocessingml/2006/main" xmlns:w14="http://schemas.microsoft.com/office/word/2010/wordml" xmlns:w15="http://schemas.microsoft.com/office/word/2012/wordml" xmlns:w16cid="http://schemas.microsoft.com/office/word/2016/wordml/cid" xmlns:w16se="http://schemas.microsoft.com/office/word/2015/wordml/symex" xmlns:wpg="http://schemas.microsoft.com/office/word/2010/wordprocessingGroup" xmlns:wpi="http://schemas.microsoft.com/office/word/2010/wordprocessingInk" xmlns:wne="http://schemas.microsoft.com/office/word/2006/wordml" xmlns:wps="http://schemas.microsoft.com/office/word/2010/wordprocessingShape" mc:Ignorable="w14 w15 w16se w16cid wp14">
+<w:ftr xmlns:wpc="http://schemas.microsoft.com/office/word/2010/wordprocessingCanvas" xmlns:cx="http://schemas.microsoft.com/office/drawing/2014/chartex" xmlns:cx1="http://schemas.microsoft.com/office/drawing/2015/9/8/chartex" xmlns:mc="http://schemas.openxmlformats.org/markup-compatibility/2006" xmlns:o="urn:schemas-microsoft-com:office:office" xmlns:r="http://schemas.openxmlformats.org/officeDocument/2006/relationships" xmlns:m="http://schemas.openxmlformats.org/officeDocument/2006/math" xmlns:v="urn:schemas-microsoft-com:vml" xmlns:wp14="http://schemas.microsoft.com/office/word/2010/wordprocessingDrawing" xmlns:wp="http://schemas.openxmlformats.org/drawingml/2006/wordprocessingDrawing" xmlns:w10="urn:schemas-microsoft-com:office:word" xmlns:w="http://schemas.openxmlformats.org/wordprocessingml/2006/main" xmlns:w14="http://schemas.microsoft.com/office/word/2010/wordml" xmlns:w15="http://schemas.microsoft.com/office/word/2012/wordml" xmlns:w16se="http://schemas.microsoft.com/office/word/2015/wordml/symex" xmlns:wpg="http://schemas.microsoft.com/office/word/2010/wordprocessingGroup" xmlns:wpi="http://schemas.microsoft.com/office/word/2010/wordprocessingInk" xmlns:wne="http://schemas.microsoft.com/office/word/2006/wordml" xmlns:wps="http://schemas.microsoft.com/office/word/2010/wordprocessingShape" mc:Ignorable="w14 w15 w16se wp14">
   <w:p>
     <w:pPr>
       <w:pStyle w:val="Zpat"/>
@@ -5515,7 +5625,7 @@
 </file>
 
 <file path=word/footer2.xml><?xml version="1.0" encoding="utf-8"?>
-<w:ftr xmlns:wpc="http://schemas.microsoft.com/office/word/2010/wordprocessingCanvas" xmlns:cx="http://schemas.microsoft.com/office/drawing/2014/chartex" xmlns:cx1="http://schemas.microsoft.com/office/drawing/2015/9/8/chartex" xmlns:cx2="http://schemas.microsoft.com/office/drawing/2015/10/21/chartex" xmlns:cx3="http://schemas.microsoft.com/office/drawing/2016/5/9/chartex" xmlns:cx4="http://schemas.microsoft.com/office/drawing/2016/5/10/chartex" xmlns:cx5="http://schemas.microsoft.com/office/drawing/2016/5/11/chartex" xmlns:cx6="http://schemas.microsoft.com/office/drawing/2016/5/12/chartex" xmlns:cx7="http://schemas.microsoft.com/office/drawing/2016/5/13/chartex" xmlns:cx8="http://schemas.microsoft.com/office/drawing/2016/5/14/chartex" xmlns:mc="http://schemas.openxmlformats.org/markup-compatibility/2006" xmlns:aink="http://schemas.microsoft.com/office/drawing/2016/ink" xmlns:am3d="http://schemas.microsoft.com/office/drawing/2017/model3d" xmlns:o="urn:schemas-microsoft-com:office:office" xmlns:r="http://schemas.openxmlformats.org/officeDocument/2006/relationships" xmlns:m="http://schemas.openxmlformats.org/officeDocument/2006/math" xmlns:v="urn:schemas-microsoft-com:vml" xmlns:wp14="http://schemas.microsoft.com/office/word/2010/wordprocessingDrawing" xmlns:wp="http://schemas.openxmlformats.org/drawingml/2006/wordprocessingDrawing" xmlns:w10="urn:schemas-microsoft-com:office:word" xmlns:w="http://schemas.openxmlformats.org/wordprocessingml/2006/main" xmlns:w14="http://schemas.microsoft.com/office/word/2010/wordml" xmlns:w15="http://schemas.microsoft.com/office/word/2012/wordml" xmlns:w16cid="http://schemas.microsoft.com/office/word/2016/wordml/cid" xmlns:w16se="http://schemas.microsoft.com/office/word/2015/wordml/symex" xmlns:wpg="http://schemas.microsoft.com/office/word/2010/wordprocessingGroup" xmlns:wpi="http://schemas.microsoft.com/office/word/2010/wordprocessingInk" xmlns:wne="http://schemas.microsoft.com/office/word/2006/wordml" xmlns:wps="http://schemas.microsoft.com/office/word/2010/wordprocessingShape" mc:Ignorable="w14 w15 w16se w16cid wp14">
+<w:ftr xmlns:wpc="http://schemas.microsoft.com/office/word/2010/wordprocessingCanvas" xmlns:cx="http://schemas.microsoft.com/office/drawing/2014/chartex" xmlns:cx1="http://schemas.microsoft.com/office/drawing/2015/9/8/chartex" xmlns:mc="http://schemas.openxmlformats.org/markup-compatibility/2006" xmlns:o="urn:schemas-microsoft-com:office:office" xmlns:r="http://schemas.openxmlformats.org/officeDocument/2006/relationships" xmlns:m="http://schemas.openxmlformats.org/officeDocument/2006/math" xmlns:v="urn:schemas-microsoft-com:vml" xmlns:wp14="http://schemas.microsoft.com/office/word/2010/wordprocessingDrawing" xmlns:wp="http://schemas.openxmlformats.org/drawingml/2006/wordprocessingDrawing" xmlns:w10="urn:schemas-microsoft-com:office:word" xmlns:w="http://schemas.openxmlformats.org/wordprocessingml/2006/main" xmlns:w14="http://schemas.microsoft.com/office/word/2010/wordml" xmlns:w15="http://schemas.microsoft.com/office/word/2012/wordml" xmlns:w16se="http://schemas.microsoft.com/office/word/2015/wordml/symex" xmlns:wpg="http://schemas.microsoft.com/office/word/2010/wordprocessingGroup" xmlns:wpi="http://schemas.microsoft.com/office/word/2010/wordprocessingInk" xmlns:wne="http://schemas.microsoft.com/office/word/2006/wordml" xmlns:wps="http://schemas.microsoft.com/office/word/2010/wordprocessingShape" mc:Ignorable="w14 w15 w16se wp14">
   <w:sdt>
     <w:sdtPr>
       <w:id w:val="1635289596"/>
@@ -5561,7 +5671,7 @@
 </file>
 
 <file path=word/footer3.xml><?xml version="1.0" encoding="utf-8"?>
-<w:ftr xmlns:wpc="http://schemas.microsoft.com/office/word/2010/wordprocessingCanvas" xmlns:cx="http://schemas.microsoft.com/office/drawing/2014/chartex" xmlns:cx1="http://schemas.microsoft.com/office/drawing/2015/9/8/chartex" xmlns:cx2="http://schemas.microsoft.com/office/drawing/2015/10/21/chartex" xmlns:cx3="http://schemas.microsoft.com/office/drawing/2016/5/9/chartex" xmlns:cx4="http://schemas.microsoft.com/office/drawing/2016/5/10/chartex" xmlns:cx5="http://schemas.microsoft.com/office/drawing/2016/5/11/chartex" xmlns:cx6="http://schemas.microsoft.com/office/drawing/2016/5/12/chartex" xmlns:cx7="http://schemas.microsoft.com/office/drawing/2016/5/13/chartex" xmlns:cx8="http://schemas.microsoft.com/office/drawing/2016/5/14/chartex" xmlns:mc="http://schemas.openxmlformats.org/markup-compatibility/2006" xmlns:aink="http://schemas.microsoft.com/office/drawing/2016/ink" xmlns:am3d="http://schemas.microsoft.com/office/drawing/2017/model3d" xmlns:o="urn:schemas-microsoft-com:office:office" xmlns:r="http://schemas.openxmlformats.org/officeDocument/2006/relationships" xmlns:m="http://schemas.openxmlformats.org/officeDocument/2006/math" xmlns:v="urn:schemas-microsoft-com:vml" xmlns:wp14="http://schemas.microsoft.com/office/word/2010/wordprocessingDrawing" xmlns:wp="http://schemas.openxmlformats.org/drawingml/2006/wordprocessingDrawing" xmlns:w10="urn:schemas-microsoft-com:office:word" xmlns:w="http://schemas.openxmlformats.org/wordprocessingml/2006/main" xmlns:w14="http://schemas.microsoft.com/office/word/2010/wordml" xmlns:w15="http://schemas.microsoft.com/office/word/2012/wordml" xmlns:w16cid="http://schemas.microsoft.com/office/word/2016/wordml/cid" xmlns:w16se="http://schemas.microsoft.com/office/word/2015/wordml/symex" xmlns:wpg="http://schemas.microsoft.com/office/word/2010/wordprocessingGroup" xmlns:wpi="http://schemas.microsoft.com/office/word/2010/wordprocessingInk" xmlns:wne="http://schemas.microsoft.com/office/word/2006/wordml" xmlns:wps="http://schemas.microsoft.com/office/word/2010/wordprocessingShape" mc:Ignorable="w14 w15 w16se w16cid wp14">
+<w:ftr xmlns:wpc="http://schemas.microsoft.com/office/word/2010/wordprocessingCanvas" xmlns:cx="http://schemas.microsoft.com/office/drawing/2014/chartex" xmlns:cx1="http://schemas.microsoft.com/office/drawing/2015/9/8/chartex" xmlns:mc="http://schemas.openxmlformats.org/markup-compatibility/2006" xmlns:o="urn:schemas-microsoft-com:office:office" xmlns:r="http://schemas.openxmlformats.org/officeDocument/2006/relationships" xmlns:m="http://schemas.openxmlformats.org/officeDocument/2006/math" xmlns:v="urn:schemas-microsoft-com:vml" xmlns:wp14="http://schemas.microsoft.com/office/word/2010/wordprocessingDrawing" xmlns:wp="http://schemas.openxmlformats.org/drawingml/2006/wordprocessingDrawing" xmlns:w10="urn:schemas-microsoft-com:office:word" xmlns:w="http://schemas.openxmlformats.org/wordprocessingml/2006/main" xmlns:w14="http://schemas.microsoft.com/office/word/2010/wordml" xmlns:w15="http://schemas.microsoft.com/office/word/2012/wordml" xmlns:w16se="http://schemas.microsoft.com/office/word/2015/wordml/symex" xmlns:wpg="http://schemas.microsoft.com/office/word/2010/wordprocessingGroup" xmlns:wpi="http://schemas.microsoft.com/office/word/2010/wordprocessingInk" xmlns:wne="http://schemas.microsoft.com/office/word/2006/wordml" xmlns:wps="http://schemas.microsoft.com/office/word/2010/wordprocessingShape" mc:Ignorable="w14 w15 w16se wp14">
   <w:p>
     <w:pPr>
       <w:pStyle w:val="Zpat"/>
@@ -5571,7 +5681,7 @@
 </file>
 
 <file path=word/footnotes.xml><?xml version="1.0" encoding="utf-8"?>
-<w:footnotes xmlns:wpc="http://schemas.microsoft.com/office/word/2010/wordprocessingCanvas" xmlns:cx="http://schemas.microsoft.com/office/drawing/2014/chartex" xmlns:cx1="http://schemas.microsoft.com/office/drawing/2015/9/8/chartex" xmlns:cx2="http://schemas.microsoft.com/office/drawing/2015/10/21/chartex" xmlns:cx3="http://schemas.microsoft.com/office/drawing/2016/5/9/chartex" xmlns:cx4="http://schemas.microsoft.com/office/drawing/2016/5/10/chartex" xmlns:cx5="http://schemas.microsoft.com/office/drawing/2016/5/11/chartex" xmlns:cx6="http://schemas.microsoft.com/office/drawing/2016/5/12/chartex" xmlns:cx7="http://schemas.microsoft.com/office/drawing/2016/5/13/chartex" xmlns:cx8="http://schemas.microsoft.com/office/drawing/2016/5/14/chartex" xmlns:mc="http://schemas.openxmlformats.org/markup-compatibility/2006" xmlns:aink="http://schemas.microsoft.com/office/drawing/2016/ink" xmlns:am3d="http://schemas.microsoft.com/office/drawing/2017/model3d" xmlns:o="urn:schemas-microsoft-com:office:office" xmlns:r="http://schemas.openxmlformats.org/officeDocument/2006/relationships" xmlns:m="http://schemas.openxmlformats.org/officeDocument/2006/math" xmlns:v="urn:schemas-microsoft-com:vml" xmlns:wp14="http://schemas.microsoft.com/office/word/2010/wordprocessingDrawing" xmlns:wp="http://schemas.openxmlformats.org/drawingml/2006/wordprocessingDrawing" xmlns:w10="urn:schemas-microsoft-com:office:word" xmlns:w="http://schemas.openxmlformats.org/wordprocessingml/2006/main" xmlns:w14="http://schemas.microsoft.com/office/word/2010/wordml" xmlns:w15="http://schemas.microsoft.com/office/word/2012/wordml" xmlns:w16cid="http://schemas.microsoft.com/office/word/2016/wordml/cid" xmlns:w16se="http://schemas.microsoft.com/office/word/2015/wordml/symex" xmlns:wpg="http://schemas.microsoft.com/office/word/2010/wordprocessingGroup" xmlns:wpi="http://schemas.microsoft.com/office/word/2010/wordprocessingInk" xmlns:wne="http://schemas.microsoft.com/office/word/2006/wordml" xmlns:wps="http://schemas.microsoft.com/office/word/2010/wordprocessingShape" mc:Ignorable="w14 w15 w16se w16cid wp14">
+<w:footnotes xmlns:wpc="http://schemas.microsoft.com/office/word/2010/wordprocessingCanvas" xmlns:cx="http://schemas.microsoft.com/office/drawing/2014/chartex" xmlns:cx1="http://schemas.microsoft.com/office/drawing/2015/9/8/chartex" xmlns:mc="http://schemas.openxmlformats.org/markup-compatibility/2006" xmlns:o="urn:schemas-microsoft-com:office:office" xmlns:r="http://schemas.openxmlformats.org/officeDocument/2006/relationships" xmlns:m="http://schemas.openxmlformats.org/officeDocument/2006/math" xmlns:v="urn:schemas-microsoft-com:vml" xmlns:wp14="http://schemas.microsoft.com/office/word/2010/wordprocessingDrawing" xmlns:wp="http://schemas.openxmlformats.org/drawingml/2006/wordprocessingDrawing" xmlns:w10="urn:schemas-microsoft-com:office:word" xmlns:w="http://schemas.openxmlformats.org/wordprocessingml/2006/main" xmlns:w14="http://schemas.microsoft.com/office/word/2010/wordml" xmlns:w15="http://schemas.microsoft.com/office/word/2012/wordml" xmlns:w16se="http://schemas.microsoft.com/office/word/2015/wordml/symex" xmlns:wpg="http://schemas.microsoft.com/office/word/2010/wordprocessingGroup" xmlns:wpi="http://schemas.microsoft.com/office/word/2010/wordprocessingInk" xmlns:wne="http://schemas.microsoft.com/office/word/2006/wordml" xmlns:wps="http://schemas.microsoft.com/office/word/2010/wordprocessingShape" mc:Ignorable="w14 w15 w16se wp14">
   <w:footnote w:type="separator" w:id="-1">
     <w:p>
       <w:pPr>
@@ -5596,7 +5706,7 @@
 </file>
 
 <file path=word/header1.xml><?xml version="1.0" encoding="utf-8"?>
-<w:hdr xmlns:wpc="http://schemas.microsoft.com/office/word/2010/wordprocessingCanvas" xmlns:cx="http://schemas.microsoft.com/office/drawing/2014/chartex" xmlns:cx1="http://schemas.microsoft.com/office/drawing/2015/9/8/chartex" xmlns:cx2="http://schemas.microsoft.com/office/drawing/2015/10/21/chartex" xmlns:cx3="http://schemas.microsoft.com/office/drawing/2016/5/9/chartex" xmlns:cx4="http://schemas.microsoft.com/office/drawing/2016/5/10/chartex" xmlns:cx5="http://schemas.microsoft.com/office/drawing/2016/5/11/chartex" xmlns:cx6="http://schemas.microsoft.com/office/drawing/2016/5/12/chartex" xmlns:cx7="http://schemas.microsoft.com/office/drawing/2016/5/13/chartex" xmlns:cx8="http://schemas.microsoft.com/office/drawing/2016/5/14/chartex" xmlns:mc="http://schemas.openxmlformats.org/markup-compatibility/2006" xmlns:aink="http://schemas.microsoft.com/office/drawing/2016/ink" xmlns:am3d="http://schemas.microsoft.com/office/drawing/2017/model3d" xmlns:o="urn:schemas-microsoft-com:office:office" xmlns:r="http://schemas.openxmlformats.org/officeDocument/2006/relationships" xmlns:m="http://schemas.openxmlformats.org/officeDocument/2006/math" xmlns:v="urn:schemas-microsoft-com:vml" xmlns:wp14="http://schemas.microsoft.com/office/word/2010/wordprocessingDrawing" xmlns:wp="http://schemas.openxmlformats.org/drawingml/2006/wordprocessingDrawing" xmlns:w10="urn:schemas-microsoft-com:office:word" xmlns:w="http://schemas.openxmlformats.org/wordprocessingml/2006/main" xmlns:w14="http://schemas.microsoft.com/office/word/2010/wordml" xmlns:w15="http://schemas.microsoft.com/office/word/2012/wordml" xmlns:w16cid="http://schemas.microsoft.com/office/word/2016/wordml/cid" xmlns:w16se="http://schemas.microsoft.com/office/word/2015/wordml/symex" xmlns:wpg="http://schemas.microsoft.com/office/word/2010/wordprocessingGroup" xmlns:wpi="http://schemas.microsoft.com/office/word/2010/wordprocessingInk" xmlns:wne="http://schemas.microsoft.com/office/word/2006/wordml" xmlns:wps="http://schemas.microsoft.com/office/word/2010/wordprocessingShape" mc:Ignorable="w14 w15 w16se w16cid wp14">
+<w:hdr xmlns:wpc="http://schemas.microsoft.com/office/word/2010/wordprocessingCanvas" xmlns:cx="http://schemas.microsoft.com/office/drawing/2014/chartex" xmlns:cx1="http://schemas.microsoft.com/office/drawing/2015/9/8/chartex" xmlns:mc="http://schemas.openxmlformats.org/markup-compatibility/2006" xmlns:o="urn:schemas-microsoft-com:office:office" xmlns:r="http://schemas.openxmlformats.org/officeDocument/2006/relationships" xmlns:m="http://schemas.openxmlformats.org/officeDocument/2006/math" xmlns:v="urn:schemas-microsoft-com:vml" xmlns:wp14="http://schemas.microsoft.com/office/word/2010/wordprocessingDrawing" xmlns:wp="http://schemas.openxmlformats.org/drawingml/2006/wordprocessingDrawing" xmlns:w10="urn:schemas-microsoft-com:office:word" xmlns:w="http://schemas.openxmlformats.org/wordprocessingml/2006/main" xmlns:w14="http://schemas.microsoft.com/office/word/2010/wordml" xmlns:w15="http://schemas.microsoft.com/office/word/2012/wordml" xmlns:w16se="http://schemas.microsoft.com/office/word/2015/wordml/symex" xmlns:wpg="http://schemas.microsoft.com/office/word/2010/wordprocessingGroup" xmlns:wpi="http://schemas.microsoft.com/office/word/2010/wordprocessingInk" xmlns:wne="http://schemas.microsoft.com/office/word/2006/wordml" xmlns:wps="http://schemas.microsoft.com/office/word/2010/wordprocessingShape" mc:Ignorable="w14 w15 w16se wp14">
   <w:p>
     <w:pPr>
       <w:pStyle w:val="Zhlav"/>
@@ -5606,7 +5716,7 @@
 </file>
 
 <file path=word/header2.xml><?xml version="1.0" encoding="utf-8"?>
-<w:hdr xmlns:wpc="http://schemas.microsoft.com/office/word/2010/wordprocessingCanvas" xmlns:cx="http://schemas.microsoft.com/office/drawing/2014/chartex" xmlns:cx1="http://schemas.microsoft.com/office/drawing/2015/9/8/chartex" xmlns:cx2="http://schemas.microsoft.com/office/drawing/2015/10/21/chartex" xmlns:cx3="http://schemas.microsoft.com/office/drawing/2016/5/9/chartex" xmlns:cx4="http://schemas.microsoft.com/office/drawing/2016/5/10/chartex" xmlns:cx5="http://schemas.microsoft.com/office/drawing/2016/5/11/chartex" xmlns:cx6="http://schemas.microsoft.com/office/drawing/2016/5/12/chartex" xmlns:cx7="http://schemas.microsoft.com/office/drawing/2016/5/13/chartex" xmlns:cx8="http://schemas.microsoft.com/office/drawing/2016/5/14/chartex" xmlns:mc="http://schemas.openxmlformats.org/markup-compatibility/2006" xmlns:aink="http://schemas.microsoft.com/office/drawing/2016/ink" xmlns:am3d="http://schemas.microsoft.com/office/drawing/2017/model3d" xmlns:o="urn:schemas-microsoft-com:office:office" xmlns:r="http://schemas.openxmlformats.org/officeDocument/2006/relationships" xmlns:m="http://schemas.openxmlformats.org/officeDocument/2006/math" xmlns:v="urn:schemas-microsoft-com:vml" xmlns:wp14="http://schemas.microsoft.com/office/word/2010/wordprocessingDrawing" xmlns:wp="http://schemas.openxmlformats.org/drawingml/2006/wordprocessingDrawing" xmlns:w10="urn:schemas-microsoft-com:office:word" xmlns:w="http://schemas.openxmlformats.org/wordprocessingml/2006/main" xmlns:w14="http://schemas.microsoft.com/office/word/2010/wordml" xmlns:w15="http://schemas.microsoft.com/office/word/2012/wordml" xmlns:w16cid="http://schemas.microsoft.com/office/word/2016/wordml/cid" xmlns:w16se="http://schemas.microsoft.com/office/word/2015/wordml/symex" xmlns:wpg="http://schemas.microsoft.com/office/word/2010/wordprocessingGroup" xmlns:wpi="http://schemas.microsoft.com/office/word/2010/wordprocessingInk" xmlns:wne="http://schemas.microsoft.com/office/word/2006/wordml" xmlns:wps="http://schemas.microsoft.com/office/word/2010/wordprocessingShape" mc:Ignorable="w14 w15 w16se w16cid wp14">
+<w:hdr xmlns:wpc="http://schemas.microsoft.com/office/word/2010/wordprocessingCanvas" xmlns:cx="http://schemas.microsoft.com/office/drawing/2014/chartex" xmlns:cx1="http://schemas.microsoft.com/office/drawing/2015/9/8/chartex" xmlns:mc="http://schemas.openxmlformats.org/markup-compatibility/2006" xmlns:o="urn:schemas-microsoft-com:office:office" xmlns:r="http://schemas.openxmlformats.org/officeDocument/2006/relationships" xmlns:m="http://schemas.openxmlformats.org/officeDocument/2006/math" xmlns:v="urn:schemas-microsoft-com:vml" xmlns:wp14="http://schemas.microsoft.com/office/word/2010/wordprocessingDrawing" xmlns:wp="http://schemas.openxmlformats.org/drawingml/2006/wordprocessingDrawing" xmlns:w10="urn:schemas-microsoft-com:office:word" xmlns:w="http://schemas.openxmlformats.org/wordprocessingml/2006/main" xmlns:w14="http://schemas.microsoft.com/office/word/2010/wordml" xmlns:w15="http://schemas.microsoft.com/office/word/2012/wordml" xmlns:w16se="http://schemas.microsoft.com/office/word/2015/wordml/symex" xmlns:wpg="http://schemas.microsoft.com/office/word/2010/wordprocessingGroup" xmlns:wpi="http://schemas.microsoft.com/office/word/2010/wordprocessingInk" xmlns:wne="http://schemas.microsoft.com/office/word/2006/wordml" xmlns:wps="http://schemas.microsoft.com/office/word/2010/wordprocessingShape" mc:Ignorable="w14 w15 w16se wp14">
   <w:p>
     <w:pPr>
       <w:pStyle w:val="Zhlav"/>
@@ -5616,7 +5726,7 @@
 </file>
 
 <file path=word/header3.xml><?xml version="1.0" encoding="utf-8"?>
-<w:hdr xmlns:wpc="http://schemas.microsoft.com/office/word/2010/wordprocessingCanvas" xmlns:cx="http://schemas.microsoft.com/office/drawing/2014/chartex" xmlns:cx1="http://schemas.microsoft.com/office/drawing/2015/9/8/chartex" xmlns:cx2="http://schemas.microsoft.com/office/drawing/2015/10/21/chartex" xmlns:cx3="http://schemas.microsoft.com/office/drawing/2016/5/9/chartex" xmlns:cx4="http://schemas.microsoft.com/office/drawing/2016/5/10/chartex" xmlns:cx5="http://schemas.microsoft.com/office/drawing/2016/5/11/chartex" xmlns:cx6="http://schemas.microsoft.com/office/drawing/2016/5/12/chartex" xmlns:cx7="http://schemas.microsoft.com/office/drawing/2016/5/13/chartex" xmlns:cx8="http://schemas.microsoft.com/office/drawing/2016/5/14/chartex" xmlns:mc="http://schemas.openxmlformats.org/markup-compatibility/2006" xmlns:aink="http://schemas.microsoft.com/office/drawing/2016/ink" xmlns:am3d="http://schemas.microsoft.com/office/drawing/2017/model3d" xmlns:o="urn:schemas-microsoft-com:office:office" xmlns:r="http://schemas.openxmlformats.org/officeDocument/2006/relationships" xmlns:m="http://schemas.openxmlformats.org/officeDocument/2006/math" xmlns:v="urn:schemas-microsoft-com:vml" xmlns:wp14="http://schemas.microsoft.com/office/word/2010/wordprocessingDrawing" xmlns:wp="http://schemas.openxmlformats.org/drawingml/2006/wordprocessingDrawing" xmlns:w10="urn:schemas-microsoft-com:office:word" xmlns:w="http://schemas.openxmlformats.org/wordprocessingml/2006/main" xmlns:w14="http://schemas.microsoft.com/office/word/2010/wordml" xmlns:w15="http://schemas.microsoft.com/office/word/2012/wordml" xmlns:w16cid="http://schemas.microsoft.com/office/word/2016/wordml/cid" xmlns:w16se="http://schemas.microsoft.com/office/word/2015/wordml/symex" xmlns:wpg="http://schemas.microsoft.com/office/word/2010/wordprocessingGroup" xmlns:wpi="http://schemas.microsoft.com/office/word/2010/wordprocessingInk" xmlns:wne="http://schemas.microsoft.com/office/word/2006/wordml" xmlns:wps="http://schemas.microsoft.com/office/word/2010/wordprocessingShape" mc:Ignorable="w14 w15 w16se w16cid wp14">
+<w:hdr xmlns:wpc="http://schemas.microsoft.com/office/word/2010/wordprocessingCanvas" xmlns:cx="http://schemas.microsoft.com/office/drawing/2014/chartex" xmlns:cx1="http://schemas.microsoft.com/office/drawing/2015/9/8/chartex" xmlns:mc="http://schemas.openxmlformats.org/markup-compatibility/2006" xmlns:o="urn:schemas-microsoft-com:office:office" xmlns:r="http://schemas.openxmlformats.org/officeDocument/2006/relationships" xmlns:m="http://schemas.openxmlformats.org/officeDocument/2006/math" xmlns:v="urn:schemas-microsoft-com:vml" xmlns:wp14="http://schemas.microsoft.com/office/word/2010/wordprocessingDrawing" xmlns:wp="http://schemas.openxmlformats.org/drawingml/2006/wordprocessingDrawing" xmlns:w10="urn:schemas-microsoft-com:office:word" xmlns:w="http://schemas.openxmlformats.org/wordprocessingml/2006/main" xmlns:w14="http://schemas.microsoft.com/office/word/2010/wordml" xmlns:w15="http://schemas.microsoft.com/office/word/2012/wordml" xmlns:w16se="http://schemas.microsoft.com/office/word/2015/wordml/symex" xmlns:wpg="http://schemas.microsoft.com/office/word/2010/wordprocessingGroup" xmlns:wpi="http://schemas.microsoft.com/office/word/2010/wordprocessingInk" xmlns:wne="http://schemas.microsoft.com/office/word/2006/wordml" xmlns:wps="http://schemas.microsoft.com/office/word/2010/wordprocessingShape" mc:Ignorable="w14 w15 w16se wp14">
   <w:p>
     <w:pPr>
       <w:pStyle w:val="Zhlav"/>
@@ -5626,7 +5736,7 @@
 </file>
 
 <file path=word/numbering.xml><?xml version="1.0" encoding="utf-8"?>
-<w:numbering xmlns:wpc="http://schemas.microsoft.com/office/word/2010/wordprocessingCanvas" xmlns:cx="http://schemas.microsoft.com/office/drawing/2014/chartex" xmlns:cx1="http://schemas.microsoft.com/office/drawing/2015/9/8/chartex" xmlns:cx2="http://schemas.microsoft.com/office/drawing/2015/10/21/chartex" xmlns:cx3="http://schemas.microsoft.com/office/drawing/2016/5/9/chartex" xmlns:cx4="http://schemas.microsoft.com/office/drawing/2016/5/10/chartex" xmlns:cx5="http://schemas.microsoft.com/office/drawing/2016/5/11/chartex" xmlns:cx6="http://schemas.microsoft.com/office/drawing/2016/5/12/chartex" xmlns:cx7="http://schemas.microsoft.com/office/drawing/2016/5/13/chartex" xmlns:cx8="http://schemas.microsoft.com/office/drawing/2016/5/14/chartex" xmlns:mc="http://schemas.openxmlformats.org/markup-compatibility/2006" xmlns:aink="http://schemas.microsoft.com/office/drawing/2016/ink" xmlns:am3d="http://schemas.microsoft.com/office/drawing/2017/model3d" xmlns:o="urn:schemas-microsoft-com:office:office" xmlns:r="http://schemas.openxmlformats.org/officeDocument/2006/relationships" xmlns:m="http://schemas.openxmlformats.org/officeDocument/2006/math" xmlns:v="urn:schemas-microsoft-com:vml" xmlns:wp14="http://schemas.microsoft.com/office/word/2010/wordprocessingDrawing" xmlns:wp="http://schemas.openxmlformats.org/drawingml/2006/wordprocessingDrawing" xmlns:w10="urn:schemas-microsoft-com:office:word" xmlns:w="http://schemas.openxmlformats.org/wordprocessingml/2006/main" xmlns:w14="http://schemas.microsoft.com/office/word/2010/wordml" xmlns:w15="http://schemas.microsoft.com/office/word/2012/wordml" xmlns:w16cid="http://schemas.microsoft.com/office/word/2016/wordml/cid" xmlns:w16se="http://schemas.microsoft.com/office/word/2015/wordml/symex" xmlns:wpg="http://schemas.microsoft.com/office/word/2010/wordprocessingGroup" xmlns:wpi="http://schemas.microsoft.com/office/word/2010/wordprocessingInk" xmlns:wne="http://schemas.microsoft.com/office/word/2006/wordml" xmlns:wps="http://schemas.microsoft.com/office/word/2010/wordprocessingShape" mc:Ignorable="w14 w15 w16se w16cid wp14">
+<w:numbering xmlns:wpc="http://schemas.microsoft.com/office/word/2010/wordprocessingCanvas" xmlns:cx="http://schemas.microsoft.com/office/drawing/2014/chartex" xmlns:cx1="http://schemas.microsoft.com/office/drawing/2015/9/8/chartex" xmlns:mc="http://schemas.openxmlformats.org/markup-compatibility/2006" xmlns:o="urn:schemas-microsoft-com:office:office" xmlns:r="http://schemas.openxmlformats.org/officeDocument/2006/relationships" xmlns:m="http://schemas.openxmlformats.org/officeDocument/2006/math" xmlns:v="urn:schemas-microsoft-com:vml" xmlns:wp14="http://schemas.microsoft.com/office/word/2010/wordprocessingDrawing" xmlns:wp="http://schemas.openxmlformats.org/drawingml/2006/wordprocessingDrawing" xmlns:w10="urn:schemas-microsoft-com:office:word" xmlns:w="http://schemas.openxmlformats.org/wordprocessingml/2006/main" xmlns:w14="http://schemas.microsoft.com/office/word/2010/wordml" xmlns:w15="http://schemas.microsoft.com/office/word/2012/wordml" xmlns:w16se="http://schemas.microsoft.com/office/word/2015/wordml/symex" xmlns:wpg="http://schemas.microsoft.com/office/word/2010/wordprocessingGroup" xmlns:wpi="http://schemas.microsoft.com/office/word/2010/wordprocessingInk" xmlns:wne="http://schemas.microsoft.com/office/word/2006/wordml" xmlns:wps="http://schemas.microsoft.com/office/word/2010/wordprocessingShape" mc:Ignorable="w14 w15 w16se wp14">
   <w:abstractNum w:abstractNumId="0" w15:restartNumberingAfterBreak="0">
     <w:nsid w:val="04206C66"/>
     <w:multiLevelType w:val="multilevel"/>
@@ -6450,7 +6560,7 @@
 </file>
 
 <file path=word/styles.xml><?xml version="1.0" encoding="utf-8"?>
-<w:styles xmlns:mc="http://schemas.openxmlformats.org/markup-compatibility/2006" xmlns:r="http://schemas.openxmlformats.org/officeDocument/2006/relationships" xmlns:w="http://schemas.openxmlformats.org/wordprocessingml/2006/main" xmlns:w14="http://schemas.microsoft.com/office/word/2010/wordml" xmlns:w15="http://schemas.microsoft.com/office/word/2012/wordml" xmlns:w16cid="http://schemas.microsoft.com/office/word/2016/wordml/cid" xmlns:w16se="http://schemas.microsoft.com/office/word/2015/wordml/symex" mc:Ignorable="w14 w15 w16se w16cid">
+<w:styles xmlns:mc="http://schemas.openxmlformats.org/markup-compatibility/2006" xmlns:r="http://schemas.openxmlformats.org/officeDocument/2006/relationships" xmlns:w="http://schemas.openxmlformats.org/wordprocessingml/2006/main" xmlns:w14="http://schemas.microsoft.com/office/word/2010/wordml" xmlns:w15="http://schemas.microsoft.com/office/word/2012/wordml" xmlns:w16se="http://schemas.microsoft.com/office/word/2015/wordml/symex" mc:Ignorable="w14 w15 w16se">
   <w:docDefaults>
     <w:rPrDefault>
       <w:rPr>
@@ -6466,7 +6576,7 @@
       </w:pPr>
     </w:pPrDefault>
   </w:docDefaults>
-  <w:latentStyles w:defLockedState="0" w:defUIPriority="99" w:defSemiHidden="0" w:defUnhideWhenUsed="0" w:defQFormat="0" w:count="375">
+  <w:latentStyles w:defLockedState="0" w:defUIPriority="99" w:defSemiHidden="0" w:defUnhideWhenUsed="0" w:defQFormat="0" w:count="371">
     <w:lsdException w:name="Normal" w:uiPriority="0" w:qFormat="1"/>
     <w:lsdException w:name="heading 1" w:uiPriority="9" w:qFormat="1"/>
     <w:lsdException w:name="heading 2" w:semiHidden="1" w:uiPriority="9" w:unhideWhenUsed="1" w:qFormat="1"/>
@@ -6838,10 +6948,6 @@
     <w:lsdException w:name="List Table 5 Dark Accent 6" w:uiPriority="50"/>
     <w:lsdException w:name="List Table 6 Colorful Accent 6" w:uiPriority="51"/>
     <w:lsdException w:name="List Table 7 Colorful Accent 6" w:uiPriority="52"/>
-    <w:lsdException w:name="Mention" w:semiHidden="1" w:unhideWhenUsed="1"/>
-    <w:lsdException w:name="Smart Hyperlink" w:semiHidden="1" w:unhideWhenUsed="1"/>
-    <w:lsdException w:name="Hashtag" w:semiHidden="1" w:unhideWhenUsed="1"/>
-    <w:lsdException w:name="Unresolved Mention" w:semiHidden="1" w:unhideWhenUsed="1"/>
   </w:latentStyles>
   <w:style w:type="paragraph" w:default="1" w:styleId="Normln">
     <w:name w:val="Normal"/>
@@ -7306,7 +7412,7 @@
 </file>
 
 <file path=customXml/itemProps1.xml><?xml version="1.0" encoding="utf-8"?>
-<ds:datastoreItem xmlns:ds="http://schemas.openxmlformats.org/officeDocument/2006/customXml" ds:itemID="{D1707E6F-ED53-4F2D-BCC3-F984B38E19D6}">
+<ds:datastoreItem xmlns:ds="http://schemas.openxmlformats.org/officeDocument/2006/customXml" ds:itemID="{911C1648-D27B-4269-A3FC-8B4062A60209}">
   <ds:schemaRefs>
     <ds:schemaRef ds:uri="http://schemas.openxmlformats.org/officeDocument/2006/bibliography"/>
   </ds:schemaRefs>

</xml_diff>

<commit_message>
Add contracts and more changes
</commit_message>
<xml_diff>
--- a/Seeder/static/www/download/licencni-smlouva-wa-fo.docx
+++ b/Seeder/static/www/download/licencni-smlouva-wa-fo.docx
@@ -1,6 +1,6 @@
 
 <file path=word/document.xml><?xml version="1.0" encoding="utf-8"?>
-<w:document xmlns:wpc="http://schemas.microsoft.com/office/word/2010/wordprocessingCanvas" xmlns:cx="http://schemas.microsoft.com/office/drawing/2014/chartex" xmlns:cx1="http://schemas.microsoft.com/office/drawing/2015/9/8/chartex" xmlns:mc="http://schemas.openxmlformats.org/markup-compatibility/2006" xmlns:o="urn:schemas-microsoft-com:office:office" xmlns:r="http://schemas.openxmlformats.org/officeDocument/2006/relationships" xmlns:m="http://schemas.openxmlformats.org/officeDocument/2006/math" xmlns:v="urn:schemas-microsoft-com:vml" xmlns:wp14="http://schemas.microsoft.com/office/word/2010/wordprocessingDrawing" xmlns:wp="http://schemas.openxmlformats.org/drawingml/2006/wordprocessingDrawing" xmlns:w10="urn:schemas-microsoft-com:office:word" xmlns:w="http://schemas.openxmlformats.org/wordprocessingml/2006/main" xmlns:w14="http://schemas.microsoft.com/office/word/2010/wordml" xmlns:w15="http://schemas.microsoft.com/office/word/2012/wordml" xmlns:w16se="http://schemas.microsoft.com/office/word/2015/wordml/symex" xmlns:wpg="http://schemas.microsoft.com/office/word/2010/wordprocessingGroup" xmlns:wpi="http://schemas.microsoft.com/office/word/2010/wordprocessingInk" xmlns:wne="http://schemas.microsoft.com/office/word/2006/wordml" xmlns:wps="http://schemas.microsoft.com/office/word/2010/wordprocessingShape" mc:Ignorable="w14 w15 w16se wp14">
+<w:document xmlns:wpc="http://schemas.microsoft.com/office/word/2010/wordprocessingCanvas" xmlns:cx="http://schemas.microsoft.com/office/drawing/2014/chartex" xmlns:cx1="http://schemas.microsoft.com/office/drawing/2015/9/8/chartex" xmlns:cx2="http://schemas.microsoft.com/office/drawing/2015/10/21/chartex" xmlns:cx3="http://schemas.microsoft.com/office/drawing/2016/5/9/chartex" xmlns:cx4="http://schemas.microsoft.com/office/drawing/2016/5/10/chartex" xmlns:cx5="http://schemas.microsoft.com/office/drawing/2016/5/11/chartex" xmlns:cx6="http://schemas.microsoft.com/office/drawing/2016/5/12/chartex" xmlns:cx7="http://schemas.microsoft.com/office/drawing/2016/5/13/chartex" xmlns:cx8="http://schemas.microsoft.com/office/drawing/2016/5/14/chartex" xmlns:mc="http://schemas.openxmlformats.org/markup-compatibility/2006" xmlns:aink="http://schemas.microsoft.com/office/drawing/2016/ink" xmlns:am3d="http://schemas.microsoft.com/office/drawing/2017/model3d" xmlns:o="urn:schemas-microsoft-com:office:office" xmlns:r="http://schemas.openxmlformats.org/officeDocument/2006/relationships" xmlns:m="http://schemas.openxmlformats.org/officeDocument/2006/math" xmlns:v="urn:schemas-microsoft-com:vml" xmlns:wp14="http://schemas.microsoft.com/office/word/2010/wordprocessingDrawing" xmlns:wp="http://schemas.openxmlformats.org/drawingml/2006/wordprocessingDrawing" xmlns:w10="urn:schemas-microsoft-com:office:word" xmlns:w="http://schemas.openxmlformats.org/wordprocessingml/2006/main" xmlns:w14="http://schemas.microsoft.com/office/word/2010/wordml" xmlns:w15="http://schemas.microsoft.com/office/word/2012/wordml" xmlns:w16cid="http://schemas.microsoft.com/office/word/2016/wordml/cid" xmlns:w16se="http://schemas.microsoft.com/office/word/2015/wordml/symex" xmlns:wpg="http://schemas.microsoft.com/office/word/2010/wordprocessingGroup" xmlns:wpi="http://schemas.microsoft.com/office/word/2010/wordprocessingInk" xmlns:wne="http://schemas.microsoft.com/office/word/2006/wordml" xmlns:wps="http://schemas.microsoft.com/office/word/2010/wordprocessingShape" mc:Ignorable="w14 w15 w16se w16cid wp14">
   <w:body>
     <w:p>
       <w:pPr>
@@ -26,7 +26,7 @@
           <w:szCs w:val="32"/>
           <w:lang w:eastAsia="cs-CZ"/>
         </w:rPr>
-        <w:t>N</w:t>
+        <w:t>L</w:t>
       </w:r>
       <w:r>
         <w:rPr>
@@ -38,7 +38,31 @@
           <w:szCs w:val="32"/>
           <w:lang w:eastAsia="cs-CZ"/>
         </w:rPr>
-        <w:t>ávrh na uzavření licenční smlouvy o šíření a dalším užití díla</w:t>
+        <w:t>icenční smlouv</w:t>
+      </w:r>
+      <w:r>
+        <w:rPr>
+          <w:rFonts w:ascii="Times New Roman" w:eastAsia="Times New Roman" w:hAnsi="Times New Roman" w:cs="Times New Roman"/>
+          <w:b/>
+          <w:bCs/>
+          <w:color w:val="000000"/>
+          <w:sz w:val="32"/>
+          <w:szCs w:val="32"/>
+          <w:lang w:eastAsia="cs-CZ"/>
+        </w:rPr>
+        <w:t>a</w:t>
+      </w:r>
+      <w:r>
+        <w:rPr>
+          <w:rFonts w:ascii="Times New Roman" w:eastAsia="Times New Roman" w:hAnsi="Times New Roman" w:cs="Times New Roman"/>
+          <w:b/>
+          <w:bCs/>
+          <w:color w:val="000000"/>
+          <w:sz w:val="32"/>
+          <w:szCs w:val="32"/>
+          <w:lang w:eastAsia="cs-CZ"/>
+        </w:rPr>
+        <w:t xml:space="preserve"> o užití díla</w:t>
       </w:r>
     </w:p>
     <w:p>
@@ -73,8 +97,70 @@
           <w:szCs w:val="24"/>
           <w:lang w:eastAsia="cs-CZ"/>
         </w:rPr>
-        <w:t>(</w:t>
-      </w:r>
+        <w:t xml:space="preserve">dle </w:t>
+      </w:r>
+      <w:r>
+        <w:rPr>
+          <w:rFonts w:ascii="Times New Roman" w:eastAsia="Times New Roman" w:hAnsi="Times New Roman" w:cs="Times New Roman"/>
+          <w:color w:val="000000"/>
+          <w:sz w:val="24"/>
+          <w:szCs w:val="24"/>
+          <w:lang w:eastAsia="cs-CZ"/>
+        </w:rPr>
+        <w:t>ustanovení §</w:t>
+      </w:r>
+      <w:r>
+        <w:rPr>
+          <w:rFonts w:ascii="Times New Roman" w:eastAsia="Times New Roman" w:hAnsi="Times New Roman" w:cs="Times New Roman"/>
+          <w:color w:val="000000"/>
+          <w:sz w:val="24"/>
+          <w:szCs w:val="24"/>
+          <w:lang w:eastAsia="cs-CZ"/>
+        </w:rPr>
+        <w:t xml:space="preserve"> 2371 a násl. zákona č. 89/2012 </w:t>
+      </w:r>
+      <w:r>
+        <w:rPr>
+          <w:rFonts w:ascii="Times New Roman" w:eastAsia="Times New Roman" w:hAnsi="Times New Roman" w:cs="Times New Roman"/>
+          <w:color w:val="000000"/>
+          <w:sz w:val="24"/>
+          <w:szCs w:val="24"/>
+          <w:lang w:eastAsia="cs-CZ"/>
+        </w:rPr>
+        <w:t xml:space="preserve">Sb., občanský zákoník, ve znění pozdějších </w:t>
+      </w:r>
+      <w:proofErr w:type="gramStart"/>
+      <w:r>
+        <w:rPr>
+          <w:rFonts w:ascii="Times New Roman" w:eastAsia="Times New Roman" w:hAnsi="Times New Roman" w:cs="Times New Roman"/>
+          <w:color w:val="000000"/>
+          <w:sz w:val="24"/>
+          <w:szCs w:val="24"/>
+          <w:lang w:eastAsia="cs-CZ"/>
+        </w:rPr>
+        <w:t>předpisů</w:t>
+      </w:r>
+      <w:r>
+        <w:rPr>
+          <w:rFonts w:ascii="Times New Roman" w:eastAsia="Times New Roman" w:hAnsi="Times New Roman" w:cs="Times New Roman"/>
+          <w:color w:val="000000"/>
+          <w:sz w:val="24"/>
+          <w:szCs w:val="24"/>
+          <w:lang w:eastAsia="cs-CZ"/>
+        </w:rPr>
+        <w:t xml:space="preserve"> </w:t>
+      </w:r>
+      <w:r>
+        <w:rPr>
+          <w:rFonts w:ascii="Times New Roman" w:eastAsia="Times New Roman" w:hAnsi="Times New Roman" w:cs="Times New Roman"/>
+          <w:color w:val="000000"/>
+          <w:sz w:val="24"/>
+          <w:szCs w:val="24"/>
+          <w:lang w:eastAsia="cs-CZ"/>
+        </w:rPr>
+        <w:t xml:space="preserve"> (</w:t>
+      </w:r>
+      <w:proofErr w:type="gramEnd"/>
       <w:r>
         <w:rPr>
           <w:rFonts w:ascii="Times New Roman" w:eastAsia="Times New Roman" w:hAnsi="Times New Roman" w:cs="Times New Roman"/>
@@ -95,128 +181,6 @@
           <w:szCs w:val="24"/>
           <w:lang w:eastAsia="cs-CZ"/>
         </w:rPr>
-        <w:t>nabídka</w:t>
-      </w:r>
-      <w:r>
-        <w:rPr>
-          <w:rFonts w:ascii="Times New Roman" w:eastAsia="Times New Roman" w:hAnsi="Times New Roman" w:cs="Times New Roman"/>
-          <w:color w:val="000000"/>
-          <w:sz w:val="24"/>
-          <w:szCs w:val="24"/>
-          <w:lang w:eastAsia="cs-CZ"/>
-        </w:rPr>
-        <w:t>“</w:t>
-      </w:r>
-      <w:r>
-        <w:rPr>
-          <w:rFonts w:ascii="Times New Roman" w:eastAsia="Times New Roman" w:hAnsi="Times New Roman" w:cs="Times New Roman"/>
-          <w:color w:val="000000"/>
-          <w:sz w:val="24"/>
-          <w:szCs w:val="24"/>
-          <w:lang w:eastAsia="cs-CZ"/>
-        </w:rPr>
-        <w:t>)</w:t>
-      </w:r>
-      <w:r>
-        <w:rPr>
-          <w:rFonts w:ascii="Times New Roman" w:eastAsia="Times New Roman" w:hAnsi="Times New Roman" w:cs="Times New Roman"/>
-          <w:color w:val="000000"/>
-          <w:sz w:val="24"/>
-          <w:szCs w:val="24"/>
-          <w:lang w:eastAsia="cs-CZ"/>
-        </w:rPr>
-        <w:t xml:space="preserve"> </w:t>
-      </w:r>
-      <w:r>
-        <w:rPr>
-          <w:rFonts w:ascii="Times New Roman" w:eastAsia="Times New Roman" w:hAnsi="Times New Roman" w:cs="Times New Roman"/>
-          <w:color w:val="000000"/>
-          <w:sz w:val="24"/>
-          <w:szCs w:val="24"/>
-          <w:lang w:eastAsia="cs-CZ"/>
-        </w:rPr>
-        <w:t xml:space="preserve">dle </w:t>
-      </w:r>
-      <w:r>
-        <w:rPr>
-          <w:rFonts w:ascii="Times New Roman" w:eastAsia="Times New Roman" w:hAnsi="Times New Roman" w:cs="Times New Roman"/>
-          <w:color w:val="000000"/>
-          <w:sz w:val="24"/>
-          <w:szCs w:val="24"/>
-          <w:lang w:eastAsia="cs-CZ"/>
-        </w:rPr>
-        <w:t xml:space="preserve">ustanovení </w:t>
-      </w:r>
-      <w:r>
-        <w:rPr>
-          <w:rFonts w:ascii="Times New Roman" w:eastAsia="Times New Roman" w:hAnsi="Times New Roman" w:cs="Times New Roman"/>
-          <w:color w:val="000000"/>
-          <w:sz w:val="24"/>
-          <w:szCs w:val="24"/>
-          <w:lang w:eastAsia="cs-CZ"/>
-        </w:rPr>
-        <w:t>§</w:t>
-      </w:r>
-      <w:r>
-        <w:rPr>
-          <w:rFonts w:ascii="Times New Roman" w:eastAsia="Times New Roman" w:hAnsi="Times New Roman" w:cs="Times New Roman"/>
-          <w:color w:val="000000"/>
-          <w:sz w:val="24"/>
-          <w:szCs w:val="24"/>
-          <w:lang w:eastAsia="cs-CZ"/>
-        </w:rPr>
-        <w:t xml:space="preserve"> </w:t>
-      </w:r>
-      <w:r>
-        <w:rPr>
-          <w:rFonts w:ascii="Times New Roman" w:eastAsia="Times New Roman" w:hAnsi="Times New Roman" w:cs="Times New Roman"/>
-          <w:color w:val="000000"/>
-          <w:sz w:val="24"/>
-          <w:szCs w:val="24"/>
-          <w:lang w:eastAsia="cs-CZ"/>
-        </w:rPr>
-        <w:t xml:space="preserve">1731 a násl. </w:t>
-      </w:r>
-      <w:r>
-        <w:rPr>
-          <w:rFonts w:ascii="Times New Roman" w:eastAsia="Times New Roman" w:hAnsi="Times New Roman" w:cs="Times New Roman"/>
-          <w:color w:val="000000"/>
-          <w:sz w:val="24"/>
-          <w:szCs w:val="24"/>
-          <w:lang w:eastAsia="cs-CZ"/>
-        </w:rPr>
-        <w:t>a ustanovení §</w:t>
-      </w:r>
-      <w:r>
-        <w:rPr>
-          <w:rFonts w:ascii="Times New Roman" w:eastAsia="Times New Roman" w:hAnsi="Times New Roman" w:cs="Times New Roman"/>
-          <w:color w:val="000000"/>
-          <w:sz w:val="24"/>
-          <w:szCs w:val="24"/>
-          <w:lang w:eastAsia="cs-CZ"/>
-        </w:rPr>
-        <w:t xml:space="preserve"> 2371 a násl. zákona č. 89/2012 </w:t>
-      </w:r>
-      <w:r>
-        <w:rPr>
-          <w:rFonts w:ascii="Times New Roman" w:eastAsia="Times New Roman" w:hAnsi="Times New Roman" w:cs="Times New Roman"/>
-          <w:color w:val="000000"/>
-          <w:sz w:val="24"/>
-          <w:szCs w:val="24"/>
-          <w:lang w:eastAsia="cs-CZ"/>
-        </w:rPr>
-        <w:t>Sb., občanský zákoník, ve znění pozdějších předpisů (dále jen „</w:t>
-      </w:r>
-      <w:r>
-        <w:rPr>
-          <w:rFonts w:ascii="Times New Roman" w:eastAsia="Times New Roman" w:hAnsi="Times New Roman" w:cs="Times New Roman"/>
-          <w:b/>
-          <w:i/>
-          <w:color w:val="000000"/>
-          <w:sz w:val="24"/>
-          <w:szCs w:val="24"/>
-          <w:lang w:eastAsia="cs-CZ"/>
-        </w:rPr>
         <w:t>občanský zákoník</w:t>
       </w:r>
       <w:r>
@@ -664,37 +628,15 @@
         </w:rPr>
         <w:t> </w:t>
       </w:r>
-    </w:p>
-    <w:p>
-      <w:pPr>
-        <w:spacing w:after="0" w:line="240" w:lineRule="auto"/>
-        <w:jc w:val="both"/>
-        <w:rPr>
-          <w:rFonts w:ascii="Times New Roman" w:eastAsia="Times New Roman" w:hAnsi="Times New Roman" w:cs="Times New Roman"/>
-          <w:sz w:val="24"/>
-          <w:szCs w:val="24"/>
-          <w:lang w:eastAsia="cs-CZ"/>
-        </w:rPr>
-      </w:pPr>
-      <w:r>
-        <w:rPr>
-          <w:rFonts w:ascii="Times New Roman" w:eastAsia="Times New Roman" w:hAnsi="Times New Roman" w:cs="Times New Roman"/>
-          <w:color w:val="000000"/>
-          <w:sz w:val="24"/>
-          <w:szCs w:val="24"/>
-          <w:lang w:eastAsia="cs-CZ"/>
-        </w:rPr>
-        <w:t xml:space="preserve">jako </w:t>
-      </w:r>
-      <w:r>
-        <w:rPr>
-          <w:rFonts w:ascii="Times New Roman" w:eastAsia="Times New Roman" w:hAnsi="Times New Roman" w:cs="Times New Roman"/>
-          <w:color w:val="000000"/>
-          <w:sz w:val="24"/>
-          <w:szCs w:val="24"/>
-          <w:lang w:eastAsia="cs-CZ"/>
-        </w:rPr>
-        <w:t xml:space="preserve">smluvní strana a </w:t>
+      <w:r>
+        <w:rPr>
+          <w:rFonts w:ascii="Times New Roman" w:eastAsia="Times New Roman" w:hAnsi="Times New Roman" w:cs="Times New Roman"/>
+          <w:color w:val="000000"/>
+          <w:sz w:val="24"/>
+          <w:szCs w:val="24"/>
+          <w:lang w:eastAsia="cs-CZ"/>
+        </w:rPr>
+        <w:t xml:space="preserve">jakožto </w:t>
       </w:r>
       <w:r>
         <w:rPr>
@@ -751,17 +693,419 @@
           <w:szCs w:val="24"/>
           <w:lang w:eastAsia="cs-CZ"/>
         </w:rPr>
-        <w:t xml:space="preserve">“ </w:t>
-      </w:r>
-      <w:r>
-        <w:rPr>
-          <w:rFonts w:ascii="Times New Roman" w:eastAsia="Times New Roman" w:hAnsi="Times New Roman" w:cs="Times New Roman"/>
-          <w:color w:val="000000"/>
-          <w:sz w:val="24"/>
-          <w:szCs w:val="24"/>
-          <w:lang w:eastAsia="cs-CZ"/>
-        </w:rPr>
-        <w:t>anebo</w:t>
+        <w:t>“</w:t>
+      </w:r>
+      <w:r>
+        <w:rPr>
+          <w:rFonts w:ascii="Times New Roman" w:eastAsia="Times New Roman" w:hAnsi="Times New Roman" w:cs="Times New Roman"/>
+          <w:color w:val="000000"/>
+          <w:sz w:val="24"/>
+          <w:szCs w:val="24"/>
+          <w:lang w:eastAsia="cs-CZ"/>
+        </w:rPr>
+        <w:t xml:space="preserve">) </w:t>
+      </w:r>
+    </w:p>
+    <w:p>
+      <w:pPr>
+        <w:spacing w:after="0" w:line="240" w:lineRule="auto"/>
+        <w:jc w:val="both"/>
+        <w:rPr>
+          <w:rFonts w:ascii="Times New Roman" w:eastAsia="Times New Roman" w:hAnsi="Times New Roman" w:cs="Times New Roman"/>
+          <w:sz w:val="24"/>
+          <w:szCs w:val="24"/>
+          <w:lang w:eastAsia="cs-CZ"/>
+        </w:rPr>
+      </w:pPr>
+      <w:r>
+        <w:rPr>
+          <w:rFonts w:ascii="Times New Roman" w:eastAsia="Times New Roman" w:hAnsi="Times New Roman" w:cs="Times New Roman"/>
+          <w:sz w:val="24"/>
+          <w:szCs w:val="24"/>
+          <w:lang w:eastAsia="cs-CZ"/>
+        </w:rPr>
+        <w:t> </w:t>
+      </w:r>
+    </w:p>
+    <w:p>
+      <w:pPr>
+        <w:spacing w:after="0" w:line="240" w:lineRule="auto"/>
+        <w:jc w:val="both"/>
+        <w:rPr>
+          <w:rFonts w:ascii="Times New Roman" w:eastAsia="Times New Roman" w:hAnsi="Times New Roman" w:cs="Times New Roman"/>
+          <w:sz w:val="24"/>
+          <w:szCs w:val="24"/>
+          <w:lang w:eastAsia="cs-CZ"/>
+        </w:rPr>
+      </w:pPr>
+      <w:r>
+        <w:rPr>
+          <w:rFonts w:ascii="Times New Roman" w:eastAsia="Times New Roman" w:hAnsi="Times New Roman" w:cs="Times New Roman"/>
+          <w:sz w:val="24"/>
+          <w:szCs w:val="24"/>
+          <w:lang w:eastAsia="cs-CZ"/>
+        </w:rPr>
+        <w:t>a</w:t>
+      </w:r>
+    </w:p>
+    <w:p>
+      <w:pPr>
+        <w:spacing w:after="0" w:line="240" w:lineRule="auto"/>
+        <w:jc w:val="both"/>
+        <w:rPr>
+          <w:rFonts w:ascii="Times New Roman" w:eastAsia="Times New Roman" w:hAnsi="Times New Roman" w:cs="Times New Roman"/>
+          <w:sz w:val="24"/>
+          <w:szCs w:val="24"/>
+          <w:lang w:eastAsia="cs-CZ"/>
+        </w:rPr>
+      </w:pPr>
+    </w:p>
+    <w:p>
+      <w:pPr>
+        <w:spacing w:after="0" w:line="240" w:lineRule="auto"/>
+        <w:jc w:val="both"/>
+        <w:rPr>
+          <w:rFonts w:ascii="Times New Roman" w:eastAsia="Times New Roman" w:hAnsi="Times New Roman" w:cs="Times New Roman"/>
+          <w:sz w:val="24"/>
+          <w:szCs w:val="24"/>
+          <w:lang w:eastAsia="cs-CZ"/>
+        </w:rPr>
+      </w:pPr>
+      <w:r>
+        <w:rPr>
+          <w:rFonts w:ascii="Times New Roman" w:eastAsia="Times New Roman" w:hAnsi="Times New Roman" w:cs="Times New Roman"/>
+          <w:b/>
+          <w:bCs/>
+          <w:color w:val="000000"/>
+          <w:sz w:val="24"/>
+          <w:szCs w:val="24"/>
+          <w:lang w:eastAsia="cs-CZ"/>
+        </w:rPr>
+        <w:t>Národní knihovna České republiky</w:t>
+      </w:r>
+      <w:r>
+        <w:rPr>
+          <w:rFonts w:ascii="Times New Roman" w:eastAsia="Times New Roman" w:hAnsi="Times New Roman" w:cs="Times New Roman"/>
+          <w:b/>
+          <w:bCs/>
+          <w:color w:val="000000"/>
+          <w:sz w:val="24"/>
+          <w:szCs w:val="24"/>
+          <w:lang w:eastAsia="cs-CZ"/>
+        </w:rPr>
+        <w:t>,</w:t>
+      </w:r>
+    </w:p>
+    <w:p>
+      <w:pPr>
+        <w:spacing w:after="0" w:line="240" w:lineRule="auto"/>
+        <w:jc w:val="both"/>
+        <w:rPr>
+          <w:rFonts w:ascii="Times New Roman" w:eastAsia="Times New Roman" w:hAnsi="Times New Roman" w:cs="Times New Roman"/>
+          <w:sz w:val="24"/>
+          <w:szCs w:val="24"/>
+          <w:lang w:eastAsia="cs-CZ"/>
+        </w:rPr>
+      </w:pPr>
+      <w:r>
+        <w:rPr>
+          <w:rFonts w:ascii="Times New Roman" w:eastAsia="Times New Roman" w:hAnsi="Times New Roman" w:cs="Times New Roman"/>
+          <w:color w:val="000000"/>
+          <w:sz w:val="24"/>
+          <w:szCs w:val="24"/>
+          <w:lang w:eastAsia="cs-CZ"/>
+        </w:rPr>
+        <w:t>s</w:t>
+      </w:r>
+      <w:r>
+        <w:rPr>
+          <w:rFonts w:ascii="Times New Roman" w:eastAsia="Times New Roman" w:hAnsi="Times New Roman" w:cs="Times New Roman"/>
+          <w:color w:val="000000"/>
+          <w:sz w:val="24"/>
+          <w:szCs w:val="24"/>
+          <w:lang w:eastAsia="cs-CZ"/>
+        </w:rPr>
+        <w:t>tátní příspěvková organizace zřízená Ministerstvem kultury</w:t>
+      </w:r>
+      <w:r>
+        <w:rPr>
+          <w:rFonts w:ascii="Times New Roman" w:eastAsia="Times New Roman" w:hAnsi="Times New Roman" w:cs="Times New Roman"/>
+          <w:color w:val="000000"/>
+          <w:sz w:val="24"/>
+          <w:szCs w:val="24"/>
+          <w:lang w:eastAsia="cs-CZ"/>
+        </w:rPr>
+        <w:t>,</w:t>
+      </w:r>
+    </w:p>
+    <w:p>
+      <w:pPr>
+        <w:spacing w:after="0" w:line="240" w:lineRule="auto"/>
+        <w:jc w:val="both"/>
+        <w:rPr>
+          <w:rFonts w:ascii="Times New Roman" w:eastAsia="Times New Roman" w:hAnsi="Times New Roman" w:cs="Times New Roman"/>
+          <w:color w:val="000000"/>
+          <w:sz w:val="24"/>
+          <w:szCs w:val="24"/>
+          <w:lang w:eastAsia="cs-CZ"/>
+        </w:rPr>
+      </w:pPr>
+      <w:r>
+        <w:rPr>
+          <w:rFonts w:ascii="Times New Roman" w:eastAsia="Times New Roman" w:hAnsi="Times New Roman" w:cs="Times New Roman"/>
+          <w:color w:val="000000"/>
+          <w:sz w:val="24"/>
+          <w:szCs w:val="24"/>
+          <w:lang w:eastAsia="cs-CZ"/>
+        </w:rPr>
+        <w:t>se sídlem Klementinum 190, 11000 Praha 1,</w:t>
+      </w:r>
+    </w:p>
+    <w:p>
+      <w:pPr>
+        <w:spacing w:after="0" w:line="240" w:lineRule="auto"/>
+        <w:jc w:val="both"/>
+        <w:rPr>
+          <w:rFonts w:ascii="Times New Roman" w:eastAsia="Times New Roman" w:hAnsi="Times New Roman" w:cs="Times New Roman"/>
+          <w:color w:val="000000"/>
+          <w:sz w:val="24"/>
+          <w:szCs w:val="24"/>
+          <w:lang w:eastAsia="cs-CZ"/>
+        </w:rPr>
+      </w:pPr>
+      <w:r>
+        <w:rPr>
+          <w:rFonts w:ascii="Times New Roman" w:eastAsia="Times New Roman" w:hAnsi="Times New Roman" w:cs="Times New Roman"/>
+          <w:color w:val="000000"/>
+          <w:sz w:val="24"/>
+          <w:szCs w:val="24"/>
+          <w:lang w:eastAsia="cs-CZ"/>
+        </w:rPr>
+        <w:t>IČ 00023221, DIČ CZ00023221</w:t>
+      </w:r>
+      <w:r>
+        <w:rPr>
+          <w:rFonts w:ascii="Times New Roman" w:eastAsia="Times New Roman" w:hAnsi="Times New Roman" w:cs="Times New Roman"/>
+          <w:color w:val="000000"/>
+          <w:sz w:val="24"/>
+          <w:szCs w:val="24"/>
+          <w:lang w:eastAsia="cs-CZ"/>
+        </w:rPr>
+        <w:t>,</w:t>
+      </w:r>
+    </w:p>
+    <w:p>
+      <w:pPr>
+        <w:spacing w:after="0" w:line="240" w:lineRule="auto"/>
+        <w:jc w:val="both"/>
+        <w:rPr>
+          <w:rFonts w:ascii="Times New Roman" w:eastAsia="Times New Roman" w:hAnsi="Times New Roman" w:cs="Times New Roman"/>
+          <w:sz w:val="24"/>
+          <w:szCs w:val="24"/>
+          <w:lang w:eastAsia="cs-CZ"/>
+        </w:rPr>
+      </w:pPr>
+      <w:r>
+        <w:rPr>
+          <w:rFonts w:ascii="Times New Roman" w:eastAsia="Times New Roman" w:hAnsi="Times New Roman" w:cs="Times New Roman"/>
+          <w:color w:val="000000"/>
+          <w:sz w:val="24"/>
+          <w:szCs w:val="24"/>
+          <w:lang w:eastAsia="cs-CZ"/>
+        </w:rPr>
+        <w:t xml:space="preserve">zastoupena </w:t>
+      </w:r>
+      <w:r>
+        <w:rPr>
+          <w:rFonts w:ascii="Times New Roman" w:eastAsia="Times New Roman" w:hAnsi="Times New Roman" w:cs="Times New Roman"/>
+          <w:color w:val="000000"/>
+          <w:sz w:val="24"/>
+          <w:szCs w:val="24"/>
+          <w:lang w:eastAsia="cs-CZ"/>
+        </w:rPr>
+        <w:t>Mgr.</w:t>
+      </w:r>
+      <w:r>
+        <w:rPr>
+          <w:rFonts w:ascii="Times New Roman" w:eastAsia="Times New Roman" w:hAnsi="Times New Roman" w:cs="Times New Roman"/>
+          <w:color w:val="000000"/>
+          <w:sz w:val="24"/>
+          <w:szCs w:val="24"/>
+          <w:lang w:eastAsia="cs-CZ"/>
+        </w:rPr>
+        <w:t> </w:t>
+      </w:r>
+      <w:r>
+        <w:rPr>
+          <w:rFonts w:ascii="Times New Roman" w:eastAsia="Times New Roman" w:hAnsi="Times New Roman" w:cs="Times New Roman"/>
+          <w:color w:val="000000"/>
+          <w:sz w:val="24"/>
+          <w:szCs w:val="24"/>
+          <w:lang w:eastAsia="cs-CZ"/>
+        </w:rPr>
+        <w:t>et Bc. Michael</w:t>
+      </w:r>
+      <w:r>
+        <w:rPr>
+          <w:rFonts w:ascii="Times New Roman" w:eastAsia="Times New Roman" w:hAnsi="Times New Roman" w:cs="Times New Roman"/>
+          <w:color w:val="000000"/>
+          <w:sz w:val="24"/>
+          <w:szCs w:val="24"/>
+          <w:lang w:eastAsia="cs-CZ"/>
+        </w:rPr>
+        <w:t>ou</w:t>
+      </w:r>
+      <w:r>
+        <w:rPr>
+          <w:rFonts w:ascii="Times New Roman" w:eastAsia="Times New Roman" w:hAnsi="Times New Roman" w:cs="Times New Roman"/>
+          <w:color w:val="000000"/>
+          <w:sz w:val="24"/>
+          <w:szCs w:val="24"/>
+          <w:lang w:eastAsia="cs-CZ"/>
+        </w:rPr>
+        <w:t xml:space="preserve"> </w:t>
+      </w:r>
+      <w:proofErr w:type="spellStart"/>
+      <w:r>
+        <w:rPr>
+          <w:rFonts w:ascii="Times New Roman" w:eastAsia="Times New Roman" w:hAnsi="Times New Roman" w:cs="Times New Roman"/>
+          <w:color w:val="000000"/>
+          <w:sz w:val="24"/>
+          <w:szCs w:val="24"/>
+          <w:lang w:eastAsia="cs-CZ"/>
+        </w:rPr>
+        <w:t>Bežov</w:t>
+      </w:r>
+      <w:r>
+        <w:rPr>
+          <w:rFonts w:ascii="Times New Roman" w:eastAsia="Times New Roman" w:hAnsi="Times New Roman" w:cs="Times New Roman"/>
+          <w:color w:val="000000"/>
+          <w:sz w:val="24"/>
+          <w:szCs w:val="24"/>
+          <w:lang w:eastAsia="cs-CZ"/>
+        </w:rPr>
+        <w:t>ou</w:t>
+      </w:r>
+      <w:proofErr w:type="spellEnd"/>
+      <w:r>
+        <w:rPr>
+          <w:rFonts w:ascii="Times New Roman" w:eastAsia="Times New Roman" w:hAnsi="Times New Roman" w:cs="Times New Roman"/>
+          <w:color w:val="000000"/>
+          <w:sz w:val="24"/>
+          <w:szCs w:val="24"/>
+          <w:lang w:eastAsia="cs-CZ"/>
+        </w:rPr>
+        <w:t>,</w:t>
+      </w:r>
+      <w:r>
+        <w:rPr>
+          <w:rFonts w:ascii="Times New Roman" w:eastAsia="Times New Roman" w:hAnsi="Times New Roman" w:cs="Times New Roman"/>
+          <w:color w:val="000000"/>
+          <w:sz w:val="24"/>
+          <w:szCs w:val="24"/>
+          <w:lang w:eastAsia="cs-CZ"/>
+        </w:rPr>
+        <w:t xml:space="preserve"> </w:t>
+      </w:r>
+      <w:r>
+        <w:rPr>
+          <w:rFonts w:ascii="Times New Roman" w:eastAsia="Times New Roman" w:hAnsi="Times New Roman" w:cs="Times New Roman"/>
+          <w:color w:val="000000"/>
+          <w:sz w:val="24"/>
+          <w:szCs w:val="24"/>
+          <w:lang w:eastAsia="cs-CZ"/>
+        </w:rPr>
+        <w:t>ředitelkou</w:t>
+      </w:r>
+      <w:r>
+        <w:rPr>
+          <w:rFonts w:ascii="Times New Roman" w:eastAsia="Times New Roman" w:hAnsi="Times New Roman" w:cs="Times New Roman"/>
+          <w:color w:val="000000"/>
+          <w:sz w:val="24"/>
+          <w:szCs w:val="24"/>
+          <w:lang w:eastAsia="cs-CZ"/>
+        </w:rPr>
+        <w:t xml:space="preserve"> </w:t>
+      </w:r>
+      <w:r>
+        <w:rPr>
+          <w:rFonts w:ascii="Times New Roman" w:eastAsia="Times New Roman" w:hAnsi="Times New Roman" w:cs="Times New Roman"/>
+          <w:color w:val="000000"/>
+          <w:sz w:val="24"/>
+          <w:szCs w:val="24"/>
+          <w:lang w:eastAsia="cs-CZ"/>
+        </w:rPr>
+        <w:t>Odbor</w:t>
+      </w:r>
+      <w:r>
+        <w:rPr>
+          <w:rFonts w:ascii="Times New Roman" w:eastAsia="Times New Roman" w:hAnsi="Times New Roman" w:cs="Times New Roman"/>
+          <w:color w:val="000000"/>
+          <w:sz w:val="24"/>
+          <w:szCs w:val="24"/>
+          <w:lang w:eastAsia="cs-CZ"/>
+        </w:rPr>
+        <w:t>u</w:t>
+      </w:r>
+      <w:r>
+        <w:rPr>
+          <w:rFonts w:ascii="Times New Roman" w:eastAsia="Times New Roman" w:hAnsi="Times New Roman" w:cs="Times New Roman"/>
+          <w:color w:val="000000"/>
+          <w:sz w:val="24"/>
+          <w:szCs w:val="24"/>
+          <w:lang w:eastAsia="cs-CZ"/>
+        </w:rPr>
+        <w:t xml:space="preserve"> novodobých digitálních sbírek</w:t>
+      </w:r>
+      <w:r>
+        <w:rPr>
+          <w:rFonts w:ascii="Times New Roman" w:eastAsia="Times New Roman" w:hAnsi="Times New Roman" w:cs="Times New Roman"/>
+          <w:color w:val="000000"/>
+          <w:sz w:val="24"/>
+          <w:szCs w:val="24"/>
+          <w:lang w:eastAsia="cs-CZ"/>
+        </w:rPr>
+        <w:t>,</w:t>
+      </w:r>
+      <w:r>
+        <w:rPr>
+          <w:rFonts w:ascii="Times New Roman" w:eastAsia="Times New Roman" w:hAnsi="Times New Roman" w:cs="Times New Roman"/>
+          <w:sz w:val="24"/>
+          <w:szCs w:val="24"/>
+          <w:lang w:eastAsia="cs-CZ"/>
+        </w:rPr>
+        <w:t xml:space="preserve"> </w:t>
+      </w:r>
+    </w:p>
+    <w:p>
+      <w:pPr>
+        <w:spacing w:after="0" w:line="240" w:lineRule="auto"/>
+        <w:rPr>
+          <w:rFonts w:ascii="Times New Roman" w:eastAsia="Times New Roman" w:hAnsi="Times New Roman" w:cs="Times New Roman"/>
+          <w:sz w:val="24"/>
+          <w:szCs w:val="24"/>
+          <w:lang w:eastAsia="cs-CZ"/>
+        </w:rPr>
+      </w:pPr>
+      <w:r>
+        <w:rPr>
+          <w:rFonts w:ascii="Times New Roman" w:eastAsia="Times New Roman" w:hAnsi="Times New Roman" w:cs="Times New Roman"/>
+          <w:color w:val="000000"/>
+          <w:sz w:val="24"/>
+          <w:szCs w:val="24"/>
+          <w:lang w:eastAsia="cs-CZ"/>
+        </w:rPr>
+        <w:t xml:space="preserve">jakožto nabyvatel licence </w:t>
+      </w:r>
+      <w:r>
+        <w:rPr>
+          <w:rFonts w:ascii="Times New Roman" w:eastAsia="Times New Roman" w:hAnsi="Times New Roman" w:cs="Times New Roman"/>
+          <w:color w:val="000000"/>
+          <w:sz w:val="24"/>
+          <w:szCs w:val="24"/>
+          <w:lang w:eastAsia="cs-CZ"/>
+        </w:rPr>
+        <w:t xml:space="preserve">(dále jen </w:t>
       </w:r>
       <w:r>
         <w:rPr>
@@ -773,7 +1117,7 @@
           <w:szCs w:val="24"/>
           <w:lang w:eastAsia="cs-CZ"/>
         </w:rPr>
-        <w:t xml:space="preserve"> „</w:t>
+        <w:t>„</w:t>
       </w:r>
       <w:r>
         <w:rPr>
@@ -786,7 +1130,7 @@
           <w:szCs w:val="24"/>
           <w:lang w:eastAsia="cs-CZ"/>
         </w:rPr>
-        <w:t>navrhovatel</w:t>
+        <w:t>Národní knihovna ČR</w:t>
       </w:r>
       <w:r>
         <w:rPr>
@@ -808,590 +1152,7 @@
           <w:szCs w:val="24"/>
           <w:lang w:eastAsia="cs-CZ"/>
         </w:rPr>
-        <w:t>) k dílu,</w:t>
-      </w:r>
-      <w:r>
-        <w:rPr>
-          <w:rFonts w:ascii="Times New Roman" w:eastAsia="Times New Roman" w:hAnsi="Times New Roman" w:cs="Times New Roman"/>
-          <w:sz w:val="24"/>
-          <w:szCs w:val="24"/>
-          <w:lang w:eastAsia="cs-CZ"/>
-        </w:rPr>
-        <w:t xml:space="preserve"> </w:t>
-      </w:r>
-      <w:r>
-        <w:rPr>
-          <w:rFonts w:ascii="Times New Roman" w:eastAsia="Times New Roman" w:hAnsi="Times New Roman" w:cs="Times New Roman"/>
-          <w:color w:val="000000"/>
-          <w:sz w:val="24"/>
-          <w:szCs w:val="24"/>
-          <w:lang w:eastAsia="cs-CZ"/>
-        </w:rPr>
-        <w:t xml:space="preserve">specifikovanému v </w:t>
-      </w:r>
-      <w:r>
-        <w:rPr>
-          <w:rFonts w:ascii="Times New Roman" w:eastAsia="Times New Roman" w:hAnsi="Times New Roman" w:cs="Times New Roman"/>
-          <w:color w:val="000000"/>
-          <w:sz w:val="24"/>
-          <w:szCs w:val="24"/>
-          <w:lang w:eastAsia="cs-CZ"/>
-        </w:rPr>
-        <w:t>Č</w:t>
-      </w:r>
-      <w:r>
-        <w:rPr>
-          <w:rFonts w:ascii="Times New Roman" w:eastAsia="Times New Roman" w:hAnsi="Times New Roman" w:cs="Times New Roman"/>
-          <w:color w:val="000000"/>
-          <w:sz w:val="24"/>
-          <w:szCs w:val="24"/>
-          <w:lang w:eastAsia="cs-CZ"/>
-        </w:rPr>
-        <w:t xml:space="preserve">l. I  této smlouvy, navrhuje za níže uvedených podmínek uzavření licenční smlouvy o šíření a dalším užití díla (dále jen </w:t>
-      </w:r>
-      <w:r>
-        <w:rPr>
-          <w:rFonts w:ascii="Times New Roman" w:eastAsia="Times New Roman" w:hAnsi="Times New Roman" w:cs="Times New Roman"/>
-          <w:i/>
-          <w:iCs/>
-          <w:color w:val="000000"/>
-          <w:sz w:val="24"/>
-          <w:szCs w:val="24"/>
-          <w:lang w:eastAsia="cs-CZ"/>
-        </w:rPr>
-        <w:t>„</w:t>
-      </w:r>
-      <w:r>
-        <w:rPr>
-          <w:rFonts w:ascii="Times New Roman" w:eastAsia="Times New Roman" w:hAnsi="Times New Roman" w:cs="Times New Roman"/>
-          <w:b/>
-          <w:i/>
-          <w:iCs/>
-          <w:color w:val="000000"/>
-          <w:sz w:val="24"/>
-          <w:szCs w:val="24"/>
-          <w:lang w:eastAsia="cs-CZ"/>
-        </w:rPr>
-        <w:t>smlouva</w:t>
-      </w:r>
-      <w:r>
-        <w:rPr>
-          <w:rFonts w:ascii="Times New Roman" w:eastAsia="Times New Roman" w:hAnsi="Times New Roman" w:cs="Times New Roman"/>
-          <w:i/>
-          <w:iCs/>
-          <w:color w:val="000000"/>
-          <w:sz w:val="24"/>
-          <w:szCs w:val="24"/>
-          <w:lang w:eastAsia="cs-CZ"/>
-        </w:rPr>
-        <w:t>“</w:t>
-      </w:r>
-      <w:r>
-        <w:rPr>
-          <w:rFonts w:ascii="Times New Roman" w:eastAsia="Times New Roman" w:hAnsi="Times New Roman" w:cs="Times New Roman"/>
-          <w:color w:val="000000"/>
-          <w:sz w:val="24"/>
-          <w:szCs w:val="24"/>
-          <w:lang w:eastAsia="cs-CZ"/>
-        </w:rPr>
-        <w:t xml:space="preserve">) </w:t>
-      </w:r>
-      <w:r>
-        <w:rPr>
-          <w:rFonts w:ascii="Times New Roman" w:eastAsia="Times New Roman" w:hAnsi="Times New Roman" w:cs="Times New Roman"/>
-          <w:color w:val="000000"/>
-          <w:sz w:val="24"/>
-          <w:szCs w:val="24"/>
-          <w:lang w:eastAsia="cs-CZ"/>
-        </w:rPr>
-        <w:t xml:space="preserve">ve znění uvedeném níže, </w:t>
-      </w:r>
-      <w:r>
-        <w:rPr>
-          <w:rFonts w:ascii="Times New Roman" w:eastAsia="Times New Roman" w:hAnsi="Times New Roman" w:cs="Times New Roman"/>
-          <w:color w:val="000000"/>
-          <w:sz w:val="24"/>
-          <w:szCs w:val="24"/>
-          <w:lang w:eastAsia="cs-CZ"/>
-        </w:rPr>
-        <w:t>s</w:t>
-      </w:r>
-      <w:r>
-        <w:rPr>
-          <w:rFonts w:ascii="Times New Roman" w:eastAsia="Times New Roman" w:hAnsi="Times New Roman" w:cs="Times New Roman"/>
-          <w:color w:val="000000"/>
-          <w:sz w:val="24"/>
-          <w:szCs w:val="24"/>
-          <w:lang w:eastAsia="cs-CZ"/>
-        </w:rPr>
-        <w:t>e</w:t>
-      </w:r>
-      <w:r>
-        <w:rPr>
-          <w:rFonts w:ascii="Times New Roman" w:eastAsia="Times New Roman" w:hAnsi="Times New Roman" w:cs="Times New Roman"/>
-          <w:color w:val="000000"/>
-          <w:sz w:val="24"/>
-          <w:szCs w:val="24"/>
-          <w:lang w:eastAsia="cs-CZ"/>
-        </w:rPr>
-        <w:t xml:space="preserve"> smluvní stranou</w:t>
-      </w:r>
-      <w:r>
-        <w:rPr>
-          <w:rFonts w:ascii="Times New Roman" w:eastAsia="Times New Roman" w:hAnsi="Times New Roman" w:cs="Times New Roman"/>
-          <w:color w:val="000000"/>
-          <w:sz w:val="24"/>
-          <w:szCs w:val="24"/>
-          <w:lang w:eastAsia="cs-CZ"/>
-        </w:rPr>
-        <w:t>, kterou je</w:t>
-      </w:r>
-      <w:r>
-        <w:rPr>
-          <w:rFonts w:ascii="Times New Roman" w:eastAsia="Times New Roman" w:hAnsi="Times New Roman" w:cs="Times New Roman"/>
-          <w:color w:val="000000"/>
-          <w:sz w:val="24"/>
-          <w:szCs w:val="24"/>
-          <w:lang w:eastAsia="cs-CZ"/>
-        </w:rPr>
-        <w:t>:</w:t>
-      </w:r>
-    </w:p>
-    <w:p>
-      <w:pPr>
-        <w:spacing w:after="0" w:line="240" w:lineRule="auto"/>
-        <w:jc w:val="both"/>
-        <w:rPr>
-          <w:rFonts w:ascii="Times New Roman" w:eastAsia="Times New Roman" w:hAnsi="Times New Roman" w:cs="Times New Roman"/>
-          <w:sz w:val="24"/>
-          <w:szCs w:val="24"/>
-          <w:lang w:eastAsia="cs-CZ"/>
-        </w:rPr>
-      </w:pPr>
-      <w:r>
-        <w:rPr>
-          <w:rFonts w:ascii="Times New Roman" w:eastAsia="Times New Roman" w:hAnsi="Times New Roman" w:cs="Times New Roman"/>
-          <w:sz w:val="24"/>
-          <w:szCs w:val="24"/>
-          <w:lang w:eastAsia="cs-CZ"/>
-        </w:rPr>
-        <w:t> </w:t>
-      </w:r>
-    </w:p>
-    <w:p>
-      <w:pPr>
-        <w:spacing w:after="0" w:line="240" w:lineRule="auto"/>
-        <w:jc w:val="both"/>
-        <w:rPr>
-          <w:rFonts w:ascii="Times New Roman" w:eastAsia="Times New Roman" w:hAnsi="Times New Roman" w:cs="Times New Roman"/>
-          <w:sz w:val="24"/>
-          <w:szCs w:val="24"/>
-          <w:lang w:eastAsia="cs-CZ"/>
-        </w:rPr>
-      </w:pPr>
-      <w:r>
-        <w:rPr>
-          <w:rFonts w:ascii="Times New Roman" w:eastAsia="Times New Roman" w:hAnsi="Times New Roman" w:cs="Times New Roman"/>
-          <w:b/>
-          <w:bCs/>
-          <w:color w:val="000000"/>
-          <w:sz w:val="24"/>
-          <w:szCs w:val="24"/>
-          <w:lang w:eastAsia="cs-CZ"/>
-        </w:rPr>
-        <w:t>Národní knihovna České republiky</w:t>
-      </w:r>
-      <w:r>
-        <w:rPr>
-          <w:rFonts w:ascii="Times New Roman" w:eastAsia="Times New Roman" w:hAnsi="Times New Roman" w:cs="Times New Roman"/>
-          <w:b/>
-          <w:bCs/>
-          <w:color w:val="000000"/>
-          <w:sz w:val="24"/>
-          <w:szCs w:val="24"/>
-          <w:lang w:eastAsia="cs-CZ"/>
-        </w:rPr>
-        <w:t>,</w:t>
-      </w:r>
-    </w:p>
-    <w:p>
-      <w:pPr>
-        <w:spacing w:after="0" w:line="240" w:lineRule="auto"/>
-        <w:jc w:val="both"/>
-        <w:rPr>
-          <w:rFonts w:ascii="Times New Roman" w:eastAsia="Times New Roman" w:hAnsi="Times New Roman" w:cs="Times New Roman"/>
-          <w:sz w:val="24"/>
-          <w:szCs w:val="24"/>
-          <w:lang w:eastAsia="cs-CZ"/>
-        </w:rPr>
-      </w:pPr>
-      <w:r>
-        <w:rPr>
-          <w:rFonts w:ascii="Times New Roman" w:eastAsia="Times New Roman" w:hAnsi="Times New Roman" w:cs="Times New Roman"/>
-          <w:color w:val="000000"/>
-          <w:sz w:val="24"/>
-          <w:szCs w:val="24"/>
-          <w:lang w:eastAsia="cs-CZ"/>
-        </w:rPr>
-        <w:t>s</w:t>
-      </w:r>
-      <w:r>
-        <w:rPr>
-          <w:rFonts w:ascii="Times New Roman" w:eastAsia="Times New Roman" w:hAnsi="Times New Roman" w:cs="Times New Roman"/>
-          <w:color w:val="000000"/>
-          <w:sz w:val="24"/>
-          <w:szCs w:val="24"/>
-          <w:lang w:eastAsia="cs-CZ"/>
-        </w:rPr>
-        <w:t>tátní příspěvková organizace zřízená Ministerstvem kultury České republiky</w:t>
-      </w:r>
-      <w:r>
-        <w:rPr>
-          <w:rFonts w:ascii="Times New Roman" w:eastAsia="Times New Roman" w:hAnsi="Times New Roman" w:cs="Times New Roman"/>
-          <w:color w:val="000000"/>
-          <w:sz w:val="24"/>
-          <w:szCs w:val="24"/>
-          <w:lang w:eastAsia="cs-CZ"/>
-        </w:rPr>
-        <w:t>,</w:t>
-      </w:r>
-    </w:p>
-    <w:p>
-      <w:pPr>
-        <w:spacing w:after="0" w:line="240" w:lineRule="auto"/>
-        <w:jc w:val="both"/>
-        <w:rPr>
-          <w:rFonts w:ascii="Times New Roman" w:eastAsia="Times New Roman" w:hAnsi="Times New Roman" w:cs="Times New Roman"/>
-          <w:sz w:val="24"/>
-          <w:szCs w:val="24"/>
-          <w:lang w:eastAsia="cs-CZ"/>
-        </w:rPr>
-      </w:pPr>
-      <w:r>
-        <w:rPr>
-          <w:rFonts w:ascii="Times New Roman" w:eastAsia="Times New Roman" w:hAnsi="Times New Roman" w:cs="Times New Roman"/>
-          <w:color w:val="000000"/>
-          <w:sz w:val="24"/>
-          <w:szCs w:val="24"/>
-          <w:lang w:eastAsia="cs-CZ"/>
-        </w:rPr>
-        <w:t>se sídlem Klementinum 190, 11000 Praha 1, IČ 00023221, DIČ CZ00023221</w:t>
-      </w:r>
-      <w:r>
-        <w:rPr>
-          <w:rFonts w:ascii="Times New Roman" w:eastAsia="Times New Roman" w:hAnsi="Times New Roman" w:cs="Times New Roman"/>
-          <w:color w:val="000000"/>
-          <w:sz w:val="24"/>
-          <w:szCs w:val="24"/>
-          <w:lang w:eastAsia="cs-CZ"/>
-        </w:rPr>
-        <w:t>,</w:t>
-      </w:r>
-    </w:p>
-    <w:p>
-      <w:pPr>
-        <w:spacing w:after="0" w:line="240" w:lineRule="auto"/>
-        <w:rPr>
-          <w:rFonts w:ascii="Times New Roman" w:eastAsia="Times New Roman" w:hAnsi="Times New Roman" w:cs="Times New Roman"/>
-          <w:sz w:val="24"/>
-          <w:szCs w:val="24"/>
-          <w:lang w:eastAsia="cs-CZ"/>
-        </w:rPr>
-      </w:pPr>
-      <w:r>
-        <w:rPr>
-          <w:rFonts w:ascii="Times New Roman" w:eastAsia="Times New Roman" w:hAnsi="Times New Roman" w:cs="Times New Roman"/>
-          <w:color w:val="000000"/>
-          <w:sz w:val="24"/>
-          <w:szCs w:val="24"/>
-          <w:lang w:eastAsia="cs-CZ"/>
-        </w:rPr>
-        <w:t xml:space="preserve">zastoupena </w:t>
-      </w:r>
-      <w:r>
-        <w:rPr>
-          <w:rFonts w:ascii="Times New Roman" w:eastAsia="Times New Roman" w:hAnsi="Times New Roman" w:cs="Times New Roman"/>
-          <w:color w:val="000000"/>
-          <w:sz w:val="24"/>
-          <w:szCs w:val="24"/>
-          <w:lang w:eastAsia="cs-CZ"/>
-        </w:rPr>
-        <w:t>Mgr. et Bc. Michael</w:t>
-      </w:r>
-      <w:r>
-        <w:rPr>
-          <w:rFonts w:ascii="Times New Roman" w:eastAsia="Times New Roman" w:hAnsi="Times New Roman" w:cs="Times New Roman"/>
-          <w:color w:val="000000"/>
-          <w:sz w:val="24"/>
-          <w:szCs w:val="24"/>
-          <w:lang w:eastAsia="cs-CZ"/>
-        </w:rPr>
-        <w:t>ou</w:t>
-      </w:r>
-      <w:r>
-        <w:rPr>
-          <w:rFonts w:ascii="Times New Roman" w:eastAsia="Times New Roman" w:hAnsi="Times New Roman" w:cs="Times New Roman"/>
-          <w:color w:val="000000"/>
-          <w:sz w:val="24"/>
-          <w:szCs w:val="24"/>
-          <w:lang w:eastAsia="cs-CZ"/>
-        </w:rPr>
-        <w:t xml:space="preserve"> </w:t>
-      </w:r>
-      <w:proofErr w:type="spellStart"/>
-      <w:r>
-        <w:rPr>
-          <w:rFonts w:ascii="Times New Roman" w:eastAsia="Times New Roman" w:hAnsi="Times New Roman" w:cs="Times New Roman"/>
-          <w:color w:val="000000"/>
-          <w:sz w:val="24"/>
-          <w:szCs w:val="24"/>
-          <w:lang w:eastAsia="cs-CZ"/>
-        </w:rPr>
-        <w:t>Bežov</w:t>
-      </w:r>
-      <w:r>
-        <w:rPr>
-          <w:rFonts w:ascii="Times New Roman" w:eastAsia="Times New Roman" w:hAnsi="Times New Roman" w:cs="Times New Roman"/>
-          <w:color w:val="000000"/>
-          <w:sz w:val="24"/>
-          <w:szCs w:val="24"/>
-          <w:lang w:eastAsia="cs-CZ"/>
-        </w:rPr>
-        <w:t>ou</w:t>
-      </w:r>
-      <w:proofErr w:type="spellEnd"/>
-      <w:r>
-        <w:rPr>
-          <w:rFonts w:ascii="Times New Roman" w:eastAsia="Times New Roman" w:hAnsi="Times New Roman" w:cs="Times New Roman"/>
-          <w:color w:val="000000"/>
-          <w:sz w:val="24"/>
-          <w:szCs w:val="24"/>
-          <w:lang w:eastAsia="cs-CZ"/>
-        </w:rPr>
-        <w:t>,</w:t>
-      </w:r>
-      <w:r>
-        <w:rPr>
-          <w:rFonts w:ascii="Times New Roman" w:eastAsia="Times New Roman" w:hAnsi="Times New Roman" w:cs="Times New Roman"/>
-          <w:color w:val="000000"/>
-          <w:sz w:val="24"/>
-          <w:szCs w:val="24"/>
-          <w:lang w:eastAsia="cs-CZ"/>
-        </w:rPr>
-        <w:t xml:space="preserve"> </w:t>
-      </w:r>
-      <w:r>
-        <w:rPr>
-          <w:rFonts w:ascii="Times New Roman" w:eastAsia="Times New Roman" w:hAnsi="Times New Roman" w:cs="Times New Roman"/>
-          <w:color w:val="000000"/>
-          <w:sz w:val="24"/>
-          <w:szCs w:val="24"/>
-          <w:lang w:eastAsia="cs-CZ"/>
-        </w:rPr>
-        <w:t>ředitelkou</w:t>
-      </w:r>
-      <w:r>
-        <w:rPr>
-          <w:rFonts w:ascii="Times New Roman" w:eastAsia="Times New Roman" w:hAnsi="Times New Roman" w:cs="Times New Roman"/>
-          <w:color w:val="000000"/>
-          <w:sz w:val="24"/>
-          <w:szCs w:val="24"/>
-          <w:lang w:eastAsia="cs-CZ"/>
-        </w:rPr>
-        <w:t xml:space="preserve"> </w:t>
-      </w:r>
-      <w:r>
-        <w:rPr>
-          <w:rFonts w:ascii="Times New Roman" w:eastAsia="Times New Roman" w:hAnsi="Times New Roman" w:cs="Times New Roman"/>
-          <w:color w:val="000000"/>
-          <w:sz w:val="24"/>
-          <w:szCs w:val="24"/>
-          <w:lang w:eastAsia="cs-CZ"/>
-        </w:rPr>
-        <w:t>Odbor</w:t>
-      </w:r>
-      <w:r>
-        <w:rPr>
-          <w:rFonts w:ascii="Times New Roman" w:eastAsia="Times New Roman" w:hAnsi="Times New Roman" w:cs="Times New Roman"/>
-          <w:color w:val="000000"/>
-          <w:sz w:val="24"/>
-          <w:szCs w:val="24"/>
-          <w:lang w:eastAsia="cs-CZ"/>
-        </w:rPr>
-        <w:t>u</w:t>
-      </w:r>
-      <w:r>
-        <w:rPr>
-          <w:rFonts w:ascii="Times New Roman" w:eastAsia="Times New Roman" w:hAnsi="Times New Roman" w:cs="Times New Roman"/>
-          <w:color w:val="000000"/>
-          <w:sz w:val="24"/>
-          <w:szCs w:val="24"/>
-          <w:lang w:eastAsia="cs-CZ"/>
-        </w:rPr>
-        <w:t xml:space="preserve"> novodobých digitálních sbírek</w:t>
-      </w:r>
-      <w:r>
-        <w:rPr>
-          <w:rFonts w:ascii="Times New Roman" w:eastAsia="Times New Roman" w:hAnsi="Times New Roman" w:cs="Times New Roman"/>
-          <w:color w:val="000000"/>
-          <w:sz w:val="24"/>
-          <w:szCs w:val="24"/>
-          <w:lang w:eastAsia="cs-CZ"/>
-        </w:rPr>
-        <w:t>,</w:t>
-      </w:r>
-      <w:r>
-        <w:rPr>
-          <w:rFonts w:ascii="Times New Roman" w:eastAsia="Times New Roman" w:hAnsi="Times New Roman" w:cs="Times New Roman"/>
-          <w:sz w:val="24"/>
-          <w:szCs w:val="24"/>
-          <w:lang w:eastAsia="cs-CZ"/>
-        </w:rPr>
-        <w:t xml:space="preserve"> </w:t>
-      </w:r>
-    </w:p>
-    <w:p>
-      <w:pPr>
-        <w:spacing w:after="0" w:line="240" w:lineRule="auto"/>
-        <w:rPr>
-          <w:rFonts w:ascii="Times New Roman" w:eastAsia="Times New Roman" w:hAnsi="Times New Roman" w:cs="Times New Roman"/>
-          <w:sz w:val="24"/>
-          <w:szCs w:val="24"/>
-          <w:lang w:eastAsia="cs-CZ"/>
-        </w:rPr>
-      </w:pPr>
-      <w:r>
-        <w:rPr>
-          <w:rFonts w:ascii="Times New Roman" w:eastAsia="Times New Roman" w:hAnsi="Times New Roman" w:cs="Times New Roman"/>
-          <w:color w:val="000000"/>
-          <w:sz w:val="24"/>
-          <w:szCs w:val="24"/>
-          <w:lang w:eastAsia="cs-CZ"/>
-        </w:rPr>
-        <w:t xml:space="preserve">(dále jen </w:t>
-      </w:r>
-      <w:r>
-        <w:rPr>
-          <w:rFonts w:ascii="Times New Roman" w:eastAsia="Times New Roman" w:hAnsi="Times New Roman" w:cs="Times New Roman"/>
-          <w:i/>
-          <w:iCs/>
-          <w:color w:val="000000"/>
-          <w:sz w:val="24"/>
-          <w:szCs w:val="24"/>
-          <w:lang w:eastAsia="cs-CZ"/>
-        </w:rPr>
-        <w:t>„</w:t>
-      </w:r>
-      <w:r>
-        <w:rPr>
-          <w:rFonts w:ascii="Times New Roman" w:eastAsia="Times New Roman" w:hAnsi="Times New Roman" w:cs="Times New Roman"/>
-          <w:b/>
-          <w:i/>
-          <w:iCs/>
-          <w:color w:val="000000"/>
-          <w:sz w:val="24"/>
-          <w:szCs w:val="24"/>
-          <w:lang w:eastAsia="cs-CZ"/>
-        </w:rPr>
-        <w:t>Národní knihovna ČR</w:t>
-      </w:r>
-      <w:r>
-        <w:rPr>
-          <w:rFonts w:ascii="Times New Roman" w:eastAsia="Times New Roman" w:hAnsi="Times New Roman" w:cs="Times New Roman"/>
-          <w:i/>
-          <w:iCs/>
-          <w:color w:val="000000"/>
-          <w:sz w:val="24"/>
-          <w:szCs w:val="24"/>
-          <w:lang w:eastAsia="cs-CZ"/>
-        </w:rPr>
-        <w:t xml:space="preserve">“ </w:t>
-      </w:r>
-      <w:r>
-        <w:rPr>
-          <w:rFonts w:ascii="Times New Roman" w:eastAsia="Times New Roman" w:hAnsi="Times New Roman" w:cs="Times New Roman"/>
-          <w:color w:val="000000"/>
-          <w:sz w:val="24"/>
-          <w:szCs w:val="24"/>
-          <w:lang w:eastAsia="cs-CZ"/>
-        </w:rPr>
-        <w:t xml:space="preserve">anebo </w:t>
-      </w:r>
-      <w:r>
-        <w:rPr>
-          <w:rFonts w:ascii="Times New Roman" w:eastAsia="Times New Roman" w:hAnsi="Times New Roman" w:cs="Times New Roman"/>
-          <w:i/>
-          <w:iCs/>
-          <w:color w:val="000000"/>
-          <w:sz w:val="24"/>
-          <w:szCs w:val="24"/>
-          <w:lang w:eastAsia="cs-CZ"/>
-        </w:rPr>
-        <w:t>„</w:t>
-      </w:r>
-      <w:r>
-        <w:rPr>
-          <w:rFonts w:ascii="Times New Roman" w:eastAsia="Times New Roman" w:hAnsi="Times New Roman" w:cs="Times New Roman"/>
-          <w:b/>
-          <w:i/>
-          <w:iCs/>
-          <w:color w:val="000000"/>
-          <w:sz w:val="24"/>
-          <w:szCs w:val="24"/>
-          <w:lang w:eastAsia="cs-CZ"/>
-        </w:rPr>
-        <w:t>akceptant</w:t>
-      </w:r>
-      <w:r>
-        <w:rPr>
-          <w:rFonts w:ascii="Times New Roman" w:eastAsia="Times New Roman" w:hAnsi="Times New Roman" w:cs="Times New Roman"/>
-          <w:i/>
-          <w:iCs/>
-          <w:color w:val="000000"/>
-          <w:sz w:val="24"/>
-          <w:szCs w:val="24"/>
-          <w:lang w:eastAsia="cs-CZ"/>
-        </w:rPr>
-        <w:t>“</w:t>
-      </w:r>
-      <w:r>
-        <w:rPr>
-          <w:rFonts w:ascii="Times New Roman" w:eastAsia="Times New Roman" w:hAnsi="Times New Roman" w:cs="Times New Roman"/>
-          <w:color w:val="000000"/>
-          <w:sz w:val="24"/>
-          <w:szCs w:val="24"/>
-          <w:lang w:eastAsia="cs-CZ"/>
-        </w:rPr>
         <w:t>)</w:t>
-      </w:r>
-    </w:p>
-    <w:p>
-      <w:pPr>
-        <w:spacing w:after="0" w:line="240" w:lineRule="auto"/>
-        <w:rPr>
-          <w:rFonts w:ascii="Times New Roman" w:eastAsia="Times New Roman" w:hAnsi="Times New Roman" w:cs="Times New Roman"/>
-          <w:sz w:val="24"/>
-          <w:szCs w:val="24"/>
-          <w:lang w:eastAsia="cs-CZ"/>
-        </w:rPr>
-      </w:pPr>
-      <w:r>
-        <w:rPr>
-          <w:rFonts w:ascii="Times New Roman" w:eastAsia="Times New Roman" w:hAnsi="Times New Roman" w:cs="Times New Roman"/>
-          <w:sz w:val="24"/>
-          <w:szCs w:val="24"/>
-          <w:lang w:eastAsia="cs-CZ"/>
-        </w:rPr>
-        <w:t> </w:t>
-      </w:r>
-      <w:r>
-        <w:rPr>
-          <w:rFonts w:ascii="Times New Roman" w:eastAsia="Times New Roman" w:hAnsi="Times New Roman" w:cs="Times New Roman"/>
-          <w:sz w:val="24"/>
-          <w:szCs w:val="24"/>
-          <w:lang w:eastAsia="cs-CZ"/>
-        </w:rPr>
-        <w:t xml:space="preserve"> </w:t>
       </w:r>
     </w:p>
     <w:p>
@@ -1925,6 +1686,7 @@
           <w:color w:val="000000"/>
           <w:sz w:val="24"/>
           <w:szCs w:val="24"/>
+          <w:highlight w:val="lightGray"/>
           <w:lang w:eastAsia="cs-CZ"/>
         </w:rPr>
         <w:t>……………………………………………………………………………………………….</w:t>
@@ -2290,7 +2052,47 @@
           <w:szCs w:val="24"/>
           <w:lang w:eastAsia="cs-CZ"/>
         </w:rPr>
-        <w:t xml:space="preserve"> navrhovatele se vztahuje rovněž na </w:t>
+        <w:t xml:space="preserve"> </w:t>
+      </w:r>
+      <w:r>
+        <w:rPr>
+          <w:rFonts w:ascii="Times New Roman" w:eastAsia="Times New Roman" w:hAnsi="Times New Roman" w:cs="Times New Roman"/>
+          <w:color w:val="000000"/>
+          <w:sz w:val="24"/>
+          <w:szCs w:val="24"/>
+          <w:lang w:eastAsia="cs-CZ"/>
+        </w:rPr>
+        <w:t xml:space="preserve">udělená </w:t>
+      </w:r>
+      <w:r>
+        <w:rPr>
+          <w:rFonts w:ascii="Times New Roman" w:eastAsia="Times New Roman" w:hAnsi="Times New Roman" w:cs="Times New Roman"/>
+          <w:color w:val="000000"/>
+          <w:sz w:val="24"/>
+          <w:szCs w:val="24"/>
+          <w:lang w:eastAsia="cs-CZ"/>
+        </w:rPr>
+        <w:t>n</w:t>
+      </w:r>
+      <w:r>
+        <w:rPr>
+          <w:rFonts w:ascii="Times New Roman" w:eastAsia="Times New Roman" w:hAnsi="Times New Roman" w:cs="Times New Roman"/>
+          <w:color w:val="000000"/>
+          <w:sz w:val="24"/>
+          <w:szCs w:val="24"/>
+          <w:lang w:eastAsia="cs-CZ"/>
+        </w:rPr>
+        <w:t>ositelem práv</w:t>
+      </w:r>
+      <w:r>
+        <w:rPr>
+          <w:rFonts w:ascii="Times New Roman" w:eastAsia="Times New Roman" w:hAnsi="Times New Roman" w:cs="Times New Roman"/>
+          <w:color w:val="000000"/>
+          <w:sz w:val="24"/>
+          <w:szCs w:val="24"/>
+          <w:lang w:eastAsia="cs-CZ"/>
+        </w:rPr>
+        <w:t xml:space="preserve"> se vztahuje rovněž na </w:t>
       </w:r>
       <w:r>
         <w:rPr>
@@ -2310,7 +2112,27 @@
           <w:szCs w:val="24"/>
           <w:lang w:eastAsia="cs-CZ"/>
         </w:rPr>
-        <w:t>, které navrhovatel na doménách uvedených v</w:t>
+        <w:t>, které n</w:t>
+      </w:r>
+      <w:r>
+        <w:rPr>
+          <w:rFonts w:ascii="Times New Roman" w:eastAsia="Times New Roman" w:hAnsi="Times New Roman" w:cs="Times New Roman"/>
+          <w:color w:val="000000"/>
+          <w:sz w:val="24"/>
+          <w:szCs w:val="24"/>
+          <w:lang w:eastAsia="cs-CZ"/>
+        </w:rPr>
+        <w:t>ositel práv</w:t>
+      </w:r>
+      <w:r>
+        <w:rPr>
+          <w:rFonts w:ascii="Times New Roman" w:eastAsia="Times New Roman" w:hAnsi="Times New Roman" w:cs="Times New Roman"/>
+          <w:color w:val="000000"/>
+          <w:sz w:val="24"/>
+          <w:szCs w:val="24"/>
+          <w:lang w:eastAsia="cs-CZ"/>
+        </w:rPr>
+        <w:t xml:space="preserve"> na doménách uvedených v</w:t>
       </w:r>
       <w:r>
         <w:rPr>
@@ -2360,7 +2182,67 @@
           <w:szCs w:val="24"/>
           <w:lang w:eastAsia="cs-CZ"/>
         </w:rPr>
-        <w:t xml:space="preserve">této smlouvy veřejně sděloval a vydal </w:t>
+        <w:t>této smlouvy veřejně sděloval</w:t>
+      </w:r>
+      <w:r>
+        <w:rPr>
+          <w:rFonts w:ascii="Times New Roman" w:eastAsia="Times New Roman" w:hAnsi="Times New Roman" w:cs="Times New Roman"/>
+          <w:color w:val="000000"/>
+          <w:sz w:val="24"/>
+          <w:szCs w:val="24"/>
+          <w:lang w:eastAsia="cs-CZ"/>
+        </w:rPr>
+        <w:t>,</w:t>
+      </w:r>
+      <w:r>
+        <w:rPr>
+          <w:rFonts w:ascii="Times New Roman" w:eastAsia="Times New Roman" w:hAnsi="Times New Roman" w:cs="Times New Roman"/>
+          <w:color w:val="000000"/>
+          <w:sz w:val="24"/>
+          <w:szCs w:val="24"/>
+          <w:lang w:eastAsia="cs-CZ"/>
+        </w:rPr>
+        <w:t xml:space="preserve"> vydal</w:t>
+      </w:r>
+      <w:r>
+        <w:rPr>
+          <w:rFonts w:ascii="Times New Roman" w:eastAsia="Times New Roman" w:hAnsi="Times New Roman" w:cs="Times New Roman"/>
+          <w:color w:val="000000"/>
+          <w:sz w:val="24"/>
+          <w:szCs w:val="24"/>
+          <w:lang w:eastAsia="cs-CZ"/>
+        </w:rPr>
+        <w:t xml:space="preserve">, případně </w:t>
+      </w:r>
+      <w:r>
+        <w:rPr>
+          <w:rFonts w:ascii="Times New Roman" w:eastAsia="Times New Roman" w:hAnsi="Times New Roman" w:cs="Times New Roman"/>
+          <w:color w:val="000000"/>
+          <w:sz w:val="24"/>
+          <w:szCs w:val="24"/>
+          <w:lang w:eastAsia="cs-CZ"/>
+        </w:rPr>
+        <w:t xml:space="preserve">pro domény </w:t>
+      </w:r>
+      <w:r>
+        <w:rPr>
+          <w:rFonts w:ascii="Times New Roman" w:eastAsia="Times New Roman" w:hAnsi="Times New Roman" w:cs="Times New Roman"/>
+          <w:color w:val="000000"/>
+          <w:sz w:val="24"/>
+          <w:szCs w:val="24"/>
+          <w:lang w:eastAsia="cs-CZ"/>
+        </w:rPr>
+        <w:t>pořídil</w:t>
+      </w:r>
+      <w:r>
+        <w:rPr>
+          <w:rFonts w:ascii="Times New Roman" w:eastAsia="Times New Roman" w:hAnsi="Times New Roman" w:cs="Times New Roman"/>
+          <w:color w:val="000000"/>
+          <w:sz w:val="24"/>
+          <w:szCs w:val="24"/>
+          <w:lang w:eastAsia="cs-CZ"/>
+        </w:rPr>
+        <w:t xml:space="preserve"> </w:t>
       </w:r>
       <w:r>
         <w:rPr>
@@ -2524,7 +2406,27 @@
           <w:szCs w:val="24"/>
           <w:lang w:eastAsia="cs-CZ"/>
         </w:rPr>
-        <w:t xml:space="preserve"> uzavřít tuto smlouvu a že jsou schopny konat a plnit dle této smlouvy. S</w:t>
+        <w:t xml:space="preserve"> uzavřít tuto smlouvu a že jsou schopny plnit </w:t>
+      </w:r>
+      <w:r>
+        <w:rPr>
+          <w:rFonts w:ascii="Times New Roman" w:eastAsia="Times New Roman" w:hAnsi="Times New Roman" w:cs="Times New Roman"/>
+          <w:color w:val="000000"/>
+          <w:sz w:val="24"/>
+          <w:szCs w:val="24"/>
+          <w:lang w:eastAsia="cs-CZ"/>
+        </w:rPr>
+        <w:t xml:space="preserve">své závazky </w:t>
+      </w:r>
+      <w:r>
+        <w:rPr>
+          <w:rFonts w:ascii="Times New Roman" w:eastAsia="Times New Roman" w:hAnsi="Times New Roman" w:cs="Times New Roman"/>
+          <w:color w:val="000000"/>
+          <w:sz w:val="24"/>
+          <w:szCs w:val="24"/>
+          <w:lang w:eastAsia="cs-CZ"/>
+        </w:rPr>
+        <w:t>dle této smlouvy. S</w:t>
       </w:r>
       <w:r>
         <w:rPr>
@@ -2612,8 +2514,47 @@
           <w:szCs w:val="24"/>
           <w:lang w:eastAsia="cs-CZ"/>
         </w:rPr>
-        <w:lastRenderedPageBreak/>
-        <w:t>Navrhovatel prohlašuje, že je oprávněn dle této smlouvy udělit souhlas se zpracováním díla.</w:t>
+        <w:t>N</w:t>
+      </w:r>
+      <w:r>
+        <w:rPr>
+          <w:rFonts w:ascii="Times New Roman" w:eastAsia="Times New Roman" w:hAnsi="Times New Roman" w:cs="Times New Roman"/>
+          <w:color w:val="000000"/>
+          <w:sz w:val="24"/>
+          <w:szCs w:val="24"/>
+          <w:lang w:eastAsia="cs-CZ"/>
+        </w:rPr>
+        <w:t>ositel práv</w:t>
+      </w:r>
+      <w:r>
+        <w:rPr>
+          <w:rFonts w:ascii="Times New Roman" w:eastAsia="Times New Roman" w:hAnsi="Times New Roman" w:cs="Times New Roman"/>
+          <w:color w:val="000000"/>
+          <w:sz w:val="24"/>
+          <w:szCs w:val="24"/>
+          <w:lang w:eastAsia="cs-CZ"/>
+        </w:rPr>
+        <w:t xml:space="preserve"> prohlašuje, že je oprávněn dle této smlouvy udělit souhlas s</w:t>
+      </w:r>
+      <w:r>
+        <w:rPr>
+          <w:rFonts w:ascii="Times New Roman" w:eastAsia="Times New Roman" w:hAnsi="Times New Roman" w:cs="Times New Roman"/>
+          <w:color w:val="000000"/>
+          <w:sz w:val="24"/>
+          <w:szCs w:val="24"/>
+          <w:lang w:eastAsia="cs-CZ"/>
+        </w:rPr>
+        <w:t> užitím a z</w:t>
+      </w:r>
+      <w:r>
+        <w:rPr>
+          <w:rFonts w:ascii="Times New Roman" w:eastAsia="Times New Roman" w:hAnsi="Times New Roman" w:cs="Times New Roman"/>
+          <w:color w:val="000000"/>
+          <w:sz w:val="24"/>
+          <w:szCs w:val="24"/>
+          <w:lang w:eastAsia="cs-CZ"/>
+        </w:rPr>
+        <w:t>pracováním díla.</w:t>
       </w:r>
     </w:p>
     <w:p>
@@ -2641,7 +2582,28 @@
           <w:szCs w:val="24"/>
           <w:lang w:eastAsia="cs-CZ"/>
         </w:rPr>
-        <w:t xml:space="preserve">V případě, že se předmětem plnění poskytovaném na základě této smlouvy stane </w:t>
+        <w:lastRenderedPageBreak/>
+        <w:t>V případě, že se předmětem plnění poskytovan</w:t>
+      </w:r>
+      <w:r>
+        <w:rPr>
+          <w:rFonts w:ascii="Times New Roman" w:eastAsia="Times New Roman" w:hAnsi="Times New Roman" w:cs="Times New Roman"/>
+          <w:color w:val="000000"/>
+          <w:sz w:val="24"/>
+          <w:szCs w:val="24"/>
+          <w:lang w:eastAsia="cs-CZ"/>
+        </w:rPr>
+        <w:t>é</w:t>
+      </w:r>
+      <w:r>
+        <w:rPr>
+          <w:rFonts w:ascii="Times New Roman" w:eastAsia="Times New Roman" w:hAnsi="Times New Roman" w:cs="Times New Roman"/>
+          <w:color w:val="000000"/>
+          <w:sz w:val="24"/>
+          <w:szCs w:val="24"/>
+          <w:lang w:eastAsia="cs-CZ"/>
+        </w:rPr>
+        <w:t xml:space="preserve">m na základě této smlouvy stane </w:t>
       </w:r>
       <w:r>
         <w:rPr>
@@ -2701,7 +2663,27 @@
           <w:szCs w:val="24"/>
           <w:lang w:eastAsia="cs-CZ"/>
         </w:rPr>
-        <w:t>databázi, navrhovatel tímto výslovně prohlašuje, že uděluje Národní knihovně ČR licenci k</w:t>
+        <w:t>databázi, n</w:t>
+      </w:r>
+      <w:r>
+        <w:rPr>
+          <w:rFonts w:ascii="Times New Roman" w:eastAsia="Times New Roman" w:hAnsi="Times New Roman" w:cs="Times New Roman"/>
+          <w:color w:val="000000"/>
+          <w:sz w:val="24"/>
+          <w:szCs w:val="24"/>
+          <w:lang w:eastAsia="cs-CZ"/>
+        </w:rPr>
+        <w:t>ositel práv</w:t>
+      </w:r>
+      <w:r>
+        <w:rPr>
+          <w:rFonts w:ascii="Times New Roman" w:eastAsia="Times New Roman" w:hAnsi="Times New Roman" w:cs="Times New Roman"/>
+          <w:color w:val="000000"/>
+          <w:sz w:val="24"/>
+          <w:szCs w:val="24"/>
+          <w:lang w:eastAsia="cs-CZ"/>
+        </w:rPr>
+        <w:t xml:space="preserve"> tímto výslovně prohlašuje, že uděluje Národní knihovně ČR licenci k</w:t>
       </w:r>
       <w:r>
         <w:rPr>
@@ -3305,7 +3287,27 @@
           <w:szCs w:val="24"/>
           <w:lang w:eastAsia="cs-CZ"/>
         </w:rPr>
-        <w:t xml:space="preserve"> smlouvy na jiné domény registrované navrhovatelem.</w:t>
+        <w:t xml:space="preserve"> smlouvy na jiné domény registrované </w:t>
+      </w:r>
+      <w:r>
+        <w:rPr>
+          <w:rFonts w:ascii="Times New Roman" w:eastAsia="Times New Roman" w:hAnsi="Times New Roman" w:cs="Times New Roman"/>
+          <w:color w:val="000000"/>
+          <w:sz w:val="24"/>
+          <w:szCs w:val="24"/>
+          <w:lang w:eastAsia="cs-CZ"/>
+        </w:rPr>
+        <w:t>nebo užívané nositelem práv</w:t>
+      </w:r>
+      <w:r>
+        <w:rPr>
+          <w:rFonts w:ascii="Times New Roman" w:eastAsia="Times New Roman" w:hAnsi="Times New Roman" w:cs="Times New Roman"/>
+          <w:color w:val="000000"/>
+          <w:sz w:val="24"/>
+          <w:szCs w:val="24"/>
+          <w:lang w:eastAsia="cs-CZ"/>
+        </w:rPr>
+        <w:t>.</w:t>
       </w:r>
     </w:p>
     <w:p>
@@ -3354,17 +3356,47 @@
           <w:szCs w:val="24"/>
           <w:lang w:eastAsia="cs-CZ"/>
         </w:rPr>
-        <w:t xml:space="preserve">akceptant </w:t>
-      </w:r>
-      <w:r>
-        <w:rPr>
-          <w:rFonts w:ascii="Times New Roman" w:eastAsia="Times New Roman" w:hAnsi="Times New Roman" w:cs="Times New Roman"/>
-          <w:color w:val="000000"/>
-          <w:sz w:val="24"/>
-          <w:szCs w:val="24"/>
-          <w:lang w:eastAsia="cs-CZ"/>
-        </w:rPr>
-        <w:t xml:space="preserve">oprávněn </w:t>
+        <w:t>Národní knihovna ČR</w:t>
+      </w:r>
+      <w:r>
+        <w:rPr>
+          <w:rFonts w:ascii="Times New Roman" w:eastAsia="Times New Roman" w:hAnsi="Times New Roman" w:cs="Times New Roman"/>
+          <w:color w:val="000000"/>
+          <w:sz w:val="24"/>
+          <w:szCs w:val="24"/>
+          <w:lang w:eastAsia="cs-CZ"/>
+        </w:rPr>
+        <w:t xml:space="preserve"> </w:t>
+      </w:r>
+      <w:r>
+        <w:rPr>
+          <w:rFonts w:ascii="Times New Roman" w:eastAsia="Times New Roman" w:hAnsi="Times New Roman" w:cs="Times New Roman"/>
+          <w:color w:val="000000"/>
+          <w:sz w:val="24"/>
+          <w:szCs w:val="24"/>
+          <w:lang w:eastAsia="cs-CZ"/>
+        </w:rPr>
+        <w:t>oprávněn</w:t>
+      </w:r>
+      <w:r>
+        <w:rPr>
+          <w:rFonts w:ascii="Times New Roman" w:eastAsia="Times New Roman" w:hAnsi="Times New Roman" w:cs="Times New Roman"/>
+          <w:color w:val="000000"/>
+          <w:sz w:val="24"/>
+          <w:szCs w:val="24"/>
+          <w:lang w:eastAsia="cs-CZ"/>
+        </w:rPr>
+        <w:t>a</w:t>
+      </w:r>
+      <w:r>
+        <w:rPr>
+          <w:rFonts w:ascii="Times New Roman" w:eastAsia="Times New Roman" w:hAnsi="Times New Roman" w:cs="Times New Roman"/>
+          <w:color w:val="000000"/>
+          <w:sz w:val="24"/>
+          <w:szCs w:val="24"/>
+          <w:lang w:eastAsia="cs-CZ"/>
+        </w:rPr>
+        <w:t xml:space="preserve"> </w:t>
       </w:r>
       <w:r>
         <w:rPr>
@@ -3404,17 +3436,157 @@
           <w:szCs w:val="24"/>
           <w:lang w:eastAsia="cs-CZ"/>
         </w:rPr>
-        <w:t xml:space="preserve">jaké bylo zveřejněno navrhovatelem na internetu. Navrhovatel však bere na vědomí, že akceptant není schopen zajistit vždy úplnou podobu a obsah díla, a to s ohledem na možnosti používaných technologií v okamžiku stahování dat. </w:t>
-      </w:r>
-      <w:r>
-        <w:rPr>
-          <w:rFonts w:ascii="Times New Roman" w:eastAsia="Times New Roman" w:hAnsi="Times New Roman" w:cs="Times New Roman"/>
-          <w:color w:val="000000"/>
-          <w:sz w:val="24"/>
-          <w:szCs w:val="24"/>
-          <w:lang w:eastAsia="cs-CZ"/>
-        </w:rPr>
-        <w:t xml:space="preserve">Navrhovatel tedy poskytuje licenci též k přiměřenému zpracování díla </w:t>
+        <w:t>jaké bylo zveřejněno n</w:t>
+      </w:r>
+      <w:r>
+        <w:rPr>
+          <w:rFonts w:ascii="Times New Roman" w:eastAsia="Times New Roman" w:hAnsi="Times New Roman" w:cs="Times New Roman"/>
+          <w:color w:val="000000"/>
+          <w:sz w:val="24"/>
+          <w:szCs w:val="24"/>
+          <w:lang w:eastAsia="cs-CZ"/>
+        </w:rPr>
+        <w:t>ositelem práv</w:t>
+      </w:r>
+      <w:r>
+        <w:rPr>
+          <w:rFonts w:ascii="Times New Roman" w:eastAsia="Times New Roman" w:hAnsi="Times New Roman" w:cs="Times New Roman"/>
+          <w:color w:val="000000"/>
+          <w:sz w:val="24"/>
+          <w:szCs w:val="24"/>
+          <w:lang w:eastAsia="cs-CZ"/>
+        </w:rPr>
+        <w:t xml:space="preserve"> na internetu. N</w:t>
+      </w:r>
+      <w:r>
+        <w:rPr>
+          <w:rFonts w:ascii="Times New Roman" w:eastAsia="Times New Roman" w:hAnsi="Times New Roman" w:cs="Times New Roman"/>
+          <w:color w:val="000000"/>
+          <w:sz w:val="24"/>
+          <w:szCs w:val="24"/>
+          <w:lang w:eastAsia="cs-CZ"/>
+        </w:rPr>
+        <w:t>ositel práv</w:t>
+      </w:r>
+      <w:r>
+        <w:rPr>
+          <w:rFonts w:ascii="Times New Roman" w:eastAsia="Times New Roman" w:hAnsi="Times New Roman" w:cs="Times New Roman"/>
+          <w:color w:val="000000"/>
+          <w:sz w:val="24"/>
+          <w:szCs w:val="24"/>
+          <w:lang w:eastAsia="cs-CZ"/>
+        </w:rPr>
+        <w:t xml:space="preserve"> však bere na vědomí, že </w:t>
+      </w:r>
+      <w:r>
+        <w:rPr>
+          <w:rFonts w:ascii="Times New Roman" w:eastAsia="Times New Roman" w:hAnsi="Times New Roman" w:cs="Times New Roman"/>
+          <w:color w:val="000000"/>
+          <w:sz w:val="24"/>
+          <w:szCs w:val="24"/>
+          <w:lang w:eastAsia="cs-CZ"/>
+        </w:rPr>
+        <w:t>Národní knihovna ČR</w:t>
+      </w:r>
+      <w:r>
+        <w:rPr>
+          <w:rFonts w:ascii="Times New Roman" w:eastAsia="Times New Roman" w:hAnsi="Times New Roman" w:cs="Times New Roman"/>
+          <w:color w:val="000000"/>
+          <w:sz w:val="24"/>
+          <w:szCs w:val="24"/>
+          <w:lang w:eastAsia="cs-CZ"/>
+        </w:rPr>
+        <w:t xml:space="preserve"> není schopn</w:t>
+      </w:r>
+      <w:r>
+        <w:rPr>
+          <w:rFonts w:ascii="Times New Roman" w:eastAsia="Times New Roman" w:hAnsi="Times New Roman" w:cs="Times New Roman"/>
+          <w:color w:val="000000"/>
+          <w:sz w:val="24"/>
+          <w:szCs w:val="24"/>
+          <w:lang w:eastAsia="cs-CZ"/>
+        </w:rPr>
+        <w:t>a</w:t>
+      </w:r>
+      <w:r>
+        <w:rPr>
+          <w:rFonts w:ascii="Times New Roman" w:eastAsia="Times New Roman" w:hAnsi="Times New Roman" w:cs="Times New Roman"/>
+          <w:color w:val="000000"/>
+          <w:sz w:val="24"/>
+          <w:szCs w:val="24"/>
+          <w:lang w:eastAsia="cs-CZ"/>
+        </w:rPr>
+        <w:t xml:space="preserve"> zajistit vždy úplnou podobu a obsah díla, a to s ohledem na možnosti používaných technologií v okamžiku stahování dat</w:t>
+      </w:r>
+      <w:r>
+        <w:rPr>
+          <w:rFonts w:ascii="Times New Roman" w:eastAsia="Times New Roman" w:hAnsi="Times New Roman" w:cs="Times New Roman"/>
+          <w:color w:val="000000"/>
+          <w:sz w:val="24"/>
+          <w:szCs w:val="24"/>
+          <w:lang w:eastAsia="cs-CZ"/>
+        </w:rPr>
+        <w:t xml:space="preserve"> tvořících dílo</w:t>
+      </w:r>
+      <w:r>
+        <w:rPr>
+          <w:rFonts w:ascii="Times New Roman" w:eastAsia="Times New Roman" w:hAnsi="Times New Roman" w:cs="Times New Roman"/>
+          <w:color w:val="000000"/>
+          <w:sz w:val="24"/>
+          <w:szCs w:val="24"/>
+          <w:lang w:eastAsia="cs-CZ"/>
+        </w:rPr>
+        <w:t xml:space="preserve">. </w:t>
+      </w:r>
+      <w:r>
+        <w:rPr>
+          <w:rFonts w:ascii="Times New Roman" w:eastAsia="Times New Roman" w:hAnsi="Times New Roman" w:cs="Times New Roman"/>
+          <w:color w:val="000000"/>
+          <w:sz w:val="24"/>
+          <w:szCs w:val="24"/>
+          <w:lang w:eastAsia="cs-CZ"/>
+        </w:rPr>
+        <w:t>N</w:t>
+      </w:r>
+      <w:r>
+        <w:rPr>
+          <w:rFonts w:ascii="Times New Roman" w:eastAsia="Times New Roman" w:hAnsi="Times New Roman" w:cs="Times New Roman"/>
+          <w:color w:val="000000"/>
+          <w:sz w:val="24"/>
+          <w:szCs w:val="24"/>
+          <w:lang w:eastAsia="cs-CZ"/>
+        </w:rPr>
+        <w:t>ositel práv</w:t>
+      </w:r>
+      <w:r>
+        <w:rPr>
+          <w:rFonts w:ascii="Times New Roman" w:eastAsia="Times New Roman" w:hAnsi="Times New Roman" w:cs="Times New Roman"/>
+          <w:color w:val="000000"/>
+          <w:sz w:val="24"/>
+          <w:szCs w:val="24"/>
+          <w:lang w:eastAsia="cs-CZ"/>
+        </w:rPr>
+        <w:t xml:space="preserve"> tedy poskytuje </w:t>
+      </w:r>
+      <w:r>
+        <w:rPr>
+          <w:rFonts w:ascii="Times New Roman" w:eastAsia="Times New Roman" w:hAnsi="Times New Roman" w:cs="Times New Roman"/>
+          <w:color w:val="000000"/>
+          <w:sz w:val="24"/>
+          <w:szCs w:val="24"/>
+          <w:lang w:eastAsia="cs-CZ"/>
+        </w:rPr>
+        <w:t xml:space="preserve">Národní knihovně ČR </w:t>
+      </w:r>
+      <w:r>
+        <w:rPr>
+          <w:rFonts w:ascii="Times New Roman" w:eastAsia="Times New Roman" w:hAnsi="Times New Roman" w:cs="Times New Roman"/>
+          <w:color w:val="000000"/>
+          <w:sz w:val="24"/>
+          <w:szCs w:val="24"/>
+          <w:lang w:eastAsia="cs-CZ"/>
+        </w:rPr>
+        <w:t xml:space="preserve">licenci též k přiměřenému zpracování díla </w:t>
       </w:r>
       <w:r>
         <w:rPr>
@@ -3496,7 +3668,17 @@
           <w:szCs w:val="24"/>
           <w:lang w:eastAsia="cs-CZ"/>
         </w:rPr>
-        <w:t>yto případy nejsou porušením této smlouvy ze strany akceptanta</w:t>
+        <w:t xml:space="preserve">yto případy nejsou porušením této smlouvy ze strany </w:t>
+      </w:r>
+      <w:r>
+        <w:rPr>
+          <w:rFonts w:ascii="Times New Roman" w:eastAsia="Times New Roman" w:hAnsi="Times New Roman" w:cs="Times New Roman"/>
+          <w:color w:val="000000"/>
+          <w:sz w:val="24"/>
+          <w:szCs w:val="24"/>
+          <w:lang w:eastAsia="cs-CZ"/>
+        </w:rPr>
+        <w:t>Národní knihovny ČR</w:t>
       </w:r>
       <w:r>
         <w:rPr>
@@ -3535,7 +3717,37 @@
           <w:szCs w:val="24"/>
           <w:lang w:eastAsia="cs-CZ"/>
         </w:rPr>
-        <w:t>Akceptant je oprávněn provádět nezbytně nutné technické úpravy bez změny obsahu za účelem zachování dlouhodobého přístupu k archivovanému dílu.</w:t>
+        <w:t>Národní knihovna ČR</w:t>
+      </w:r>
+      <w:r>
+        <w:rPr>
+          <w:rFonts w:ascii="Times New Roman" w:eastAsia="Times New Roman" w:hAnsi="Times New Roman" w:cs="Times New Roman"/>
+          <w:color w:val="000000"/>
+          <w:sz w:val="24"/>
+          <w:szCs w:val="24"/>
+          <w:lang w:eastAsia="cs-CZ"/>
+        </w:rPr>
+        <w:t xml:space="preserve"> je oprávněn</w:t>
+      </w:r>
+      <w:r>
+        <w:rPr>
+          <w:rFonts w:ascii="Times New Roman" w:eastAsia="Times New Roman" w:hAnsi="Times New Roman" w:cs="Times New Roman"/>
+          <w:color w:val="000000"/>
+          <w:sz w:val="24"/>
+          <w:szCs w:val="24"/>
+          <w:lang w:eastAsia="cs-CZ"/>
+        </w:rPr>
+        <w:t>a</w:t>
+      </w:r>
+      <w:r>
+        <w:rPr>
+          <w:rFonts w:ascii="Times New Roman" w:eastAsia="Times New Roman" w:hAnsi="Times New Roman" w:cs="Times New Roman"/>
+          <w:color w:val="000000"/>
+          <w:sz w:val="24"/>
+          <w:szCs w:val="24"/>
+          <w:lang w:eastAsia="cs-CZ"/>
+        </w:rPr>
+        <w:t xml:space="preserve"> provádět nezbytně nutné technické úpravy bez změny obsahu za účelem zachování dlouhodobého přístupu k archivovanému dílu.</w:t>
       </w:r>
     </w:p>
     <w:p>
@@ -3874,7 +4086,7 @@
           <w:szCs w:val="24"/>
           <w:lang w:eastAsia="cs-CZ"/>
         </w:rPr>
-        <w:t xml:space="preserve">, jsou bezúplatná. Veškeré náklady spojené se zpracováním díla dle této smlouvy, nese </w:t>
+        <w:t xml:space="preserve">, jsou bezúplatná. Veškeré náklady spojené se zpracováním díla dle této smlouvy nese </w:t>
       </w:r>
       <w:r>
         <w:rPr>
@@ -3922,17 +4134,57 @@
           <w:szCs w:val="24"/>
           <w:lang w:eastAsia="cs-CZ"/>
         </w:rPr>
-        <w:t xml:space="preserve">Nositel práv výslovně prohlašuje, že </w:t>
-      </w:r>
-      <w:r>
-        <w:rPr>
-          <w:rFonts w:ascii="Times New Roman" w:eastAsia="Times New Roman" w:hAnsi="Times New Roman" w:cs="Times New Roman"/>
-          <w:color w:val="000000"/>
-          <w:sz w:val="24"/>
-          <w:szCs w:val="24"/>
-          <w:lang w:eastAsia="cs-CZ"/>
-        </w:rPr>
-        <w:t xml:space="preserve">má nárok na přiměřenou </w:t>
+        <w:t xml:space="preserve">Nositel práv </w:t>
+      </w:r>
+      <w:r>
+        <w:rPr>
+          <w:rFonts w:ascii="Times New Roman" w:eastAsia="Times New Roman" w:hAnsi="Times New Roman" w:cs="Times New Roman"/>
+          <w:color w:val="000000"/>
+          <w:sz w:val="24"/>
+          <w:szCs w:val="24"/>
+          <w:lang w:eastAsia="cs-CZ"/>
+        </w:rPr>
+        <w:t>si je vědom</w:t>
+      </w:r>
+      <w:r>
+        <w:rPr>
+          <w:rFonts w:ascii="Times New Roman" w:eastAsia="Times New Roman" w:hAnsi="Times New Roman" w:cs="Times New Roman"/>
+          <w:color w:val="000000"/>
+          <w:sz w:val="24"/>
+          <w:szCs w:val="24"/>
+          <w:lang w:eastAsia="cs-CZ"/>
+        </w:rPr>
+        <w:t xml:space="preserve">, že </w:t>
+      </w:r>
+      <w:r>
+        <w:rPr>
+          <w:rFonts w:ascii="Times New Roman" w:eastAsia="Times New Roman" w:hAnsi="Times New Roman" w:cs="Times New Roman"/>
+          <w:color w:val="000000"/>
+          <w:sz w:val="24"/>
+          <w:szCs w:val="24"/>
+          <w:lang w:eastAsia="cs-CZ"/>
+        </w:rPr>
+        <w:t>m</w:t>
+      </w:r>
+      <w:r>
+        <w:rPr>
+          <w:rFonts w:ascii="Times New Roman" w:eastAsia="Times New Roman" w:hAnsi="Times New Roman" w:cs="Times New Roman"/>
+          <w:color w:val="000000"/>
+          <w:sz w:val="24"/>
+          <w:szCs w:val="24"/>
+          <w:lang w:eastAsia="cs-CZ"/>
+        </w:rPr>
+        <w:t xml:space="preserve">ůže mít po uzavření smlouvy při splnění zákonných podmínek </w:t>
+      </w:r>
+      <w:r>
+        <w:rPr>
+          <w:rFonts w:ascii="Times New Roman" w:eastAsia="Times New Roman" w:hAnsi="Times New Roman" w:cs="Times New Roman"/>
+          <w:color w:val="000000"/>
+          <w:sz w:val="24"/>
+          <w:szCs w:val="24"/>
+          <w:lang w:eastAsia="cs-CZ"/>
+        </w:rPr>
+        <w:t xml:space="preserve">nárok na přiměřenou </w:t>
       </w:r>
       <w:r>
         <w:rPr>
@@ -3952,7 +4204,27 @@
           <w:szCs w:val="24"/>
           <w:lang w:eastAsia="cs-CZ"/>
         </w:rPr>
-        <w:t xml:space="preserve"> a že se svého nároku nemůže vzdát</w:t>
+        <w:t xml:space="preserve"> </w:t>
+      </w:r>
+      <w:r>
+        <w:rPr>
+          <w:rFonts w:ascii="Times New Roman" w:eastAsia="Times New Roman" w:hAnsi="Times New Roman" w:cs="Times New Roman"/>
+          <w:color w:val="000000"/>
+          <w:sz w:val="24"/>
+          <w:szCs w:val="24"/>
+          <w:lang w:eastAsia="cs-CZ"/>
+        </w:rPr>
+        <w:t xml:space="preserve">za poskytnutou licenci </w:t>
+      </w:r>
+      <w:r>
+        <w:rPr>
+          <w:rFonts w:ascii="Times New Roman" w:eastAsia="Times New Roman" w:hAnsi="Times New Roman" w:cs="Times New Roman"/>
+          <w:color w:val="000000"/>
+          <w:sz w:val="24"/>
+          <w:szCs w:val="24"/>
+          <w:lang w:eastAsia="cs-CZ"/>
+        </w:rPr>
+        <w:t>a že se svého nároku nemůže vzdát</w:t>
       </w:r>
       <w:r>
         <w:rPr>
@@ -3972,7 +4244,27 @@
           <w:szCs w:val="24"/>
           <w:lang w:eastAsia="cs-CZ"/>
         </w:rPr>
-        <w:t xml:space="preserve"> Nositel práv prohlašuje, že svůj nárok neuplatní.</w:t>
+        <w:t xml:space="preserve"> Nositel práv prohlašuje, že svůj nárok neuplat</w:t>
+      </w:r>
+      <w:r>
+        <w:rPr>
+          <w:rFonts w:ascii="Times New Roman" w:eastAsia="Times New Roman" w:hAnsi="Times New Roman" w:cs="Times New Roman"/>
+          <w:color w:val="000000"/>
+          <w:sz w:val="24"/>
+          <w:szCs w:val="24"/>
+          <w:lang w:eastAsia="cs-CZ"/>
+        </w:rPr>
+        <w:t>ňuje</w:t>
+      </w:r>
+      <w:r>
+        <w:rPr>
+          <w:rFonts w:ascii="Times New Roman" w:eastAsia="Times New Roman" w:hAnsi="Times New Roman" w:cs="Times New Roman"/>
+          <w:color w:val="000000"/>
+          <w:sz w:val="24"/>
+          <w:szCs w:val="24"/>
+          <w:lang w:eastAsia="cs-CZ"/>
+        </w:rPr>
+        <w:t>.</w:t>
       </w:r>
     </w:p>
     <w:p>
@@ -4001,7 +4293,17 @@
           <w:szCs w:val="24"/>
           <w:lang w:eastAsia="cs-CZ"/>
         </w:rPr>
-        <w:t xml:space="preserve">Akceptant prohlašuje, že nebude </w:t>
+        <w:t xml:space="preserve">Národní knihovna ČR </w:t>
+      </w:r>
+      <w:r>
+        <w:rPr>
+          <w:rFonts w:ascii="Times New Roman" w:eastAsia="Times New Roman" w:hAnsi="Times New Roman" w:cs="Times New Roman"/>
+          <w:color w:val="000000"/>
+          <w:sz w:val="24"/>
+          <w:szCs w:val="24"/>
+          <w:lang w:eastAsia="cs-CZ"/>
+        </w:rPr>
+        <w:t xml:space="preserve">prohlašuje, že nebude </w:t>
       </w:r>
       <w:r>
         <w:rPr>
@@ -4026,10 +4328,6 @@
     </w:p>
     <w:p>
       <w:pPr>
-        <w:spacing w:after="0" w:line="240" w:lineRule="auto"/>
-        <w:ind w:left="360"/>
-        <w:jc w:val="both"/>
-        <w:textAlignment w:val="baseline"/>
         <w:rPr>
           <w:rFonts w:ascii="Times New Roman" w:eastAsia="Times New Roman" w:hAnsi="Times New Roman" w:cs="Times New Roman"/>
           <w:bCs/>
@@ -4039,6 +4337,17 @@
           <w:lang w:eastAsia="cs-CZ"/>
         </w:rPr>
       </w:pPr>
+      <w:r>
+        <w:rPr>
+          <w:rFonts w:ascii="Times New Roman" w:eastAsia="Times New Roman" w:hAnsi="Times New Roman" w:cs="Times New Roman"/>
+          <w:bCs/>
+          <w:color w:val="000000"/>
+          <w:sz w:val="24"/>
+          <w:szCs w:val="24"/>
+          <w:lang w:eastAsia="cs-CZ"/>
+        </w:rPr>
+        <w:br w:type="page"/>
+      </w:r>
     </w:p>
     <w:p>
       <w:pPr>
@@ -4061,6 +4370,7 @@
           <w:szCs w:val="24"/>
           <w:lang w:eastAsia="cs-CZ"/>
         </w:rPr>
+        <w:lastRenderedPageBreak/>
         <w:t xml:space="preserve">Čl. </w:t>
       </w:r>
       <w:r>
@@ -4099,7 +4409,7 @@
           <w:szCs w:val="24"/>
           <w:lang w:eastAsia="cs-CZ"/>
         </w:rPr>
-        <w:t>Závěrečná ustanovení</w:t>
+        <w:t>Trvání smlouvy, zrušení a zánik smlouvy</w:t>
       </w:r>
     </w:p>
     <w:p>
@@ -4139,7 +4449,6 @@
           <w:szCs w:val="24"/>
           <w:lang w:eastAsia="cs-CZ"/>
         </w:rPr>
-        <w:lastRenderedPageBreak/>
         <w:t>Tato smlouva se uzavírá na dobu neurčitou</w:t>
       </w:r>
       <w:r>
@@ -4198,57 +4507,7 @@
           <w:szCs w:val="24"/>
           <w:lang w:eastAsia="cs-CZ"/>
         </w:rPr>
-        <w:t xml:space="preserve">mlouva může zaniknout dohodou smluvních stran. Každá ze smluvních stran je oprávněna tuto smlouvu též zrušit výpovědí </w:t>
-      </w:r>
-      <w:r>
-        <w:rPr>
-          <w:rFonts w:ascii="Times New Roman" w:eastAsia="Times New Roman" w:hAnsi="Times New Roman" w:cs="Times New Roman"/>
-          <w:color w:val="000000"/>
-          <w:sz w:val="24"/>
-          <w:szCs w:val="24"/>
-          <w:lang w:eastAsia="cs-CZ"/>
-        </w:rPr>
-        <w:t>s</w:t>
-      </w:r>
-      <w:r>
-        <w:rPr>
-          <w:rFonts w:ascii="Times New Roman" w:eastAsia="Times New Roman" w:hAnsi="Times New Roman" w:cs="Times New Roman"/>
-          <w:color w:val="000000"/>
-          <w:sz w:val="24"/>
-          <w:szCs w:val="24"/>
-          <w:lang w:eastAsia="cs-CZ"/>
-        </w:rPr>
-        <w:t xml:space="preserve"> tříměsíční výpovědní dobou</w:t>
-      </w:r>
-      <w:r>
-        <w:rPr>
-          <w:rFonts w:ascii="Times New Roman" w:eastAsia="Times New Roman" w:hAnsi="Times New Roman" w:cs="Times New Roman"/>
-          <w:color w:val="000000"/>
-          <w:sz w:val="24"/>
-          <w:szCs w:val="24"/>
-          <w:lang w:eastAsia="cs-CZ"/>
-        </w:rPr>
-        <w:t xml:space="preserve"> v případě, kdy druhá smluvní strana závažným způsobem poruší své povinnosti podle této smlouvy a ani v přiměřené době nesjedná nápravu</w:t>
-      </w:r>
-      <w:r>
-        <w:rPr>
-          <w:rFonts w:ascii="Times New Roman" w:eastAsia="Times New Roman" w:hAnsi="Times New Roman" w:cs="Times New Roman"/>
-          <w:color w:val="000000"/>
-          <w:sz w:val="24"/>
-          <w:szCs w:val="24"/>
-          <w:lang w:eastAsia="cs-CZ"/>
-        </w:rPr>
-        <w:t>.</w:t>
-      </w:r>
-      <w:r>
-        <w:rPr>
-          <w:rFonts w:ascii="Times New Roman" w:eastAsia="Times New Roman" w:hAnsi="Times New Roman" w:cs="Times New Roman"/>
-          <w:color w:val="000000"/>
-          <w:sz w:val="24"/>
-          <w:szCs w:val="24"/>
-          <w:lang w:eastAsia="cs-CZ"/>
-        </w:rPr>
-        <w:t xml:space="preserve"> Výpovědní doba v takovém případě počíná běžet prvním dnem kalendářního měsíce následujícího po kalendářním měsíci, ve kterém byla výpověď doručena.</w:t>
+        <w:t>mlouva může zaniknout dohodou smluvních stran.</w:t>
       </w:r>
     </w:p>
     <w:p>
@@ -4276,97 +4535,57 @@
           <w:szCs w:val="24"/>
           <w:lang w:eastAsia="cs-CZ"/>
         </w:rPr>
-        <w:t xml:space="preserve">Smlouva může být měněna </w:t>
-      </w:r>
-      <w:r>
-        <w:rPr>
-          <w:rFonts w:ascii="Times New Roman" w:eastAsia="Times New Roman" w:hAnsi="Times New Roman" w:cs="Times New Roman"/>
-          <w:color w:val="000000"/>
-          <w:sz w:val="24"/>
-          <w:szCs w:val="24"/>
-          <w:lang w:eastAsia="cs-CZ"/>
-        </w:rPr>
-        <w:t>nebo</w:t>
-      </w:r>
-      <w:r>
-        <w:rPr>
-          <w:rFonts w:ascii="Times New Roman" w:eastAsia="Times New Roman" w:hAnsi="Times New Roman" w:cs="Times New Roman"/>
-          <w:color w:val="000000"/>
-          <w:sz w:val="24"/>
-          <w:szCs w:val="24"/>
-          <w:lang w:eastAsia="cs-CZ"/>
-        </w:rPr>
-        <w:t xml:space="preserve"> doplňována jen písemnou formou, a sice oboustranně odsouhlasenými</w:t>
-      </w:r>
-      <w:r>
-        <w:rPr>
-          <w:rFonts w:ascii="Times New Roman" w:eastAsia="Times New Roman" w:hAnsi="Times New Roman" w:cs="Times New Roman"/>
-          <w:color w:val="000000"/>
-          <w:sz w:val="24"/>
-          <w:szCs w:val="24"/>
-          <w:lang w:eastAsia="cs-CZ"/>
-        </w:rPr>
-        <w:t>,</w:t>
-      </w:r>
-      <w:r>
-        <w:rPr>
-          <w:rFonts w:ascii="Times New Roman" w:eastAsia="Times New Roman" w:hAnsi="Times New Roman" w:cs="Times New Roman"/>
-          <w:color w:val="000000"/>
-          <w:sz w:val="24"/>
-          <w:szCs w:val="24"/>
-          <w:lang w:eastAsia="cs-CZ"/>
-        </w:rPr>
-        <w:t xml:space="preserve"> </w:t>
-      </w:r>
-      <w:r>
-        <w:rPr>
-          <w:rFonts w:ascii="Times New Roman" w:eastAsia="Times New Roman" w:hAnsi="Times New Roman" w:cs="Times New Roman"/>
-          <w:color w:val="000000"/>
-          <w:sz w:val="24"/>
-          <w:szCs w:val="24"/>
-          <w:lang w:eastAsia="cs-CZ"/>
-        </w:rPr>
-        <w:t>p</w:t>
-      </w:r>
-      <w:r>
-        <w:rPr>
-          <w:rFonts w:ascii="Times New Roman" w:eastAsia="Times New Roman" w:hAnsi="Times New Roman" w:cs="Times New Roman"/>
-          <w:color w:val="000000"/>
-          <w:sz w:val="24"/>
-          <w:szCs w:val="24"/>
-          <w:lang w:eastAsia="cs-CZ"/>
-        </w:rPr>
-        <w:t xml:space="preserve">odepsanými </w:t>
-      </w:r>
-      <w:r>
-        <w:rPr>
-          <w:rFonts w:ascii="Times New Roman" w:eastAsia="Times New Roman" w:hAnsi="Times New Roman" w:cs="Times New Roman"/>
-          <w:color w:val="000000"/>
-          <w:sz w:val="24"/>
-          <w:szCs w:val="24"/>
-          <w:lang w:eastAsia="cs-CZ"/>
-        </w:rPr>
-        <w:t xml:space="preserve">a vzestupně číslovanými </w:t>
-      </w:r>
-      <w:r>
-        <w:rPr>
-          <w:rFonts w:ascii="Times New Roman" w:eastAsia="Times New Roman" w:hAnsi="Times New Roman" w:cs="Times New Roman"/>
-          <w:color w:val="000000"/>
-          <w:sz w:val="24"/>
-          <w:szCs w:val="24"/>
-          <w:lang w:eastAsia="cs-CZ"/>
-        </w:rPr>
-        <w:t>dodatky</w:t>
-      </w:r>
-      <w:r>
-        <w:rPr>
-          <w:rFonts w:ascii="Times New Roman" w:eastAsia="Times New Roman" w:hAnsi="Times New Roman" w:cs="Times New Roman"/>
-          <w:color w:val="000000"/>
-          <w:sz w:val="24"/>
-          <w:szCs w:val="24"/>
-          <w:lang w:eastAsia="cs-CZ"/>
-        </w:rPr>
-        <w:t xml:space="preserve"> ke smlouvě</w:t>
+        <w:t xml:space="preserve">Každá ze smluvních stran je oprávněna tuto smlouvu </w:t>
+      </w:r>
+      <w:r>
+        <w:rPr>
+          <w:rFonts w:ascii="Times New Roman" w:eastAsia="Times New Roman" w:hAnsi="Times New Roman" w:cs="Times New Roman"/>
+          <w:color w:val="000000"/>
+          <w:sz w:val="24"/>
+          <w:szCs w:val="24"/>
+          <w:lang w:eastAsia="cs-CZ"/>
+        </w:rPr>
+        <w:t>předčasně z</w:t>
+      </w:r>
+      <w:r>
+        <w:rPr>
+          <w:rFonts w:ascii="Times New Roman" w:eastAsia="Times New Roman" w:hAnsi="Times New Roman" w:cs="Times New Roman"/>
+          <w:color w:val="000000"/>
+          <w:sz w:val="24"/>
+          <w:szCs w:val="24"/>
+          <w:lang w:eastAsia="cs-CZ"/>
+        </w:rPr>
+        <w:t xml:space="preserve">rušit výpovědí </w:t>
+      </w:r>
+      <w:r>
+        <w:rPr>
+          <w:rFonts w:ascii="Times New Roman" w:eastAsia="Times New Roman" w:hAnsi="Times New Roman" w:cs="Times New Roman"/>
+          <w:color w:val="000000"/>
+          <w:sz w:val="24"/>
+          <w:szCs w:val="24"/>
+          <w:lang w:eastAsia="cs-CZ"/>
+        </w:rPr>
+        <w:t>s</w:t>
+      </w:r>
+      <w:r>
+        <w:rPr>
+          <w:rFonts w:ascii="Times New Roman" w:eastAsia="Times New Roman" w:hAnsi="Times New Roman" w:cs="Times New Roman"/>
+          <w:color w:val="000000"/>
+          <w:sz w:val="24"/>
+          <w:szCs w:val="24"/>
+          <w:lang w:eastAsia="cs-CZ"/>
+        </w:rPr>
+        <w:t xml:space="preserve"> tříměsíční výpovědní dobou</w:t>
+      </w:r>
+      <w:r>
+        <w:rPr>
+          <w:rFonts w:ascii="Times New Roman" w:eastAsia="Times New Roman" w:hAnsi="Times New Roman" w:cs="Times New Roman"/>
+          <w:color w:val="000000"/>
+          <w:sz w:val="24"/>
+          <w:szCs w:val="24"/>
+          <w:lang w:eastAsia="cs-CZ"/>
+        </w:rPr>
+        <w:t xml:space="preserve"> v případě, kdy druhá smluvní strana závažným způsobem poruší své povinnosti podle této smlouvy a ani v přiměřené době nesjedná nápravu</w:t>
       </w:r>
       <w:r>
         <w:rPr>
@@ -4377,6 +4596,16 @@
           <w:lang w:eastAsia="cs-CZ"/>
         </w:rPr>
         <w:t>.</w:t>
+      </w:r>
+      <w:r>
+        <w:rPr>
+          <w:rFonts w:ascii="Times New Roman" w:eastAsia="Times New Roman" w:hAnsi="Times New Roman" w:cs="Times New Roman"/>
+          <w:color w:val="000000"/>
+          <w:sz w:val="24"/>
+          <w:szCs w:val="24"/>
+          <w:lang w:eastAsia="cs-CZ"/>
+        </w:rPr>
+        <w:t xml:space="preserve"> Výpovědní doba v takovém případě počíná běžet prvním dnem kalendářního měsíce následujícího po kalendářním měsíci, ve kterém byla výpověď doručena.</w:t>
       </w:r>
     </w:p>
     <w:p>
@@ -4404,54 +4633,135 @@
           <w:szCs w:val="24"/>
           <w:lang w:eastAsia="cs-CZ"/>
         </w:rPr>
-        <w:t xml:space="preserve">Tato smlouva se řídí právním řádem České republiky. Práva a povinnosti touto smlouvou neupravené se řídí </w:t>
-      </w:r>
-      <w:r>
-        <w:rPr>
-          <w:rFonts w:ascii="Times New Roman" w:eastAsia="Times New Roman" w:hAnsi="Times New Roman" w:cs="Times New Roman"/>
-          <w:color w:val="000000"/>
-          <w:sz w:val="24"/>
-          <w:szCs w:val="24"/>
-          <w:lang w:eastAsia="cs-CZ"/>
-        </w:rPr>
-        <w:t>o</w:t>
-      </w:r>
-      <w:r>
-        <w:rPr>
-          <w:rFonts w:ascii="Times New Roman" w:eastAsia="Times New Roman" w:hAnsi="Times New Roman" w:cs="Times New Roman"/>
-          <w:color w:val="000000"/>
-          <w:sz w:val="24"/>
-          <w:szCs w:val="24"/>
-          <w:lang w:eastAsia="cs-CZ"/>
-        </w:rPr>
-        <w:t xml:space="preserve">bčanským zákoníkem a </w:t>
-      </w:r>
-      <w:r>
-        <w:rPr>
-          <w:rFonts w:ascii="Times New Roman" w:eastAsia="Times New Roman" w:hAnsi="Times New Roman" w:cs="Times New Roman"/>
-          <w:color w:val="000000"/>
-          <w:sz w:val="24"/>
-          <w:szCs w:val="24"/>
-          <w:lang w:eastAsia="cs-CZ"/>
-        </w:rPr>
-        <w:t>a</w:t>
-      </w:r>
-      <w:r>
-        <w:rPr>
-          <w:rFonts w:ascii="Times New Roman" w:eastAsia="Times New Roman" w:hAnsi="Times New Roman" w:cs="Times New Roman"/>
-          <w:color w:val="000000"/>
-          <w:sz w:val="24"/>
-          <w:szCs w:val="24"/>
-          <w:lang w:eastAsia="cs-CZ"/>
-        </w:rPr>
-        <w:t>utorským zákonem.</w:t>
-      </w:r>
+        <w:t xml:space="preserve">I po zániku nebo zrušení smlouvy je </w:t>
+      </w:r>
+      <w:r>
+        <w:rPr>
+          <w:rFonts w:ascii="Times New Roman" w:eastAsia="Times New Roman" w:hAnsi="Times New Roman" w:cs="Times New Roman"/>
+          <w:color w:val="000000"/>
+          <w:sz w:val="24"/>
+          <w:szCs w:val="24"/>
+          <w:lang w:eastAsia="cs-CZ"/>
+        </w:rPr>
+        <w:t xml:space="preserve">však </w:t>
+      </w:r>
+      <w:r>
+        <w:rPr>
+          <w:rFonts w:ascii="Times New Roman" w:eastAsia="Times New Roman" w:hAnsi="Times New Roman" w:cs="Times New Roman"/>
+          <w:color w:val="000000"/>
+          <w:sz w:val="24"/>
+          <w:szCs w:val="24"/>
+          <w:lang w:eastAsia="cs-CZ"/>
+        </w:rPr>
+        <w:t xml:space="preserve">Národní knihovna ČR </w:t>
+      </w:r>
+      <w:r>
+        <w:rPr>
+          <w:rFonts w:ascii="Times New Roman" w:eastAsia="Times New Roman" w:hAnsi="Times New Roman" w:cs="Times New Roman"/>
+          <w:color w:val="000000"/>
+          <w:sz w:val="24"/>
+          <w:szCs w:val="24"/>
+          <w:lang w:eastAsia="cs-CZ"/>
+        </w:rPr>
+        <w:t>ve veřejném zájmu oprávněna dílo nadále užívat v omezeném rozsahu dle čl. II., odst.5 smlouvy.</w:t>
+      </w:r>
+    </w:p>
+    <w:p>
+      <w:pPr>
+        <w:spacing w:after="0" w:line="240" w:lineRule="auto"/>
+        <w:ind w:left="360"/>
+        <w:jc w:val="both"/>
+        <w:textAlignment w:val="baseline"/>
+        <w:rPr>
+          <w:rFonts w:ascii="Times New Roman" w:eastAsia="Times New Roman" w:hAnsi="Times New Roman" w:cs="Times New Roman"/>
+          <w:color w:val="000000"/>
+          <w:sz w:val="24"/>
+          <w:szCs w:val="24"/>
+          <w:lang w:eastAsia="cs-CZ"/>
+        </w:rPr>
+      </w:pPr>
+    </w:p>
+    <w:p>
+      <w:pPr>
+        <w:spacing w:after="0" w:line="240" w:lineRule="auto"/>
+        <w:ind w:left="360"/>
+        <w:jc w:val="center"/>
+        <w:rPr>
+          <w:rFonts w:ascii="Times New Roman" w:eastAsia="Times New Roman" w:hAnsi="Times New Roman" w:cs="Times New Roman"/>
+          <w:sz w:val="24"/>
+          <w:szCs w:val="24"/>
+          <w:lang w:eastAsia="cs-CZ"/>
+        </w:rPr>
+      </w:pPr>
+      <w:r>
+        <w:rPr>
+          <w:rFonts w:ascii="Times New Roman" w:eastAsia="Times New Roman" w:hAnsi="Times New Roman" w:cs="Times New Roman"/>
+          <w:bCs/>
+          <w:color w:val="000000"/>
+          <w:sz w:val="24"/>
+          <w:szCs w:val="24"/>
+          <w:lang w:eastAsia="cs-CZ"/>
+        </w:rPr>
+        <w:t>Čl. V</w:t>
+      </w:r>
+      <w:r>
+        <w:rPr>
+          <w:rFonts w:ascii="Times New Roman" w:eastAsia="Times New Roman" w:hAnsi="Times New Roman" w:cs="Times New Roman"/>
+          <w:bCs/>
+          <w:color w:val="000000"/>
+          <w:sz w:val="24"/>
+          <w:szCs w:val="24"/>
+          <w:lang w:eastAsia="cs-CZ"/>
+        </w:rPr>
+        <w:t>I</w:t>
+      </w:r>
+    </w:p>
+    <w:p>
+      <w:pPr>
+        <w:spacing w:after="0" w:line="240" w:lineRule="auto"/>
+        <w:ind w:left="360"/>
+        <w:jc w:val="center"/>
+        <w:rPr>
+          <w:rFonts w:ascii="Times New Roman" w:eastAsia="Times New Roman" w:hAnsi="Times New Roman" w:cs="Times New Roman"/>
+          <w:b/>
+          <w:color w:val="000000"/>
+          <w:sz w:val="24"/>
+          <w:szCs w:val="24"/>
+          <w:lang w:eastAsia="cs-CZ"/>
+        </w:rPr>
+      </w:pPr>
+      <w:r>
+        <w:rPr>
+          <w:rFonts w:ascii="Times New Roman" w:eastAsia="Times New Roman" w:hAnsi="Times New Roman" w:cs="Times New Roman"/>
+          <w:b/>
+          <w:color w:val="000000"/>
+          <w:sz w:val="24"/>
+          <w:szCs w:val="24"/>
+          <w:lang w:eastAsia="cs-CZ"/>
+        </w:rPr>
+        <w:t>Závěrečná ujednání</w:t>
+      </w:r>
+    </w:p>
+    <w:p>
+      <w:pPr>
+        <w:spacing w:after="0" w:line="240" w:lineRule="auto"/>
+        <w:ind w:left="360"/>
+        <w:jc w:val="center"/>
+        <w:rPr>
+          <w:rFonts w:ascii="Times New Roman" w:eastAsia="Times New Roman" w:hAnsi="Times New Roman" w:cs="Times New Roman"/>
+          <w:bCs/>
+          <w:color w:val="000000"/>
+          <w:sz w:val="24"/>
+          <w:szCs w:val="24"/>
+          <w:lang w:eastAsia="cs-CZ"/>
+        </w:rPr>
+      </w:pPr>
     </w:p>
     <w:p>
       <w:pPr>
         <w:numPr>
           <w:ilvl w:val="0"/>
-          <w:numId w:val="6"/>
+          <w:numId w:val="9"/>
         </w:numPr>
         <w:spacing w:after="0" w:line="240" w:lineRule="auto"/>
         <w:jc w:val="both"/>
@@ -4472,34 +4782,114 @@
           <w:szCs w:val="24"/>
           <w:lang w:eastAsia="cs-CZ"/>
         </w:rPr>
-        <w:t>Smluvní strany se zavazují řešit veškeré případné spory v</w:t>
-      </w:r>
-      <w:r>
-        <w:rPr>
-          <w:rFonts w:ascii="Times New Roman" w:eastAsia="Times New Roman" w:hAnsi="Times New Roman" w:cs="Times New Roman"/>
-          <w:color w:val="000000"/>
-          <w:sz w:val="24"/>
-          <w:szCs w:val="24"/>
-          <w:lang w:eastAsia="cs-CZ"/>
-        </w:rPr>
-        <w:t>zniklé z této smlouvy, a to i z </w:t>
-      </w:r>
-      <w:r>
-        <w:rPr>
-          <w:rFonts w:ascii="Times New Roman" w:eastAsia="Times New Roman" w:hAnsi="Times New Roman" w:cs="Times New Roman"/>
-          <w:color w:val="000000"/>
-          <w:sz w:val="24"/>
-          <w:szCs w:val="24"/>
-          <w:lang w:eastAsia="cs-CZ"/>
-        </w:rPr>
-        <w:t>nabídky a přijetí nabídky k uzavření smlouvy přednostně mimosoudní cestou, přičemž se za tímto účelem zavazují poskytnout si nezbytnou součinnost.</w:t>
+        <w:t xml:space="preserve">Smlouva může být měněna </w:t>
+      </w:r>
+      <w:r>
+        <w:rPr>
+          <w:rFonts w:ascii="Times New Roman" w:eastAsia="Times New Roman" w:hAnsi="Times New Roman" w:cs="Times New Roman"/>
+          <w:color w:val="000000"/>
+          <w:sz w:val="24"/>
+          <w:szCs w:val="24"/>
+          <w:lang w:eastAsia="cs-CZ"/>
+        </w:rPr>
+        <w:t>nebo</w:t>
+      </w:r>
+      <w:r>
+        <w:rPr>
+          <w:rFonts w:ascii="Times New Roman" w:eastAsia="Times New Roman" w:hAnsi="Times New Roman" w:cs="Times New Roman"/>
+          <w:color w:val="000000"/>
+          <w:sz w:val="24"/>
+          <w:szCs w:val="24"/>
+          <w:lang w:eastAsia="cs-CZ"/>
+        </w:rPr>
+        <w:t xml:space="preserve"> doplňována jen písemnou formou, a sice oboustranně odsouhlasenými</w:t>
+      </w:r>
+      <w:r>
+        <w:rPr>
+          <w:rFonts w:ascii="Times New Roman" w:eastAsia="Times New Roman" w:hAnsi="Times New Roman" w:cs="Times New Roman"/>
+          <w:color w:val="000000"/>
+          <w:sz w:val="24"/>
+          <w:szCs w:val="24"/>
+          <w:lang w:eastAsia="cs-CZ"/>
+        </w:rPr>
+        <w:t>,</w:t>
+      </w:r>
+      <w:r>
+        <w:rPr>
+          <w:rFonts w:ascii="Times New Roman" w:eastAsia="Times New Roman" w:hAnsi="Times New Roman" w:cs="Times New Roman"/>
+          <w:color w:val="000000"/>
+          <w:sz w:val="24"/>
+          <w:szCs w:val="24"/>
+          <w:lang w:eastAsia="cs-CZ"/>
+        </w:rPr>
+        <w:t xml:space="preserve"> </w:t>
+      </w:r>
+      <w:r>
+        <w:rPr>
+          <w:rFonts w:ascii="Times New Roman" w:eastAsia="Times New Roman" w:hAnsi="Times New Roman" w:cs="Times New Roman"/>
+          <w:color w:val="000000"/>
+          <w:sz w:val="24"/>
+          <w:szCs w:val="24"/>
+          <w:lang w:eastAsia="cs-CZ"/>
+        </w:rPr>
+        <w:t>p</w:t>
+      </w:r>
+      <w:r>
+        <w:rPr>
+          <w:rFonts w:ascii="Times New Roman" w:eastAsia="Times New Roman" w:hAnsi="Times New Roman" w:cs="Times New Roman"/>
+          <w:color w:val="000000"/>
+          <w:sz w:val="24"/>
+          <w:szCs w:val="24"/>
+          <w:lang w:eastAsia="cs-CZ"/>
+        </w:rPr>
+        <w:t xml:space="preserve">odepsanými </w:t>
+      </w:r>
+      <w:r>
+        <w:rPr>
+          <w:rFonts w:ascii="Times New Roman" w:eastAsia="Times New Roman" w:hAnsi="Times New Roman" w:cs="Times New Roman"/>
+          <w:color w:val="000000"/>
+          <w:sz w:val="24"/>
+          <w:szCs w:val="24"/>
+          <w:lang w:eastAsia="cs-CZ"/>
+        </w:rPr>
+        <w:t xml:space="preserve">a vzestupně číslovanými </w:t>
+      </w:r>
+      <w:r>
+        <w:rPr>
+          <w:rFonts w:ascii="Times New Roman" w:eastAsia="Times New Roman" w:hAnsi="Times New Roman" w:cs="Times New Roman"/>
+          <w:color w:val="000000"/>
+          <w:sz w:val="24"/>
+          <w:szCs w:val="24"/>
+          <w:lang w:eastAsia="cs-CZ"/>
+        </w:rPr>
+        <w:t>dodatky</w:t>
+      </w:r>
+      <w:r>
+        <w:rPr>
+          <w:rFonts w:ascii="Times New Roman" w:eastAsia="Times New Roman" w:hAnsi="Times New Roman" w:cs="Times New Roman"/>
+          <w:color w:val="000000"/>
+          <w:sz w:val="24"/>
+          <w:szCs w:val="24"/>
+          <w:lang w:eastAsia="cs-CZ"/>
+        </w:rPr>
+        <w:t xml:space="preserve"> ke smlouvě</w:t>
+      </w:r>
+      <w:r>
+        <w:rPr>
+          <w:rFonts w:ascii="Times New Roman" w:eastAsia="Times New Roman" w:hAnsi="Times New Roman" w:cs="Times New Roman"/>
+          <w:color w:val="000000"/>
+          <w:sz w:val="24"/>
+          <w:szCs w:val="24"/>
+          <w:lang w:eastAsia="cs-CZ"/>
+        </w:rPr>
+        <w:t>.</w:t>
       </w:r>
     </w:p>
     <w:p>
       <w:pPr>
         <w:numPr>
           <w:ilvl w:val="0"/>
-          <w:numId w:val="6"/>
+          <w:numId w:val="9"/>
         </w:numPr>
         <w:spacing w:after="0" w:line="240" w:lineRule="auto"/>
         <w:jc w:val="both"/>
@@ -4520,14 +4910,54 @@
           <w:szCs w:val="24"/>
           <w:lang w:eastAsia="cs-CZ"/>
         </w:rPr>
-        <w:t>Práva a povinnosti z této smlouvy přecházejí na právní nástupce smluvních stran.</w:t>
+        <w:t xml:space="preserve">Tato smlouva se řídí právním řádem České republiky. Práva a povinnosti touto smlouvou neupravené se řídí </w:t>
+      </w:r>
+      <w:r>
+        <w:rPr>
+          <w:rFonts w:ascii="Times New Roman" w:eastAsia="Times New Roman" w:hAnsi="Times New Roman" w:cs="Times New Roman"/>
+          <w:color w:val="000000"/>
+          <w:sz w:val="24"/>
+          <w:szCs w:val="24"/>
+          <w:lang w:eastAsia="cs-CZ"/>
+        </w:rPr>
+        <w:t>o</w:t>
+      </w:r>
+      <w:r>
+        <w:rPr>
+          <w:rFonts w:ascii="Times New Roman" w:eastAsia="Times New Roman" w:hAnsi="Times New Roman" w:cs="Times New Roman"/>
+          <w:color w:val="000000"/>
+          <w:sz w:val="24"/>
+          <w:szCs w:val="24"/>
+          <w:lang w:eastAsia="cs-CZ"/>
+        </w:rPr>
+        <w:t xml:space="preserve">bčanským zákoníkem a </w:t>
+      </w:r>
+      <w:r>
+        <w:rPr>
+          <w:rFonts w:ascii="Times New Roman" w:eastAsia="Times New Roman" w:hAnsi="Times New Roman" w:cs="Times New Roman"/>
+          <w:color w:val="000000"/>
+          <w:sz w:val="24"/>
+          <w:szCs w:val="24"/>
+          <w:lang w:eastAsia="cs-CZ"/>
+        </w:rPr>
+        <w:t>a</w:t>
+      </w:r>
+      <w:r>
+        <w:rPr>
+          <w:rFonts w:ascii="Times New Roman" w:eastAsia="Times New Roman" w:hAnsi="Times New Roman" w:cs="Times New Roman"/>
+          <w:color w:val="000000"/>
+          <w:sz w:val="24"/>
+          <w:szCs w:val="24"/>
+          <w:lang w:eastAsia="cs-CZ"/>
+        </w:rPr>
+        <w:t>utorským zákonem.</w:t>
       </w:r>
     </w:p>
     <w:p>
       <w:pPr>
         <w:numPr>
           <w:ilvl w:val="0"/>
-          <w:numId w:val="6"/>
+          <w:numId w:val="9"/>
         </w:numPr>
         <w:spacing w:after="0" w:line="240" w:lineRule="auto"/>
         <w:jc w:val="both"/>
@@ -4548,14 +4978,82 @@
           <w:szCs w:val="24"/>
           <w:lang w:eastAsia="cs-CZ"/>
         </w:rPr>
-        <w:t xml:space="preserve">Přijetí nabídky je účinné v okamžiku, kdy k jednání došlo. Smlouva je uzavřena okamžikem, kdy přijetí nabídky nabývá účinnosti. Pro účely této smlouvy se rozumí, že k jednání došlo podpisem této smlouvy akceptantem. </w:t>
+        <w:t>Smluvní strany se zavazují řešit veškeré případné spory v</w:t>
+      </w:r>
+      <w:r>
+        <w:rPr>
+          <w:rFonts w:ascii="Times New Roman" w:eastAsia="Times New Roman" w:hAnsi="Times New Roman" w:cs="Times New Roman"/>
+          <w:color w:val="000000"/>
+          <w:sz w:val="24"/>
+          <w:szCs w:val="24"/>
+          <w:lang w:eastAsia="cs-CZ"/>
+        </w:rPr>
+        <w:t xml:space="preserve">zniklé z této smlouvy </w:t>
+      </w:r>
+      <w:r>
+        <w:rPr>
+          <w:rFonts w:ascii="Times New Roman" w:eastAsia="Times New Roman" w:hAnsi="Times New Roman" w:cs="Times New Roman"/>
+          <w:color w:val="000000"/>
+          <w:sz w:val="24"/>
+          <w:szCs w:val="24"/>
+          <w:lang w:eastAsia="cs-CZ"/>
+        </w:rPr>
+        <w:t>přednostně mimosoudní cestou, přičemž se za tímto účelem zavazují poskytnout si nezbytnou součinnost.</w:t>
       </w:r>
     </w:p>
     <w:p>
       <w:pPr>
         <w:numPr>
           <w:ilvl w:val="0"/>
-          <w:numId w:val="6"/>
+          <w:numId w:val="9"/>
+        </w:numPr>
+        <w:spacing w:after="0" w:line="240" w:lineRule="auto"/>
+        <w:jc w:val="both"/>
+        <w:textAlignment w:val="baseline"/>
+        <w:rPr>
+          <w:rFonts w:ascii="Times New Roman" w:eastAsia="Times New Roman" w:hAnsi="Times New Roman" w:cs="Times New Roman"/>
+          <w:color w:val="000000"/>
+          <w:sz w:val="24"/>
+          <w:szCs w:val="24"/>
+          <w:lang w:eastAsia="cs-CZ"/>
+        </w:rPr>
+      </w:pPr>
+      <w:r>
+        <w:rPr>
+          <w:rFonts w:ascii="Times New Roman" w:eastAsia="Times New Roman" w:hAnsi="Times New Roman" w:cs="Times New Roman"/>
+          <w:color w:val="000000"/>
+          <w:sz w:val="24"/>
+          <w:szCs w:val="24"/>
+          <w:lang w:eastAsia="cs-CZ"/>
+        </w:rPr>
+        <w:t xml:space="preserve">Práva a povinnosti z této smlouvy přecházejí na </w:t>
+      </w:r>
+      <w:r>
+        <w:rPr>
+          <w:rFonts w:ascii="Times New Roman" w:eastAsia="Times New Roman" w:hAnsi="Times New Roman" w:cs="Times New Roman"/>
+          <w:color w:val="000000"/>
+          <w:sz w:val="24"/>
+          <w:szCs w:val="24"/>
+          <w:lang w:eastAsia="cs-CZ"/>
+        </w:rPr>
+        <w:t xml:space="preserve">případné </w:t>
+      </w:r>
+      <w:r>
+        <w:rPr>
+          <w:rFonts w:ascii="Times New Roman" w:eastAsia="Times New Roman" w:hAnsi="Times New Roman" w:cs="Times New Roman"/>
+          <w:color w:val="000000"/>
+          <w:sz w:val="24"/>
+          <w:szCs w:val="24"/>
+          <w:lang w:eastAsia="cs-CZ"/>
+        </w:rPr>
+        <w:t>právní nástupce smluvních stran.</w:t>
+      </w:r>
+    </w:p>
+    <w:p>
+      <w:pPr>
+        <w:numPr>
+          <w:ilvl w:val="0"/>
+          <w:numId w:val="9"/>
         </w:numPr>
         <w:spacing w:after="0" w:line="240" w:lineRule="auto"/>
         <w:jc w:val="both"/>
@@ -4691,7 +5189,7 @@
         <w:pStyle w:val="Odstavecseseznamem"/>
         <w:numPr>
           <w:ilvl w:val="0"/>
-          <w:numId w:val="6"/>
+          <w:numId w:val="9"/>
         </w:numPr>
         <w:spacing w:after="0" w:line="240" w:lineRule="auto"/>
         <w:ind w:left="357" w:hanging="357"/>
@@ -4817,22 +5315,157 @@
     </w:p>
     <w:p>
       <w:pPr>
+        <w:pStyle w:val="Normlnweb"/>
         <w:numPr>
           <w:ilvl w:val="0"/>
-          <w:numId w:val="6"/>
+          <w:numId w:val="9"/>
         </w:numPr>
-        <w:spacing w:after="0" w:line="240" w:lineRule="auto"/>
-        <w:ind w:left="357" w:hanging="357"/>
         <w:jc w:val="both"/>
-        <w:textAlignment w:val="baseline"/>
-        <w:rPr>
-          <w:rFonts w:ascii="Times New Roman" w:eastAsia="Times New Roman" w:hAnsi="Times New Roman" w:cs="Times New Roman"/>
-          <w:color w:val="000000"/>
-          <w:sz w:val="24"/>
-          <w:szCs w:val="24"/>
-          <w:lang w:eastAsia="cs-CZ"/>
-        </w:rPr>
-      </w:pPr>
+        <w:rPr>
+          <w:color w:val="000000"/>
+        </w:rPr>
+      </w:pPr>
+      <w:r>
+        <w:rPr>
+          <w:color w:val="000000"/>
+        </w:rPr>
+        <w:t>Bude-li tato smlouva uzavírána v listinné podobě, je</w:t>
+      </w:r>
+      <w:r>
+        <w:rPr>
+          <w:color w:val="000000"/>
+        </w:rPr>
+        <w:t xml:space="preserve"> vyhotovena ve čtyřech (4) stejnopisech s platností originálu, z nichž tři (3) vyhotovení obdrží Národní knihovna ČR a jedno (1) vyhotovení nositel práv</w:t>
+      </w:r>
+      <w:r>
+        <w:rPr>
+          <w:color w:val="000000"/>
+        </w:rPr>
+        <w:t>. V</w:t>
+      </w:r>
+      <w:r>
+        <w:rPr>
+          <w:bCs/>
+          <w:color w:val="000000"/>
+        </w:rPr>
+        <w:t xml:space="preserve"> případě, </w:t>
+      </w:r>
+      <w:r>
+        <w:rPr>
+          <w:bCs/>
+          <w:color w:val="000000"/>
+        </w:rPr>
+        <w:t xml:space="preserve">že </w:t>
+      </w:r>
+      <w:r>
+        <w:rPr>
+          <w:bCs/>
+          <w:color w:val="000000"/>
+        </w:rPr>
+        <w:t>bude smlouva podepisována smluvními stranami elektronicky, obdrží každá ze smluvních stran toliko jedno elektronické vyhotovení smlouvy opatřené elektronickými podpisy všech smluvních stran.</w:t>
+      </w:r>
+    </w:p>
+    <w:p>
+      <w:pPr>
+        <w:spacing w:after="0" w:line="240" w:lineRule="auto"/>
+        <w:jc w:val="both"/>
+        <w:rPr>
+          <w:rFonts w:ascii="Times New Roman" w:eastAsia="Times New Roman" w:hAnsi="Times New Roman" w:cs="Times New Roman"/>
+          <w:sz w:val="24"/>
+          <w:szCs w:val="24"/>
+          <w:lang w:eastAsia="cs-CZ"/>
+        </w:rPr>
+      </w:pPr>
+      <w:r>
+        <w:rPr>
+          <w:rFonts w:ascii="Times New Roman" w:eastAsia="Times New Roman" w:hAnsi="Times New Roman" w:cs="Times New Roman"/>
+          <w:sz w:val="24"/>
+          <w:szCs w:val="24"/>
+          <w:lang w:eastAsia="cs-CZ"/>
+        </w:rPr>
+        <w:t>Za nositele práv:</w:t>
+      </w:r>
+      <w:r>
+        <w:rPr>
+          <w:rFonts w:ascii="Times New Roman" w:eastAsia="Times New Roman" w:hAnsi="Times New Roman" w:cs="Times New Roman"/>
+          <w:sz w:val="24"/>
+          <w:szCs w:val="24"/>
+          <w:lang w:eastAsia="cs-CZ"/>
+        </w:rPr>
+        <w:tab/>
+      </w:r>
+      <w:r>
+        <w:rPr>
+          <w:rFonts w:ascii="Times New Roman" w:eastAsia="Times New Roman" w:hAnsi="Times New Roman" w:cs="Times New Roman"/>
+          <w:sz w:val="24"/>
+          <w:szCs w:val="24"/>
+          <w:lang w:eastAsia="cs-CZ"/>
+        </w:rPr>
+        <w:tab/>
+      </w:r>
+      <w:r>
+        <w:rPr>
+          <w:rFonts w:ascii="Times New Roman" w:eastAsia="Times New Roman" w:hAnsi="Times New Roman" w:cs="Times New Roman"/>
+          <w:sz w:val="24"/>
+          <w:szCs w:val="24"/>
+          <w:lang w:eastAsia="cs-CZ"/>
+        </w:rPr>
+        <w:tab/>
+      </w:r>
+      <w:r>
+        <w:rPr>
+          <w:rFonts w:ascii="Times New Roman" w:eastAsia="Times New Roman" w:hAnsi="Times New Roman" w:cs="Times New Roman"/>
+          <w:sz w:val="24"/>
+          <w:szCs w:val="24"/>
+          <w:lang w:eastAsia="cs-CZ"/>
+        </w:rPr>
+        <w:tab/>
+      </w:r>
+      <w:r>
+        <w:rPr>
+          <w:rFonts w:ascii="Times New Roman" w:eastAsia="Times New Roman" w:hAnsi="Times New Roman" w:cs="Times New Roman"/>
+          <w:sz w:val="24"/>
+          <w:szCs w:val="24"/>
+          <w:lang w:eastAsia="cs-CZ"/>
+        </w:rPr>
+        <w:tab/>
+        <w:t>Za Národní knihovnu ČR:</w:t>
+      </w:r>
+    </w:p>
+    <w:p>
+      <w:pPr>
+        <w:spacing w:after="0" w:line="240" w:lineRule="auto"/>
+        <w:jc w:val="both"/>
+        <w:rPr>
+          <w:rFonts w:ascii="Times New Roman" w:eastAsia="Times New Roman" w:hAnsi="Times New Roman" w:cs="Times New Roman"/>
+          <w:color w:val="000000"/>
+          <w:sz w:val="24"/>
+          <w:szCs w:val="24"/>
+          <w:lang w:eastAsia="cs-CZ"/>
+        </w:rPr>
+      </w:pPr>
+    </w:p>
+    <w:p>
+      <w:pPr>
+        <w:spacing w:after="0" w:line="240" w:lineRule="auto"/>
+        <w:jc w:val="both"/>
+        <w:rPr>
+          <w:rFonts w:ascii="Times New Roman" w:eastAsia="Times New Roman" w:hAnsi="Times New Roman" w:cs="Times New Roman"/>
+          <w:sz w:val="24"/>
+          <w:szCs w:val="24"/>
+          <w:lang w:eastAsia="cs-CZ"/>
+        </w:rPr>
+      </w:pPr>
+      <w:r>
+        <w:rPr>
+          <w:rFonts w:ascii="Times New Roman" w:eastAsia="Times New Roman" w:hAnsi="Times New Roman" w:cs="Times New Roman"/>
+          <w:color w:val="000000"/>
+          <w:sz w:val="24"/>
+          <w:szCs w:val="24"/>
+          <w:lang w:eastAsia="cs-CZ"/>
+        </w:rPr>
+        <w:t>V</w:t>
+      </w:r>
       <w:r>
         <w:rPr>
           <w:rFonts w:ascii="Times New Roman" w:eastAsia="Times New Roman" w:hAnsi="Times New Roman" w:cs="Times New Roman"/>
@@ -4849,140 +5482,116 @@
           <w:color w:val="000000"/>
           <w:sz w:val="24"/>
           <w:szCs w:val="24"/>
-          <w:lang w:eastAsia="cs-CZ"/>
-        </w:rPr>
-        <w:t>Tato s</w:t>
-      </w:r>
-      <w:r>
-        <w:rPr>
-          <w:rFonts w:ascii="Times New Roman" w:eastAsia="Times New Roman" w:hAnsi="Times New Roman" w:cs="Times New Roman"/>
-          <w:color w:val="000000"/>
-          <w:sz w:val="24"/>
-          <w:szCs w:val="24"/>
-          <w:lang w:eastAsia="cs-CZ"/>
-        </w:rPr>
-        <w:t xml:space="preserve">mlouva je vyhotovena ve </w:t>
-      </w:r>
-      <w:r>
-        <w:rPr>
-          <w:rFonts w:ascii="Times New Roman" w:eastAsia="Times New Roman" w:hAnsi="Times New Roman" w:cs="Times New Roman"/>
-          <w:color w:val="000000"/>
-          <w:sz w:val="24"/>
-          <w:szCs w:val="24"/>
-          <w:lang w:eastAsia="cs-CZ"/>
-        </w:rPr>
-        <w:t>čtyřech</w:t>
-      </w:r>
-      <w:r>
-        <w:rPr>
-          <w:rFonts w:ascii="Times New Roman" w:eastAsia="Times New Roman" w:hAnsi="Times New Roman" w:cs="Times New Roman"/>
-          <w:color w:val="000000"/>
-          <w:sz w:val="24"/>
-          <w:szCs w:val="24"/>
-          <w:lang w:eastAsia="cs-CZ"/>
-        </w:rPr>
-        <w:t xml:space="preserve"> </w:t>
-      </w:r>
-      <w:r>
-        <w:rPr>
-          <w:rFonts w:ascii="Times New Roman" w:eastAsia="Times New Roman" w:hAnsi="Times New Roman" w:cs="Times New Roman"/>
-          <w:color w:val="000000"/>
-          <w:sz w:val="24"/>
-          <w:szCs w:val="24"/>
-          <w:lang w:eastAsia="cs-CZ"/>
-        </w:rPr>
-        <w:t xml:space="preserve">(4) </w:t>
-      </w:r>
-      <w:r>
-        <w:rPr>
-          <w:rFonts w:ascii="Times New Roman" w:eastAsia="Times New Roman" w:hAnsi="Times New Roman" w:cs="Times New Roman"/>
-          <w:color w:val="000000"/>
-          <w:sz w:val="24"/>
-          <w:szCs w:val="24"/>
-          <w:lang w:eastAsia="cs-CZ"/>
-        </w:rPr>
-        <w:t>stejnopisech s platností originálu, z</w:t>
-      </w:r>
-      <w:r>
-        <w:rPr>
-          <w:rFonts w:ascii="Times New Roman" w:eastAsia="Times New Roman" w:hAnsi="Times New Roman" w:cs="Times New Roman"/>
-          <w:color w:val="000000"/>
+          <w:highlight w:val="lightGray"/>
+          <w:lang w:eastAsia="cs-CZ"/>
+        </w:rPr>
+        <w:t>……………...</w:t>
+      </w:r>
+      <w:r>
+        <w:rPr>
+          <w:rFonts w:ascii="Times New Roman" w:eastAsia="Times New Roman" w:hAnsi="Times New Roman" w:cs="Times New Roman"/>
+          <w:color w:val="000000"/>
+          <w:sz w:val="24"/>
+          <w:szCs w:val="24"/>
+          <w:lang w:eastAsia="cs-CZ"/>
+        </w:rPr>
+        <w:t xml:space="preserve"> dne </w:t>
+      </w:r>
+      <w:r>
+        <w:rPr>
+          <w:rFonts w:ascii="Times New Roman" w:eastAsia="Times New Roman" w:hAnsi="Times New Roman" w:cs="Times New Roman"/>
+          <w:color w:val="000000"/>
+          <w:sz w:val="24"/>
+          <w:szCs w:val="24"/>
+          <w:highlight w:val="lightGray"/>
+          <w:lang w:eastAsia="cs-CZ"/>
+        </w:rPr>
+        <w:t>……………</w:t>
+      </w:r>
+      <w:r>
+        <w:rPr>
+          <w:rFonts w:ascii="Times New Roman" w:eastAsia="Times New Roman" w:hAnsi="Times New Roman" w:cs="Times New Roman"/>
+          <w:color w:val="000000"/>
+          <w:sz w:val="24"/>
+          <w:szCs w:val="24"/>
+          <w:lang w:eastAsia="cs-CZ"/>
+        </w:rPr>
+        <w:tab/>
+      </w:r>
+      <w:r>
+        <w:rPr>
+          <w:rFonts w:ascii="Times New Roman" w:eastAsia="Times New Roman" w:hAnsi="Times New Roman" w:cs="Times New Roman"/>
+          <w:color w:val="000000"/>
+          <w:sz w:val="24"/>
+          <w:szCs w:val="24"/>
+          <w:lang w:eastAsia="cs-CZ"/>
+        </w:rPr>
+        <w:tab/>
+      </w:r>
+      <w:r>
+        <w:rPr>
+          <w:rFonts w:ascii="Times New Roman" w:eastAsia="Times New Roman" w:hAnsi="Times New Roman" w:cs="Times New Roman"/>
+          <w:color w:val="000000"/>
+          <w:sz w:val="24"/>
+          <w:szCs w:val="24"/>
+          <w:lang w:eastAsia="cs-CZ"/>
+        </w:rPr>
+        <w:tab/>
+        <w:t xml:space="preserve">V </w:t>
+      </w:r>
+      <w:r>
+        <w:rPr>
+          <w:rFonts w:ascii="Times New Roman" w:eastAsia="Times New Roman" w:hAnsi="Times New Roman" w:cs="Times New Roman"/>
+          <w:color w:val="000000"/>
+          <w:sz w:val="24"/>
+          <w:szCs w:val="24"/>
+          <w:highlight w:val="lightGray"/>
+          <w:lang w:eastAsia="cs-CZ"/>
+        </w:rPr>
+        <w:t>......................</w:t>
+      </w:r>
+      <w:r>
+        <w:rPr>
+          <w:rFonts w:ascii="Times New Roman" w:eastAsia="Times New Roman" w:hAnsi="Times New Roman" w:cs="Times New Roman"/>
+          <w:color w:val="000000"/>
+          <w:sz w:val="24"/>
+          <w:szCs w:val="24"/>
+          <w:lang w:eastAsia="cs-CZ"/>
+        </w:rPr>
+        <w:t xml:space="preserve"> dne </w:t>
+      </w:r>
+      <w:r>
+        <w:rPr>
+          <w:rFonts w:ascii="Times New Roman" w:eastAsia="Times New Roman" w:hAnsi="Times New Roman" w:cs="Times New Roman"/>
+          <w:color w:val="000000"/>
+          <w:sz w:val="24"/>
+          <w:szCs w:val="24"/>
+          <w:highlight w:val="lightGray"/>
+          <w:lang w:eastAsia="cs-CZ"/>
+        </w:rPr>
+        <w:t>.....................</w:t>
+      </w:r>
+    </w:p>
+    <w:p>
+      <w:pPr>
+        <w:spacing w:after="0" w:line="240" w:lineRule="auto"/>
+        <w:jc w:val="both"/>
+        <w:rPr>
+          <w:rFonts w:ascii="Times New Roman" w:eastAsia="Times New Roman" w:hAnsi="Times New Roman" w:cs="Times New Roman"/>
+          <w:sz w:val="24"/>
+          <w:szCs w:val="24"/>
+          <w:lang w:eastAsia="cs-CZ"/>
+        </w:rPr>
+      </w:pPr>
+      <w:r>
+        <w:rPr>
+          <w:rFonts w:ascii="Times New Roman" w:eastAsia="Times New Roman" w:hAnsi="Times New Roman" w:cs="Times New Roman"/>
           <w:sz w:val="24"/>
           <w:szCs w:val="24"/>
           <w:lang w:eastAsia="cs-CZ"/>
         </w:rPr>
         <w:t> </w:t>
       </w:r>
-      <w:r>
-        <w:rPr>
-          <w:rFonts w:ascii="Times New Roman" w:eastAsia="Times New Roman" w:hAnsi="Times New Roman" w:cs="Times New Roman"/>
-          <w:color w:val="000000"/>
-          <w:sz w:val="24"/>
-          <w:szCs w:val="24"/>
-          <w:lang w:eastAsia="cs-CZ"/>
-        </w:rPr>
-        <w:t>nichž</w:t>
-      </w:r>
-      <w:r>
-        <w:rPr>
-          <w:rFonts w:ascii="Times New Roman" w:eastAsia="Times New Roman" w:hAnsi="Times New Roman" w:cs="Times New Roman"/>
-          <w:color w:val="000000"/>
-          <w:sz w:val="24"/>
-          <w:szCs w:val="24"/>
-          <w:lang w:eastAsia="cs-CZ"/>
-        </w:rPr>
-        <w:t xml:space="preserve"> tři (</w:t>
-      </w:r>
-      <w:r>
-        <w:rPr>
-          <w:rFonts w:ascii="Times New Roman" w:eastAsia="Times New Roman" w:hAnsi="Times New Roman" w:cs="Times New Roman"/>
-          <w:color w:val="000000"/>
-          <w:sz w:val="24"/>
-          <w:szCs w:val="24"/>
-          <w:lang w:eastAsia="cs-CZ"/>
-        </w:rPr>
-        <w:t>3</w:t>
-      </w:r>
-      <w:r>
-        <w:rPr>
-          <w:rFonts w:ascii="Times New Roman" w:eastAsia="Times New Roman" w:hAnsi="Times New Roman" w:cs="Times New Roman"/>
-          <w:color w:val="000000"/>
-          <w:sz w:val="24"/>
-          <w:szCs w:val="24"/>
-          <w:lang w:eastAsia="cs-CZ"/>
-        </w:rPr>
-        <w:t>)</w:t>
-      </w:r>
-      <w:r>
-        <w:rPr>
-          <w:rFonts w:ascii="Times New Roman" w:eastAsia="Times New Roman" w:hAnsi="Times New Roman" w:cs="Times New Roman"/>
-          <w:color w:val="000000"/>
-          <w:sz w:val="24"/>
-          <w:szCs w:val="24"/>
-          <w:lang w:eastAsia="cs-CZ"/>
-        </w:rPr>
-        <w:t xml:space="preserve"> vyhotovení obdrží Národní knihovna ČR a jedno </w:t>
-      </w:r>
-      <w:r>
-        <w:rPr>
-          <w:rFonts w:ascii="Times New Roman" w:eastAsia="Times New Roman" w:hAnsi="Times New Roman" w:cs="Times New Roman"/>
-          <w:color w:val="000000"/>
-          <w:sz w:val="24"/>
-          <w:szCs w:val="24"/>
-          <w:lang w:eastAsia="cs-CZ"/>
-        </w:rPr>
-        <w:t xml:space="preserve">(1) vyhotovení </w:t>
-      </w:r>
-      <w:r>
-        <w:rPr>
-          <w:rFonts w:ascii="Times New Roman" w:eastAsia="Times New Roman" w:hAnsi="Times New Roman" w:cs="Times New Roman"/>
-          <w:color w:val="000000"/>
-          <w:sz w:val="24"/>
-          <w:szCs w:val="24"/>
-          <w:lang w:eastAsia="cs-CZ"/>
-        </w:rPr>
-        <w:t>nositel práv.</w:t>
-      </w:r>
     </w:p>
     <w:p>
       <w:pPr>
@@ -5002,533 +5611,55 @@
         <w:jc w:val="both"/>
         <w:rPr>
           <w:rFonts w:ascii="Times New Roman" w:eastAsia="Times New Roman" w:hAnsi="Times New Roman" w:cs="Times New Roman"/>
-          <w:color w:val="000000"/>
-          <w:sz w:val="24"/>
-          <w:szCs w:val="24"/>
-          <w:lang w:eastAsia="cs-CZ"/>
-        </w:rPr>
-      </w:pPr>
-      <w:r>
-        <w:rPr>
-          <w:rFonts w:ascii="Times New Roman" w:eastAsia="Times New Roman" w:hAnsi="Times New Roman" w:cs="Times New Roman"/>
-          <w:sz w:val="24"/>
-          <w:szCs w:val="24"/>
-          <w:lang w:eastAsia="cs-CZ"/>
-        </w:rPr>
-        <w:t> </w:t>
-      </w:r>
-    </w:p>
-    <w:p>
-      <w:pPr>
-        <w:spacing w:after="0" w:line="240" w:lineRule="auto"/>
-        <w:jc w:val="both"/>
-        <w:rPr>
-          <w:rFonts w:ascii="Times New Roman" w:eastAsia="Times New Roman" w:hAnsi="Times New Roman" w:cs="Times New Roman"/>
-          <w:sz w:val="24"/>
-          <w:szCs w:val="24"/>
-          <w:lang w:eastAsia="cs-CZ"/>
-        </w:rPr>
-      </w:pPr>
-      <w:r>
-        <w:rPr>
-          <w:rFonts w:ascii="Times New Roman" w:eastAsia="Times New Roman" w:hAnsi="Times New Roman" w:cs="Times New Roman"/>
-          <w:color w:val="000000"/>
-          <w:sz w:val="24"/>
-          <w:szCs w:val="24"/>
-          <w:lang w:eastAsia="cs-CZ"/>
-        </w:rPr>
-        <w:t>V</w:t>
-      </w:r>
-      <w:r>
-        <w:rPr>
-          <w:rFonts w:ascii="Times New Roman" w:eastAsia="Times New Roman" w:hAnsi="Times New Roman" w:cs="Times New Roman"/>
-          <w:color w:val="000000"/>
-          <w:sz w:val="24"/>
-          <w:szCs w:val="24"/>
-          <w:lang w:eastAsia="cs-CZ"/>
-        </w:rPr>
-        <w:t xml:space="preserve"> ……………...……………. dne …………………...……</w:t>
-      </w:r>
-    </w:p>
-    <w:p>
-      <w:pPr>
-        <w:spacing w:after="0" w:line="240" w:lineRule="auto"/>
-        <w:jc w:val="both"/>
-        <w:rPr>
-          <w:rFonts w:ascii="Times New Roman" w:eastAsia="Times New Roman" w:hAnsi="Times New Roman" w:cs="Times New Roman"/>
-          <w:sz w:val="24"/>
-          <w:szCs w:val="24"/>
-          <w:lang w:eastAsia="cs-CZ"/>
-        </w:rPr>
-      </w:pPr>
-      <w:r>
-        <w:rPr>
-          <w:rFonts w:ascii="Times New Roman" w:eastAsia="Times New Roman" w:hAnsi="Times New Roman" w:cs="Times New Roman"/>
-          <w:sz w:val="24"/>
-          <w:szCs w:val="24"/>
-          <w:lang w:eastAsia="cs-CZ"/>
-        </w:rPr>
-        <w:t> </w:t>
-      </w:r>
-    </w:p>
-    <w:p>
-      <w:pPr>
-        <w:spacing w:after="0" w:line="240" w:lineRule="auto"/>
-        <w:jc w:val="both"/>
-        <w:rPr>
-          <w:rFonts w:ascii="Times New Roman" w:eastAsia="Times New Roman" w:hAnsi="Times New Roman" w:cs="Times New Roman"/>
-          <w:sz w:val="24"/>
-          <w:szCs w:val="24"/>
-          <w:lang w:eastAsia="cs-CZ"/>
-        </w:rPr>
-      </w:pPr>
-      <w:r>
-        <w:rPr>
-          <w:rFonts w:ascii="Times New Roman" w:eastAsia="Times New Roman" w:hAnsi="Times New Roman" w:cs="Times New Roman"/>
-          <w:sz w:val="24"/>
-          <w:szCs w:val="24"/>
-          <w:lang w:eastAsia="cs-CZ"/>
-        </w:rPr>
-        <w:t> </w:t>
-      </w:r>
-    </w:p>
-    <w:p>
-      <w:pPr>
-        <w:spacing w:after="0" w:line="240" w:lineRule="auto"/>
-        <w:jc w:val="both"/>
-        <w:rPr>
-          <w:rFonts w:ascii="Times New Roman" w:eastAsia="Times New Roman" w:hAnsi="Times New Roman" w:cs="Times New Roman"/>
-          <w:sz w:val="24"/>
-          <w:szCs w:val="24"/>
-          <w:lang w:eastAsia="cs-CZ"/>
-        </w:rPr>
-      </w:pPr>
-      <w:r>
-        <w:rPr>
-          <w:rFonts w:ascii="Times New Roman" w:eastAsia="Times New Roman" w:hAnsi="Times New Roman" w:cs="Times New Roman"/>
-          <w:color w:val="000000"/>
-          <w:sz w:val="24"/>
-          <w:szCs w:val="24"/>
-          <w:lang w:eastAsia="cs-CZ"/>
-        </w:rPr>
-        <w:t>……………………………………………</w:t>
-      </w:r>
-      <w:r>
-        <w:rPr>
-          <w:rFonts w:ascii="Times New Roman" w:eastAsia="Times New Roman" w:hAnsi="Times New Roman" w:cs="Times New Roman"/>
-          <w:color w:val="000000"/>
-          <w:sz w:val="24"/>
-          <w:szCs w:val="24"/>
-          <w:lang w:eastAsia="cs-CZ"/>
-        </w:rPr>
-        <w:t>……</w:t>
-      </w:r>
-    </w:p>
-    <w:p>
-      <w:pPr>
-        <w:spacing w:after="0" w:line="240" w:lineRule="auto"/>
-        <w:jc w:val="both"/>
-        <w:rPr>
-          <w:rFonts w:ascii="Times New Roman" w:eastAsia="Times New Roman" w:hAnsi="Times New Roman" w:cs="Times New Roman"/>
-          <w:sz w:val="24"/>
-          <w:szCs w:val="24"/>
-          <w:lang w:eastAsia="cs-CZ"/>
-        </w:rPr>
-      </w:pPr>
-      <w:r>
-        <w:rPr>
-          <w:rFonts w:ascii="Times New Roman" w:eastAsia="Times New Roman" w:hAnsi="Times New Roman" w:cs="Times New Roman"/>
-          <w:color w:val="000000"/>
-          <w:sz w:val="24"/>
-          <w:szCs w:val="24"/>
-          <w:lang w:eastAsia="cs-CZ"/>
-        </w:rPr>
-        <w:t xml:space="preserve">nositel práv </w:t>
-      </w:r>
-    </w:p>
-    <w:p>
-      <w:pPr>
-        <w:spacing w:after="0" w:line="240" w:lineRule="auto"/>
-        <w:jc w:val="both"/>
-        <w:rPr>
-          <w:rFonts w:ascii="Times New Roman" w:eastAsia="Times New Roman" w:hAnsi="Times New Roman" w:cs="Times New Roman"/>
-          <w:sz w:val="24"/>
-          <w:szCs w:val="24"/>
-          <w:lang w:eastAsia="cs-CZ"/>
-        </w:rPr>
-      </w:pPr>
-      <w:r>
-        <w:rPr>
-          <w:rFonts w:ascii="Times New Roman" w:eastAsia="Times New Roman" w:hAnsi="Times New Roman" w:cs="Times New Roman"/>
-          <w:sz w:val="24"/>
-          <w:szCs w:val="24"/>
-          <w:lang w:eastAsia="cs-CZ"/>
-        </w:rPr>
-        <w:t> </w:t>
-      </w:r>
-    </w:p>
-    <w:p>
-      <w:pPr>
-        <w:spacing w:after="0" w:line="240" w:lineRule="auto"/>
-        <w:jc w:val="both"/>
-        <w:rPr>
-          <w:rFonts w:ascii="Times New Roman" w:eastAsia="Times New Roman" w:hAnsi="Times New Roman" w:cs="Times New Roman"/>
-          <w:color w:val="000000"/>
-          <w:sz w:val="24"/>
-          <w:szCs w:val="24"/>
-          <w:lang w:eastAsia="cs-CZ"/>
-        </w:rPr>
-      </w:pPr>
-    </w:p>
-    <w:p>
-      <w:pPr>
-        <w:spacing w:after="0" w:line="240" w:lineRule="auto"/>
-        <w:jc w:val="both"/>
-        <w:rPr>
-          <w:rFonts w:ascii="Times New Roman" w:eastAsia="Times New Roman" w:hAnsi="Times New Roman" w:cs="Times New Roman"/>
-          <w:sz w:val="24"/>
-          <w:szCs w:val="24"/>
-          <w:lang w:eastAsia="cs-CZ"/>
-        </w:rPr>
-      </w:pPr>
-      <w:r>
-        <w:rPr>
-          <w:rFonts w:ascii="Times New Roman" w:eastAsia="Times New Roman" w:hAnsi="Times New Roman" w:cs="Times New Roman"/>
-          <w:color w:val="000000"/>
-          <w:sz w:val="24"/>
-          <w:szCs w:val="24"/>
-          <w:lang w:eastAsia="cs-CZ"/>
-        </w:rPr>
-        <w:t>Nabídk</w:t>
-      </w:r>
-      <w:r>
-        <w:rPr>
-          <w:rFonts w:ascii="Times New Roman" w:eastAsia="Times New Roman" w:hAnsi="Times New Roman" w:cs="Times New Roman"/>
-          <w:color w:val="000000"/>
-          <w:sz w:val="24"/>
-          <w:szCs w:val="24"/>
-          <w:lang w:eastAsia="cs-CZ"/>
-        </w:rPr>
-        <w:t xml:space="preserve">u </w:t>
-      </w:r>
-      <w:r>
-        <w:rPr>
-          <w:rFonts w:ascii="Times New Roman" w:eastAsia="Times New Roman" w:hAnsi="Times New Roman" w:cs="Times New Roman"/>
-          <w:color w:val="000000"/>
-          <w:sz w:val="24"/>
-          <w:szCs w:val="24"/>
-          <w:lang w:eastAsia="cs-CZ"/>
-        </w:rPr>
-        <w:t>přij</w:t>
-      </w:r>
-      <w:r>
-        <w:rPr>
-          <w:rFonts w:ascii="Times New Roman" w:eastAsia="Times New Roman" w:hAnsi="Times New Roman" w:cs="Times New Roman"/>
-          <w:color w:val="000000"/>
-          <w:sz w:val="24"/>
-          <w:szCs w:val="24"/>
-          <w:lang w:eastAsia="cs-CZ"/>
-        </w:rPr>
-        <w:t>ímám bez výhrad</w:t>
-      </w:r>
-      <w:r>
-        <w:rPr>
-          <w:rFonts w:ascii="Times New Roman" w:eastAsia="Times New Roman" w:hAnsi="Times New Roman" w:cs="Times New Roman"/>
-          <w:color w:val="000000"/>
-          <w:sz w:val="24"/>
-          <w:szCs w:val="24"/>
-          <w:lang w:eastAsia="cs-CZ"/>
-        </w:rPr>
-        <w:t xml:space="preserve"> </w:t>
-      </w:r>
-      <w:r>
-        <w:rPr>
-          <w:rFonts w:ascii="Times New Roman" w:eastAsia="Times New Roman" w:hAnsi="Times New Roman" w:cs="Times New Roman"/>
-          <w:color w:val="000000"/>
-          <w:sz w:val="24"/>
-          <w:szCs w:val="24"/>
-          <w:lang w:eastAsia="cs-CZ"/>
-        </w:rPr>
-        <w:t xml:space="preserve">ve smyslu </w:t>
-      </w:r>
-      <w:proofErr w:type="spellStart"/>
-      <w:r>
-        <w:rPr>
-          <w:rFonts w:ascii="Times New Roman" w:eastAsia="Times New Roman" w:hAnsi="Times New Roman" w:cs="Times New Roman"/>
-          <w:color w:val="000000"/>
-          <w:sz w:val="24"/>
-          <w:szCs w:val="24"/>
-          <w:lang w:eastAsia="cs-CZ"/>
-        </w:rPr>
-        <w:t>ust</w:t>
-      </w:r>
-      <w:proofErr w:type="spellEnd"/>
-      <w:r>
-        <w:rPr>
-          <w:rFonts w:ascii="Times New Roman" w:eastAsia="Times New Roman" w:hAnsi="Times New Roman" w:cs="Times New Roman"/>
-          <w:color w:val="000000"/>
-          <w:sz w:val="24"/>
-          <w:szCs w:val="24"/>
-          <w:lang w:eastAsia="cs-CZ"/>
-        </w:rPr>
-        <w:t>. § 1740 občanského zákoníku</w:t>
-      </w:r>
-      <w:r>
-        <w:rPr>
-          <w:rFonts w:ascii="Times New Roman" w:eastAsia="Times New Roman" w:hAnsi="Times New Roman" w:cs="Times New Roman"/>
-          <w:color w:val="000000"/>
-          <w:sz w:val="24"/>
-          <w:szCs w:val="24"/>
-          <w:lang w:eastAsia="cs-CZ"/>
-        </w:rPr>
-        <w:t>.</w:t>
-      </w:r>
-      <w:r>
-        <w:rPr>
-          <w:rFonts w:ascii="Times New Roman" w:eastAsia="Times New Roman" w:hAnsi="Times New Roman" w:cs="Times New Roman"/>
-          <w:color w:val="000000"/>
-          <w:sz w:val="24"/>
-          <w:szCs w:val="24"/>
-          <w:lang w:eastAsia="cs-CZ"/>
-        </w:rPr>
-        <w:t xml:space="preserve"> </w:t>
-      </w:r>
-    </w:p>
-    <w:p>
-      <w:pPr>
-        <w:spacing w:after="0" w:line="240" w:lineRule="auto"/>
-        <w:jc w:val="both"/>
-        <w:rPr>
-          <w:rFonts w:ascii="Times New Roman" w:eastAsia="Times New Roman" w:hAnsi="Times New Roman" w:cs="Times New Roman"/>
-          <w:color w:val="000000"/>
-          <w:sz w:val="24"/>
-          <w:szCs w:val="24"/>
-          <w:lang w:eastAsia="cs-CZ"/>
-        </w:rPr>
-      </w:pPr>
-    </w:p>
-    <w:p>
-      <w:pPr>
-        <w:spacing w:after="0" w:line="240" w:lineRule="auto"/>
-        <w:jc w:val="both"/>
-        <w:rPr>
-          <w:rFonts w:ascii="Times New Roman" w:eastAsia="Times New Roman" w:hAnsi="Times New Roman" w:cs="Times New Roman"/>
-          <w:color w:val="000000"/>
-          <w:sz w:val="24"/>
-          <w:szCs w:val="24"/>
-          <w:lang w:eastAsia="cs-CZ"/>
-        </w:rPr>
-      </w:pPr>
-    </w:p>
-    <w:p>
-      <w:pPr>
-        <w:spacing w:after="0" w:line="240" w:lineRule="auto"/>
-        <w:jc w:val="both"/>
-        <w:rPr>
-          <w:rFonts w:ascii="Times New Roman" w:eastAsia="Times New Roman" w:hAnsi="Times New Roman" w:cs="Times New Roman"/>
-          <w:sz w:val="24"/>
-          <w:szCs w:val="24"/>
-          <w:lang w:eastAsia="cs-CZ"/>
-        </w:rPr>
-      </w:pPr>
-      <w:r>
-        <w:rPr>
-          <w:rFonts w:ascii="Times New Roman" w:eastAsia="Times New Roman" w:hAnsi="Times New Roman" w:cs="Times New Roman"/>
-          <w:color w:val="000000"/>
-          <w:sz w:val="24"/>
-          <w:szCs w:val="24"/>
-          <w:lang w:eastAsia="cs-CZ"/>
-        </w:rPr>
-        <w:t>V</w:t>
-      </w:r>
-      <w:r>
-        <w:rPr>
-          <w:rFonts w:ascii="Times New Roman" w:eastAsia="Times New Roman" w:hAnsi="Times New Roman" w:cs="Times New Roman"/>
-          <w:color w:val="000000"/>
-          <w:sz w:val="24"/>
-          <w:szCs w:val="24"/>
-          <w:lang w:eastAsia="cs-CZ"/>
-        </w:rPr>
-        <w:t xml:space="preserve"> Praze </w:t>
-      </w:r>
-      <w:r>
-        <w:rPr>
-          <w:rFonts w:ascii="Times New Roman" w:eastAsia="Times New Roman" w:hAnsi="Times New Roman" w:cs="Times New Roman"/>
-          <w:color w:val="000000"/>
-          <w:sz w:val="24"/>
-          <w:szCs w:val="24"/>
-          <w:lang w:eastAsia="cs-CZ"/>
-        </w:rPr>
-        <w:t>dne …………………...……</w:t>
-      </w:r>
-    </w:p>
-    <w:p>
-      <w:pPr>
-        <w:spacing w:after="0" w:line="240" w:lineRule="auto"/>
-        <w:jc w:val="both"/>
-        <w:rPr>
-          <w:rFonts w:ascii="Times New Roman" w:eastAsia="Times New Roman" w:hAnsi="Times New Roman" w:cs="Times New Roman"/>
-          <w:sz w:val="24"/>
-          <w:szCs w:val="24"/>
-          <w:lang w:eastAsia="cs-CZ"/>
-        </w:rPr>
-      </w:pPr>
-      <w:r>
-        <w:rPr>
-          <w:rFonts w:ascii="Times New Roman" w:eastAsia="Times New Roman" w:hAnsi="Times New Roman" w:cs="Times New Roman"/>
-          <w:sz w:val="24"/>
-          <w:szCs w:val="24"/>
-          <w:lang w:eastAsia="cs-CZ"/>
-        </w:rPr>
-        <w:t>  </w:t>
-      </w:r>
-    </w:p>
-    <w:p>
-      <w:pPr>
-        <w:spacing w:after="0" w:line="240" w:lineRule="auto"/>
-        <w:jc w:val="both"/>
-        <w:rPr>
-          <w:rFonts w:ascii="Times New Roman" w:eastAsia="Times New Roman" w:hAnsi="Times New Roman" w:cs="Times New Roman"/>
-          <w:sz w:val="24"/>
-          <w:szCs w:val="24"/>
-          <w:lang w:eastAsia="cs-CZ"/>
-        </w:rPr>
-      </w:pPr>
-      <w:r>
-        <w:rPr>
-          <w:rFonts w:ascii="Times New Roman" w:eastAsia="Times New Roman" w:hAnsi="Times New Roman" w:cs="Times New Roman"/>
-          <w:sz w:val="24"/>
-          <w:szCs w:val="24"/>
-          <w:lang w:eastAsia="cs-CZ"/>
-        </w:rPr>
-        <w:t> </w:t>
-      </w:r>
-    </w:p>
-    <w:p>
-      <w:pPr>
-        <w:spacing w:after="0" w:line="240" w:lineRule="auto"/>
-        <w:jc w:val="both"/>
-        <w:rPr>
-          <w:rFonts w:ascii="Times New Roman" w:eastAsia="Times New Roman" w:hAnsi="Times New Roman" w:cs="Times New Roman"/>
-          <w:sz w:val="24"/>
-          <w:szCs w:val="24"/>
-          <w:lang w:eastAsia="cs-CZ"/>
-        </w:rPr>
-      </w:pPr>
-      <w:r>
-        <w:rPr>
-          <w:rFonts w:ascii="Times New Roman" w:eastAsia="Times New Roman" w:hAnsi="Times New Roman" w:cs="Times New Roman"/>
-          <w:color w:val="000000"/>
-          <w:sz w:val="24"/>
-          <w:szCs w:val="24"/>
-          <w:lang w:eastAsia="cs-CZ"/>
-        </w:rPr>
-        <w:t>……………………………………………</w:t>
-      </w:r>
-      <w:r>
-        <w:rPr>
-          <w:rFonts w:ascii="Times New Roman" w:eastAsia="Times New Roman" w:hAnsi="Times New Roman" w:cs="Times New Roman"/>
-          <w:color w:val="000000"/>
-          <w:sz w:val="24"/>
-          <w:szCs w:val="24"/>
-          <w:lang w:eastAsia="cs-CZ"/>
-        </w:rPr>
-        <w:t>……</w:t>
-      </w:r>
-      <w:r>
-        <w:rPr>
-          <w:rFonts w:ascii="Times New Roman" w:eastAsia="Times New Roman" w:hAnsi="Times New Roman" w:cs="Times New Roman"/>
-          <w:color w:val="000000"/>
-          <w:sz w:val="24"/>
-          <w:szCs w:val="24"/>
-          <w:lang w:eastAsia="cs-CZ"/>
-        </w:rPr>
-        <w:t>.</w:t>
-      </w:r>
-    </w:p>
-    <w:p>
-      <w:pPr>
-        <w:spacing w:after="0" w:line="240" w:lineRule="auto"/>
-        <w:rPr>
-          <w:rFonts w:ascii="Times New Roman" w:eastAsia="Times New Roman" w:hAnsi="Times New Roman" w:cs="Times New Roman"/>
-          <w:b/>
-          <w:color w:val="000000"/>
-          <w:sz w:val="24"/>
-          <w:szCs w:val="24"/>
-          <w:lang w:eastAsia="cs-CZ"/>
-        </w:rPr>
-      </w:pPr>
-      <w:r>
-        <w:rPr>
-          <w:rFonts w:ascii="Times New Roman" w:eastAsia="Times New Roman" w:hAnsi="Times New Roman" w:cs="Times New Roman"/>
-          <w:b/>
-          <w:color w:val="000000"/>
-          <w:sz w:val="24"/>
-          <w:szCs w:val="24"/>
-          <w:lang w:eastAsia="cs-CZ"/>
-        </w:rPr>
-        <w:t>Národní knihovna České republiky</w:t>
-      </w:r>
-    </w:p>
-    <w:p>
-      <w:pPr>
-        <w:spacing w:after="0" w:line="240" w:lineRule="auto"/>
-        <w:rPr>
-          <w:rFonts w:ascii="Times New Roman" w:eastAsia="Times New Roman" w:hAnsi="Times New Roman" w:cs="Times New Roman"/>
-          <w:sz w:val="24"/>
-          <w:szCs w:val="24"/>
-          <w:lang w:eastAsia="cs-CZ"/>
-        </w:rPr>
-      </w:pPr>
-      <w:r>
-        <w:rPr>
-          <w:rFonts w:ascii="Times New Roman" w:eastAsia="Times New Roman" w:hAnsi="Times New Roman" w:cs="Times New Roman"/>
-          <w:color w:val="000000"/>
-          <w:sz w:val="24"/>
-          <w:szCs w:val="24"/>
-          <w:lang w:eastAsia="cs-CZ"/>
-        </w:rPr>
-        <w:t xml:space="preserve">zastoupena </w:t>
-      </w:r>
-      <w:r>
-        <w:rPr>
-          <w:rFonts w:ascii="Times New Roman" w:eastAsia="Times New Roman" w:hAnsi="Times New Roman" w:cs="Times New Roman"/>
-          <w:color w:val="000000"/>
-          <w:sz w:val="24"/>
-          <w:szCs w:val="24"/>
-          <w:lang w:eastAsia="cs-CZ"/>
-        </w:rPr>
-        <w:t xml:space="preserve">Mgr. et Bc. Michaelou </w:t>
-      </w:r>
-      <w:proofErr w:type="spellStart"/>
-      <w:r>
-        <w:rPr>
-          <w:rFonts w:ascii="Times New Roman" w:eastAsia="Times New Roman" w:hAnsi="Times New Roman" w:cs="Times New Roman"/>
-          <w:color w:val="000000"/>
-          <w:sz w:val="24"/>
-          <w:szCs w:val="24"/>
-          <w:lang w:eastAsia="cs-CZ"/>
-        </w:rPr>
-        <w:t>Bežovou</w:t>
-      </w:r>
-      <w:proofErr w:type="spellEnd"/>
-    </w:p>
-    <w:p>
-      <w:pPr>
-        <w:rPr>
-          <w:sz w:val="24"/>
-          <w:szCs w:val="24"/>
-        </w:rPr>
-      </w:pPr>
-      <w:r>
-        <w:rPr>
-          <w:rFonts w:ascii="Times New Roman" w:eastAsia="Times New Roman" w:hAnsi="Times New Roman" w:cs="Times New Roman"/>
-          <w:color w:val="000000"/>
-          <w:sz w:val="24"/>
-          <w:szCs w:val="24"/>
-          <w:lang w:eastAsia="cs-CZ"/>
-        </w:rPr>
-        <w:t>ředitelkou</w:t>
+          <w:sz w:val="24"/>
+          <w:szCs w:val="24"/>
+          <w:highlight w:val="lightGray"/>
+          <w:lang w:eastAsia="cs-CZ"/>
+        </w:rPr>
+      </w:pPr>
+      <w:r>
+        <w:rPr>
+          <w:rFonts w:ascii="Times New Roman" w:eastAsia="Times New Roman" w:hAnsi="Times New Roman" w:cs="Times New Roman"/>
+          <w:color w:val="000000"/>
+          <w:sz w:val="24"/>
+          <w:szCs w:val="24"/>
+          <w:highlight w:val="lightGray"/>
+          <w:lang w:eastAsia="cs-CZ"/>
+        </w:rPr>
+        <w:t>………………………………</w:t>
+      </w:r>
+      <w:r>
+        <w:rPr>
+          <w:rFonts w:ascii="Times New Roman" w:eastAsia="Times New Roman" w:hAnsi="Times New Roman" w:cs="Times New Roman"/>
+          <w:color w:val="000000"/>
+          <w:sz w:val="24"/>
+          <w:szCs w:val="24"/>
+          <w:highlight w:val="lightGray"/>
+          <w:lang w:eastAsia="cs-CZ"/>
+        </w:rPr>
+        <w:tab/>
+      </w:r>
+      <w:r>
+        <w:rPr>
+          <w:rFonts w:ascii="Times New Roman" w:eastAsia="Times New Roman" w:hAnsi="Times New Roman" w:cs="Times New Roman"/>
+          <w:color w:val="000000"/>
+          <w:sz w:val="24"/>
+          <w:szCs w:val="24"/>
+          <w:highlight w:val="lightGray"/>
+          <w:lang w:eastAsia="cs-CZ"/>
+        </w:rPr>
+        <w:tab/>
+      </w:r>
+      <w:r>
+        <w:rPr>
+          <w:rFonts w:ascii="Times New Roman" w:eastAsia="Times New Roman" w:hAnsi="Times New Roman" w:cs="Times New Roman"/>
+          <w:color w:val="000000"/>
+          <w:sz w:val="24"/>
+          <w:szCs w:val="24"/>
+          <w:highlight w:val="lightGray"/>
+          <w:lang w:eastAsia="cs-CZ"/>
+        </w:rPr>
+        <w:tab/>
       </w:r>
       <w:bookmarkStart w:id="0" w:name="_GoBack"/>
       <w:bookmarkEnd w:id="0"/>
@@ -5538,6 +5669,209 @@
           <w:color w:val="000000"/>
           <w:sz w:val="24"/>
           <w:szCs w:val="24"/>
+          <w:highlight w:val="lightGray"/>
+          <w:lang w:eastAsia="cs-CZ"/>
+        </w:rPr>
+        <w:t>........................................</w:t>
+      </w:r>
+    </w:p>
+    <w:p>
+      <w:pPr>
+        <w:spacing w:after="0" w:line="240" w:lineRule="auto"/>
+        <w:rPr>
+          <w:rFonts w:ascii="Times New Roman" w:eastAsia="Times New Roman" w:hAnsi="Times New Roman" w:cs="Times New Roman"/>
+          <w:sz w:val="24"/>
+          <w:szCs w:val="24"/>
+          <w:lang w:eastAsia="cs-CZ"/>
+        </w:rPr>
+      </w:pPr>
+      <w:r>
+        <w:rPr>
+          <w:rFonts w:ascii="Times New Roman" w:eastAsia="Times New Roman" w:hAnsi="Times New Roman" w:cs="Times New Roman"/>
+          <w:color w:val="000000"/>
+          <w:sz w:val="24"/>
+          <w:szCs w:val="24"/>
+          <w:highlight w:val="lightGray"/>
+          <w:lang w:eastAsia="cs-CZ"/>
+        </w:rPr>
+        <w:t>..........................</w:t>
+      </w:r>
+      <w:r>
+        <w:rPr>
+          <w:rFonts w:ascii="Times New Roman" w:eastAsia="Times New Roman" w:hAnsi="Times New Roman" w:cs="Times New Roman"/>
+          <w:color w:val="000000"/>
+          <w:sz w:val="24"/>
+          <w:szCs w:val="24"/>
+          <w:lang w:eastAsia="cs-CZ"/>
+        </w:rPr>
+        <w:tab/>
+      </w:r>
+      <w:r>
+        <w:rPr>
+          <w:rFonts w:ascii="Times New Roman" w:eastAsia="Times New Roman" w:hAnsi="Times New Roman" w:cs="Times New Roman"/>
+          <w:color w:val="000000"/>
+          <w:sz w:val="24"/>
+          <w:szCs w:val="24"/>
+          <w:lang w:eastAsia="cs-CZ"/>
+        </w:rPr>
+        <w:tab/>
+      </w:r>
+      <w:r>
+        <w:rPr>
+          <w:rFonts w:ascii="Times New Roman" w:eastAsia="Times New Roman" w:hAnsi="Times New Roman" w:cs="Times New Roman"/>
+          <w:color w:val="000000"/>
+          <w:sz w:val="24"/>
+          <w:szCs w:val="24"/>
+          <w:lang w:eastAsia="cs-CZ"/>
+        </w:rPr>
+        <w:tab/>
+      </w:r>
+      <w:r>
+        <w:rPr>
+          <w:rFonts w:ascii="Times New Roman" w:eastAsia="Times New Roman" w:hAnsi="Times New Roman" w:cs="Times New Roman"/>
+          <w:color w:val="000000"/>
+          <w:sz w:val="24"/>
+          <w:szCs w:val="24"/>
+          <w:lang w:eastAsia="cs-CZ"/>
+        </w:rPr>
+        <w:tab/>
+      </w:r>
+      <w:r>
+        <w:rPr>
+          <w:rFonts w:ascii="Times New Roman" w:eastAsia="Times New Roman" w:hAnsi="Times New Roman" w:cs="Times New Roman"/>
+          <w:color w:val="000000"/>
+          <w:sz w:val="24"/>
+          <w:szCs w:val="24"/>
+          <w:lang w:eastAsia="cs-CZ"/>
+        </w:rPr>
+        <w:tab/>
+        <w:t>Mgr. et Bc. Michaela Bežová</w:t>
+      </w:r>
+    </w:p>
+    <w:p>
+      <w:pPr>
+        <w:spacing w:after="0" w:line="240" w:lineRule="auto"/>
+        <w:rPr>
+          <w:rFonts w:ascii="Times New Roman" w:eastAsia="Times New Roman" w:hAnsi="Times New Roman" w:cs="Times New Roman"/>
+          <w:color w:val="000000"/>
+          <w:sz w:val="24"/>
+          <w:szCs w:val="24"/>
+          <w:lang w:eastAsia="cs-CZ"/>
+        </w:rPr>
+      </w:pPr>
+      <w:r>
+        <w:rPr>
+          <w:rFonts w:ascii="Times New Roman" w:eastAsia="Times New Roman" w:hAnsi="Times New Roman" w:cs="Times New Roman"/>
+          <w:b/>
+          <w:color w:val="000000"/>
+          <w:sz w:val="24"/>
+          <w:szCs w:val="24"/>
+          <w:lang w:eastAsia="cs-CZ"/>
+        </w:rPr>
+        <w:tab/>
+      </w:r>
+      <w:r>
+        <w:rPr>
+          <w:rFonts w:ascii="Times New Roman" w:eastAsia="Times New Roman" w:hAnsi="Times New Roman" w:cs="Times New Roman"/>
+          <w:b/>
+          <w:color w:val="000000"/>
+          <w:sz w:val="24"/>
+          <w:szCs w:val="24"/>
+          <w:lang w:eastAsia="cs-CZ"/>
+        </w:rPr>
+        <w:tab/>
+      </w:r>
+      <w:r>
+        <w:rPr>
+          <w:rFonts w:ascii="Times New Roman" w:eastAsia="Times New Roman" w:hAnsi="Times New Roman" w:cs="Times New Roman"/>
+          <w:b/>
+          <w:color w:val="000000"/>
+          <w:sz w:val="24"/>
+          <w:szCs w:val="24"/>
+          <w:lang w:eastAsia="cs-CZ"/>
+        </w:rPr>
+        <w:tab/>
+      </w:r>
+      <w:r>
+        <w:rPr>
+          <w:rFonts w:ascii="Times New Roman" w:eastAsia="Times New Roman" w:hAnsi="Times New Roman" w:cs="Times New Roman"/>
+          <w:b/>
+          <w:color w:val="000000"/>
+          <w:sz w:val="24"/>
+          <w:szCs w:val="24"/>
+          <w:lang w:eastAsia="cs-CZ"/>
+        </w:rPr>
+        <w:tab/>
+      </w:r>
+      <w:r>
+        <w:rPr>
+          <w:rFonts w:ascii="Times New Roman" w:eastAsia="Times New Roman" w:hAnsi="Times New Roman" w:cs="Times New Roman"/>
+          <w:b/>
+          <w:color w:val="000000"/>
+          <w:sz w:val="24"/>
+          <w:szCs w:val="24"/>
+          <w:lang w:eastAsia="cs-CZ"/>
+        </w:rPr>
+        <w:tab/>
+      </w:r>
+      <w:r>
+        <w:rPr>
+          <w:rFonts w:ascii="Times New Roman" w:eastAsia="Times New Roman" w:hAnsi="Times New Roman" w:cs="Times New Roman"/>
+          <w:b/>
+          <w:color w:val="000000"/>
+          <w:sz w:val="24"/>
+          <w:szCs w:val="24"/>
+          <w:lang w:eastAsia="cs-CZ"/>
+        </w:rPr>
+        <w:tab/>
+      </w:r>
+      <w:r>
+        <w:rPr>
+          <w:rFonts w:ascii="Times New Roman" w:eastAsia="Times New Roman" w:hAnsi="Times New Roman" w:cs="Times New Roman"/>
+          <w:b/>
+          <w:color w:val="000000"/>
+          <w:sz w:val="24"/>
+          <w:szCs w:val="24"/>
+          <w:lang w:eastAsia="cs-CZ"/>
+        </w:rPr>
+        <w:tab/>
+      </w:r>
+      <w:r>
+        <w:rPr>
+          <w:rFonts w:ascii="Times New Roman" w:eastAsia="Times New Roman" w:hAnsi="Times New Roman" w:cs="Times New Roman"/>
+          <w:color w:val="000000"/>
+          <w:sz w:val="24"/>
+          <w:szCs w:val="24"/>
+          <w:lang w:eastAsia="cs-CZ"/>
+        </w:rPr>
+        <w:t>ředite</w:t>
+      </w:r>
+      <w:r>
+        <w:rPr>
+          <w:rFonts w:ascii="Times New Roman" w:eastAsia="Times New Roman" w:hAnsi="Times New Roman" w:cs="Times New Roman"/>
+          <w:color w:val="000000"/>
+          <w:sz w:val="24"/>
+          <w:szCs w:val="24"/>
+          <w:lang w:eastAsia="cs-CZ"/>
+        </w:rPr>
+        <w:t>lk</w:t>
+      </w:r>
+      <w:r>
+        <w:rPr>
+          <w:rFonts w:ascii="Times New Roman" w:eastAsia="Times New Roman" w:hAnsi="Times New Roman" w:cs="Times New Roman"/>
+          <w:color w:val="000000"/>
+          <w:sz w:val="24"/>
+          <w:szCs w:val="24"/>
+          <w:lang w:eastAsia="cs-CZ"/>
+        </w:rPr>
+        <w:t>a</w:t>
+      </w:r>
+      <w:r>
+        <w:rPr>
+          <w:rFonts w:ascii="Times New Roman" w:eastAsia="Times New Roman" w:hAnsi="Times New Roman" w:cs="Times New Roman"/>
+          <w:color w:val="000000"/>
+          <w:sz w:val="24"/>
+          <w:szCs w:val="24"/>
           <w:lang w:eastAsia="cs-CZ"/>
         </w:rPr>
         <w:t xml:space="preserve"> </w:t>
@@ -5562,15 +5896,25 @@
         </w:rPr>
         <w:t>u</w:t>
       </w:r>
-      <w:r>
-        <w:rPr>
-          <w:rFonts w:ascii="Times New Roman" w:eastAsia="Times New Roman" w:hAnsi="Times New Roman" w:cs="Times New Roman"/>
-          <w:color w:val="000000"/>
-          <w:sz w:val="24"/>
-          <w:szCs w:val="24"/>
-          <w:lang w:eastAsia="cs-CZ"/>
-        </w:rPr>
-        <w:t xml:space="preserve"> novodobých digitálních sbírek</w:t>
+    </w:p>
+    <w:p>
+      <w:pPr>
+        <w:spacing w:after="0" w:line="240" w:lineRule="auto"/>
+        <w:ind w:left="4248" w:firstLine="708"/>
+        <w:rPr>
+          <w:sz w:val="24"/>
+          <w:szCs w:val="24"/>
+        </w:rPr>
+      </w:pPr>
+      <w:r>
+        <w:rPr>
+          <w:rFonts w:ascii="Times New Roman" w:eastAsia="Times New Roman" w:hAnsi="Times New Roman" w:cs="Times New Roman"/>
+          <w:color w:val="000000"/>
+          <w:sz w:val="24"/>
+          <w:szCs w:val="24"/>
+          <w:lang w:eastAsia="cs-CZ"/>
+        </w:rPr>
+        <w:t>novodobých digitálních sbírek</w:t>
       </w:r>
     </w:p>
     <w:sectPr>
@@ -5590,7 +5934,7 @@
 </file>
 
 <file path=word/endnotes.xml><?xml version="1.0" encoding="utf-8"?>
-<w:endnotes xmlns:wpc="http://schemas.microsoft.com/office/word/2010/wordprocessingCanvas" xmlns:cx="http://schemas.microsoft.com/office/drawing/2014/chartex" xmlns:cx1="http://schemas.microsoft.com/office/drawing/2015/9/8/chartex" xmlns:mc="http://schemas.openxmlformats.org/markup-compatibility/2006" xmlns:o="urn:schemas-microsoft-com:office:office" xmlns:r="http://schemas.openxmlformats.org/officeDocument/2006/relationships" xmlns:m="http://schemas.openxmlformats.org/officeDocument/2006/math" xmlns:v="urn:schemas-microsoft-com:vml" xmlns:wp14="http://schemas.microsoft.com/office/word/2010/wordprocessingDrawing" xmlns:wp="http://schemas.openxmlformats.org/drawingml/2006/wordprocessingDrawing" xmlns:w10="urn:schemas-microsoft-com:office:word" xmlns:w="http://schemas.openxmlformats.org/wordprocessingml/2006/main" xmlns:w14="http://schemas.microsoft.com/office/word/2010/wordml" xmlns:w15="http://schemas.microsoft.com/office/word/2012/wordml" xmlns:w16se="http://schemas.microsoft.com/office/word/2015/wordml/symex" xmlns:wpg="http://schemas.microsoft.com/office/word/2010/wordprocessingGroup" xmlns:wpi="http://schemas.microsoft.com/office/word/2010/wordprocessingInk" xmlns:wne="http://schemas.microsoft.com/office/word/2006/wordml" xmlns:wps="http://schemas.microsoft.com/office/word/2010/wordprocessingShape" mc:Ignorable="w14 w15 w16se wp14">
+<w:endnotes xmlns:wpc="http://schemas.microsoft.com/office/word/2010/wordprocessingCanvas" xmlns:cx="http://schemas.microsoft.com/office/drawing/2014/chartex" xmlns:cx1="http://schemas.microsoft.com/office/drawing/2015/9/8/chartex" xmlns:cx2="http://schemas.microsoft.com/office/drawing/2015/10/21/chartex" xmlns:cx3="http://schemas.microsoft.com/office/drawing/2016/5/9/chartex" xmlns:cx4="http://schemas.microsoft.com/office/drawing/2016/5/10/chartex" xmlns:cx5="http://schemas.microsoft.com/office/drawing/2016/5/11/chartex" xmlns:cx6="http://schemas.microsoft.com/office/drawing/2016/5/12/chartex" xmlns:cx7="http://schemas.microsoft.com/office/drawing/2016/5/13/chartex" xmlns:cx8="http://schemas.microsoft.com/office/drawing/2016/5/14/chartex" xmlns:mc="http://schemas.openxmlformats.org/markup-compatibility/2006" xmlns:aink="http://schemas.microsoft.com/office/drawing/2016/ink" xmlns:am3d="http://schemas.microsoft.com/office/drawing/2017/model3d" xmlns:o="urn:schemas-microsoft-com:office:office" xmlns:r="http://schemas.openxmlformats.org/officeDocument/2006/relationships" xmlns:m="http://schemas.openxmlformats.org/officeDocument/2006/math" xmlns:v="urn:schemas-microsoft-com:vml" xmlns:wp14="http://schemas.microsoft.com/office/word/2010/wordprocessingDrawing" xmlns:wp="http://schemas.openxmlformats.org/drawingml/2006/wordprocessingDrawing" xmlns:w10="urn:schemas-microsoft-com:office:word" xmlns:w="http://schemas.openxmlformats.org/wordprocessingml/2006/main" xmlns:w14="http://schemas.microsoft.com/office/word/2010/wordml" xmlns:w15="http://schemas.microsoft.com/office/word/2012/wordml" xmlns:w16cid="http://schemas.microsoft.com/office/word/2016/wordml/cid" xmlns:w16se="http://schemas.microsoft.com/office/word/2015/wordml/symex" xmlns:wpg="http://schemas.microsoft.com/office/word/2010/wordprocessingGroup" xmlns:wpi="http://schemas.microsoft.com/office/word/2010/wordprocessingInk" xmlns:wne="http://schemas.microsoft.com/office/word/2006/wordml" xmlns:wps="http://schemas.microsoft.com/office/word/2010/wordprocessingShape" mc:Ignorable="w14 w15 w16se w16cid wp14">
   <w:endnote w:type="separator" w:id="-1">
     <w:p>
       <w:pPr>
@@ -5615,7 +5959,7 @@
 </file>
 
 <file path=word/footer1.xml><?xml version="1.0" encoding="utf-8"?>
-<w:ftr xmlns:wpc="http://schemas.microsoft.com/office/word/2010/wordprocessingCanvas" xmlns:cx="http://schemas.microsoft.com/office/drawing/2014/chartex" xmlns:cx1="http://schemas.microsoft.com/office/drawing/2015/9/8/chartex" xmlns:mc="http://schemas.openxmlformats.org/markup-compatibility/2006" xmlns:o="urn:schemas-microsoft-com:office:office" xmlns:r="http://schemas.openxmlformats.org/officeDocument/2006/relationships" xmlns:m="http://schemas.openxmlformats.org/officeDocument/2006/math" xmlns:v="urn:schemas-microsoft-com:vml" xmlns:wp14="http://schemas.microsoft.com/office/word/2010/wordprocessingDrawing" xmlns:wp="http://schemas.openxmlformats.org/drawingml/2006/wordprocessingDrawing" xmlns:w10="urn:schemas-microsoft-com:office:word" xmlns:w="http://schemas.openxmlformats.org/wordprocessingml/2006/main" xmlns:w14="http://schemas.microsoft.com/office/word/2010/wordml" xmlns:w15="http://schemas.microsoft.com/office/word/2012/wordml" xmlns:w16se="http://schemas.microsoft.com/office/word/2015/wordml/symex" xmlns:wpg="http://schemas.microsoft.com/office/word/2010/wordprocessingGroup" xmlns:wpi="http://schemas.microsoft.com/office/word/2010/wordprocessingInk" xmlns:wne="http://schemas.microsoft.com/office/word/2006/wordml" xmlns:wps="http://schemas.microsoft.com/office/word/2010/wordprocessingShape" mc:Ignorable="w14 w15 w16se wp14">
+<w:ftr xmlns:wpc="http://schemas.microsoft.com/office/word/2010/wordprocessingCanvas" xmlns:cx="http://schemas.microsoft.com/office/drawing/2014/chartex" xmlns:cx1="http://schemas.microsoft.com/office/drawing/2015/9/8/chartex" xmlns:cx2="http://schemas.microsoft.com/office/drawing/2015/10/21/chartex" xmlns:cx3="http://schemas.microsoft.com/office/drawing/2016/5/9/chartex" xmlns:cx4="http://schemas.microsoft.com/office/drawing/2016/5/10/chartex" xmlns:cx5="http://schemas.microsoft.com/office/drawing/2016/5/11/chartex" xmlns:cx6="http://schemas.microsoft.com/office/drawing/2016/5/12/chartex" xmlns:cx7="http://schemas.microsoft.com/office/drawing/2016/5/13/chartex" xmlns:cx8="http://schemas.microsoft.com/office/drawing/2016/5/14/chartex" xmlns:mc="http://schemas.openxmlformats.org/markup-compatibility/2006" xmlns:aink="http://schemas.microsoft.com/office/drawing/2016/ink" xmlns:am3d="http://schemas.microsoft.com/office/drawing/2017/model3d" xmlns:o="urn:schemas-microsoft-com:office:office" xmlns:r="http://schemas.openxmlformats.org/officeDocument/2006/relationships" xmlns:m="http://schemas.openxmlformats.org/officeDocument/2006/math" xmlns:v="urn:schemas-microsoft-com:vml" xmlns:wp14="http://schemas.microsoft.com/office/word/2010/wordprocessingDrawing" xmlns:wp="http://schemas.openxmlformats.org/drawingml/2006/wordprocessingDrawing" xmlns:w10="urn:schemas-microsoft-com:office:word" xmlns:w="http://schemas.openxmlformats.org/wordprocessingml/2006/main" xmlns:w14="http://schemas.microsoft.com/office/word/2010/wordml" xmlns:w15="http://schemas.microsoft.com/office/word/2012/wordml" xmlns:w16cid="http://schemas.microsoft.com/office/word/2016/wordml/cid" xmlns:w16se="http://schemas.microsoft.com/office/word/2015/wordml/symex" xmlns:wpg="http://schemas.microsoft.com/office/word/2010/wordprocessingGroup" xmlns:wpi="http://schemas.microsoft.com/office/word/2010/wordprocessingInk" xmlns:wne="http://schemas.microsoft.com/office/word/2006/wordml" xmlns:wps="http://schemas.microsoft.com/office/word/2010/wordprocessingShape" mc:Ignorable="w14 w15 w16se w16cid wp14">
   <w:p>
     <w:pPr>
       <w:pStyle w:val="Zpat"/>
@@ -5625,7 +5969,7 @@
 </file>
 
 <file path=word/footer2.xml><?xml version="1.0" encoding="utf-8"?>
-<w:ftr xmlns:wpc="http://schemas.microsoft.com/office/word/2010/wordprocessingCanvas" xmlns:cx="http://schemas.microsoft.com/office/drawing/2014/chartex" xmlns:cx1="http://schemas.microsoft.com/office/drawing/2015/9/8/chartex" xmlns:mc="http://schemas.openxmlformats.org/markup-compatibility/2006" xmlns:o="urn:schemas-microsoft-com:office:office" xmlns:r="http://schemas.openxmlformats.org/officeDocument/2006/relationships" xmlns:m="http://schemas.openxmlformats.org/officeDocument/2006/math" xmlns:v="urn:schemas-microsoft-com:vml" xmlns:wp14="http://schemas.microsoft.com/office/word/2010/wordprocessingDrawing" xmlns:wp="http://schemas.openxmlformats.org/drawingml/2006/wordprocessingDrawing" xmlns:w10="urn:schemas-microsoft-com:office:word" xmlns:w="http://schemas.openxmlformats.org/wordprocessingml/2006/main" xmlns:w14="http://schemas.microsoft.com/office/word/2010/wordml" xmlns:w15="http://schemas.microsoft.com/office/word/2012/wordml" xmlns:w16se="http://schemas.microsoft.com/office/word/2015/wordml/symex" xmlns:wpg="http://schemas.microsoft.com/office/word/2010/wordprocessingGroup" xmlns:wpi="http://schemas.microsoft.com/office/word/2010/wordprocessingInk" xmlns:wne="http://schemas.microsoft.com/office/word/2006/wordml" xmlns:wps="http://schemas.microsoft.com/office/word/2010/wordprocessingShape" mc:Ignorable="w14 w15 w16se wp14">
+<w:ftr xmlns:wpc="http://schemas.microsoft.com/office/word/2010/wordprocessingCanvas" xmlns:cx="http://schemas.microsoft.com/office/drawing/2014/chartex" xmlns:cx1="http://schemas.microsoft.com/office/drawing/2015/9/8/chartex" xmlns:cx2="http://schemas.microsoft.com/office/drawing/2015/10/21/chartex" xmlns:cx3="http://schemas.microsoft.com/office/drawing/2016/5/9/chartex" xmlns:cx4="http://schemas.microsoft.com/office/drawing/2016/5/10/chartex" xmlns:cx5="http://schemas.microsoft.com/office/drawing/2016/5/11/chartex" xmlns:cx6="http://schemas.microsoft.com/office/drawing/2016/5/12/chartex" xmlns:cx7="http://schemas.microsoft.com/office/drawing/2016/5/13/chartex" xmlns:cx8="http://schemas.microsoft.com/office/drawing/2016/5/14/chartex" xmlns:mc="http://schemas.openxmlformats.org/markup-compatibility/2006" xmlns:aink="http://schemas.microsoft.com/office/drawing/2016/ink" xmlns:am3d="http://schemas.microsoft.com/office/drawing/2017/model3d" xmlns:o="urn:schemas-microsoft-com:office:office" xmlns:r="http://schemas.openxmlformats.org/officeDocument/2006/relationships" xmlns:m="http://schemas.openxmlformats.org/officeDocument/2006/math" xmlns:v="urn:schemas-microsoft-com:vml" xmlns:wp14="http://schemas.microsoft.com/office/word/2010/wordprocessingDrawing" xmlns:wp="http://schemas.openxmlformats.org/drawingml/2006/wordprocessingDrawing" xmlns:w10="urn:schemas-microsoft-com:office:word" xmlns:w="http://schemas.openxmlformats.org/wordprocessingml/2006/main" xmlns:w14="http://schemas.microsoft.com/office/word/2010/wordml" xmlns:w15="http://schemas.microsoft.com/office/word/2012/wordml" xmlns:w16cid="http://schemas.microsoft.com/office/word/2016/wordml/cid" xmlns:w16se="http://schemas.microsoft.com/office/word/2015/wordml/symex" xmlns:wpg="http://schemas.microsoft.com/office/word/2010/wordprocessingGroup" xmlns:wpi="http://schemas.microsoft.com/office/word/2010/wordprocessingInk" xmlns:wne="http://schemas.microsoft.com/office/word/2006/wordml" xmlns:wps="http://schemas.microsoft.com/office/word/2010/wordprocessingShape" mc:Ignorable="w14 w15 w16se w16cid wp14">
   <w:sdt>
     <w:sdtPr>
       <w:id w:val="1635289596"/>
@@ -5654,7 +5998,7 @@
           <w:rPr>
             <w:noProof/>
           </w:rPr>
-          <w:t>3</w:t>
+          <w:t>2</w:t>
         </w:r>
         <w:r>
           <w:fldChar w:fldCharType="end"/>
@@ -5671,7 +6015,7 @@
 </file>
 
 <file path=word/footer3.xml><?xml version="1.0" encoding="utf-8"?>
-<w:ftr xmlns:wpc="http://schemas.microsoft.com/office/word/2010/wordprocessingCanvas" xmlns:cx="http://schemas.microsoft.com/office/drawing/2014/chartex" xmlns:cx1="http://schemas.microsoft.com/office/drawing/2015/9/8/chartex" xmlns:mc="http://schemas.openxmlformats.org/markup-compatibility/2006" xmlns:o="urn:schemas-microsoft-com:office:office" xmlns:r="http://schemas.openxmlformats.org/officeDocument/2006/relationships" xmlns:m="http://schemas.openxmlformats.org/officeDocument/2006/math" xmlns:v="urn:schemas-microsoft-com:vml" xmlns:wp14="http://schemas.microsoft.com/office/word/2010/wordprocessingDrawing" xmlns:wp="http://schemas.openxmlformats.org/drawingml/2006/wordprocessingDrawing" xmlns:w10="urn:schemas-microsoft-com:office:word" xmlns:w="http://schemas.openxmlformats.org/wordprocessingml/2006/main" xmlns:w14="http://schemas.microsoft.com/office/word/2010/wordml" xmlns:w15="http://schemas.microsoft.com/office/word/2012/wordml" xmlns:w16se="http://schemas.microsoft.com/office/word/2015/wordml/symex" xmlns:wpg="http://schemas.microsoft.com/office/word/2010/wordprocessingGroup" xmlns:wpi="http://schemas.microsoft.com/office/word/2010/wordprocessingInk" xmlns:wne="http://schemas.microsoft.com/office/word/2006/wordml" xmlns:wps="http://schemas.microsoft.com/office/word/2010/wordprocessingShape" mc:Ignorable="w14 w15 w16se wp14">
+<w:ftr xmlns:wpc="http://schemas.microsoft.com/office/word/2010/wordprocessingCanvas" xmlns:cx="http://schemas.microsoft.com/office/drawing/2014/chartex" xmlns:cx1="http://schemas.microsoft.com/office/drawing/2015/9/8/chartex" xmlns:cx2="http://schemas.microsoft.com/office/drawing/2015/10/21/chartex" xmlns:cx3="http://schemas.microsoft.com/office/drawing/2016/5/9/chartex" xmlns:cx4="http://schemas.microsoft.com/office/drawing/2016/5/10/chartex" xmlns:cx5="http://schemas.microsoft.com/office/drawing/2016/5/11/chartex" xmlns:cx6="http://schemas.microsoft.com/office/drawing/2016/5/12/chartex" xmlns:cx7="http://schemas.microsoft.com/office/drawing/2016/5/13/chartex" xmlns:cx8="http://schemas.microsoft.com/office/drawing/2016/5/14/chartex" xmlns:mc="http://schemas.openxmlformats.org/markup-compatibility/2006" xmlns:aink="http://schemas.microsoft.com/office/drawing/2016/ink" xmlns:am3d="http://schemas.microsoft.com/office/drawing/2017/model3d" xmlns:o="urn:schemas-microsoft-com:office:office" xmlns:r="http://schemas.openxmlformats.org/officeDocument/2006/relationships" xmlns:m="http://schemas.openxmlformats.org/officeDocument/2006/math" xmlns:v="urn:schemas-microsoft-com:vml" xmlns:wp14="http://schemas.microsoft.com/office/word/2010/wordprocessingDrawing" xmlns:wp="http://schemas.openxmlformats.org/drawingml/2006/wordprocessingDrawing" xmlns:w10="urn:schemas-microsoft-com:office:word" xmlns:w="http://schemas.openxmlformats.org/wordprocessingml/2006/main" xmlns:w14="http://schemas.microsoft.com/office/word/2010/wordml" xmlns:w15="http://schemas.microsoft.com/office/word/2012/wordml" xmlns:w16cid="http://schemas.microsoft.com/office/word/2016/wordml/cid" xmlns:w16se="http://schemas.microsoft.com/office/word/2015/wordml/symex" xmlns:wpg="http://schemas.microsoft.com/office/word/2010/wordprocessingGroup" xmlns:wpi="http://schemas.microsoft.com/office/word/2010/wordprocessingInk" xmlns:wne="http://schemas.microsoft.com/office/word/2006/wordml" xmlns:wps="http://schemas.microsoft.com/office/word/2010/wordprocessingShape" mc:Ignorable="w14 w15 w16se w16cid wp14">
   <w:p>
     <w:pPr>
       <w:pStyle w:val="Zpat"/>
@@ -5681,7 +6025,7 @@
 </file>
 
 <file path=word/footnotes.xml><?xml version="1.0" encoding="utf-8"?>
-<w:footnotes xmlns:wpc="http://schemas.microsoft.com/office/word/2010/wordprocessingCanvas" xmlns:cx="http://schemas.microsoft.com/office/drawing/2014/chartex" xmlns:cx1="http://schemas.microsoft.com/office/drawing/2015/9/8/chartex" xmlns:mc="http://schemas.openxmlformats.org/markup-compatibility/2006" xmlns:o="urn:schemas-microsoft-com:office:office" xmlns:r="http://schemas.openxmlformats.org/officeDocument/2006/relationships" xmlns:m="http://schemas.openxmlformats.org/officeDocument/2006/math" xmlns:v="urn:schemas-microsoft-com:vml" xmlns:wp14="http://schemas.microsoft.com/office/word/2010/wordprocessingDrawing" xmlns:wp="http://schemas.openxmlformats.org/drawingml/2006/wordprocessingDrawing" xmlns:w10="urn:schemas-microsoft-com:office:word" xmlns:w="http://schemas.openxmlformats.org/wordprocessingml/2006/main" xmlns:w14="http://schemas.microsoft.com/office/word/2010/wordml" xmlns:w15="http://schemas.microsoft.com/office/word/2012/wordml" xmlns:w16se="http://schemas.microsoft.com/office/word/2015/wordml/symex" xmlns:wpg="http://schemas.microsoft.com/office/word/2010/wordprocessingGroup" xmlns:wpi="http://schemas.microsoft.com/office/word/2010/wordprocessingInk" xmlns:wne="http://schemas.microsoft.com/office/word/2006/wordml" xmlns:wps="http://schemas.microsoft.com/office/word/2010/wordprocessingShape" mc:Ignorable="w14 w15 w16se wp14">
+<w:footnotes xmlns:wpc="http://schemas.microsoft.com/office/word/2010/wordprocessingCanvas" xmlns:cx="http://schemas.microsoft.com/office/drawing/2014/chartex" xmlns:cx1="http://schemas.microsoft.com/office/drawing/2015/9/8/chartex" xmlns:cx2="http://schemas.microsoft.com/office/drawing/2015/10/21/chartex" xmlns:cx3="http://schemas.microsoft.com/office/drawing/2016/5/9/chartex" xmlns:cx4="http://schemas.microsoft.com/office/drawing/2016/5/10/chartex" xmlns:cx5="http://schemas.microsoft.com/office/drawing/2016/5/11/chartex" xmlns:cx6="http://schemas.microsoft.com/office/drawing/2016/5/12/chartex" xmlns:cx7="http://schemas.microsoft.com/office/drawing/2016/5/13/chartex" xmlns:cx8="http://schemas.microsoft.com/office/drawing/2016/5/14/chartex" xmlns:mc="http://schemas.openxmlformats.org/markup-compatibility/2006" xmlns:aink="http://schemas.microsoft.com/office/drawing/2016/ink" xmlns:am3d="http://schemas.microsoft.com/office/drawing/2017/model3d" xmlns:o="urn:schemas-microsoft-com:office:office" xmlns:r="http://schemas.openxmlformats.org/officeDocument/2006/relationships" xmlns:m="http://schemas.openxmlformats.org/officeDocument/2006/math" xmlns:v="urn:schemas-microsoft-com:vml" xmlns:wp14="http://schemas.microsoft.com/office/word/2010/wordprocessingDrawing" xmlns:wp="http://schemas.openxmlformats.org/drawingml/2006/wordprocessingDrawing" xmlns:w10="urn:schemas-microsoft-com:office:word" xmlns:w="http://schemas.openxmlformats.org/wordprocessingml/2006/main" xmlns:w14="http://schemas.microsoft.com/office/word/2010/wordml" xmlns:w15="http://schemas.microsoft.com/office/word/2012/wordml" xmlns:w16cid="http://schemas.microsoft.com/office/word/2016/wordml/cid" xmlns:w16se="http://schemas.microsoft.com/office/word/2015/wordml/symex" xmlns:wpg="http://schemas.microsoft.com/office/word/2010/wordprocessingGroup" xmlns:wpi="http://schemas.microsoft.com/office/word/2010/wordprocessingInk" xmlns:wne="http://schemas.microsoft.com/office/word/2006/wordml" xmlns:wps="http://schemas.microsoft.com/office/word/2010/wordprocessingShape" mc:Ignorable="w14 w15 w16se w16cid wp14">
   <w:footnote w:type="separator" w:id="-1">
     <w:p>
       <w:pPr>
@@ -5706,7 +6050,7 @@
 </file>
 
 <file path=word/header1.xml><?xml version="1.0" encoding="utf-8"?>
-<w:hdr xmlns:wpc="http://schemas.microsoft.com/office/word/2010/wordprocessingCanvas" xmlns:cx="http://schemas.microsoft.com/office/drawing/2014/chartex" xmlns:cx1="http://schemas.microsoft.com/office/drawing/2015/9/8/chartex" xmlns:mc="http://schemas.openxmlformats.org/markup-compatibility/2006" xmlns:o="urn:schemas-microsoft-com:office:office" xmlns:r="http://schemas.openxmlformats.org/officeDocument/2006/relationships" xmlns:m="http://schemas.openxmlformats.org/officeDocument/2006/math" xmlns:v="urn:schemas-microsoft-com:vml" xmlns:wp14="http://schemas.microsoft.com/office/word/2010/wordprocessingDrawing" xmlns:wp="http://schemas.openxmlformats.org/drawingml/2006/wordprocessingDrawing" xmlns:w10="urn:schemas-microsoft-com:office:word" xmlns:w="http://schemas.openxmlformats.org/wordprocessingml/2006/main" xmlns:w14="http://schemas.microsoft.com/office/word/2010/wordml" xmlns:w15="http://schemas.microsoft.com/office/word/2012/wordml" xmlns:w16se="http://schemas.microsoft.com/office/word/2015/wordml/symex" xmlns:wpg="http://schemas.microsoft.com/office/word/2010/wordprocessingGroup" xmlns:wpi="http://schemas.microsoft.com/office/word/2010/wordprocessingInk" xmlns:wne="http://schemas.microsoft.com/office/word/2006/wordml" xmlns:wps="http://schemas.microsoft.com/office/word/2010/wordprocessingShape" mc:Ignorable="w14 w15 w16se wp14">
+<w:hdr xmlns:wpc="http://schemas.microsoft.com/office/word/2010/wordprocessingCanvas" xmlns:cx="http://schemas.microsoft.com/office/drawing/2014/chartex" xmlns:cx1="http://schemas.microsoft.com/office/drawing/2015/9/8/chartex" xmlns:cx2="http://schemas.microsoft.com/office/drawing/2015/10/21/chartex" xmlns:cx3="http://schemas.microsoft.com/office/drawing/2016/5/9/chartex" xmlns:cx4="http://schemas.microsoft.com/office/drawing/2016/5/10/chartex" xmlns:cx5="http://schemas.microsoft.com/office/drawing/2016/5/11/chartex" xmlns:cx6="http://schemas.microsoft.com/office/drawing/2016/5/12/chartex" xmlns:cx7="http://schemas.microsoft.com/office/drawing/2016/5/13/chartex" xmlns:cx8="http://schemas.microsoft.com/office/drawing/2016/5/14/chartex" xmlns:mc="http://schemas.openxmlformats.org/markup-compatibility/2006" xmlns:aink="http://schemas.microsoft.com/office/drawing/2016/ink" xmlns:am3d="http://schemas.microsoft.com/office/drawing/2017/model3d" xmlns:o="urn:schemas-microsoft-com:office:office" xmlns:r="http://schemas.openxmlformats.org/officeDocument/2006/relationships" xmlns:m="http://schemas.openxmlformats.org/officeDocument/2006/math" xmlns:v="urn:schemas-microsoft-com:vml" xmlns:wp14="http://schemas.microsoft.com/office/word/2010/wordprocessingDrawing" xmlns:wp="http://schemas.openxmlformats.org/drawingml/2006/wordprocessingDrawing" xmlns:w10="urn:schemas-microsoft-com:office:word" xmlns:w="http://schemas.openxmlformats.org/wordprocessingml/2006/main" xmlns:w14="http://schemas.microsoft.com/office/word/2010/wordml" xmlns:w15="http://schemas.microsoft.com/office/word/2012/wordml" xmlns:w16cid="http://schemas.microsoft.com/office/word/2016/wordml/cid" xmlns:w16se="http://schemas.microsoft.com/office/word/2015/wordml/symex" xmlns:wpg="http://schemas.microsoft.com/office/word/2010/wordprocessingGroup" xmlns:wpi="http://schemas.microsoft.com/office/word/2010/wordprocessingInk" xmlns:wne="http://schemas.microsoft.com/office/word/2006/wordml" xmlns:wps="http://schemas.microsoft.com/office/word/2010/wordprocessingShape" mc:Ignorable="w14 w15 w16se w16cid wp14">
   <w:p>
     <w:pPr>
       <w:pStyle w:val="Zhlav"/>
@@ -5716,7 +6060,7 @@
 </file>
 
 <file path=word/header2.xml><?xml version="1.0" encoding="utf-8"?>
-<w:hdr xmlns:wpc="http://schemas.microsoft.com/office/word/2010/wordprocessingCanvas" xmlns:cx="http://schemas.microsoft.com/office/drawing/2014/chartex" xmlns:cx1="http://schemas.microsoft.com/office/drawing/2015/9/8/chartex" xmlns:mc="http://schemas.openxmlformats.org/markup-compatibility/2006" xmlns:o="urn:schemas-microsoft-com:office:office" xmlns:r="http://schemas.openxmlformats.org/officeDocument/2006/relationships" xmlns:m="http://schemas.openxmlformats.org/officeDocument/2006/math" xmlns:v="urn:schemas-microsoft-com:vml" xmlns:wp14="http://schemas.microsoft.com/office/word/2010/wordprocessingDrawing" xmlns:wp="http://schemas.openxmlformats.org/drawingml/2006/wordprocessingDrawing" xmlns:w10="urn:schemas-microsoft-com:office:word" xmlns:w="http://schemas.openxmlformats.org/wordprocessingml/2006/main" xmlns:w14="http://schemas.microsoft.com/office/word/2010/wordml" xmlns:w15="http://schemas.microsoft.com/office/word/2012/wordml" xmlns:w16se="http://schemas.microsoft.com/office/word/2015/wordml/symex" xmlns:wpg="http://schemas.microsoft.com/office/word/2010/wordprocessingGroup" xmlns:wpi="http://schemas.microsoft.com/office/word/2010/wordprocessingInk" xmlns:wne="http://schemas.microsoft.com/office/word/2006/wordml" xmlns:wps="http://schemas.microsoft.com/office/word/2010/wordprocessingShape" mc:Ignorable="w14 w15 w16se wp14">
+<w:hdr xmlns:wpc="http://schemas.microsoft.com/office/word/2010/wordprocessingCanvas" xmlns:cx="http://schemas.microsoft.com/office/drawing/2014/chartex" xmlns:cx1="http://schemas.microsoft.com/office/drawing/2015/9/8/chartex" xmlns:cx2="http://schemas.microsoft.com/office/drawing/2015/10/21/chartex" xmlns:cx3="http://schemas.microsoft.com/office/drawing/2016/5/9/chartex" xmlns:cx4="http://schemas.microsoft.com/office/drawing/2016/5/10/chartex" xmlns:cx5="http://schemas.microsoft.com/office/drawing/2016/5/11/chartex" xmlns:cx6="http://schemas.microsoft.com/office/drawing/2016/5/12/chartex" xmlns:cx7="http://schemas.microsoft.com/office/drawing/2016/5/13/chartex" xmlns:cx8="http://schemas.microsoft.com/office/drawing/2016/5/14/chartex" xmlns:mc="http://schemas.openxmlformats.org/markup-compatibility/2006" xmlns:aink="http://schemas.microsoft.com/office/drawing/2016/ink" xmlns:am3d="http://schemas.microsoft.com/office/drawing/2017/model3d" xmlns:o="urn:schemas-microsoft-com:office:office" xmlns:r="http://schemas.openxmlformats.org/officeDocument/2006/relationships" xmlns:m="http://schemas.openxmlformats.org/officeDocument/2006/math" xmlns:v="urn:schemas-microsoft-com:vml" xmlns:wp14="http://schemas.microsoft.com/office/word/2010/wordprocessingDrawing" xmlns:wp="http://schemas.openxmlformats.org/drawingml/2006/wordprocessingDrawing" xmlns:w10="urn:schemas-microsoft-com:office:word" xmlns:w="http://schemas.openxmlformats.org/wordprocessingml/2006/main" xmlns:w14="http://schemas.microsoft.com/office/word/2010/wordml" xmlns:w15="http://schemas.microsoft.com/office/word/2012/wordml" xmlns:w16cid="http://schemas.microsoft.com/office/word/2016/wordml/cid" xmlns:w16se="http://schemas.microsoft.com/office/word/2015/wordml/symex" xmlns:wpg="http://schemas.microsoft.com/office/word/2010/wordprocessingGroup" xmlns:wpi="http://schemas.microsoft.com/office/word/2010/wordprocessingInk" xmlns:wne="http://schemas.microsoft.com/office/word/2006/wordml" xmlns:wps="http://schemas.microsoft.com/office/word/2010/wordprocessingShape" mc:Ignorable="w14 w15 w16se w16cid wp14">
   <w:p>
     <w:pPr>
       <w:pStyle w:val="Zhlav"/>
@@ -5726,7 +6070,7 @@
 </file>
 
 <file path=word/header3.xml><?xml version="1.0" encoding="utf-8"?>
-<w:hdr xmlns:wpc="http://schemas.microsoft.com/office/word/2010/wordprocessingCanvas" xmlns:cx="http://schemas.microsoft.com/office/drawing/2014/chartex" xmlns:cx1="http://schemas.microsoft.com/office/drawing/2015/9/8/chartex" xmlns:mc="http://schemas.openxmlformats.org/markup-compatibility/2006" xmlns:o="urn:schemas-microsoft-com:office:office" xmlns:r="http://schemas.openxmlformats.org/officeDocument/2006/relationships" xmlns:m="http://schemas.openxmlformats.org/officeDocument/2006/math" xmlns:v="urn:schemas-microsoft-com:vml" xmlns:wp14="http://schemas.microsoft.com/office/word/2010/wordprocessingDrawing" xmlns:wp="http://schemas.openxmlformats.org/drawingml/2006/wordprocessingDrawing" xmlns:w10="urn:schemas-microsoft-com:office:word" xmlns:w="http://schemas.openxmlformats.org/wordprocessingml/2006/main" xmlns:w14="http://schemas.microsoft.com/office/word/2010/wordml" xmlns:w15="http://schemas.microsoft.com/office/word/2012/wordml" xmlns:w16se="http://schemas.microsoft.com/office/word/2015/wordml/symex" xmlns:wpg="http://schemas.microsoft.com/office/word/2010/wordprocessingGroup" xmlns:wpi="http://schemas.microsoft.com/office/word/2010/wordprocessingInk" xmlns:wne="http://schemas.microsoft.com/office/word/2006/wordml" xmlns:wps="http://schemas.microsoft.com/office/word/2010/wordprocessingShape" mc:Ignorable="w14 w15 w16se wp14">
+<w:hdr xmlns:wpc="http://schemas.microsoft.com/office/word/2010/wordprocessingCanvas" xmlns:cx="http://schemas.microsoft.com/office/drawing/2014/chartex" xmlns:cx1="http://schemas.microsoft.com/office/drawing/2015/9/8/chartex" xmlns:cx2="http://schemas.microsoft.com/office/drawing/2015/10/21/chartex" xmlns:cx3="http://schemas.microsoft.com/office/drawing/2016/5/9/chartex" xmlns:cx4="http://schemas.microsoft.com/office/drawing/2016/5/10/chartex" xmlns:cx5="http://schemas.microsoft.com/office/drawing/2016/5/11/chartex" xmlns:cx6="http://schemas.microsoft.com/office/drawing/2016/5/12/chartex" xmlns:cx7="http://schemas.microsoft.com/office/drawing/2016/5/13/chartex" xmlns:cx8="http://schemas.microsoft.com/office/drawing/2016/5/14/chartex" xmlns:mc="http://schemas.openxmlformats.org/markup-compatibility/2006" xmlns:aink="http://schemas.microsoft.com/office/drawing/2016/ink" xmlns:am3d="http://schemas.microsoft.com/office/drawing/2017/model3d" xmlns:o="urn:schemas-microsoft-com:office:office" xmlns:r="http://schemas.openxmlformats.org/officeDocument/2006/relationships" xmlns:m="http://schemas.openxmlformats.org/officeDocument/2006/math" xmlns:v="urn:schemas-microsoft-com:vml" xmlns:wp14="http://schemas.microsoft.com/office/word/2010/wordprocessingDrawing" xmlns:wp="http://schemas.openxmlformats.org/drawingml/2006/wordprocessingDrawing" xmlns:w10="urn:schemas-microsoft-com:office:word" xmlns:w="http://schemas.openxmlformats.org/wordprocessingml/2006/main" xmlns:w14="http://schemas.microsoft.com/office/word/2010/wordml" xmlns:w15="http://schemas.microsoft.com/office/word/2012/wordml" xmlns:w16cid="http://schemas.microsoft.com/office/word/2016/wordml/cid" xmlns:w16se="http://schemas.microsoft.com/office/word/2015/wordml/symex" xmlns:wpg="http://schemas.microsoft.com/office/word/2010/wordprocessingGroup" xmlns:wpi="http://schemas.microsoft.com/office/word/2010/wordprocessingInk" xmlns:wne="http://schemas.microsoft.com/office/word/2006/wordml" xmlns:wps="http://schemas.microsoft.com/office/word/2010/wordprocessingShape" mc:Ignorable="w14 w15 w16se w16cid wp14">
   <w:p>
     <w:pPr>
       <w:pStyle w:val="Zhlav"/>
@@ -5736,7 +6080,7 @@
 </file>
 
 <file path=word/numbering.xml><?xml version="1.0" encoding="utf-8"?>
-<w:numbering xmlns:wpc="http://schemas.microsoft.com/office/word/2010/wordprocessingCanvas" xmlns:cx="http://schemas.microsoft.com/office/drawing/2014/chartex" xmlns:cx1="http://schemas.microsoft.com/office/drawing/2015/9/8/chartex" xmlns:mc="http://schemas.openxmlformats.org/markup-compatibility/2006" xmlns:o="urn:schemas-microsoft-com:office:office" xmlns:r="http://schemas.openxmlformats.org/officeDocument/2006/relationships" xmlns:m="http://schemas.openxmlformats.org/officeDocument/2006/math" xmlns:v="urn:schemas-microsoft-com:vml" xmlns:wp14="http://schemas.microsoft.com/office/word/2010/wordprocessingDrawing" xmlns:wp="http://schemas.openxmlformats.org/drawingml/2006/wordprocessingDrawing" xmlns:w10="urn:schemas-microsoft-com:office:word" xmlns:w="http://schemas.openxmlformats.org/wordprocessingml/2006/main" xmlns:w14="http://schemas.microsoft.com/office/word/2010/wordml" xmlns:w15="http://schemas.microsoft.com/office/word/2012/wordml" xmlns:w16se="http://schemas.microsoft.com/office/word/2015/wordml/symex" xmlns:wpg="http://schemas.microsoft.com/office/word/2010/wordprocessingGroup" xmlns:wpi="http://schemas.microsoft.com/office/word/2010/wordprocessingInk" xmlns:wne="http://schemas.microsoft.com/office/word/2006/wordml" xmlns:wps="http://schemas.microsoft.com/office/word/2010/wordprocessingShape" mc:Ignorable="w14 w15 w16se wp14">
+<w:numbering xmlns:wpc="http://schemas.microsoft.com/office/word/2010/wordprocessingCanvas" xmlns:cx="http://schemas.microsoft.com/office/drawing/2014/chartex" xmlns:cx1="http://schemas.microsoft.com/office/drawing/2015/9/8/chartex" xmlns:cx2="http://schemas.microsoft.com/office/drawing/2015/10/21/chartex" xmlns:cx3="http://schemas.microsoft.com/office/drawing/2016/5/9/chartex" xmlns:cx4="http://schemas.microsoft.com/office/drawing/2016/5/10/chartex" xmlns:cx5="http://schemas.microsoft.com/office/drawing/2016/5/11/chartex" xmlns:cx6="http://schemas.microsoft.com/office/drawing/2016/5/12/chartex" xmlns:cx7="http://schemas.microsoft.com/office/drawing/2016/5/13/chartex" xmlns:cx8="http://schemas.microsoft.com/office/drawing/2016/5/14/chartex" xmlns:mc="http://schemas.openxmlformats.org/markup-compatibility/2006" xmlns:aink="http://schemas.microsoft.com/office/drawing/2016/ink" xmlns:am3d="http://schemas.microsoft.com/office/drawing/2017/model3d" xmlns:o="urn:schemas-microsoft-com:office:office" xmlns:r="http://schemas.openxmlformats.org/officeDocument/2006/relationships" xmlns:m="http://schemas.openxmlformats.org/officeDocument/2006/math" xmlns:v="urn:schemas-microsoft-com:vml" xmlns:wp14="http://schemas.microsoft.com/office/word/2010/wordprocessingDrawing" xmlns:wp="http://schemas.openxmlformats.org/drawingml/2006/wordprocessingDrawing" xmlns:w10="urn:schemas-microsoft-com:office:word" xmlns:w="http://schemas.openxmlformats.org/wordprocessingml/2006/main" xmlns:w14="http://schemas.microsoft.com/office/word/2010/wordml" xmlns:w15="http://schemas.microsoft.com/office/word/2012/wordml" xmlns:w16cid="http://schemas.microsoft.com/office/word/2016/wordml/cid" xmlns:w16se="http://schemas.microsoft.com/office/word/2015/wordml/symex" xmlns:wpg="http://schemas.microsoft.com/office/word/2010/wordprocessingGroup" xmlns:wpi="http://schemas.microsoft.com/office/word/2010/wordprocessingInk" xmlns:wne="http://schemas.microsoft.com/office/word/2006/wordml" xmlns:wps="http://schemas.microsoft.com/office/word/2010/wordprocessingShape" mc:Ignorable="w14 w15 w16se w16cid wp14">
   <w:abstractNum w:abstractNumId="0" w15:restartNumberingAfterBreak="0">
     <w:nsid w:val="04206C66"/>
     <w:multiLevelType w:val="multilevel"/>
@@ -6190,6 +6534,119 @@
     </w:lvl>
   </w:abstractNum>
   <w:abstractNum w:abstractNumId="4" w15:restartNumberingAfterBreak="0">
+    <w:nsid w:val="17C927D6"/>
+    <w:multiLevelType w:val="multilevel"/>
+    <w:tmpl w:val="074EBAF6"/>
+    <w:lvl w:ilvl="0">
+      <w:start w:val="1"/>
+      <w:numFmt w:val="decimal"/>
+      <w:lvlText w:val="%1)"/>
+      <w:lvlJc w:val="left"/>
+      <w:pPr>
+        <w:tabs>
+          <w:tab w:val="num" w:pos="360"/>
+        </w:tabs>
+        <w:ind w:left="360" w:hanging="360"/>
+      </w:pPr>
+    </w:lvl>
+    <w:lvl w:ilvl="1" w:tentative="1">
+      <w:start w:val="1"/>
+      <w:numFmt w:val="decimal"/>
+      <w:lvlText w:val="%2."/>
+      <w:lvlJc w:val="left"/>
+      <w:pPr>
+        <w:tabs>
+          <w:tab w:val="num" w:pos="1080"/>
+        </w:tabs>
+        <w:ind w:left="1080" w:hanging="360"/>
+      </w:pPr>
+    </w:lvl>
+    <w:lvl w:ilvl="2" w:tentative="1">
+      <w:start w:val="1"/>
+      <w:numFmt w:val="decimal"/>
+      <w:lvlText w:val="%3."/>
+      <w:lvlJc w:val="left"/>
+      <w:pPr>
+        <w:tabs>
+          <w:tab w:val="num" w:pos="1800"/>
+        </w:tabs>
+        <w:ind w:left="1800" w:hanging="360"/>
+      </w:pPr>
+    </w:lvl>
+    <w:lvl w:ilvl="3" w:tentative="1">
+      <w:start w:val="1"/>
+      <w:numFmt w:val="decimal"/>
+      <w:lvlText w:val="%4."/>
+      <w:lvlJc w:val="left"/>
+      <w:pPr>
+        <w:tabs>
+          <w:tab w:val="num" w:pos="2520"/>
+        </w:tabs>
+        <w:ind w:left="2520" w:hanging="360"/>
+      </w:pPr>
+    </w:lvl>
+    <w:lvl w:ilvl="4" w:tentative="1">
+      <w:start w:val="1"/>
+      <w:numFmt w:val="decimal"/>
+      <w:lvlText w:val="%5."/>
+      <w:lvlJc w:val="left"/>
+      <w:pPr>
+        <w:tabs>
+          <w:tab w:val="num" w:pos="3240"/>
+        </w:tabs>
+        <w:ind w:left="3240" w:hanging="360"/>
+      </w:pPr>
+    </w:lvl>
+    <w:lvl w:ilvl="5" w:tentative="1">
+      <w:start w:val="1"/>
+      <w:numFmt w:val="decimal"/>
+      <w:lvlText w:val="%6."/>
+      <w:lvlJc w:val="left"/>
+      <w:pPr>
+        <w:tabs>
+          <w:tab w:val="num" w:pos="3960"/>
+        </w:tabs>
+        <w:ind w:left="3960" w:hanging="360"/>
+      </w:pPr>
+    </w:lvl>
+    <w:lvl w:ilvl="6" w:tentative="1">
+      <w:start w:val="1"/>
+      <w:numFmt w:val="decimal"/>
+      <w:lvlText w:val="%7."/>
+      <w:lvlJc w:val="left"/>
+      <w:pPr>
+        <w:tabs>
+          <w:tab w:val="num" w:pos="4680"/>
+        </w:tabs>
+        <w:ind w:left="4680" w:hanging="360"/>
+      </w:pPr>
+    </w:lvl>
+    <w:lvl w:ilvl="7" w:tentative="1">
+      <w:start w:val="1"/>
+      <w:numFmt w:val="decimal"/>
+      <w:lvlText w:val="%8."/>
+      <w:lvlJc w:val="left"/>
+      <w:pPr>
+        <w:tabs>
+          <w:tab w:val="num" w:pos="5400"/>
+        </w:tabs>
+        <w:ind w:left="5400" w:hanging="360"/>
+      </w:pPr>
+    </w:lvl>
+    <w:lvl w:ilvl="8" w:tentative="1">
+      <w:start w:val="1"/>
+      <w:numFmt w:val="decimal"/>
+      <w:lvlText w:val="%9."/>
+      <w:lvlJc w:val="left"/>
+      <w:pPr>
+        <w:tabs>
+          <w:tab w:val="num" w:pos="6120"/>
+        </w:tabs>
+        <w:ind w:left="6120" w:hanging="360"/>
+      </w:pPr>
+    </w:lvl>
+  </w:abstractNum>
+  <w:abstractNum w:abstractNumId="5" w15:restartNumberingAfterBreak="0">
     <w:nsid w:val="1E1C48A2"/>
     <w:multiLevelType w:val="multilevel"/>
     <w:tmpl w:val="340040FC"/>
@@ -6302,7 +6759,7 @@
       </w:pPr>
     </w:lvl>
   </w:abstractNum>
-  <w:abstractNum w:abstractNumId="5" w15:restartNumberingAfterBreak="0">
+  <w:abstractNum w:abstractNumId="6" w15:restartNumberingAfterBreak="0">
     <w:nsid w:val="2B5F1D60"/>
     <w:multiLevelType w:val="multilevel"/>
     <w:tmpl w:val="50042D08"/>
@@ -6415,7 +6872,7 @@
       </w:pPr>
     </w:lvl>
   </w:abstractNum>
-  <w:abstractNum w:abstractNumId="6" w15:restartNumberingAfterBreak="0">
+  <w:abstractNum w:abstractNumId="7" w15:restartNumberingAfterBreak="0">
     <w:nsid w:val="4CC86843"/>
     <w:multiLevelType w:val="multilevel"/>
     <w:tmpl w:val="1C82F996"/>
@@ -6529,10 +6986,10 @@
     </w:lvl>
   </w:abstractNum>
   <w:num w:numId="1">
-    <w:abstractNumId w:val="6"/>
+    <w:abstractNumId w:val="7"/>
   </w:num>
   <w:num w:numId="2">
-    <w:abstractNumId w:val="5"/>
+    <w:abstractNumId w:val="6"/>
     <w:lvlOverride w:ilvl="0">
       <w:lvl w:ilvl="0">
         <w:numFmt w:val="decimal"/>
@@ -6548,7 +7005,7 @@
     <w:abstractNumId w:val="1"/>
   </w:num>
   <w:num w:numId="5">
-    <w:abstractNumId w:val="4"/>
+    <w:abstractNumId w:val="5"/>
   </w:num>
   <w:num w:numId="6">
     <w:abstractNumId w:val="3"/>
@@ -6556,11 +7013,44 @@
   <w:num w:numId="7">
     <w:abstractNumId w:val="2"/>
   </w:num>
+  <w:num w:numId="8">
+    <w:abstractNumId w:val="3"/>
+    <w:lvlOverride w:ilvl="0">
+      <w:startOverride w:val="1"/>
+    </w:lvlOverride>
+    <w:lvlOverride w:ilvl="1">
+      <w:startOverride w:val="1"/>
+    </w:lvlOverride>
+    <w:lvlOverride w:ilvl="2">
+      <w:startOverride w:val="1"/>
+    </w:lvlOverride>
+    <w:lvlOverride w:ilvl="3">
+      <w:startOverride w:val="1"/>
+    </w:lvlOverride>
+    <w:lvlOverride w:ilvl="4">
+      <w:startOverride w:val="1"/>
+    </w:lvlOverride>
+    <w:lvlOverride w:ilvl="5">
+      <w:startOverride w:val="1"/>
+    </w:lvlOverride>
+    <w:lvlOverride w:ilvl="6">
+      <w:startOverride w:val="1"/>
+    </w:lvlOverride>
+    <w:lvlOverride w:ilvl="7">
+      <w:startOverride w:val="1"/>
+    </w:lvlOverride>
+    <w:lvlOverride w:ilvl="8">
+      <w:startOverride w:val="1"/>
+    </w:lvlOverride>
+  </w:num>
+  <w:num w:numId="9">
+    <w:abstractNumId w:val="4"/>
+  </w:num>
 </w:numbering>
 </file>
 
 <file path=word/styles.xml><?xml version="1.0" encoding="utf-8"?>
-<w:styles xmlns:mc="http://schemas.openxmlformats.org/markup-compatibility/2006" xmlns:r="http://schemas.openxmlformats.org/officeDocument/2006/relationships" xmlns:w="http://schemas.openxmlformats.org/wordprocessingml/2006/main" xmlns:w14="http://schemas.microsoft.com/office/word/2010/wordml" xmlns:w15="http://schemas.microsoft.com/office/word/2012/wordml" xmlns:w16se="http://schemas.microsoft.com/office/word/2015/wordml/symex" mc:Ignorable="w14 w15 w16se">
+<w:styles xmlns:mc="http://schemas.openxmlformats.org/markup-compatibility/2006" xmlns:r="http://schemas.openxmlformats.org/officeDocument/2006/relationships" xmlns:w="http://schemas.openxmlformats.org/wordprocessingml/2006/main" xmlns:w14="http://schemas.microsoft.com/office/word/2010/wordml" xmlns:w15="http://schemas.microsoft.com/office/word/2012/wordml" xmlns:w16cid="http://schemas.microsoft.com/office/word/2016/wordml/cid" xmlns:w16se="http://schemas.microsoft.com/office/word/2015/wordml/symex" mc:Ignorable="w14 w15 w16se w16cid">
   <w:docDefaults>
     <w:rPrDefault>
       <w:rPr>
@@ -6576,7 +7066,7 @@
       </w:pPr>
     </w:pPrDefault>
   </w:docDefaults>
-  <w:latentStyles w:defLockedState="0" w:defUIPriority="99" w:defSemiHidden="0" w:defUnhideWhenUsed="0" w:defQFormat="0" w:count="371">
+  <w:latentStyles w:defLockedState="0" w:defUIPriority="99" w:defSemiHidden="0" w:defUnhideWhenUsed="0" w:defQFormat="0" w:count="375">
     <w:lsdException w:name="Normal" w:uiPriority="0" w:qFormat="1"/>
     <w:lsdException w:name="heading 1" w:uiPriority="9" w:qFormat="1"/>
     <w:lsdException w:name="heading 2" w:semiHidden="1" w:uiPriority="9" w:unhideWhenUsed="1" w:qFormat="1"/>
@@ -6948,6 +7438,10 @@
     <w:lsdException w:name="List Table 5 Dark Accent 6" w:uiPriority="50"/>
     <w:lsdException w:name="List Table 6 Colorful Accent 6" w:uiPriority="51"/>
     <w:lsdException w:name="List Table 7 Colorful Accent 6" w:uiPriority="52"/>
+    <w:lsdException w:name="Mention" w:semiHidden="1" w:unhideWhenUsed="1"/>
+    <w:lsdException w:name="Smart Hyperlink" w:semiHidden="1" w:unhideWhenUsed="1"/>
+    <w:lsdException w:name="Hashtag" w:semiHidden="1" w:unhideWhenUsed="1"/>
+    <w:lsdException w:name="Unresolved Mention" w:semiHidden="1" w:unhideWhenUsed="1"/>
   </w:latentStyles>
   <w:style w:type="paragraph" w:default="1" w:styleId="Normln">
     <w:name w:val="Normal"/>
@@ -7412,7 +7906,7 @@
 </file>
 
 <file path=customXml/itemProps1.xml><?xml version="1.0" encoding="utf-8"?>
-<ds:datastoreItem xmlns:ds="http://schemas.openxmlformats.org/officeDocument/2006/customXml" ds:itemID="{911C1648-D27B-4269-A3FC-8B4062A60209}">
+<ds:datastoreItem xmlns:ds="http://schemas.openxmlformats.org/officeDocument/2006/customXml" ds:itemID="{B00EA460-F7F8-4CCB-BEF6-FB63379CB163}">
   <ds:schemaRefs>
     <ds:schemaRef ds:uri="http://schemas.openxmlformats.org/officeDocument/2006/bibliography"/>
   </ds:schemaRefs>

</xml_diff>

<commit_message>
Change contact adress and add new contracts
</commit_message>
<xml_diff>
--- a/Seeder/static/www/download/licencni-smlouva-wa-fo.docx
+++ b/Seeder/static/www/download/licencni-smlouva-wa-fo.docx
@@ -1,6 +1,6 @@
 
 <file path=word/document.xml><?xml version="1.0" encoding="utf-8"?>
-<w:document xmlns:wpc="http://schemas.microsoft.com/office/word/2010/wordprocessingCanvas" xmlns:cx="http://schemas.microsoft.com/office/drawing/2014/chartex" xmlns:cx1="http://schemas.microsoft.com/office/drawing/2015/9/8/chartex" xmlns:cx2="http://schemas.microsoft.com/office/drawing/2015/10/21/chartex" xmlns:cx3="http://schemas.microsoft.com/office/drawing/2016/5/9/chartex" xmlns:cx4="http://schemas.microsoft.com/office/drawing/2016/5/10/chartex" xmlns:cx5="http://schemas.microsoft.com/office/drawing/2016/5/11/chartex" xmlns:cx6="http://schemas.microsoft.com/office/drawing/2016/5/12/chartex" xmlns:cx7="http://schemas.microsoft.com/office/drawing/2016/5/13/chartex" xmlns:cx8="http://schemas.microsoft.com/office/drawing/2016/5/14/chartex" xmlns:mc="http://schemas.openxmlformats.org/markup-compatibility/2006" xmlns:aink="http://schemas.microsoft.com/office/drawing/2016/ink" xmlns:am3d="http://schemas.microsoft.com/office/drawing/2017/model3d" xmlns:o="urn:schemas-microsoft-com:office:office" xmlns:r="http://schemas.openxmlformats.org/officeDocument/2006/relationships" xmlns:m="http://schemas.openxmlformats.org/officeDocument/2006/math" xmlns:v="urn:schemas-microsoft-com:vml" xmlns:wp14="http://schemas.microsoft.com/office/word/2010/wordprocessingDrawing" xmlns:wp="http://schemas.openxmlformats.org/drawingml/2006/wordprocessingDrawing" xmlns:w10="urn:schemas-microsoft-com:office:word" xmlns:w="http://schemas.openxmlformats.org/wordprocessingml/2006/main" xmlns:w14="http://schemas.microsoft.com/office/word/2010/wordml" xmlns:w15="http://schemas.microsoft.com/office/word/2012/wordml" xmlns:w16cex="http://schemas.microsoft.com/office/word/2018/wordml/cex" xmlns:w16cid="http://schemas.microsoft.com/office/word/2016/wordml/cid" xmlns:w16="http://schemas.microsoft.com/office/word/2018/wordml" xmlns:w16sdtdh="http://schemas.microsoft.com/office/word/2020/wordml/sdtdatahash" xmlns:w16se="http://schemas.microsoft.com/office/word/2015/wordml/symex" xmlns:wpg="http://schemas.microsoft.com/office/word/2010/wordprocessingGroup" xmlns:wpi="http://schemas.microsoft.com/office/word/2010/wordprocessingInk" xmlns:wne="http://schemas.microsoft.com/office/word/2006/wordml" xmlns:wps="http://schemas.microsoft.com/office/word/2010/wordprocessingShape" mc:Ignorable="w14 w15 w16se w16cid w16 w16cex w16sdtdh wp14">
+<w:document xmlns:ve="http://schemas.openxmlformats.org/markup-compatibility/2006" xmlns:o="urn:schemas-microsoft-com:office:office" xmlns:r="http://schemas.openxmlformats.org/officeDocument/2006/relationships" xmlns:m="http://schemas.openxmlformats.org/officeDocument/2006/math" xmlns:v="urn:schemas-microsoft-com:vml" xmlns:wp="http://schemas.openxmlformats.org/drawingml/2006/wordprocessingDrawing" xmlns:w10="urn:schemas-microsoft-com:office:word" xmlns:w="http://schemas.openxmlformats.org/wordprocessingml/2006/main" xmlns:wne="http://schemas.microsoft.com/office/word/2006/wordml">
   <w:body>
     <w:p>
       <w:pPr>
@@ -117,17 +117,50 @@
           <w:szCs w:val="24"/>
           <w:lang w:eastAsia="cs-CZ"/>
         </w:rPr>
-        <w:t xml:space="preserve"> 2371 a násl. zákona č. 89/2012 </w:t>
-      </w:r>
-      <w:r>
-        <w:rPr>
-          <w:rFonts w:ascii="Times New Roman" w:eastAsia="Times New Roman" w:hAnsi="Times New Roman" w:cs="Times New Roman"/>
-          <w:color w:val="000000"/>
-          <w:sz w:val="24"/>
-          <w:szCs w:val="24"/>
-          <w:lang w:eastAsia="cs-CZ"/>
-        </w:rPr>
-        <w:t>Sb., občanský zákoník, ve znění pozdějších předpisů</w:t>
+        <w:t xml:space="preserve"> 2371 a </w:t>
+      </w:r>
+      <w:proofErr w:type="spellStart"/>
+      <w:r>
+        <w:rPr>
+          <w:rFonts w:ascii="Times New Roman" w:eastAsia="Times New Roman" w:hAnsi="Times New Roman" w:cs="Times New Roman"/>
+          <w:color w:val="000000"/>
+          <w:sz w:val="24"/>
+          <w:szCs w:val="24"/>
+          <w:lang w:eastAsia="cs-CZ"/>
+        </w:rPr>
+        <w:t>násl</w:t>
+      </w:r>
+      <w:proofErr w:type="spellEnd"/>
+      <w:r>
+        <w:rPr>
+          <w:rFonts w:ascii="Times New Roman" w:eastAsia="Times New Roman" w:hAnsi="Times New Roman" w:cs="Times New Roman"/>
+          <w:color w:val="000000"/>
+          <w:sz w:val="24"/>
+          <w:szCs w:val="24"/>
+          <w:lang w:eastAsia="cs-CZ"/>
+        </w:rPr>
+        <w:t>. zákona č. 89/2012 </w:t>
+      </w:r>
+      <w:r>
+        <w:rPr>
+          <w:rFonts w:ascii="Times New Roman" w:eastAsia="Times New Roman" w:hAnsi="Times New Roman" w:cs="Times New Roman"/>
+          <w:color w:val="000000"/>
+          <w:sz w:val="24"/>
+          <w:szCs w:val="24"/>
+          <w:lang w:eastAsia="cs-CZ"/>
+        </w:rPr>
+        <w:t xml:space="preserve">Sb., občanský zákoník, ve znění pozdějších </w:t>
+      </w:r>
+      <w:proofErr w:type="gramStart"/>
+      <w:r>
+        <w:rPr>
+          <w:rFonts w:ascii="Times New Roman" w:eastAsia="Times New Roman" w:hAnsi="Times New Roman" w:cs="Times New Roman"/>
+          <w:color w:val="000000"/>
+          <w:sz w:val="24"/>
+          <w:szCs w:val="24"/>
+          <w:lang w:eastAsia="cs-CZ"/>
+        </w:rPr>
+        <w:t>předpisů</w:t>
       </w:r>
       <w:r>
         <w:rPr>
@@ -147,7 +180,18 @@
           <w:szCs w:val="24"/>
           <w:lang w:eastAsia="cs-CZ"/>
         </w:rPr>
-        <w:t xml:space="preserve"> (dále jen „</w:t>
+        <w:t xml:space="preserve"> (dále</w:t>
+      </w:r>
+      <w:proofErr w:type="gramEnd"/>
+      <w:r>
+        <w:rPr>
+          <w:rFonts w:ascii="Times New Roman" w:eastAsia="Times New Roman" w:hAnsi="Times New Roman" w:cs="Times New Roman"/>
+          <w:color w:val="000000"/>
+          <w:sz w:val="24"/>
+          <w:szCs w:val="24"/>
+          <w:lang w:eastAsia="cs-CZ"/>
+        </w:rPr>
+        <w:t xml:space="preserve"> jen „</w:t>
       </w:r>
       <w:r>
         <w:rPr>
@@ -308,8 +352,9 @@
           <w:highlight w:val="lightGray"/>
           <w:lang w:eastAsia="cs-CZ"/>
         </w:rPr>
-        <w:t>……</w:t>
-      </w:r>
+        <w:t>…</w:t>
+      </w:r>
+      <w:proofErr w:type="gramStart"/>
       <w:r>
         <w:rPr>
           <w:rFonts w:ascii="Times New Roman" w:eastAsia="Times New Roman" w:hAnsi="Times New Roman" w:cs="Times New Roman"/>
@@ -321,7 +366,7 @@
           <w:highlight w:val="lightGray"/>
           <w:lang w:eastAsia="cs-CZ"/>
         </w:rPr>
-        <w:t>...</w:t>
+        <w:t>…</w:t>
       </w:r>
       <w:r>
         <w:rPr>
@@ -334,7 +379,7 @@
           <w:highlight w:val="lightGray"/>
           <w:lang w:eastAsia="cs-CZ"/>
         </w:rPr>
-        <w:t>…...</w:t>
+        <w:t>...</w:t>
       </w:r>
       <w:r>
         <w:rPr>
@@ -347,8 +392,9 @@
           <w:highlight w:val="lightGray"/>
           <w:lang w:eastAsia="cs-CZ"/>
         </w:rPr>
-        <w:t>…………………</w:t>
-      </w:r>
+        <w:t>…</w:t>
+      </w:r>
+      <w:proofErr w:type="gramEnd"/>
       <w:r>
         <w:rPr>
           <w:rFonts w:ascii="Times New Roman" w:eastAsia="Times New Roman" w:hAnsi="Times New Roman" w:cs="Times New Roman"/>
@@ -357,6 +403,32 @@
           <w:color w:val="000000"/>
           <w:sz w:val="24"/>
           <w:szCs w:val="24"/>
+          <w:highlight w:val="lightGray"/>
+          <w:lang w:eastAsia="cs-CZ"/>
+        </w:rPr>
+        <w:t>...</w:t>
+      </w:r>
+      <w:r>
+        <w:rPr>
+          <w:rFonts w:ascii="Times New Roman" w:eastAsia="Times New Roman" w:hAnsi="Times New Roman" w:cs="Times New Roman"/>
+          <w:b/>
+          <w:bCs/>
+          <w:color w:val="000000"/>
+          <w:sz w:val="24"/>
+          <w:szCs w:val="24"/>
+          <w:highlight w:val="lightGray"/>
+          <w:lang w:eastAsia="cs-CZ"/>
+        </w:rPr>
+        <w:t>…………………</w:t>
+      </w:r>
+      <w:r>
+        <w:rPr>
+          <w:rFonts w:ascii="Times New Roman" w:eastAsia="Times New Roman" w:hAnsi="Times New Roman" w:cs="Times New Roman"/>
+          <w:b/>
+          <w:bCs/>
+          <w:color w:val="000000"/>
+          <w:sz w:val="24"/>
+          <w:szCs w:val="24"/>
           <w:lang w:eastAsia="cs-CZ"/>
         </w:rPr>
         <w:t>,</w:t>
@@ -401,8 +473,9 @@
           <w:highlight w:val="lightGray"/>
           <w:lang w:eastAsia="cs-CZ"/>
         </w:rPr>
-        <w:t>…………………...…………………</w:t>
-      </w:r>
+        <w:t>………………</w:t>
+      </w:r>
+      <w:proofErr w:type="gramStart"/>
       <w:r>
         <w:rPr>
           <w:rFonts w:ascii="Times New Roman" w:eastAsia="Times New Roman" w:hAnsi="Times New Roman" w:cs="Times New Roman"/>
@@ -412,6 +485,29 @@
           <w:highlight w:val="lightGray"/>
           <w:lang w:eastAsia="cs-CZ"/>
         </w:rPr>
+        <w:t>…...…</w:t>
+      </w:r>
+      <w:proofErr w:type="gramEnd"/>
+      <w:r>
+        <w:rPr>
+          <w:rFonts w:ascii="Times New Roman" w:eastAsia="Times New Roman" w:hAnsi="Times New Roman" w:cs="Times New Roman"/>
+          <w:color w:val="000000"/>
+          <w:sz w:val="24"/>
+          <w:szCs w:val="24"/>
+          <w:highlight w:val="lightGray"/>
+          <w:lang w:eastAsia="cs-CZ"/>
+        </w:rPr>
+        <w:t>………………</w:t>
+      </w:r>
+      <w:r>
+        <w:rPr>
+          <w:rFonts w:ascii="Times New Roman" w:eastAsia="Times New Roman" w:hAnsi="Times New Roman" w:cs="Times New Roman"/>
+          <w:color w:val="000000"/>
+          <w:sz w:val="24"/>
+          <w:szCs w:val="24"/>
+          <w:highlight w:val="lightGray"/>
+          <w:lang w:eastAsia="cs-CZ"/>
+        </w:rPr>
         <w:t>…….</w:t>
       </w:r>
       <w:r>
@@ -552,8 +648,9 @@
           <w:highlight w:val="lightGray"/>
           <w:lang w:eastAsia="cs-CZ"/>
         </w:rPr>
-        <w:t>……………...</w:t>
-      </w:r>
+        <w:t>…………</w:t>
+      </w:r>
+      <w:proofErr w:type="gramStart"/>
       <w:r>
         <w:rPr>
           <w:rFonts w:ascii="Times New Roman" w:eastAsia="Times New Roman" w:hAnsi="Times New Roman" w:cs="Times New Roman"/>
@@ -563,7 +660,30 @@
           <w:highlight w:val="lightGray"/>
           <w:lang w:eastAsia="cs-CZ"/>
         </w:rPr>
-        <w:t>……...</w:t>
+        <w:t>…...</w:t>
+      </w:r>
+      <w:r>
+        <w:rPr>
+          <w:rFonts w:ascii="Times New Roman" w:eastAsia="Times New Roman" w:hAnsi="Times New Roman" w:cs="Times New Roman"/>
+          <w:color w:val="000000"/>
+          <w:sz w:val="24"/>
+          <w:szCs w:val="24"/>
+          <w:highlight w:val="lightGray"/>
+          <w:lang w:eastAsia="cs-CZ"/>
+        </w:rPr>
+        <w:t>…</w:t>
+      </w:r>
+      <w:proofErr w:type="gramEnd"/>
+      <w:r>
+        <w:rPr>
+          <w:rFonts w:ascii="Times New Roman" w:eastAsia="Times New Roman" w:hAnsi="Times New Roman" w:cs="Times New Roman"/>
+          <w:color w:val="000000"/>
+          <w:sz w:val="24"/>
+          <w:szCs w:val="24"/>
+          <w:highlight w:val="lightGray"/>
+          <w:lang w:eastAsia="cs-CZ"/>
+        </w:rPr>
+        <w:t>…...</w:t>
       </w:r>
       <w:r>
         <w:rPr>
@@ -836,7 +956,27 @@
           <w:szCs w:val="24"/>
           <w:lang w:eastAsia="cs-CZ"/>
         </w:rPr>
-        <w:t>se sídlem Klementinum 190, 11000 Praha 1,</w:t>
+        <w:t xml:space="preserve">se sídlem </w:t>
+      </w:r>
+      <w:r>
+        <w:rPr>
+          <w:rFonts w:ascii="Times New Roman" w:eastAsia="Times New Roman" w:hAnsi="Times New Roman" w:cs="Times New Roman"/>
+          <w:color w:val="000000"/>
+          <w:sz w:val="24"/>
+          <w:szCs w:val="24"/>
+          <w:lang w:eastAsia="cs-CZ"/>
+        </w:rPr>
+        <w:t>Mariánské náměstí 190/5, 110 00 Praha 1</w:t>
+      </w:r>
+      <w:r>
+        <w:rPr>
+          <w:rFonts w:ascii="Times New Roman" w:eastAsia="Times New Roman" w:hAnsi="Times New Roman" w:cs="Times New Roman"/>
+          <w:color w:val="000000"/>
+          <w:sz w:val="24"/>
+          <w:szCs w:val="24"/>
+          <w:lang w:eastAsia="cs-CZ"/>
+        </w:rPr>
+        <w:t>,</w:t>
       </w:r>
     </w:p>
     <w:p>
@@ -913,15 +1053,27 @@
         </w:rPr>
         <w:t> </w:t>
       </w:r>
-      <w:r>
-        <w:rPr>
-          <w:rFonts w:ascii="Times New Roman" w:eastAsia="Times New Roman" w:hAnsi="Times New Roman" w:cs="Times New Roman"/>
-          <w:color w:val="000000"/>
-          <w:sz w:val="24"/>
-          <w:szCs w:val="24"/>
-          <w:lang w:eastAsia="cs-CZ"/>
-        </w:rPr>
-        <w:t>et Bc. Michael</w:t>
+      <w:proofErr w:type="spellStart"/>
+      <w:r>
+        <w:rPr>
+          <w:rFonts w:ascii="Times New Roman" w:eastAsia="Times New Roman" w:hAnsi="Times New Roman" w:cs="Times New Roman"/>
+          <w:color w:val="000000"/>
+          <w:sz w:val="24"/>
+          <w:szCs w:val="24"/>
+          <w:lang w:eastAsia="cs-CZ"/>
+        </w:rPr>
+        <w:t>et</w:t>
+      </w:r>
+      <w:proofErr w:type="spellEnd"/>
+      <w:r>
+        <w:rPr>
+          <w:rFonts w:ascii="Times New Roman" w:eastAsia="Times New Roman" w:hAnsi="Times New Roman" w:cs="Times New Roman"/>
+          <w:color w:val="000000"/>
+          <w:sz w:val="24"/>
+          <w:szCs w:val="24"/>
+          <w:lang w:eastAsia="cs-CZ"/>
+        </w:rPr>
+        <w:t xml:space="preserve"> Bc. Michael</w:t>
       </w:r>
       <w:r>
         <w:rPr>
@@ -941,7 +1093,18 @@
           <w:szCs w:val="24"/>
           <w:lang w:eastAsia="cs-CZ"/>
         </w:rPr>
-        <w:t xml:space="preserve"> Bežov</w:t>
+        <w:t xml:space="preserve"> </w:t>
+      </w:r>
+      <w:proofErr w:type="spellStart"/>
+      <w:r>
+        <w:rPr>
+          <w:rFonts w:ascii="Times New Roman" w:eastAsia="Times New Roman" w:hAnsi="Times New Roman" w:cs="Times New Roman"/>
+          <w:color w:val="000000"/>
+          <w:sz w:val="24"/>
+          <w:szCs w:val="24"/>
+          <w:lang w:eastAsia="cs-CZ"/>
+        </w:rPr>
+        <w:t>Bežov</w:t>
       </w:r>
       <w:r>
         <w:rPr>
@@ -953,6 +1116,7 @@
         </w:rPr>
         <w:t>ou</w:t>
       </w:r>
+      <w:proofErr w:type="spellEnd"/>
       <w:r>
         <w:rPr>
           <w:rFonts w:ascii="Times New Roman" w:eastAsia="Times New Roman" w:hAnsi="Times New Roman" w:cs="Times New Roman"/>
@@ -1277,7 +1441,29 @@
           <w:szCs w:val="24"/>
           <w:lang w:eastAsia="cs-CZ"/>
         </w:rPr>
-        <w:t xml:space="preserve">ve smyslu ust. </w:t>
+        <w:t xml:space="preserve">ve smyslu </w:t>
+      </w:r>
+      <w:proofErr w:type="spellStart"/>
+      <w:r>
+        <w:rPr>
+          <w:rFonts w:ascii="Times New Roman" w:eastAsia="Times New Roman" w:hAnsi="Times New Roman" w:cs="Times New Roman"/>
+          <w:color w:val="000000"/>
+          <w:sz w:val="24"/>
+          <w:szCs w:val="24"/>
+          <w:lang w:eastAsia="cs-CZ"/>
+        </w:rPr>
+        <w:t>ust</w:t>
+      </w:r>
+      <w:proofErr w:type="spellEnd"/>
+      <w:r>
+        <w:rPr>
+          <w:rFonts w:ascii="Times New Roman" w:eastAsia="Times New Roman" w:hAnsi="Times New Roman" w:cs="Times New Roman"/>
+          <w:color w:val="000000"/>
+          <w:sz w:val="24"/>
+          <w:szCs w:val="24"/>
+          <w:lang w:eastAsia="cs-CZ"/>
+        </w:rPr>
+        <w:t xml:space="preserve">. </w:t>
       </w:r>
       <w:r>
         <w:rPr>
@@ -1307,7 +1493,51 @@
           <w:szCs w:val="24"/>
           <w:lang w:eastAsia="cs-CZ"/>
         </w:rPr>
-        <w:t xml:space="preserve">2371 a násl. občanského zákoníku, ve spojení s ust. </w:t>
+        <w:t xml:space="preserve">2371 a </w:t>
+      </w:r>
+      <w:proofErr w:type="spellStart"/>
+      <w:r>
+        <w:rPr>
+          <w:rFonts w:ascii="Times New Roman" w:eastAsia="Times New Roman" w:hAnsi="Times New Roman" w:cs="Times New Roman"/>
+          <w:color w:val="000000"/>
+          <w:sz w:val="24"/>
+          <w:szCs w:val="24"/>
+          <w:lang w:eastAsia="cs-CZ"/>
+        </w:rPr>
+        <w:t>násl</w:t>
+      </w:r>
+      <w:proofErr w:type="spellEnd"/>
+      <w:r>
+        <w:rPr>
+          <w:rFonts w:ascii="Times New Roman" w:eastAsia="Times New Roman" w:hAnsi="Times New Roman" w:cs="Times New Roman"/>
+          <w:color w:val="000000"/>
+          <w:sz w:val="24"/>
+          <w:szCs w:val="24"/>
+          <w:lang w:eastAsia="cs-CZ"/>
+        </w:rPr>
+        <w:t>. občanského zákoníku, ve spojení s </w:t>
+      </w:r>
+      <w:proofErr w:type="spellStart"/>
+      <w:r>
+        <w:rPr>
+          <w:rFonts w:ascii="Times New Roman" w:eastAsia="Times New Roman" w:hAnsi="Times New Roman" w:cs="Times New Roman"/>
+          <w:color w:val="000000"/>
+          <w:sz w:val="24"/>
+          <w:szCs w:val="24"/>
+          <w:lang w:eastAsia="cs-CZ"/>
+        </w:rPr>
+        <w:t>ust</w:t>
+      </w:r>
+      <w:proofErr w:type="spellEnd"/>
+      <w:r>
+        <w:rPr>
+          <w:rFonts w:ascii="Times New Roman" w:eastAsia="Times New Roman" w:hAnsi="Times New Roman" w:cs="Times New Roman"/>
+          <w:color w:val="000000"/>
+          <w:sz w:val="24"/>
+          <w:szCs w:val="24"/>
+          <w:lang w:eastAsia="cs-CZ"/>
+        </w:rPr>
+        <w:t xml:space="preserve">. </w:t>
       </w:r>
       <w:r>
         <w:rPr>
@@ -1543,7 +1773,29 @@
           <w:szCs w:val="24"/>
           <w:lang w:eastAsia="cs-CZ"/>
         </w:rPr>
-        <w:t>veřejně přístupných elektronických online zdrojů, umístěných na těchto doménách včetně poddomén:</w:t>
+        <w:t xml:space="preserve">veřejně přístupných elektronických online zdrojů, umístěných na těchto doménách včetně </w:t>
+      </w:r>
+      <w:proofErr w:type="spellStart"/>
+      <w:r>
+        <w:rPr>
+          <w:rFonts w:ascii="Times New Roman" w:eastAsia="Times New Roman" w:hAnsi="Times New Roman" w:cs="Times New Roman"/>
+          <w:color w:val="000000"/>
+          <w:sz w:val="24"/>
+          <w:szCs w:val="24"/>
+          <w:lang w:eastAsia="cs-CZ"/>
+        </w:rPr>
+        <w:t>poddomén</w:t>
+      </w:r>
+      <w:proofErr w:type="spellEnd"/>
+      <w:r>
+        <w:rPr>
+          <w:rFonts w:ascii="Times New Roman" w:eastAsia="Times New Roman" w:hAnsi="Times New Roman" w:cs="Times New Roman"/>
+          <w:color w:val="000000"/>
+          <w:sz w:val="24"/>
+          <w:szCs w:val="24"/>
+          <w:lang w:eastAsia="cs-CZ"/>
+        </w:rPr>
+        <w:t>:</w:t>
       </w:r>
       <w:r>
         <w:rPr>
@@ -1632,7 +1884,51 @@
           <w:szCs w:val="24"/>
           <w:lang w:eastAsia="cs-CZ"/>
         </w:rPr>
-        <w:t xml:space="preserve"> ve smyslu ust. § 2389 občanského zákoníku, ve spojení s ust. §</w:t>
+        <w:t xml:space="preserve"> ve smyslu </w:t>
+      </w:r>
+      <w:proofErr w:type="spellStart"/>
+      <w:r>
+        <w:rPr>
+          <w:rFonts w:ascii="Times New Roman" w:eastAsia="Times New Roman" w:hAnsi="Times New Roman" w:cs="Times New Roman"/>
+          <w:color w:val="000000"/>
+          <w:sz w:val="24"/>
+          <w:szCs w:val="24"/>
+          <w:lang w:eastAsia="cs-CZ"/>
+        </w:rPr>
+        <w:t>ust</w:t>
+      </w:r>
+      <w:proofErr w:type="spellEnd"/>
+      <w:r>
+        <w:rPr>
+          <w:rFonts w:ascii="Times New Roman" w:eastAsia="Times New Roman" w:hAnsi="Times New Roman" w:cs="Times New Roman"/>
+          <w:color w:val="000000"/>
+          <w:sz w:val="24"/>
+          <w:szCs w:val="24"/>
+          <w:lang w:eastAsia="cs-CZ"/>
+        </w:rPr>
+        <w:t>. § 2389 občanského zákoníku, ve spojení s </w:t>
+      </w:r>
+      <w:proofErr w:type="spellStart"/>
+      <w:r>
+        <w:rPr>
+          <w:rFonts w:ascii="Times New Roman" w:eastAsia="Times New Roman" w:hAnsi="Times New Roman" w:cs="Times New Roman"/>
+          <w:color w:val="000000"/>
+          <w:sz w:val="24"/>
+          <w:szCs w:val="24"/>
+          <w:lang w:eastAsia="cs-CZ"/>
+        </w:rPr>
+        <w:t>ust</w:t>
+      </w:r>
+      <w:proofErr w:type="spellEnd"/>
+      <w:r>
+        <w:rPr>
+          <w:rFonts w:ascii="Times New Roman" w:eastAsia="Times New Roman" w:hAnsi="Times New Roman" w:cs="Times New Roman"/>
+          <w:color w:val="000000"/>
+          <w:sz w:val="24"/>
+          <w:szCs w:val="24"/>
+          <w:lang w:eastAsia="cs-CZ"/>
+        </w:rPr>
+        <w:t>. §</w:t>
       </w:r>
       <w:r>
         <w:rPr>
@@ -1652,7 +1948,29 @@
           <w:szCs w:val="24"/>
           <w:lang w:eastAsia="cs-CZ"/>
         </w:rPr>
-        <w:t>88 a násl. autorského zákona</w:t>
+        <w:t xml:space="preserve">88 a </w:t>
+      </w:r>
+      <w:proofErr w:type="spellStart"/>
+      <w:r>
+        <w:rPr>
+          <w:rFonts w:ascii="Times New Roman" w:eastAsia="Times New Roman" w:hAnsi="Times New Roman" w:cs="Times New Roman"/>
+          <w:color w:val="000000"/>
+          <w:sz w:val="24"/>
+          <w:szCs w:val="24"/>
+          <w:lang w:eastAsia="cs-CZ"/>
+        </w:rPr>
+        <w:t>násl</w:t>
+      </w:r>
+      <w:proofErr w:type="spellEnd"/>
+      <w:r>
+        <w:rPr>
+          <w:rFonts w:ascii="Times New Roman" w:eastAsia="Times New Roman" w:hAnsi="Times New Roman" w:cs="Times New Roman"/>
+          <w:color w:val="000000"/>
+          <w:sz w:val="24"/>
+          <w:szCs w:val="24"/>
+          <w:lang w:eastAsia="cs-CZ"/>
+        </w:rPr>
+        <w:t>. autorského zákona</w:t>
       </w:r>
       <w:r>
         <w:rPr>
@@ -2370,6 +2688,7 @@
           <w:szCs w:val="24"/>
           <w:lang w:eastAsia="cs-CZ"/>
         </w:rPr>
+        <w:lastRenderedPageBreak/>
         <w:t>N</w:t>
       </w:r>
       <w:r>
@@ -2438,8 +2757,18 @@
           <w:szCs w:val="24"/>
           <w:lang w:eastAsia="cs-CZ"/>
         </w:rPr>
-        <w:lastRenderedPageBreak/>
-        <w:t>V případě, že se předmětem plnění poskytovan</w:t>
+        <w:t xml:space="preserve">V případě, že se předmětem plnění </w:t>
+      </w:r>
+      <w:proofErr w:type="gramStart"/>
+      <w:r>
+        <w:rPr>
+          <w:rFonts w:ascii="Times New Roman" w:eastAsia="Times New Roman" w:hAnsi="Times New Roman" w:cs="Times New Roman"/>
+          <w:color w:val="000000"/>
+          <w:sz w:val="24"/>
+          <w:szCs w:val="24"/>
+          <w:lang w:eastAsia="cs-CZ"/>
+        </w:rPr>
+        <w:t>poskytovan</w:t>
       </w:r>
       <w:r>
         <w:rPr>
@@ -2459,7 +2788,18 @@
           <w:szCs w:val="24"/>
           <w:lang w:eastAsia="cs-CZ"/>
         </w:rPr>
-        <w:t xml:space="preserve">m na základě této smlouvy stane </w:t>
+        <w:t>m</w:t>
+      </w:r>
+      <w:proofErr w:type="gramEnd"/>
+      <w:r>
+        <w:rPr>
+          <w:rFonts w:ascii="Times New Roman" w:eastAsia="Times New Roman" w:hAnsi="Times New Roman" w:cs="Times New Roman"/>
+          <w:color w:val="000000"/>
+          <w:sz w:val="24"/>
+          <w:szCs w:val="24"/>
+          <w:lang w:eastAsia="cs-CZ"/>
+        </w:rPr>
+        <w:t xml:space="preserve"> na základě této smlouvy stane </w:t>
       </w:r>
       <w:r>
         <w:rPr>
@@ -2685,7 +3025,29 @@
           <w:szCs w:val="24"/>
           <w:lang w:eastAsia="cs-CZ"/>
         </w:rPr>
-        <w:t xml:space="preserve">Národní knihovna ČR je oprávněna vytvářet rozmnoženiny díla pro archivní a konzervační účely dle ust. </w:t>
+        <w:t xml:space="preserve">Národní knihovna ČR je oprávněna vytvářet rozmnoženiny díla pro archivní a konzervační účely dle </w:t>
+      </w:r>
+      <w:proofErr w:type="spellStart"/>
+      <w:r>
+        <w:rPr>
+          <w:rFonts w:ascii="Times New Roman" w:eastAsia="Times New Roman" w:hAnsi="Times New Roman" w:cs="Times New Roman"/>
+          <w:color w:val="000000"/>
+          <w:sz w:val="24"/>
+          <w:szCs w:val="24"/>
+          <w:lang w:eastAsia="cs-CZ"/>
+        </w:rPr>
+        <w:t>ust</w:t>
+      </w:r>
+      <w:proofErr w:type="spellEnd"/>
+      <w:r>
+        <w:rPr>
+          <w:rFonts w:ascii="Times New Roman" w:eastAsia="Times New Roman" w:hAnsi="Times New Roman" w:cs="Times New Roman"/>
+          <w:color w:val="000000"/>
+          <w:sz w:val="24"/>
+          <w:szCs w:val="24"/>
+          <w:lang w:eastAsia="cs-CZ"/>
+        </w:rPr>
+        <w:t xml:space="preserve">. </w:t>
       </w:r>
       <w:r>
         <w:rPr>
@@ -3450,8 +3812,20 @@
           <w:szCs w:val="24"/>
           <w:lang w:eastAsia="cs-CZ"/>
         </w:rPr>
-        <w:t xml:space="preserve"> k ust</w:t>
-      </w:r>
+        <w:t xml:space="preserve"> k </w:t>
+      </w:r>
+      <w:proofErr w:type="spellStart"/>
+      <w:r>
+        <w:rPr>
+          <w:rFonts w:ascii="Times New Roman" w:eastAsia="Times New Roman" w:hAnsi="Times New Roman" w:cs="Times New Roman"/>
+          <w:color w:val="000000"/>
+          <w:sz w:val="24"/>
+          <w:szCs w:val="24"/>
+          <w:lang w:eastAsia="cs-CZ"/>
+        </w:rPr>
+        <w:t>ust</w:t>
+      </w:r>
+      <w:proofErr w:type="spellEnd"/>
       <w:r>
         <w:rPr>
           <w:rFonts w:ascii="Times New Roman" w:eastAsia="Times New Roman" w:hAnsi="Times New Roman" w:cs="Times New Roman"/>
@@ -4168,6 +4542,7 @@
           <w:szCs w:val="24"/>
           <w:lang w:eastAsia="cs-CZ"/>
         </w:rPr>
+        <w:lastRenderedPageBreak/>
         <w:br w:type="page"/>
       </w:r>
     </w:p>
@@ -4485,7 +4860,29 @@
           <w:szCs w:val="24"/>
           <w:lang w:eastAsia="cs-CZ"/>
         </w:rPr>
-        <w:t>ve veřejném zájmu oprávněna dílo nadále užívat v omezeném rozsahu dle čl. II., odst.5 smlouvy.</w:t>
+        <w:t xml:space="preserve">ve veřejném zájmu oprávněna dílo nadále užívat v omezeném rozsahu dle čl. II., </w:t>
+      </w:r>
+      <w:proofErr w:type="gramStart"/>
+      <w:r>
+        <w:rPr>
+          <w:rFonts w:ascii="Times New Roman" w:eastAsia="Times New Roman" w:hAnsi="Times New Roman" w:cs="Times New Roman"/>
+          <w:color w:val="000000"/>
+          <w:sz w:val="24"/>
+          <w:szCs w:val="24"/>
+          <w:lang w:eastAsia="cs-CZ"/>
+        </w:rPr>
+        <w:t>odst.5 smlouvy</w:t>
+      </w:r>
+      <w:proofErr w:type="gramEnd"/>
+      <w:r>
+        <w:rPr>
+          <w:rFonts w:ascii="Times New Roman" w:eastAsia="Times New Roman" w:hAnsi="Times New Roman" w:cs="Times New Roman"/>
+          <w:color w:val="000000"/>
+          <w:sz w:val="24"/>
+          <w:szCs w:val="24"/>
+          <w:lang w:eastAsia="cs-CZ"/>
+        </w:rPr>
+        <w:t>.</w:t>
       </w:r>
     </w:p>
     <w:p>
@@ -4954,7 +5351,27 @@
           <w:sz w:val="24"/>
           <w:szCs w:val="24"/>
         </w:rPr>
-        <w:t xml:space="preserve">Rady Evropské unie 2016/679 ze dne 27.04.2016, o ochraně fyzických osob v souvislosti se zpracováním </w:t>
+        <w:t xml:space="preserve">Rady Evropské unie 2016/679 ze dne </w:t>
+      </w:r>
+      <w:proofErr w:type="gramStart"/>
+      <w:r>
+        <w:rPr>
+          <w:rFonts w:ascii="Times New Roman" w:hAnsi="Times New Roman" w:cs="Times New Roman"/>
+          <w:color w:val="000000"/>
+          <w:sz w:val="24"/>
+          <w:szCs w:val="24"/>
+        </w:rPr>
+        <w:t>27.04.2016</w:t>
+      </w:r>
+      <w:proofErr w:type="gramEnd"/>
+      <w:r>
+        <w:rPr>
+          <w:rFonts w:ascii="Times New Roman" w:hAnsi="Times New Roman" w:cs="Times New Roman"/>
+          <w:color w:val="000000"/>
+          <w:sz w:val="24"/>
+          <w:szCs w:val="24"/>
+        </w:rPr>
+        <w:t xml:space="preserve">, o ochraně fyzických osob v souvislosti se zpracováním </w:t>
       </w:r>
       <w:r>
         <w:rPr>
@@ -5307,17 +5724,40 @@
           <w:highlight w:val="lightGray"/>
           <w:lang w:eastAsia="cs-CZ"/>
         </w:rPr>
-        <w:t>……………...</w:t>
-      </w:r>
-      <w:r>
-        <w:rPr>
-          <w:rFonts w:ascii="Times New Roman" w:eastAsia="Times New Roman" w:hAnsi="Times New Roman" w:cs="Times New Roman"/>
-          <w:color w:val="000000"/>
-          <w:sz w:val="24"/>
-          <w:szCs w:val="24"/>
-          <w:lang w:eastAsia="cs-CZ"/>
-        </w:rPr>
-        <w:t xml:space="preserve"> dne </w:t>
+        <w:t>…………</w:t>
+      </w:r>
+      <w:proofErr w:type="gramStart"/>
+      <w:r>
+        <w:rPr>
+          <w:rFonts w:ascii="Times New Roman" w:eastAsia="Times New Roman" w:hAnsi="Times New Roman" w:cs="Times New Roman"/>
+          <w:color w:val="000000"/>
+          <w:sz w:val="24"/>
+          <w:szCs w:val="24"/>
+          <w:highlight w:val="lightGray"/>
+          <w:lang w:eastAsia="cs-CZ"/>
+        </w:rPr>
+        <w:t>…...</w:t>
+      </w:r>
+      <w:r>
+        <w:rPr>
+          <w:rFonts w:ascii="Times New Roman" w:eastAsia="Times New Roman" w:hAnsi="Times New Roman" w:cs="Times New Roman"/>
+          <w:color w:val="000000"/>
+          <w:sz w:val="24"/>
+          <w:szCs w:val="24"/>
+          <w:lang w:eastAsia="cs-CZ"/>
+        </w:rPr>
+        <w:t xml:space="preserve"> dne</w:t>
+      </w:r>
+      <w:proofErr w:type="gramEnd"/>
+      <w:r>
+        <w:rPr>
+          <w:rFonts w:ascii="Times New Roman" w:eastAsia="Times New Roman" w:hAnsi="Times New Roman" w:cs="Times New Roman"/>
+          <w:color w:val="000000"/>
+          <w:sz w:val="24"/>
+          <w:szCs w:val="24"/>
+          <w:lang w:eastAsia="cs-CZ"/>
+        </w:rPr>
+        <w:t xml:space="preserve"> </w:t>
       </w:r>
       <w:r>
         <w:rPr>
@@ -5494,6 +5934,7 @@
           <w:lang w:eastAsia="cs-CZ"/>
         </w:rPr>
       </w:pPr>
+      <w:proofErr w:type="gramStart"/>
       <w:r>
         <w:rPr>
           <w:rFonts w:ascii="Times New Roman" w:eastAsia="Times New Roman" w:hAnsi="Times New Roman" w:cs="Times New Roman"/>
@@ -5554,8 +5995,53 @@
           <w:lang w:eastAsia="cs-CZ"/>
         </w:rPr>
         <w:tab/>
-        <w:t>Mgr. et Bc. Michaela Bežová</w:t>
-      </w:r>
+        <w:t>Mgr.</w:t>
+      </w:r>
+      <w:proofErr w:type="gramEnd"/>
+      <w:r>
+        <w:rPr>
+          <w:rFonts w:ascii="Times New Roman" w:eastAsia="Times New Roman" w:hAnsi="Times New Roman" w:cs="Times New Roman"/>
+          <w:color w:val="000000"/>
+          <w:sz w:val="24"/>
+          <w:szCs w:val="24"/>
+          <w:lang w:eastAsia="cs-CZ"/>
+        </w:rPr>
+        <w:t xml:space="preserve"> </w:t>
+      </w:r>
+      <w:proofErr w:type="spellStart"/>
+      <w:r>
+        <w:rPr>
+          <w:rFonts w:ascii="Times New Roman" w:eastAsia="Times New Roman" w:hAnsi="Times New Roman" w:cs="Times New Roman"/>
+          <w:color w:val="000000"/>
+          <w:sz w:val="24"/>
+          <w:szCs w:val="24"/>
+          <w:lang w:eastAsia="cs-CZ"/>
+        </w:rPr>
+        <w:t>et</w:t>
+      </w:r>
+      <w:proofErr w:type="spellEnd"/>
+      <w:r>
+        <w:rPr>
+          <w:rFonts w:ascii="Times New Roman" w:eastAsia="Times New Roman" w:hAnsi="Times New Roman" w:cs="Times New Roman"/>
+          <w:color w:val="000000"/>
+          <w:sz w:val="24"/>
+          <w:szCs w:val="24"/>
+          <w:lang w:eastAsia="cs-CZ"/>
+        </w:rPr>
+        <w:t xml:space="preserve"> Bc. Michaela </w:t>
+      </w:r>
+      <w:proofErr w:type="spellStart"/>
+      <w:r>
+        <w:rPr>
+          <w:rFonts w:ascii="Times New Roman" w:eastAsia="Times New Roman" w:hAnsi="Times New Roman" w:cs="Times New Roman"/>
+          <w:color w:val="000000"/>
+          <w:sz w:val="24"/>
+          <w:szCs w:val="24"/>
+          <w:lang w:eastAsia="cs-CZ"/>
+        </w:rPr>
+        <w:t>Bežová</w:t>
+      </w:r>
+      <w:proofErr w:type="spellEnd"/>
     </w:p>
     <w:p>
       <w:pPr>
@@ -5743,7 +6229,7 @@
 </file>
 
 <file path=word/endnotes.xml><?xml version="1.0" encoding="utf-8"?>
-<w:endnotes xmlns:wpc="http://schemas.microsoft.com/office/word/2010/wordprocessingCanvas" xmlns:cx="http://schemas.microsoft.com/office/drawing/2014/chartex" xmlns:cx1="http://schemas.microsoft.com/office/drawing/2015/9/8/chartex" xmlns:cx2="http://schemas.microsoft.com/office/drawing/2015/10/21/chartex" xmlns:cx3="http://schemas.microsoft.com/office/drawing/2016/5/9/chartex" xmlns:cx4="http://schemas.microsoft.com/office/drawing/2016/5/10/chartex" xmlns:cx5="http://schemas.microsoft.com/office/drawing/2016/5/11/chartex" xmlns:cx6="http://schemas.microsoft.com/office/drawing/2016/5/12/chartex" xmlns:cx7="http://schemas.microsoft.com/office/drawing/2016/5/13/chartex" xmlns:cx8="http://schemas.microsoft.com/office/drawing/2016/5/14/chartex" xmlns:mc="http://schemas.openxmlformats.org/markup-compatibility/2006" xmlns:aink="http://schemas.microsoft.com/office/drawing/2016/ink" xmlns:am3d="http://schemas.microsoft.com/office/drawing/2017/model3d" xmlns:o="urn:schemas-microsoft-com:office:office" xmlns:r="http://schemas.openxmlformats.org/officeDocument/2006/relationships" xmlns:m="http://schemas.openxmlformats.org/officeDocument/2006/math" xmlns:v="urn:schemas-microsoft-com:vml" xmlns:wp14="http://schemas.microsoft.com/office/word/2010/wordprocessingDrawing" xmlns:wp="http://schemas.openxmlformats.org/drawingml/2006/wordprocessingDrawing" xmlns:w10="urn:schemas-microsoft-com:office:word" xmlns:w="http://schemas.openxmlformats.org/wordprocessingml/2006/main" xmlns:w14="http://schemas.microsoft.com/office/word/2010/wordml" xmlns:w15="http://schemas.microsoft.com/office/word/2012/wordml" xmlns:w16cex="http://schemas.microsoft.com/office/word/2018/wordml/cex" xmlns:w16cid="http://schemas.microsoft.com/office/word/2016/wordml/cid" xmlns:w16="http://schemas.microsoft.com/office/word/2018/wordml" xmlns:w16sdtdh="http://schemas.microsoft.com/office/word/2020/wordml/sdtdatahash" xmlns:w16se="http://schemas.microsoft.com/office/word/2015/wordml/symex" xmlns:wpg="http://schemas.microsoft.com/office/word/2010/wordprocessingGroup" xmlns:wpi="http://schemas.microsoft.com/office/word/2010/wordprocessingInk" xmlns:wne="http://schemas.microsoft.com/office/word/2006/wordml" xmlns:wps="http://schemas.microsoft.com/office/word/2010/wordprocessingShape" mc:Ignorable="w14 w15 w16se w16cid w16 w16cex w16sdtdh wp14">
+<w:endnotes xmlns:ve="http://schemas.openxmlformats.org/markup-compatibility/2006" xmlns:o="urn:schemas-microsoft-com:office:office" xmlns:r="http://schemas.openxmlformats.org/officeDocument/2006/relationships" xmlns:m="http://schemas.openxmlformats.org/officeDocument/2006/math" xmlns:v="urn:schemas-microsoft-com:vml" xmlns:wp="http://schemas.openxmlformats.org/drawingml/2006/wordprocessingDrawing" xmlns:w10="urn:schemas-microsoft-com:office:word" xmlns:w="http://schemas.openxmlformats.org/wordprocessingml/2006/main" xmlns:wne="http://schemas.microsoft.com/office/word/2006/wordml">
   <w:endnote w:type="separator" w:id="-1">
     <w:p>
       <w:pPr>
@@ -5768,7 +6254,7 @@
 </file>
 
 <file path=word/footer1.xml><?xml version="1.0" encoding="utf-8"?>
-<w:ftr xmlns:wpc="http://schemas.microsoft.com/office/word/2010/wordprocessingCanvas" xmlns:cx="http://schemas.microsoft.com/office/drawing/2014/chartex" xmlns:cx1="http://schemas.microsoft.com/office/drawing/2015/9/8/chartex" xmlns:cx2="http://schemas.microsoft.com/office/drawing/2015/10/21/chartex" xmlns:cx3="http://schemas.microsoft.com/office/drawing/2016/5/9/chartex" xmlns:cx4="http://schemas.microsoft.com/office/drawing/2016/5/10/chartex" xmlns:cx5="http://schemas.microsoft.com/office/drawing/2016/5/11/chartex" xmlns:cx6="http://schemas.microsoft.com/office/drawing/2016/5/12/chartex" xmlns:cx7="http://schemas.microsoft.com/office/drawing/2016/5/13/chartex" xmlns:cx8="http://schemas.microsoft.com/office/drawing/2016/5/14/chartex" xmlns:mc="http://schemas.openxmlformats.org/markup-compatibility/2006" xmlns:aink="http://schemas.microsoft.com/office/drawing/2016/ink" xmlns:am3d="http://schemas.microsoft.com/office/drawing/2017/model3d" xmlns:o="urn:schemas-microsoft-com:office:office" xmlns:r="http://schemas.openxmlformats.org/officeDocument/2006/relationships" xmlns:m="http://schemas.openxmlformats.org/officeDocument/2006/math" xmlns:v="urn:schemas-microsoft-com:vml" xmlns:wp14="http://schemas.microsoft.com/office/word/2010/wordprocessingDrawing" xmlns:wp="http://schemas.openxmlformats.org/drawingml/2006/wordprocessingDrawing" xmlns:w10="urn:schemas-microsoft-com:office:word" xmlns:w="http://schemas.openxmlformats.org/wordprocessingml/2006/main" xmlns:w14="http://schemas.microsoft.com/office/word/2010/wordml" xmlns:w15="http://schemas.microsoft.com/office/word/2012/wordml" xmlns:w16cex="http://schemas.microsoft.com/office/word/2018/wordml/cex" xmlns:w16cid="http://schemas.microsoft.com/office/word/2016/wordml/cid" xmlns:w16="http://schemas.microsoft.com/office/word/2018/wordml" xmlns:w16sdtdh="http://schemas.microsoft.com/office/word/2020/wordml/sdtdatahash" xmlns:w16se="http://schemas.microsoft.com/office/word/2015/wordml/symex" xmlns:wpg="http://schemas.microsoft.com/office/word/2010/wordprocessingGroup" xmlns:wpi="http://schemas.microsoft.com/office/word/2010/wordprocessingInk" xmlns:wne="http://schemas.microsoft.com/office/word/2006/wordml" xmlns:wps="http://schemas.microsoft.com/office/word/2010/wordprocessingShape" mc:Ignorable="w14 w15 w16se w16cid w16 w16cex w16sdtdh wp14">
+<w:ftr xmlns:ve="http://schemas.openxmlformats.org/markup-compatibility/2006" xmlns:o="urn:schemas-microsoft-com:office:office" xmlns:r="http://schemas.openxmlformats.org/officeDocument/2006/relationships" xmlns:m="http://schemas.openxmlformats.org/officeDocument/2006/math" xmlns:v="urn:schemas-microsoft-com:vml" xmlns:wp="http://schemas.openxmlformats.org/drawingml/2006/wordprocessingDrawing" xmlns:w10="urn:schemas-microsoft-com:office:word" xmlns:w="http://schemas.openxmlformats.org/wordprocessingml/2006/main" xmlns:wne="http://schemas.microsoft.com/office/word/2006/wordml">
   <w:p>
     <w:pPr>
       <w:pStyle w:val="Zpat"/>
@@ -5778,7 +6264,7 @@
 </file>
 
 <file path=word/footer2.xml><?xml version="1.0" encoding="utf-8"?>
-<w:ftr xmlns:wpc="http://schemas.microsoft.com/office/word/2010/wordprocessingCanvas" xmlns:cx="http://schemas.microsoft.com/office/drawing/2014/chartex" xmlns:cx1="http://schemas.microsoft.com/office/drawing/2015/9/8/chartex" xmlns:cx2="http://schemas.microsoft.com/office/drawing/2015/10/21/chartex" xmlns:cx3="http://schemas.microsoft.com/office/drawing/2016/5/9/chartex" xmlns:cx4="http://schemas.microsoft.com/office/drawing/2016/5/10/chartex" xmlns:cx5="http://schemas.microsoft.com/office/drawing/2016/5/11/chartex" xmlns:cx6="http://schemas.microsoft.com/office/drawing/2016/5/12/chartex" xmlns:cx7="http://schemas.microsoft.com/office/drawing/2016/5/13/chartex" xmlns:cx8="http://schemas.microsoft.com/office/drawing/2016/5/14/chartex" xmlns:mc="http://schemas.openxmlformats.org/markup-compatibility/2006" xmlns:aink="http://schemas.microsoft.com/office/drawing/2016/ink" xmlns:am3d="http://schemas.microsoft.com/office/drawing/2017/model3d" xmlns:o="urn:schemas-microsoft-com:office:office" xmlns:r="http://schemas.openxmlformats.org/officeDocument/2006/relationships" xmlns:m="http://schemas.openxmlformats.org/officeDocument/2006/math" xmlns:v="urn:schemas-microsoft-com:vml" xmlns:wp14="http://schemas.microsoft.com/office/word/2010/wordprocessingDrawing" xmlns:wp="http://schemas.openxmlformats.org/drawingml/2006/wordprocessingDrawing" xmlns:w10="urn:schemas-microsoft-com:office:word" xmlns:w="http://schemas.openxmlformats.org/wordprocessingml/2006/main" xmlns:w14="http://schemas.microsoft.com/office/word/2010/wordml" xmlns:w15="http://schemas.microsoft.com/office/word/2012/wordml" xmlns:w16cex="http://schemas.microsoft.com/office/word/2018/wordml/cex" xmlns:w16cid="http://schemas.microsoft.com/office/word/2016/wordml/cid" xmlns:w16="http://schemas.microsoft.com/office/word/2018/wordml" xmlns:w16sdtdh="http://schemas.microsoft.com/office/word/2020/wordml/sdtdatahash" xmlns:w16se="http://schemas.microsoft.com/office/word/2015/wordml/symex" xmlns:wpg="http://schemas.microsoft.com/office/word/2010/wordprocessingGroup" xmlns:wpi="http://schemas.microsoft.com/office/word/2010/wordprocessingInk" xmlns:wne="http://schemas.microsoft.com/office/word/2006/wordml" xmlns:wps="http://schemas.microsoft.com/office/word/2010/wordprocessingShape" mc:Ignorable="w14 w15 w16se w16cid w16 w16cex w16sdtdh wp14">
+<w:ftr xmlns:ve="http://schemas.openxmlformats.org/markup-compatibility/2006" xmlns:o="urn:schemas-microsoft-com:office:office" xmlns:r="http://schemas.openxmlformats.org/officeDocument/2006/relationships" xmlns:m="http://schemas.openxmlformats.org/officeDocument/2006/math" xmlns:v="urn:schemas-microsoft-com:vml" xmlns:wp="http://schemas.openxmlformats.org/drawingml/2006/wordprocessingDrawing" xmlns:w10="urn:schemas-microsoft-com:office:word" xmlns:w="http://schemas.openxmlformats.org/wordprocessingml/2006/main" xmlns:wne="http://schemas.microsoft.com/office/word/2006/wordml">
   <w:sdt>
     <w:sdtPr>
       <w:id w:val="1635289596"/>
@@ -5787,7 +6273,6 @@
         <w:docPartUnique/>
       </w:docPartObj>
     </w:sdtPr>
-    <w:sdtEndPr/>
     <w:sdtContent>
       <w:p>
         <w:pPr>
@@ -5807,7 +6292,7 @@
           <w:rPr>
             <w:noProof/>
           </w:rPr>
-          <w:t>2</w:t>
+          <w:t>1</w:t>
         </w:r>
         <w:r>
           <w:fldChar w:fldCharType="end"/>
@@ -5824,7 +6309,7 @@
 </file>
 
 <file path=word/footer3.xml><?xml version="1.0" encoding="utf-8"?>
-<w:ftr xmlns:wpc="http://schemas.microsoft.com/office/word/2010/wordprocessingCanvas" xmlns:cx="http://schemas.microsoft.com/office/drawing/2014/chartex" xmlns:cx1="http://schemas.microsoft.com/office/drawing/2015/9/8/chartex" xmlns:cx2="http://schemas.microsoft.com/office/drawing/2015/10/21/chartex" xmlns:cx3="http://schemas.microsoft.com/office/drawing/2016/5/9/chartex" xmlns:cx4="http://schemas.microsoft.com/office/drawing/2016/5/10/chartex" xmlns:cx5="http://schemas.microsoft.com/office/drawing/2016/5/11/chartex" xmlns:cx6="http://schemas.microsoft.com/office/drawing/2016/5/12/chartex" xmlns:cx7="http://schemas.microsoft.com/office/drawing/2016/5/13/chartex" xmlns:cx8="http://schemas.microsoft.com/office/drawing/2016/5/14/chartex" xmlns:mc="http://schemas.openxmlformats.org/markup-compatibility/2006" xmlns:aink="http://schemas.microsoft.com/office/drawing/2016/ink" xmlns:am3d="http://schemas.microsoft.com/office/drawing/2017/model3d" xmlns:o="urn:schemas-microsoft-com:office:office" xmlns:r="http://schemas.openxmlformats.org/officeDocument/2006/relationships" xmlns:m="http://schemas.openxmlformats.org/officeDocument/2006/math" xmlns:v="urn:schemas-microsoft-com:vml" xmlns:wp14="http://schemas.microsoft.com/office/word/2010/wordprocessingDrawing" xmlns:wp="http://schemas.openxmlformats.org/drawingml/2006/wordprocessingDrawing" xmlns:w10="urn:schemas-microsoft-com:office:word" xmlns:w="http://schemas.openxmlformats.org/wordprocessingml/2006/main" xmlns:w14="http://schemas.microsoft.com/office/word/2010/wordml" xmlns:w15="http://schemas.microsoft.com/office/word/2012/wordml" xmlns:w16cex="http://schemas.microsoft.com/office/word/2018/wordml/cex" xmlns:w16cid="http://schemas.microsoft.com/office/word/2016/wordml/cid" xmlns:w16="http://schemas.microsoft.com/office/word/2018/wordml" xmlns:w16sdtdh="http://schemas.microsoft.com/office/word/2020/wordml/sdtdatahash" xmlns:w16se="http://schemas.microsoft.com/office/word/2015/wordml/symex" xmlns:wpg="http://schemas.microsoft.com/office/word/2010/wordprocessingGroup" xmlns:wpi="http://schemas.microsoft.com/office/word/2010/wordprocessingInk" xmlns:wne="http://schemas.microsoft.com/office/word/2006/wordml" xmlns:wps="http://schemas.microsoft.com/office/word/2010/wordprocessingShape" mc:Ignorable="w14 w15 w16se w16cid w16 w16cex w16sdtdh wp14">
+<w:ftr xmlns:ve="http://schemas.openxmlformats.org/markup-compatibility/2006" xmlns:o="urn:schemas-microsoft-com:office:office" xmlns:r="http://schemas.openxmlformats.org/officeDocument/2006/relationships" xmlns:m="http://schemas.openxmlformats.org/officeDocument/2006/math" xmlns:v="urn:schemas-microsoft-com:vml" xmlns:wp="http://schemas.openxmlformats.org/drawingml/2006/wordprocessingDrawing" xmlns:w10="urn:schemas-microsoft-com:office:word" xmlns:w="http://schemas.openxmlformats.org/wordprocessingml/2006/main" xmlns:wne="http://schemas.microsoft.com/office/word/2006/wordml">
   <w:p>
     <w:pPr>
       <w:pStyle w:val="Zpat"/>
@@ -5834,7 +6319,7 @@
 </file>
 
 <file path=word/footnotes.xml><?xml version="1.0" encoding="utf-8"?>
-<w:footnotes xmlns:wpc="http://schemas.microsoft.com/office/word/2010/wordprocessingCanvas" xmlns:cx="http://schemas.microsoft.com/office/drawing/2014/chartex" xmlns:cx1="http://schemas.microsoft.com/office/drawing/2015/9/8/chartex" xmlns:cx2="http://schemas.microsoft.com/office/drawing/2015/10/21/chartex" xmlns:cx3="http://schemas.microsoft.com/office/drawing/2016/5/9/chartex" xmlns:cx4="http://schemas.microsoft.com/office/drawing/2016/5/10/chartex" xmlns:cx5="http://schemas.microsoft.com/office/drawing/2016/5/11/chartex" xmlns:cx6="http://schemas.microsoft.com/office/drawing/2016/5/12/chartex" xmlns:cx7="http://schemas.microsoft.com/office/drawing/2016/5/13/chartex" xmlns:cx8="http://schemas.microsoft.com/office/drawing/2016/5/14/chartex" xmlns:mc="http://schemas.openxmlformats.org/markup-compatibility/2006" xmlns:aink="http://schemas.microsoft.com/office/drawing/2016/ink" xmlns:am3d="http://schemas.microsoft.com/office/drawing/2017/model3d" xmlns:o="urn:schemas-microsoft-com:office:office" xmlns:r="http://schemas.openxmlformats.org/officeDocument/2006/relationships" xmlns:m="http://schemas.openxmlformats.org/officeDocument/2006/math" xmlns:v="urn:schemas-microsoft-com:vml" xmlns:wp14="http://schemas.microsoft.com/office/word/2010/wordprocessingDrawing" xmlns:wp="http://schemas.openxmlformats.org/drawingml/2006/wordprocessingDrawing" xmlns:w10="urn:schemas-microsoft-com:office:word" xmlns:w="http://schemas.openxmlformats.org/wordprocessingml/2006/main" xmlns:w14="http://schemas.microsoft.com/office/word/2010/wordml" xmlns:w15="http://schemas.microsoft.com/office/word/2012/wordml" xmlns:w16cex="http://schemas.microsoft.com/office/word/2018/wordml/cex" xmlns:w16cid="http://schemas.microsoft.com/office/word/2016/wordml/cid" xmlns:w16="http://schemas.microsoft.com/office/word/2018/wordml" xmlns:w16sdtdh="http://schemas.microsoft.com/office/word/2020/wordml/sdtdatahash" xmlns:w16se="http://schemas.microsoft.com/office/word/2015/wordml/symex" xmlns:wpg="http://schemas.microsoft.com/office/word/2010/wordprocessingGroup" xmlns:wpi="http://schemas.microsoft.com/office/word/2010/wordprocessingInk" xmlns:wne="http://schemas.microsoft.com/office/word/2006/wordml" xmlns:wps="http://schemas.microsoft.com/office/word/2010/wordprocessingShape" mc:Ignorable="w14 w15 w16se w16cid w16 w16cex w16sdtdh wp14">
+<w:footnotes xmlns:ve="http://schemas.openxmlformats.org/markup-compatibility/2006" xmlns:o="urn:schemas-microsoft-com:office:office" xmlns:r="http://schemas.openxmlformats.org/officeDocument/2006/relationships" xmlns:m="http://schemas.openxmlformats.org/officeDocument/2006/math" xmlns:v="urn:schemas-microsoft-com:vml" xmlns:wp="http://schemas.openxmlformats.org/drawingml/2006/wordprocessingDrawing" xmlns:w10="urn:schemas-microsoft-com:office:word" xmlns:w="http://schemas.openxmlformats.org/wordprocessingml/2006/main" xmlns:wne="http://schemas.microsoft.com/office/word/2006/wordml">
   <w:footnote w:type="separator" w:id="-1">
     <w:p>
       <w:pPr>
@@ -5859,7 +6344,7 @@
 </file>
 
 <file path=word/header1.xml><?xml version="1.0" encoding="utf-8"?>
-<w:hdr xmlns:wpc="http://schemas.microsoft.com/office/word/2010/wordprocessingCanvas" xmlns:cx="http://schemas.microsoft.com/office/drawing/2014/chartex" xmlns:cx1="http://schemas.microsoft.com/office/drawing/2015/9/8/chartex" xmlns:cx2="http://schemas.microsoft.com/office/drawing/2015/10/21/chartex" xmlns:cx3="http://schemas.microsoft.com/office/drawing/2016/5/9/chartex" xmlns:cx4="http://schemas.microsoft.com/office/drawing/2016/5/10/chartex" xmlns:cx5="http://schemas.microsoft.com/office/drawing/2016/5/11/chartex" xmlns:cx6="http://schemas.microsoft.com/office/drawing/2016/5/12/chartex" xmlns:cx7="http://schemas.microsoft.com/office/drawing/2016/5/13/chartex" xmlns:cx8="http://schemas.microsoft.com/office/drawing/2016/5/14/chartex" xmlns:mc="http://schemas.openxmlformats.org/markup-compatibility/2006" xmlns:aink="http://schemas.microsoft.com/office/drawing/2016/ink" xmlns:am3d="http://schemas.microsoft.com/office/drawing/2017/model3d" xmlns:o="urn:schemas-microsoft-com:office:office" xmlns:r="http://schemas.openxmlformats.org/officeDocument/2006/relationships" xmlns:m="http://schemas.openxmlformats.org/officeDocument/2006/math" xmlns:v="urn:schemas-microsoft-com:vml" xmlns:wp14="http://schemas.microsoft.com/office/word/2010/wordprocessingDrawing" xmlns:wp="http://schemas.openxmlformats.org/drawingml/2006/wordprocessingDrawing" xmlns:w10="urn:schemas-microsoft-com:office:word" xmlns:w="http://schemas.openxmlformats.org/wordprocessingml/2006/main" xmlns:w14="http://schemas.microsoft.com/office/word/2010/wordml" xmlns:w15="http://schemas.microsoft.com/office/word/2012/wordml" xmlns:w16cex="http://schemas.microsoft.com/office/word/2018/wordml/cex" xmlns:w16cid="http://schemas.microsoft.com/office/word/2016/wordml/cid" xmlns:w16="http://schemas.microsoft.com/office/word/2018/wordml" xmlns:w16sdtdh="http://schemas.microsoft.com/office/word/2020/wordml/sdtdatahash" xmlns:w16se="http://schemas.microsoft.com/office/word/2015/wordml/symex" xmlns:wpg="http://schemas.microsoft.com/office/word/2010/wordprocessingGroup" xmlns:wpi="http://schemas.microsoft.com/office/word/2010/wordprocessingInk" xmlns:wne="http://schemas.microsoft.com/office/word/2006/wordml" xmlns:wps="http://schemas.microsoft.com/office/word/2010/wordprocessingShape" mc:Ignorable="w14 w15 w16se w16cid w16 w16cex w16sdtdh wp14">
+<w:hdr xmlns:ve="http://schemas.openxmlformats.org/markup-compatibility/2006" xmlns:o="urn:schemas-microsoft-com:office:office" xmlns:r="http://schemas.openxmlformats.org/officeDocument/2006/relationships" xmlns:m="http://schemas.openxmlformats.org/officeDocument/2006/math" xmlns:v="urn:schemas-microsoft-com:vml" xmlns:wp="http://schemas.openxmlformats.org/drawingml/2006/wordprocessingDrawing" xmlns:w10="urn:schemas-microsoft-com:office:word" xmlns:w="http://schemas.openxmlformats.org/wordprocessingml/2006/main" xmlns:wne="http://schemas.microsoft.com/office/word/2006/wordml">
   <w:p>
     <w:pPr>
       <w:pStyle w:val="Zhlav"/>
@@ -5869,7 +6354,7 @@
 </file>
 
 <file path=word/header2.xml><?xml version="1.0" encoding="utf-8"?>
-<w:hdr xmlns:wpc="http://schemas.microsoft.com/office/word/2010/wordprocessingCanvas" xmlns:cx="http://schemas.microsoft.com/office/drawing/2014/chartex" xmlns:cx1="http://schemas.microsoft.com/office/drawing/2015/9/8/chartex" xmlns:cx2="http://schemas.microsoft.com/office/drawing/2015/10/21/chartex" xmlns:cx3="http://schemas.microsoft.com/office/drawing/2016/5/9/chartex" xmlns:cx4="http://schemas.microsoft.com/office/drawing/2016/5/10/chartex" xmlns:cx5="http://schemas.microsoft.com/office/drawing/2016/5/11/chartex" xmlns:cx6="http://schemas.microsoft.com/office/drawing/2016/5/12/chartex" xmlns:cx7="http://schemas.microsoft.com/office/drawing/2016/5/13/chartex" xmlns:cx8="http://schemas.microsoft.com/office/drawing/2016/5/14/chartex" xmlns:mc="http://schemas.openxmlformats.org/markup-compatibility/2006" xmlns:aink="http://schemas.microsoft.com/office/drawing/2016/ink" xmlns:am3d="http://schemas.microsoft.com/office/drawing/2017/model3d" xmlns:o="urn:schemas-microsoft-com:office:office" xmlns:r="http://schemas.openxmlformats.org/officeDocument/2006/relationships" xmlns:m="http://schemas.openxmlformats.org/officeDocument/2006/math" xmlns:v="urn:schemas-microsoft-com:vml" xmlns:wp14="http://schemas.microsoft.com/office/word/2010/wordprocessingDrawing" xmlns:wp="http://schemas.openxmlformats.org/drawingml/2006/wordprocessingDrawing" xmlns:w10="urn:schemas-microsoft-com:office:word" xmlns:w="http://schemas.openxmlformats.org/wordprocessingml/2006/main" xmlns:w14="http://schemas.microsoft.com/office/word/2010/wordml" xmlns:w15="http://schemas.microsoft.com/office/word/2012/wordml" xmlns:w16cex="http://schemas.microsoft.com/office/word/2018/wordml/cex" xmlns:w16cid="http://schemas.microsoft.com/office/word/2016/wordml/cid" xmlns:w16="http://schemas.microsoft.com/office/word/2018/wordml" xmlns:w16sdtdh="http://schemas.microsoft.com/office/word/2020/wordml/sdtdatahash" xmlns:w16se="http://schemas.microsoft.com/office/word/2015/wordml/symex" xmlns:wpg="http://schemas.microsoft.com/office/word/2010/wordprocessingGroup" xmlns:wpi="http://schemas.microsoft.com/office/word/2010/wordprocessingInk" xmlns:wne="http://schemas.microsoft.com/office/word/2006/wordml" xmlns:wps="http://schemas.microsoft.com/office/word/2010/wordprocessingShape" mc:Ignorable="w14 w15 w16se w16cid w16 w16cex w16sdtdh wp14">
+<w:hdr xmlns:ve="http://schemas.openxmlformats.org/markup-compatibility/2006" xmlns:o="urn:schemas-microsoft-com:office:office" xmlns:r="http://schemas.openxmlformats.org/officeDocument/2006/relationships" xmlns:m="http://schemas.openxmlformats.org/officeDocument/2006/math" xmlns:v="urn:schemas-microsoft-com:vml" xmlns:wp="http://schemas.openxmlformats.org/drawingml/2006/wordprocessingDrawing" xmlns:w10="urn:schemas-microsoft-com:office:word" xmlns:w="http://schemas.openxmlformats.org/wordprocessingml/2006/main" xmlns:wne="http://schemas.microsoft.com/office/word/2006/wordml">
   <w:p>
     <w:pPr>
       <w:pStyle w:val="Zhlav"/>
@@ -5879,7 +6364,7 @@
 </file>
 
 <file path=word/header3.xml><?xml version="1.0" encoding="utf-8"?>
-<w:hdr xmlns:wpc="http://schemas.microsoft.com/office/word/2010/wordprocessingCanvas" xmlns:cx="http://schemas.microsoft.com/office/drawing/2014/chartex" xmlns:cx1="http://schemas.microsoft.com/office/drawing/2015/9/8/chartex" xmlns:cx2="http://schemas.microsoft.com/office/drawing/2015/10/21/chartex" xmlns:cx3="http://schemas.microsoft.com/office/drawing/2016/5/9/chartex" xmlns:cx4="http://schemas.microsoft.com/office/drawing/2016/5/10/chartex" xmlns:cx5="http://schemas.microsoft.com/office/drawing/2016/5/11/chartex" xmlns:cx6="http://schemas.microsoft.com/office/drawing/2016/5/12/chartex" xmlns:cx7="http://schemas.microsoft.com/office/drawing/2016/5/13/chartex" xmlns:cx8="http://schemas.microsoft.com/office/drawing/2016/5/14/chartex" xmlns:mc="http://schemas.openxmlformats.org/markup-compatibility/2006" xmlns:aink="http://schemas.microsoft.com/office/drawing/2016/ink" xmlns:am3d="http://schemas.microsoft.com/office/drawing/2017/model3d" xmlns:o="urn:schemas-microsoft-com:office:office" xmlns:r="http://schemas.openxmlformats.org/officeDocument/2006/relationships" xmlns:m="http://schemas.openxmlformats.org/officeDocument/2006/math" xmlns:v="urn:schemas-microsoft-com:vml" xmlns:wp14="http://schemas.microsoft.com/office/word/2010/wordprocessingDrawing" xmlns:wp="http://schemas.openxmlformats.org/drawingml/2006/wordprocessingDrawing" xmlns:w10="urn:schemas-microsoft-com:office:word" xmlns:w="http://schemas.openxmlformats.org/wordprocessingml/2006/main" xmlns:w14="http://schemas.microsoft.com/office/word/2010/wordml" xmlns:w15="http://schemas.microsoft.com/office/word/2012/wordml" xmlns:w16cex="http://schemas.microsoft.com/office/word/2018/wordml/cex" xmlns:w16cid="http://schemas.microsoft.com/office/word/2016/wordml/cid" xmlns:w16="http://schemas.microsoft.com/office/word/2018/wordml" xmlns:w16sdtdh="http://schemas.microsoft.com/office/word/2020/wordml/sdtdatahash" xmlns:w16se="http://schemas.microsoft.com/office/word/2015/wordml/symex" xmlns:wpg="http://schemas.microsoft.com/office/word/2010/wordprocessingGroup" xmlns:wpi="http://schemas.microsoft.com/office/word/2010/wordprocessingInk" xmlns:wne="http://schemas.microsoft.com/office/word/2006/wordml" xmlns:wps="http://schemas.microsoft.com/office/word/2010/wordprocessingShape" mc:Ignorable="w14 w15 w16se w16cid w16 w16cex w16sdtdh wp14">
+<w:hdr xmlns:ve="http://schemas.openxmlformats.org/markup-compatibility/2006" xmlns:o="urn:schemas-microsoft-com:office:office" xmlns:r="http://schemas.openxmlformats.org/officeDocument/2006/relationships" xmlns:m="http://schemas.openxmlformats.org/officeDocument/2006/math" xmlns:v="urn:schemas-microsoft-com:vml" xmlns:wp="http://schemas.openxmlformats.org/drawingml/2006/wordprocessingDrawing" xmlns:w10="urn:schemas-microsoft-com:office:word" xmlns:w="http://schemas.openxmlformats.org/wordprocessingml/2006/main" xmlns:wne="http://schemas.microsoft.com/office/word/2006/wordml">
   <w:p>
     <w:pPr>
       <w:pStyle w:val="Zhlav"/>
@@ -5889,8 +6374,8 @@
 </file>
 
 <file path=word/numbering.xml><?xml version="1.0" encoding="utf-8"?>
-<w:numbering xmlns:wpc="http://schemas.microsoft.com/office/word/2010/wordprocessingCanvas" xmlns:cx="http://schemas.microsoft.com/office/drawing/2014/chartex" xmlns:cx1="http://schemas.microsoft.com/office/drawing/2015/9/8/chartex" xmlns:cx2="http://schemas.microsoft.com/office/drawing/2015/10/21/chartex" xmlns:cx3="http://schemas.microsoft.com/office/drawing/2016/5/9/chartex" xmlns:cx4="http://schemas.microsoft.com/office/drawing/2016/5/10/chartex" xmlns:cx5="http://schemas.microsoft.com/office/drawing/2016/5/11/chartex" xmlns:cx6="http://schemas.microsoft.com/office/drawing/2016/5/12/chartex" xmlns:cx7="http://schemas.microsoft.com/office/drawing/2016/5/13/chartex" xmlns:cx8="http://schemas.microsoft.com/office/drawing/2016/5/14/chartex" xmlns:mc="http://schemas.openxmlformats.org/markup-compatibility/2006" xmlns:aink="http://schemas.microsoft.com/office/drawing/2016/ink" xmlns:am3d="http://schemas.microsoft.com/office/drawing/2017/model3d" xmlns:o="urn:schemas-microsoft-com:office:office" xmlns:r="http://schemas.openxmlformats.org/officeDocument/2006/relationships" xmlns:m="http://schemas.openxmlformats.org/officeDocument/2006/math" xmlns:v="urn:schemas-microsoft-com:vml" xmlns:wp14="http://schemas.microsoft.com/office/word/2010/wordprocessingDrawing" xmlns:wp="http://schemas.openxmlformats.org/drawingml/2006/wordprocessingDrawing" xmlns:w10="urn:schemas-microsoft-com:office:word" xmlns:w="http://schemas.openxmlformats.org/wordprocessingml/2006/main" xmlns:w14="http://schemas.microsoft.com/office/word/2010/wordml" xmlns:w15="http://schemas.microsoft.com/office/word/2012/wordml" xmlns:w16cex="http://schemas.microsoft.com/office/word/2018/wordml/cex" xmlns:w16cid="http://schemas.microsoft.com/office/word/2016/wordml/cid" xmlns:w16="http://schemas.microsoft.com/office/word/2018/wordml" xmlns:w16sdtdh="http://schemas.microsoft.com/office/word/2020/wordml/sdtdatahash" xmlns:w16se="http://schemas.microsoft.com/office/word/2015/wordml/symex" xmlns:wpg="http://schemas.microsoft.com/office/word/2010/wordprocessingGroup" xmlns:wpi="http://schemas.microsoft.com/office/word/2010/wordprocessingInk" xmlns:wne="http://schemas.microsoft.com/office/word/2006/wordml" xmlns:wps="http://schemas.microsoft.com/office/word/2010/wordprocessingShape" mc:Ignorable="w14 w15 w16se w16cid w16 w16cex w16sdtdh wp14">
-  <w:abstractNum w:abstractNumId="0" w15:restartNumberingAfterBreak="0">
+<w:numbering xmlns:ve="http://schemas.openxmlformats.org/markup-compatibility/2006" xmlns:o="urn:schemas-microsoft-com:office:office" xmlns:r="http://schemas.openxmlformats.org/officeDocument/2006/relationships" xmlns:m="http://schemas.openxmlformats.org/officeDocument/2006/math" xmlns:v="urn:schemas-microsoft-com:vml" xmlns:wp="http://schemas.openxmlformats.org/drawingml/2006/wordprocessingDrawing" xmlns:w10="urn:schemas-microsoft-com:office:word" xmlns:w="http://schemas.openxmlformats.org/wordprocessingml/2006/main" xmlns:wne="http://schemas.microsoft.com/office/word/2006/wordml">
+  <w:abstractNum w:abstractNumId="0">
     <w:nsid w:val="04206C66"/>
     <w:multiLevelType w:val="multilevel"/>
     <w:tmpl w:val="BE24DFA4"/>
@@ -6003,7 +6488,7 @@
       </w:pPr>
     </w:lvl>
   </w:abstractNum>
-  <w:abstractNum w:abstractNumId="1" w15:restartNumberingAfterBreak="0">
+  <w:abstractNum w:abstractNumId="1">
     <w:nsid w:val="08763B52"/>
     <w:multiLevelType w:val="multilevel"/>
     <w:tmpl w:val="7B584E0C"/>
@@ -6116,7 +6601,7 @@
       </w:pPr>
     </w:lvl>
   </w:abstractNum>
-  <w:abstractNum w:abstractNumId="2" w15:restartNumberingAfterBreak="0">
+  <w:abstractNum w:abstractNumId="2">
     <w:nsid w:val="0D192049"/>
     <w:multiLevelType w:val="multilevel"/>
     <w:tmpl w:val="AFF4C81C"/>
@@ -6229,7 +6714,7 @@
       </w:pPr>
     </w:lvl>
   </w:abstractNum>
-  <w:abstractNum w:abstractNumId="3" w15:restartNumberingAfterBreak="0">
+  <w:abstractNum w:abstractNumId="3">
     <w:nsid w:val="0FCE167F"/>
     <w:multiLevelType w:val="multilevel"/>
     <w:tmpl w:val="074EBAF6"/>
@@ -6342,7 +6827,7 @@
       </w:pPr>
     </w:lvl>
   </w:abstractNum>
-  <w:abstractNum w:abstractNumId="4" w15:restartNumberingAfterBreak="0">
+  <w:abstractNum w:abstractNumId="4">
     <w:nsid w:val="17C927D6"/>
     <w:multiLevelType w:val="multilevel"/>
     <w:tmpl w:val="074EBAF6"/>
@@ -6455,7 +6940,7 @@
       </w:pPr>
     </w:lvl>
   </w:abstractNum>
-  <w:abstractNum w:abstractNumId="5" w15:restartNumberingAfterBreak="0">
+  <w:abstractNum w:abstractNumId="5">
     <w:nsid w:val="1E1C48A2"/>
     <w:multiLevelType w:val="multilevel"/>
     <w:tmpl w:val="340040FC"/>
@@ -6568,7 +7053,7 @@
       </w:pPr>
     </w:lvl>
   </w:abstractNum>
-  <w:abstractNum w:abstractNumId="6" w15:restartNumberingAfterBreak="0">
+  <w:abstractNum w:abstractNumId="6">
     <w:nsid w:val="2B5F1D60"/>
     <w:multiLevelType w:val="multilevel"/>
     <w:tmpl w:val="50042D08"/>
@@ -6681,7 +7166,7 @@
       </w:pPr>
     </w:lvl>
   </w:abstractNum>
-  <w:abstractNum w:abstractNumId="7" w15:restartNumberingAfterBreak="0">
+  <w:abstractNum w:abstractNumId="7">
     <w:nsid w:val="4CC86843"/>
     <w:multiLevelType w:val="multilevel"/>
     <w:tmpl w:val="1C82F996"/>
@@ -6859,7 +7344,7 @@
 </file>
 
 <file path=word/styles.xml><?xml version="1.0" encoding="utf-8"?>
-<w:styles xmlns:mc="http://schemas.openxmlformats.org/markup-compatibility/2006" xmlns:r="http://schemas.openxmlformats.org/officeDocument/2006/relationships" xmlns:w="http://schemas.openxmlformats.org/wordprocessingml/2006/main" xmlns:w14="http://schemas.microsoft.com/office/word/2010/wordml" xmlns:w15="http://schemas.microsoft.com/office/word/2012/wordml" xmlns:w16cex="http://schemas.microsoft.com/office/word/2018/wordml/cex" xmlns:w16cid="http://schemas.microsoft.com/office/word/2016/wordml/cid" xmlns:w16="http://schemas.microsoft.com/office/word/2018/wordml" xmlns:w16sdtdh="http://schemas.microsoft.com/office/word/2020/wordml/sdtdatahash" xmlns:w16se="http://schemas.microsoft.com/office/word/2015/wordml/symex" mc:Ignorable="w14 w15 w16se w16cid w16 w16cex w16sdtdh">
+<w:styles xmlns:r="http://schemas.openxmlformats.org/officeDocument/2006/relationships" xmlns:w="http://schemas.openxmlformats.org/wordprocessingml/2006/main">
   <w:docDefaults>
     <w:rPrDefault>
       <w:rPr>
@@ -6875,384 +7360,152 @@
       </w:pPr>
     </w:pPrDefault>
   </w:docDefaults>
-  <w:latentStyles w:defLockedState="0" w:defUIPriority="99" w:defSemiHidden="0" w:defUnhideWhenUsed="0" w:defQFormat="0" w:count="376">
-    <w:lsdException w:name="Normal" w:uiPriority="0" w:qFormat="1"/>
-    <w:lsdException w:name="heading 1" w:uiPriority="9" w:qFormat="1"/>
-    <w:lsdException w:name="heading 2" w:semiHidden="1" w:uiPriority="9" w:unhideWhenUsed="1" w:qFormat="1"/>
-    <w:lsdException w:name="heading 3" w:semiHidden="1" w:uiPriority="9" w:unhideWhenUsed="1" w:qFormat="1"/>
-    <w:lsdException w:name="heading 4" w:semiHidden="1" w:uiPriority="9" w:unhideWhenUsed="1" w:qFormat="1"/>
-    <w:lsdException w:name="heading 5" w:semiHidden="1" w:uiPriority="9" w:unhideWhenUsed="1" w:qFormat="1"/>
-    <w:lsdException w:name="heading 6" w:semiHidden="1" w:uiPriority="9" w:unhideWhenUsed="1" w:qFormat="1"/>
-    <w:lsdException w:name="heading 7" w:semiHidden="1" w:uiPriority="9" w:unhideWhenUsed="1" w:qFormat="1"/>
-    <w:lsdException w:name="heading 8" w:semiHidden="1" w:uiPriority="9" w:unhideWhenUsed="1" w:qFormat="1"/>
-    <w:lsdException w:name="heading 9" w:semiHidden="1" w:uiPriority="9" w:unhideWhenUsed="1" w:qFormat="1"/>
-    <w:lsdException w:name="index 1" w:semiHidden="1" w:unhideWhenUsed="1"/>
-    <w:lsdException w:name="index 2" w:semiHidden="1" w:unhideWhenUsed="1"/>
-    <w:lsdException w:name="index 3" w:semiHidden="1" w:unhideWhenUsed="1"/>
-    <w:lsdException w:name="index 4" w:semiHidden="1" w:unhideWhenUsed="1"/>
-    <w:lsdException w:name="index 5" w:semiHidden="1" w:unhideWhenUsed="1"/>
-    <w:lsdException w:name="index 6" w:semiHidden="1" w:unhideWhenUsed="1"/>
-    <w:lsdException w:name="index 7" w:semiHidden="1" w:unhideWhenUsed="1"/>
-    <w:lsdException w:name="index 8" w:semiHidden="1" w:unhideWhenUsed="1"/>
-    <w:lsdException w:name="index 9" w:semiHidden="1" w:unhideWhenUsed="1"/>
-    <w:lsdException w:name="toc 1" w:semiHidden="1" w:uiPriority="39" w:unhideWhenUsed="1"/>
-    <w:lsdException w:name="toc 2" w:semiHidden="1" w:uiPriority="39" w:unhideWhenUsed="1"/>
-    <w:lsdException w:name="toc 3" w:semiHidden="1" w:uiPriority="39" w:unhideWhenUsed="1"/>
-    <w:lsdException w:name="toc 4" w:semiHidden="1" w:uiPriority="39" w:unhideWhenUsed="1"/>
-    <w:lsdException w:name="toc 5" w:semiHidden="1" w:uiPriority="39" w:unhideWhenUsed="1"/>
-    <w:lsdException w:name="toc 6" w:semiHidden="1" w:uiPriority="39" w:unhideWhenUsed="1"/>
-    <w:lsdException w:name="toc 7" w:semiHidden="1" w:uiPriority="39" w:unhideWhenUsed="1"/>
-    <w:lsdException w:name="toc 8" w:semiHidden="1" w:uiPriority="39" w:unhideWhenUsed="1"/>
-    <w:lsdException w:name="toc 9" w:semiHidden="1" w:uiPriority="39" w:unhideWhenUsed="1"/>
-    <w:lsdException w:name="Normal Indent" w:semiHidden="1" w:unhideWhenUsed="1"/>
-    <w:lsdException w:name="footnote text" w:semiHidden="1" w:unhideWhenUsed="1"/>
-    <w:lsdException w:name="annotation text" w:semiHidden="1" w:unhideWhenUsed="1"/>
-    <w:lsdException w:name="header" w:semiHidden="1" w:unhideWhenUsed="1"/>
-    <w:lsdException w:name="footer" w:semiHidden="1" w:unhideWhenUsed="1"/>
-    <w:lsdException w:name="index heading" w:semiHidden="1" w:unhideWhenUsed="1"/>
-    <w:lsdException w:name="caption" w:semiHidden="1" w:uiPriority="35" w:unhideWhenUsed="1" w:qFormat="1"/>
-    <w:lsdException w:name="table of figures" w:semiHidden="1" w:unhideWhenUsed="1"/>
-    <w:lsdException w:name="envelope address" w:semiHidden="1" w:unhideWhenUsed="1"/>
-    <w:lsdException w:name="envelope return" w:semiHidden="1" w:unhideWhenUsed="1"/>
-    <w:lsdException w:name="footnote reference" w:semiHidden="1" w:unhideWhenUsed="1"/>
-    <w:lsdException w:name="annotation reference" w:semiHidden="1" w:unhideWhenUsed="1"/>
-    <w:lsdException w:name="line number" w:semiHidden="1" w:unhideWhenUsed="1"/>
-    <w:lsdException w:name="page number" w:semiHidden="1" w:unhideWhenUsed="1"/>
-    <w:lsdException w:name="endnote reference" w:semiHidden="1" w:unhideWhenUsed="1"/>
-    <w:lsdException w:name="endnote text" w:semiHidden="1" w:unhideWhenUsed="1"/>
-    <w:lsdException w:name="table of authorities" w:semiHidden="1" w:unhideWhenUsed="1"/>
-    <w:lsdException w:name="macro" w:semiHidden="1" w:unhideWhenUsed="1"/>
-    <w:lsdException w:name="toa heading" w:semiHidden="1" w:unhideWhenUsed="1"/>
-    <w:lsdException w:name="List" w:semiHidden="1" w:unhideWhenUsed="1"/>
-    <w:lsdException w:name="List Bullet" w:semiHidden="1" w:unhideWhenUsed="1"/>
-    <w:lsdException w:name="List Number" w:semiHidden="1" w:unhideWhenUsed="1"/>
-    <w:lsdException w:name="List 2" w:semiHidden="1" w:unhideWhenUsed="1"/>
-    <w:lsdException w:name="List 3" w:semiHidden="1" w:unhideWhenUsed="1"/>
-    <w:lsdException w:name="List 4" w:semiHidden="1" w:unhideWhenUsed="1"/>
-    <w:lsdException w:name="List 5" w:semiHidden="1" w:unhideWhenUsed="1"/>
-    <w:lsdException w:name="List Bullet 2" w:semiHidden="1" w:unhideWhenUsed="1"/>
-    <w:lsdException w:name="List Bullet 3" w:semiHidden="1" w:unhideWhenUsed="1"/>
-    <w:lsdException w:name="List Bullet 4" w:semiHidden="1" w:unhideWhenUsed="1"/>
-    <w:lsdException w:name="List Bullet 5" w:semiHidden="1" w:unhideWhenUsed="1"/>
-    <w:lsdException w:name="List Number 2" w:semiHidden="1" w:unhideWhenUsed="1"/>
-    <w:lsdException w:name="List Number 3" w:semiHidden="1" w:unhideWhenUsed="1"/>
-    <w:lsdException w:name="List Number 4" w:semiHidden="1" w:unhideWhenUsed="1"/>
-    <w:lsdException w:name="List Number 5" w:semiHidden="1" w:unhideWhenUsed="1"/>
-    <w:lsdException w:name="Title" w:uiPriority="10" w:qFormat="1"/>
-    <w:lsdException w:name="Closing" w:semiHidden="1" w:unhideWhenUsed="1"/>
-    <w:lsdException w:name="Signature" w:semiHidden="1" w:unhideWhenUsed="1"/>
-    <w:lsdException w:name="Default Paragraph Font" w:semiHidden="1" w:uiPriority="1" w:unhideWhenUsed="1"/>
-    <w:lsdException w:name="Body Text" w:semiHidden="1" w:unhideWhenUsed="1"/>
-    <w:lsdException w:name="Body Text Indent" w:semiHidden="1" w:unhideWhenUsed="1"/>
-    <w:lsdException w:name="List Continue" w:semiHidden="1" w:unhideWhenUsed="1"/>
-    <w:lsdException w:name="List Continue 2" w:semiHidden="1" w:unhideWhenUsed="1"/>
-    <w:lsdException w:name="List Continue 3" w:semiHidden="1" w:unhideWhenUsed="1"/>
-    <w:lsdException w:name="List Continue 4" w:semiHidden="1" w:unhideWhenUsed="1"/>
-    <w:lsdException w:name="List Continue 5" w:semiHidden="1" w:unhideWhenUsed="1"/>
-    <w:lsdException w:name="Message Header" w:semiHidden="1" w:unhideWhenUsed="1"/>
-    <w:lsdException w:name="Subtitle" w:uiPriority="11" w:qFormat="1"/>
-    <w:lsdException w:name="Salutation" w:semiHidden="1" w:unhideWhenUsed="1"/>
-    <w:lsdException w:name="Date" w:semiHidden="1" w:unhideWhenUsed="1"/>
-    <w:lsdException w:name="Body Text First Indent" w:semiHidden="1" w:unhideWhenUsed="1"/>
-    <w:lsdException w:name="Body Text First Indent 2" w:semiHidden="1" w:unhideWhenUsed="1"/>
-    <w:lsdException w:name="Note Heading" w:semiHidden="1" w:unhideWhenUsed="1"/>
-    <w:lsdException w:name="Body Text 2" w:semiHidden="1" w:unhideWhenUsed="1"/>
-    <w:lsdException w:name="Body Text 3" w:semiHidden="1" w:unhideWhenUsed="1"/>
-    <w:lsdException w:name="Body Text Indent 2" w:semiHidden="1" w:unhideWhenUsed="1"/>
-    <w:lsdException w:name="Body Text Indent 3" w:semiHidden="1" w:unhideWhenUsed="1"/>
-    <w:lsdException w:name="Block Text" w:semiHidden="1" w:unhideWhenUsed="1"/>
-    <w:lsdException w:name="Hyperlink" w:semiHidden="1" w:unhideWhenUsed="1"/>
-    <w:lsdException w:name="FollowedHyperlink" w:semiHidden="1" w:unhideWhenUsed="1"/>
-    <w:lsdException w:name="Strong" w:uiPriority="22" w:qFormat="1"/>
-    <w:lsdException w:name="Emphasis" w:uiPriority="20" w:qFormat="1"/>
-    <w:lsdException w:name="Document Map" w:semiHidden="1" w:unhideWhenUsed="1"/>
-    <w:lsdException w:name="Plain Text" w:semiHidden="1" w:unhideWhenUsed="1"/>
-    <w:lsdException w:name="E-mail Signature" w:semiHidden="1" w:unhideWhenUsed="1"/>
-    <w:lsdException w:name="HTML Top of Form" w:semiHidden="1" w:unhideWhenUsed="1"/>
-    <w:lsdException w:name="HTML Bottom of Form" w:semiHidden="1" w:unhideWhenUsed="1"/>
-    <w:lsdException w:name="Normal (Web)" w:semiHidden="1" w:unhideWhenUsed="1"/>
-    <w:lsdException w:name="HTML Acronym" w:semiHidden="1" w:unhideWhenUsed="1"/>
-    <w:lsdException w:name="HTML Address" w:semiHidden="1" w:unhideWhenUsed="1"/>
-    <w:lsdException w:name="HTML Cite" w:semiHidden="1" w:unhideWhenUsed="1"/>
-    <w:lsdException w:name="HTML Code" w:semiHidden="1" w:unhideWhenUsed="1"/>
-    <w:lsdException w:name="HTML Definition" w:semiHidden="1" w:unhideWhenUsed="1"/>
-    <w:lsdException w:name="HTML Keyboard" w:semiHidden="1" w:unhideWhenUsed="1"/>
-    <w:lsdException w:name="HTML Preformatted" w:semiHidden="1" w:unhideWhenUsed="1"/>
-    <w:lsdException w:name="HTML Sample" w:semiHidden="1" w:unhideWhenUsed="1"/>
-    <w:lsdException w:name="HTML Typewriter" w:semiHidden="1" w:unhideWhenUsed="1"/>
-    <w:lsdException w:name="HTML Variable" w:semiHidden="1" w:unhideWhenUsed="1"/>
-    <w:lsdException w:name="annotation subject" w:semiHidden="1" w:unhideWhenUsed="1"/>
-    <w:lsdException w:name="No List" w:semiHidden="1" w:unhideWhenUsed="1"/>
-    <w:lsdException w:name="Outline List 1" w:semiHidden="1" w:unhideWhenUsed="1"/>
-    <w:lsdException w:name="Outline List 2" w:semiHidden="1" w:unhideWhenUsed="1"/>
-    <w:lsdException w:name="Outline List 3" w:semiHidden="1" w:unhideWhenUsed="1"/>
-    <w:lsdException w:name="Table Simple 1" w:semiHidden="1" w:unhideWhenUsed="1"/>
-    <w:lsdException w:name="Table Simple 2" w:semiHidden="1" w:unhideWhenUsed="1"/>
-    <w:lsdException w:name="Table Simple 3" w:semiHidden="1" w:unhideWhenUsed="1"/>
-    <w:lsdException w:name="Table Classic 1" w:semiHidden="1" w:unhideWhenUsed="1"/>
-    <w:lsdException w:name="Table Classic 2" w:semiHidden="1" w:unhideWhenUsed="1"/>
-    <w:lsdException w:name="Table Classic 3" w:semiHidden="1" w:unhideWhenUsed="1"/>
-    <w:lsdException w:name="Table Classic 4" w:semiHidden="1" w:unhideWhenUsed="1"/>
-    <w:lsdException w:name="Table Colorful 1" w:semiHidden="1" w:unhideWhenUsed="1"/>
-    <w:lsdException w:name="Table Colorful 2" w:semiHidden="1" w:unhideWhenUsed="1"/>
-    <w:lsdException w:name="Table Colorful 3" w:semiHidden="1" w:unhideWhenUsed="1"/>
-    <w:lsdException w:name="Table Columns 1" w:semiHidden="1" w:unhideWhenUsed="1"/>
-    <w:lsdException w:name="Table Columns 2" w:semiHidden="1" w:unhideWhenUsed="1"/>
-    <w:lsdException w:name="Table Columns 3" w:semiHidden="1" w:unhideWhenUsed="1"/>
-    <w:lsdException w:name="Table Columns 4" w:semiHidden="1" w:unhideWhenUsed="1"/>
-    <w:lsdException w:name="Table Columns 5" w:semiHidden="1" w:unhideWhenUsed="1"/>
-    <w:lsdException w:name="Table Grid 1" w:semiHidden="1" w:unhideWhenUsed="1"/>
-    <w:lsdException w:name="Table Grid 2" w:semiHidden="1" w:unhideWhenUsed="1"/>
-    <w:lsdException w:name="Table Grid 3" w:semiHidden="1" w:unhideWhenUsed="1"/>
-    <w:lsdException w:name="Table Grid 4" w:semiHidden="1" w:unhideWhenUsed="1"/>
-    <w:lsdException w:name="Table Grid 5" w:semiHidden="1" w:unhideWhenUsed="1"/>
-    <w:lsdException w:name="Table Grid 6" w:semiHidden="1" w:unhideWhenUsed="1"/>
-    <w:lsdException w:name="Table Grid 7" w:semiHidden="1" w:unhideWhenUsed="1"/>
-    <w:lsdException w:name="Table Grid 8" w:semiHidden="1" w:unhideWhenUsed="1"/>
-    <w:lsdException w:name="Table List 1" w:semiHidden="1" w:unhideWhenUsed="1"/>
-    <w:lsdException w:name="Table List 2" w:semiHidden="1" w:unhideWhenUsed="1"/>
-    <w:lsdException w:name="Table List 3" w:semiHidden="1" w:unhideWhenUsed="1"/>
-    <w:lsdException w:name="Table List 4" w:semiHidden="1" w:unhideWhenUsed="1"/>
-    <w:lsdException w:name="Table List 5" w:semiHidden="1" w:unhideWhenUsed="1"/>
-    <w:lsdException w:name="Table List 6" w:semiHidden="1" w:unhideWhenUsed="1"/>
-    <w:lsdException w:name="Table List 7" w:semiHidden="1" w:unhideWhenUsed="1"/>
-    <w:lsdException w:name="Table List 8" w:semiHidden="1" w:unhideWhenUsed="1"/>
-    <w:lsdException w:name="Table 3D effects 1" w:semiHidden="1" w:unhideWhenUsed="1"/>
-    <w:lsdException w:name="Table 3D effects 2" w:semiHidden="1" w:unhideWhenUsed="1"/>
-    <w:lsdException w:name="Table 3D effects 3" w:semiHidden="1" w:unhideWhenUsed="1"/>
-    <w:lsdException w:name="Table Contemporary" w:semiHidden="1" w:unhideWhenUsed="1"/>
-    <w:lsdException w:name="Table Elegant" w:semiHidden="1" w:unhideWhenUsed="1"/>
-    <w:lsdException w:name="Table Professional" w:semiHidden="1" w:unhideWhenUsed="1"/>
-    <w:lsdException w:name="Table Subtle 1" w:semiHidden="1" w:unhideWhenUsed="1"/>
-    <w:lsdException w:name="Table Subtle 2" w:semiHidden="1" w:unhideWhenUsed="1"/>
-    <w:lsdException w:name="Table Web 1" w:semiHidden="1" w:unhideWhenUsed="1"/>
-    <w:lsdException w:name="Table Web 2" w:semiHidden="1" w:unhideWhenUsed="1"/>
-    <w:lsdException w:name="Balloon Text" w:semiHidden="1" w:unhideWhenUsed="1"/>
-    <w:lsdException w:name="Table Grid" w:uiPriority="59"/>
-    <w:lsdException w:name="Placeholder Text" w:semiHidden="1"/>
-    <w:lsdException w:name="No Spacing" w:uiPriority="1" w:qFormat="1"/>
-    <w:lsdException w:name="Light Shading" w:uiPriority="60"/>
-    <w:lsdException w:name="Light List" w:uiPriority="61"/>
-    <w:lsdException w:name="Light Grid" w:uiPriority="62"/>
-    <w:lsdException w:name="Medium Shading 1" w:uiPriority="63"/>
-    <w:lsdException w:name="Medium Shading 2" w:uiPriority="64"/>
-    <w:lsdException w:name="Medium List 1" w:uiPriority="65"/>
-    <w:lsdException w:name="Medium List 2" w:uiPriority="66"/>
-    <w:lsdException w:name="Medium Grid 1" w:uiPriority="67"/>
-    <w:lsdException w:name="Medium Grid 2" w:uiPriority="68"/>
-    <w:lsdException w:name="Medium Grid 3" w:uiPriority="69"/>
-    <w:lsdException w:name="Dark List" w:uiPriority="70"/>
-    <w:lsdException w:name="Colorful Shading" w:uiPriority="71"/>
-    <w:lsdException w:name="Colorful List" w:uiPriority="72"/>
-    <w:lsdException w:name="Colorful Grid" w:uiPriority="73"/>
-    <w:lsdException w:name="Light Shading Accent 1" w:uiPriority="60"/>
-    <w:lsdException w:name="Light List Accent 1" w:uiPriority="61"/>
-    <w:lsdException w:name="Light Grid Accent 1" w:uiPriority="62"/>
-    <w:lsdException w:name="Medium Shading 1 Accent 1" w:uiPriority="63"/>
-    <w:lsdException w:name="Medium Shading 2 Accent 1" w:uiPriority="64"/>
-    <w:lsdException w:name="Medium List 1 Accent 1" w:uiPriority="65"/>
-    <w:lsdException w:name="Revision" w:semiHidden="1"/>
-    <w:lsdException w:name="List Paragraph" w:uiPriority="34" w:qFormat="1"/>
-    <w:lsdException w:name="Quote" w:uiPriority="29" w:qFormat="1"/>
-    <w:lsdException w:name="Intense Quote" w:uiPriority="30" w:qFormat="1"/>
-    <w:lsdException w:name="Medium List 2 Accent 1" w:uiPriority="66"/>
-    <w:lsdException w:name="Medium Grid 1 Accent 1" w:uiPriority="67"/>
-    <w:lsdException w:name="Medium Grid 2 Accent 1" w:uiPriority="68"/>
-    <w:lsdException w:name="Medium Grid 3 Accent 1" w:uiPriority="69"/>
-    <w:lsdException w:name="Dark List Accent 1" w:uiPriority="70"/>
-    <w:lsdException w:name="Colorful Shading Accent 1" w:uiPriority="71"/>
-    <w:lsdException w:name="Colorful List Accent 1" w:uiPriority="72"/>
-    <w:lsdException w:name="Colorful Grid Accent 1" w:uiPriority="73"/>
-    <w:lsdException w:name="Light Shading Accent 2" w:uiPriority="60"/>
-    <w:lsdException w:name="Light List Accent 2" w:uiPriority="61"/>
-    <w:lsdException w:name="Light Grid Accent 2" w:uiPriority="62"/>
-    <w:lsdException w:name="Medium Shading 1 Accent 2" w:uiPriority="63"/>
-    <w:lsdException w:name="Medium Shading 2 Accent 2" w:uiPriority="64"/>
-    <w:lsdException w:name="Medium List 1 Accent 2" w:uiPriority="65"/>
-    <w:lsdException w:name="Medium List 2 Accent 2" w:uiPriority="66"/>
-    <w:lsdException w:name="Medium Grid 1 Accent 2" w:uiPriority="67"/>
-    <w:lsdException w:name="Medium Grid 2 Accent 2" w:uiPriority="68"/>
-    <w:lsdException w:name="Medium Grid 3 Accent 2" w:uiPriority="69"/>
-    <w:lsdException w:name="Dark List Accent 2" w:uiPriority="70"/>
-    <w:lsdException w:name="Colorful Shading Accent 2" w:uiPriority="71"/>
-    <w:lsdException w:name="Colorful List Accent 2" w:uiPriority="72"/>
-    <w:lsdException w:name="Colorful Grid Accent 2" w:uiPriority="73"/>
-    <w:lsdException w:name="Light Shading Accent 3" w:uiPriority="60"/>
-    <w:lsdException w:name="Light List Accent 3" w:uiPriority="61"/>
-    <w:lsdException w:name="Light Grid Accent 3" w:uiPriority="62"/>
-    <w:lsdException w:name="Medium Shading 1 Accent 3" w:uiPriority="63"/>
-    <w:lsdException w:name="Medium Shading 2 Accent 3" w:uiPriority="64"/>
-    <w:lsdException w:name="Medium List 1 Accent 3" w:uiPriority="65"/>
-    <w:lsdException w:name="Medium List 2 Accent 3" w:uiPriority="66"/>
-    <w:lsdException w:name="Medium Grid 1 Accent 3" w:uiPriority="67"/>
-    <w:lsdException w:name="Medium Grid 2 Accent 3" w:uiPriority="68"/>
-    <w:lsdException w:name="Medium Grid 3 Accent 3" w:uiPriority="69"/>
-    <w:lsdException w:name="Dark List Accent 3" w:uiPriority="70"/>
-    <w:lsdException w:name="Colorful Shading Accent 3" w:uiPriority="71"/>
-    <w:lsdException w:name="Colorful List Accent 3" w:uiPriority="72"/>
-    <w:lsdException w:name="Colorful Grid Accent 3" w:uiPriority="73"/>
-    <w:lsdException w:name="Light Shading Accent 4" w:uiPriority="60"/>
-    <w:lsdException w:name="Light List Accent 4" w:uiPriority="61"/>
-    <w:lsdException w:name="Light Grid Accent 4" w:uiPriority="62"/>
-    <w:lsdException w:name="Medium Shading 1 Accent 4" w:uiPriority="63"/>
-    <w:lsdException w:name="Medium Shading 2 Accent 4" w:uiPriority="64"/>
-    <w:lsdException w:name="Medium List 1 Accent 4" w:uiPriority="65"/>
-    <w:lsdException w:name="Medium List 2 Accent 4" w:uiPriority="66"/>
-    <w:lsdException w:name="Medium Grid 1 Accent 4" w:uiPriority="67"/>
-    <w:lsdException w:name="Medium Grid 2 Accent 4" w:uiPriority="68"/>
-    <w:lsdException w:name="Medium Grid 3 Accent 4" w:uiPriority="69"/>
-    <w:lsdException w:name="Dark List Accent 4" w:uiPriority="70"/>
-    <w:lsdException w:name="Colorful Shading Accent 4" w:uiPriority="71"/>
-    <w:lsdException w:name="Colorful List Accent 4" w:uiPriority="72"/>
-    <w:lsdException w:name="Colorful Grid Accent 4" w:uiPriority="73"/>
-    <w:lsdException w:name="Light Shading Accent 5" w:uiPriority="60"/>
-    <w:lsdException w:name="Light List Accent 5" w:uiPriority="61"/>
-    <w:lsdException w:name="Light Grid Accent 5" w:uiPriority="62"/>
-    <w:lsdException w:name="Medium Shading 1 Accent 5" w:uiPriority="63"/>
-    <w:lsdException w:name="Medium Shading 2 Accent 5" w:uiPriority="64"/>
-    <w:lsdException w:name="Medium List 1 Accent 5" w:uiPriority="65"/>
-    <w:lsdException w:name="Medium List 2 Accent 5" w:uiPriority="66"/>
-    <w:lsdException w:name="Medium Grid 1 Accent 5" w:uiPriority="67"/>
-    <w:lsdException w:name="Medium Grid 2 Accent 5" w:uiPriority="68"/>
-    <w:lsdException w:name="Medium Grid 3 Accent 5" w:uiPriority="69"/>
-    <w:lsdException w:name="Dark List Accent 5" w:uiPriority="70"/>
-    <w:lsdException w:name="Colorful Shading Accent 5" w:uiPriority="71"/>
-    <w:lsdException w:name="Colorful List Accent 5" w:uiPriority="72"/>
-    <w:lsdException w:name="Colorful Grid Accent 5" w:uiPriority="73"/>
-    <w:lsdException w:name="Light Shading Accent 6" w:uiPriority="60"/>
-    <w:lsdException w:name="Light List Accent 6" w:uiPriority="61"/>
-    <w:lsdException w:name="Light Grid Accent 6" w:uiPriority="62"/>
-    <w:lsdException w:name="Medium Shading 1 Accent 6" w:uiPriority="63"/>
-    <w:lsdException w:name="Medium Shading 2 Accent 6" w:uiPriority="64"/>
-    <w:lsdException w:name="Medium List 1 Accent 6" w:uiPriority="65"/>
-    <w:lsdException w:name="Medium List 2 Accent 6" w:uiPriority="66"/>
-    <w:lsdException w:name="Medium Grid 1 Accent 6" w:uiPriority="67"/>
-    <w:lsdException w:name="Medium Grid 2 Accent 6" w:uiPriority="68"/>
-    <w:lsdException w:name="Medium Grid 3 Accent 6" w:uiPriority="69"/>
-    <w:lsdException w:name="Dark List Accent 6" w:uiPriority="70"/>
-    <w:lsdException w:name="Colorful Shading Accent 6" w:uiPriority="71"/>
-    <w:lsdException w:name="Colorful List Accent 6" w:uiPriority="72"/>
-    <w:lsdException w:name="Colorful Grid Accent 6" w:uiPriority="73"/>
-    <w:lsdException w:name="Subtle Emphasis" w:uiPriority="19" w:qFormat="1"/>
-    <w:lsdException w:name="Intense Emphasis" w:uiPriority="21" w:qFormat="1"/>
-    <w:lsdException w:name="Subtle Reference" w:uiPriority="31" w:qFormat="1"/>
-    <w:lsdException w:name="Intense Reference" w:uiPriority="32" w:qFormat="1"/>
-    <w:lsdException w:name="Book Title" w:uiPriority="33" w:qFormat="1"/>
-    <w:lsdException w:name="Bibliography" w:semiHidden="1" w:uiPriority="37" w:unhideWhenUsed="1"/>
-    <w:lsdException w:name="TOC Heading" w:semiHidden="1" w:uiPriority="39" w:unhideWhenUsed="1" w:qFormat="1"/>
-    <w:lsdException w:name="Plain Table 1" w:uiPriority="41"/>
-    <w:lsdException w:name="Plain Table 2" w:uiPriority="42"/>
-    <w:lsdException w:name="Plain Table 3" w:uiPriority="43"/>
-    <w:lsdException w:name="Plain Table 4" w:uiPriority="44"/>
-    <w:lsdException w:name="Plain Table 5" w:uiPriority="45"/>
-    <w:lsdException w:name="Grid Table Light" w:uiPriority="40"/>
-    <w:lsdException w:name="Grid Table 1 Light" w:uiPriority="46"/>
-    <w:lsdException w:name="Grid Table 2" w:uiPriority="47"/>
-    <w:lsdException w:name="Grid Table 3" w:uiPriority="48"/>
-    <w:lsdException w:name="Grid Table 4" w:uiPriority="49"/>
-    <w:lsdException w:name="Grid Table 5 Dark" w:uiPriority="50"/>
-    <w:lsdException w:name="Grid Table 6 Colorful" w:uiPriority="51"/>
-    <w:lsdException w:name="Grid Table 7 Colorful" w:uiPriority="52"/>
-    <w:lsdException w:name="Grid Table 1 Light Accent 1" w:uiPriority="46"/>
-    <w:lsdException w:name="Grid Table 2 Accent 1" w:uiPriority="47"/>
-    <w:lsdException w:name="Grid Table 3 Accent 1" w:uiPriority="48"/>
-    <w:lsdException w:name="Grid Table 4 Accent 1" w:uiPriority="49"/>
-    <w:lsdException w:name="Grid Table 5 Dark Accent 1" w:uiPriority="50"/>
-    <w:lsdException w:name="Grid Table 6 Colorful Accent 1" w:uiPriority="51"/>
-    <w:lsdException w:name="Grid Table 7 Colorful Accent 1" w:uiPriority="52"/>
-    <w:lsdException w:name="Grid Table 1 Light Accent 2" w:uiPriority="46"/>
-    <w:lsdException w:name="Grid Table 2 Accent 2" w:uiPriority="47"/>
-    <w:lsdException w:name="Grid Table 3 Accent 2" w:uiPriority="48"/>
-    <w:lsdException w:name="Grid Table 4 Accent 2" w:uiPriority="49"/>
-    <w:lsdException w:name="Grid Table 5 Dark Accent 2" w:uiPriority="50"/>
-    <w:lsdException w:name="Grid Table 6 Colorful Accent 2" w:uiPriority="51"/>
-    <w:lsdException w:name="Grid Table 7 Colorful Accent 2" w:uiPriority="52"/>
-    <w:lsdException w:name="Grid Table 1 Light Accent 3" w:uiPriority="46"/>
-    <w:lsdException w:name="Grid Table 2 Accent 3" w:uiPriority="47"/>
-    <w:lsdException w:name="Grid Table 3 Accent 3" w:uiPriority="48"/>
-    <w:lsdException w:name="Grid Table 4 Accent 3" w:uiPriority="49"/>
-    <w:lsdException w:name="Grid Table 5 Dark Accent 3" w:uiPriority="50"/>
-    <w:lsdException w:name="Grid Table 6 Colorful Accent 3" w:uiPriority="51"/>
-    <w:lsdException w:name="Grid Table 7 Colorful Accent 3" w:uiPriority="52"/>
-    <w:lsdException w:name="Grid Table 1 Light Accent 4" w:uiPriority="46"/>
-    <w:lsdException w:name="Grid Table 2 Accent 4" w:uiPriority="47"/>
-    <w:lsdException w:name="Grid Table 3 Accent 4" w:uiPriority="48"/>
-    <w:lsdException w:name="Grid Table 4 Accent 4" w:uiPriority="49"/>
-    <w:lsdException w:name="Grid Table 5 Dark Accent 4" w:uiPriority="50"/>
-    <w:lsdException w:name="Grid Table 6 Colorful Accent 4" w:uiPriority="51"/>
-    <w:lsdException w:name="Grid Table 7 Colorful Accent 4" w:uiPriority="52"/>
-    <w:lsdException w:name="Grid Table 1 Light Accent 5" w:uiPriority="46"/>
-    <w:lsdException w:name="Grid Table 2 Accent 5" w:uiPriority="47"/>
-    <w:lsdException w:name="Grid Table 3 Accent 5" w:uiPriority="48"/>
-    <w:lsdException w:name="Grid Table 4 Accent 5" w:uiPriority="49"/>
-    <w:lsdException w:name="Grid Table 5 Dark Accent 5" w:uiPriority="50"/>
-    <w:lsdException w:name="Grid Table 6 Colorful Accent 5" w:uiPriority="51"/>
-    <w:lsdException w:name="Grid Table 7 Colorful Accent 5" w:uiPriority="52"/>
-    <w:lsdException w:name="Grid Table 1 Light Accent 6" w:uiPriority="46"/>
-    <w:lsdException w:name="Grid Table 2 Accent 6" w:uiPriority="47"/>
-    <w:lsdException w:name="Grid Table 3 Accent 6" w:uiPriority="48"/>
-    <w:lsdException w:name="Grid Table 4 Accent 6" w:uiPriority="49"/>
-    <w:lsdException w:name="Grid Table 5 Dark Accent 6" w:uiPriority="50"/>
-    <w:lsdException w:name="Grid Table 6 Colorful Accent 6" w:uiPriority="51"/>
-    <w:lsdException w:name="Grid Table 7 Colorful Accent 6" w:uiPriority="52"/>
-    <w:lsdException w:name="List Table 1 Light" w:uiPriority="46"/>
-    <w:lsdException w:name="List Table 2" w:uiPriority="47"/>
-    <w:lsdException w:name="List Table 3" w:uiPriority="48"/>
-    <w:lsdException w:name="List Table 4" w:uiPriority="49"/>
-    <w:lsdException w:name="List Table 5 Dark" w:uiPriority="50"/>
-    <w:lsdException w:name="List Table 6 Colorful" w:uiPriority="51"/>
-    <w:lsdException w:name="List Table 7 Colorful" w:uiPriority="52"/>
-    <w:lsdException w:name="List Table 1 Light Accent 1" w:uiPriority="46"/>
-    <w:lsdException w:name="List Table 2 Accent 1" w:uiPriority="47"/>
-    <w:lsdException w:name="List Table 3 Accent 1" w:uiPriority="48"/>
-    <w:lsdException w:name="List Table 4 Accent 1" w:uiPriority="49"/>
-    <w:lsdException w:name="List Table 5 Dark Accent 1" w:uiPriority="50"/>
-    <w:lsdException w:name="List Table 6 Colorful Accent 1" w:uiPriority="51"/>
-    <w:lsdException w:name="List Table 7 Colorful Accent 1" w:uiPriority="52"/>
-    <w:lsdException w:name="List Table 1 Light Accent 2" w:uiPriority="46"/>
-    <w:lsdException w:name="List Table 2 Accent 2" w:uiPriority="47"/>
-    <w:lsdException w:name="List Table 3 Accent 2" w:uiPriority="48"/>
-    <w:lsdException w:name="List Table 4 Accent 2" w:uiPriority="49"/>
-    <w:lsdException w:name="List Table 5 Dark Accent 2" w:uiPriority="50"/>
-    <w:lsdException w:name="List Table 6 Colorful Accent 2" w:uiPriority="51"/>
-    <w:lsdException w:name="List Table 7 Colorful Accent 2" w:uiPriority="52"/>
-    <w:lsdException w:name="List Table 1 Light Accent 3" w:uiPriority="46"/>
-    <w:lsdException w:name="List Table 2 Accent 3" w:uiPriority="47"/>
-    <w:lsdException w:name="List Table 3 Accent 3" w:uiPriority="48"/>
-    <w:lsdException w:name="List Table 4 Accent 3" w:uiPriority="49"/>
-    <w:lsdException w:name="List Table 5 Dark Accent 3" w:uiPriority="50"/>
-    <w:lsdException w:name="List Table 6 Colorful Accent 3" w:uiPriority="51"/>
-    <w:lsdException w:name="List Table 7 Colorful Accent 3" w:uiPriority="52"/>
-    <w:lsdException w:name="List Table 1 Light Accent 4" w:uiPriority="46"/>
-    <w:lsdException w:name="List Table 2 Accent 4" w:uiPriority="47"/>
-    <w:lsdException w:name="List Table 3 Accent 4" w:uiPriority="48"/>
-    <w:lsdException w:name="List Table 4 Accent 4" w:uiPriority="49"/>
-    <w:lsdException w:name="List Table 5 Dark Accent 4" w:uiPriority="50"/>
-    <w:lsdException w:name="List Table 6 Colorful Accent 4" w:uiPriority="51"/>
-    <w:lsdException w:name="List Table 7 Colorful Accent 4" w:uiPriority="52"/>
-    <w:lsdException w:name="List Table 1 Light Accent 5" w:uiPriority="46"/>
-    <w:lsdException w:name="List Table 2 Accent 5" w:uiPriority="47"/>
-    <w:lsdException w:name="List Table 3 Accent 5" w:uiPriority="48"/>
-    <w:lsdException w:name="List Table 4 Accent 5" w:uiPriority="49"/>
-    <w:lsdException w:name="List Table 5 Dark Accent 5" w:uiPriority="50"/>
-    <w:lsdException w:name="List Table 6 Colorful Accent 5" w:uiPriority="51"/>
-    <w:lsdException w:name="List Table 7 Colorful Accent 5" w:uiPriority="52"/>
-    <w:lsdException w:name="List Table 1 Light Accent 6" w:uiPriority="46"/>
-    <w:lsdException w:name="List Table 2 Accent 6" w:uiPriority="47"/>
-    <w:lsdException w:name="List Table 3 Accent 6" w:uiPriority="48"/>
-    <w:lsdException w:name="List Table 4 Accent 6" w:uiPriority="49"/>
-    <w:lsdException w:name="List Table 5 Dark Accent 6" w:uiPriority="50"/>
-    <w:lsdException w:name="List Table 6 Colorful Accent 6" w:uiPriority="51"/>
-    <w:lsdException w:name="List Table 7 Colorful Accent 6" w:uiPriority="52"/>
-    <w:lsdException w:name="Mention" w:semiHidden="1" w:unhideWhenUsed="1"/>
-    <w:lsdException w:name="Smart Hyperlink" w:semiHidden="1" w:unhideWhenUsed="1"/>
-    <w:lsdException w:name="Hashtag" w:semiHidden="1" w:unhideWhenUsed="1"/>
-    <w:lsdException w:name="Unresolved Mention" w:semiHidden="1" w:unhideWhenUsed="1"/>
-    <w:lsdException w:name="Smart Link" w:semiHidden="1" w:unhideWhenUsed="1"/>
+  <w:latentStyles w:defLockedState="0" w:defUIPriority="99" w:defSemiHidden="1" w:defUnhideWhenUsed="1" w:defQFormat="0" w:count="267">
+    <w:lsdException w:name="Normal" w:semiHidden="0" w:uiPriority="0" w:unhideWhenUsed="0" w:qFormat="1"/>
+    <w:lsdException w:name="heading 1" w:semiHidden="0" w:uiPriority="9" w:unhideWhenUsed="0" w:qFormat="1"/>
+    <w:lsdException w:name="heading 2" w:uiPriority="9" w:qFormat="1"/>
+    <w:lsdException w:name="heading 3" w:uiPriority="9" w:qFormat="1"/>
+    <w:lsdException w:name="heading 4" w:uiPriority="9" w:qFormat="1"/>
+    <w:lsdException w:name="heading 5" w:uiPriority="9" w:qFormat="1"/>
+    <w:lsdException w:name="heading 6" w:uiPriority="9" w:qFormat="1"/>
+    <w:lsdException w:name="heading 7" w:uiPriority="9" w:qFormat="1"/>
+    <w:lsdException w:name="heading 8" w:uiPriority="9" w:qFormat="1"/>
+    <w:lsdException w:name="heading 9" w:uiPriority="9" w:qFormat="1"/>
+    <w:lsdException w:name="toc 1" w:uiPriority="39"/>
+    <w:lsdException w:name="toc 2" w:uiPriority="39"/>
+    <w:lsdException w:name="toc 3" w:uiPriority="39"/>
+    <w:lsdException w:name="toc 4" w:uiPriority="39"/>
+    <w:lsdException w:name="toc 5" w:uiPriority="39"/>
+    <w:lsdException w:name="toc 6" w:uiPriority="39"/>
+    <w:lsdException w:name="toc 7" w:uiPriority="39"/>
+    <w:lsdException w:name="toc 8" w:uiPriority="39"/>
+    <w:lsdException w:name="toc 9" w:uiPriority="39"/>
+    <w:lsdException w:name="caption" w:uiPriority="35" w:qFormat="1"/>
+    <w:lsdException w:name="Title" w:semiHidden="0" w:uiPriority="10" w:unhideWhenUsed="0" w:qFormat="1"/>
+    <w:lsdException w:name="Default Paragraph Font" w:uiPriority="1"/>
+    <w:lsdException w:name="Subtitle" w:semiHidden="0" w:uiPriority="11" w:unhideWhenUsed="0" w:qFormat="1"/>
+    <w:lsdException w:name="Strong" w:semiHidden="0" w:uiPriority="22" w:unhideWhenUsed="0" w:qFormat="1"/>
+    <w:lsdException w:name="Emphasis" w:semiHidden="0" w:uiPriority="20" w:unhideWhenUsed="0" w:qFormat="1"/>
+    <w:lsdException w:name="Normal Table" w:semiHidden="0" w:unhideWhenUsed="0"/>
+    <w:lsdException w:name="Table Web 3" w:semiHidden="0" w:unhideWhenUsed="0"/>
+    <w:lsdException w:name="Table Grid" w:semiHidden="0" w:uiPriority="59" w:unhideWhenUsed="0"/>
+    <w:lsdException w:name="Table Theme" w:semiHidden="0" w:unhideWhenUsed="0"/>
+    <w:lsdException w:name="Placeholder Text" w:unhideWhenUsed="0"/>
+    <w:lsdException w:name="No Spacing" w:semiHidden="0" w:uiPriority="1" w:unhideWhenUsed="0" w:qFormat="1"/>
+    <w:lsdException w:name="Light Shading" w:semiHidden="0" w:uiPriority="60" w:unhideWhenUsed="0"/>
+    <w:lsdException w:name="Light List" w:semiHidden="0" w:uiPriority="61" w:unhideWhenUsed="0"/>
+    <w:lsdException w:name="Light Grid" w:semiHidden="0" w:uiPriority="62" w:unhideWhenUsed="0"/>
+    <w:lsdException w:name="Medium Shading 1" w:semiHidden="0" w:uiPriority="63" w:unhideWhenUsed="0"/>
+    <w:lsdException w:name="Medium Shading 2" w:semiHidden="0" w:uiPriority="64" w:unhideWhenUsed="0"/>
+    <w:lsdException w:name="Medium List 1" w:semiHidden="0" w:uiPriority="65" w:unhideWhenUsed="0"/>
+    <w:lsdException w:name="Medium List 2" w:semiHidden="0" w:uiPriority="66" w:unhideWhenUsed="0"/>
+    <w:lsdException w:name="Medium Grid 1" w:semiHidden="0" w:uiPriority="67" w:unhideWhenUsed="0"/>
+    <w:lsdException w:name="Medium Grid 2" w:semiHidden="0" w:uiPriority="68" w:unhideWhenUsed="0"/>
+    <w:lsdException w:name="Medium Grid 3" w:semiHidden="0" w:uiPriority="69" w:unhideWhenUsed="0"/>
+    <w:lsdException w:name="Dark List" w:semiHidden="0" w:uiPriority="70" w:unhideWhenUsed="0"/>
+    <w:lsdException w:name="Colorful Shading" w:semiHidden="0" w:uiPriority="71" w:unhideWhenUsed="0"/>
+    <w:lsdException w:name="Colorful List" w:semiHidden="0" w:uiPriority="72" w:unhideWhenUsed="0"/>
+    <w:lsdException w:name="Colorful Grid" w:semiHidden="0" w:uiPriority="73" w:unhideWhenUsed="0"/>
+    <w:lsdException w:name="Light Shading Accent 1" w:semiHidden="0" w:uiPriority="60" w:unhideWhenUsed="0"/>
+    <w:lsdException w:name="Light List Accent 1" w:semiHidden="0" w:uiPriority="61" w:unhideWhenUsed="0"/>
+    <w:lsdException w:name="Light Grid Accent 1" w:semiHidden="0" w:uiPriority="62" w:unhideWhenUsed="0"/>
+    <w:lsdException w:name="Medium Shading 1 Accent 1" w:semiHidden="0" w:uiPriority="63" w:unhideWhenUsed="0"/>
+    <w:lsdException w:name="Medium Shading 2 Accent 1" w:semiHidden="0" w:uiPriority="64" w:unhideWhenUsed="0"/>
+    <w:lsdException w:name="Medium List 1 Accent 1" w:semiHidden="0" w:uiPriority="65" w:unhideWhenUsed="0"/>
+    <w:lsdException w:name="Revision" w:unhideWhenUsed="0"/>
+    <w:lsdException w:name="List Paragraph" w:semiHidden="0" w:uiPriority="34" w:unhideWhenUsed="0" w:qFormat="1"/>
+    <w:lsdException w:name="Quote" w:semiHidden="0" w:uiPriority="29" w:unhideWhenUsed="0" w:qFormat="1"/>
+    <w:lsdException w:name="Intense Quote" w:semiHidden="0" w:uiPriority="30" w:unhideWhenUsed="0" w:qFormat="1"/>
+    <w:lsdException w:name="Medium List 2 Accent 1" w:semiHidden="0" w:uiPriority="66" w:unhideWhenUsed="0"/>
+    <w:lsdException w:name="Medium Grid 1 Accent 1" w:semiHidden="0" w:uiPriority="67" w:unhideWhenUsed="0"/>
+    <w:lsdException w:name="Medium Grid 2 Accent 1" w:semiHidden="0" w:uiPriority="68" w:unhideWhenUsed="0"/>
+    <w:lsdException w:name="Medium Grid 3 Accent 1" w:semiHidden="0" w:uiPriority="69" w:unhideWhenUsed="0"/>
+    <w:lsdException w:name="Dark List Accent 1" w:semiHidden="0" w:uiPriority="70" w:unhideWhenUsed="0"/>
+    <w:lsdException w:name="Colorful Shading Accent 1" w:semiHidden="0" w:uiPriority="71" w:unhideWhenUsed="0"/>
+    <w:lsdException w:name="Colorful List Accent 1" w:semiHidden="0" w:uiPriority="72" w:unhideWhenUsed="0"/>
+    <w:lsdException w:name="Colorful Grid Accent 1" w:semiHidden="0" w:uiPriority="73" w:unhideWhenUsed="0"/>
+    <w:lsdException w:name="Light Shading Accent 2" w:semiHidden="0" w:uiPriority="60" w:unhideWhenUsed="0"/>
+    <w:lsdException w:name="Light List Accent 2" w:semiHidden="0" w:uiPriority="61" w:unhideWhenUsed="0"/>
+    <w:lsdException w:name="Light Grid Accent 2" w:semiHidden="0" w:uiPriority="62" w:unhideWhenUsed="0"/>
+    <w:lsdException w:name="Medium Shading 1 Accent 2" w:semiHidden="0" w:uiPriority="63" w:unhideWhenUsed="0"/>
+    <w:lsdException w:name="Medium Shading 2 Accent 2" w:semiHidden="0" w:uiPriority="64" w:unhideWhenUsed="0"/>
+    <w:lsdException w:name="Medium List 1 Accent 2" w:semiHidden="0" w:uiPriority="65" w:unhideWhenUsed="0"/>
+    <w:lsdException w:name="Medium List 2 Accent 2" w:semiHidden="0" w:uiPriority="66" w:unhideWhenUsed="0"/>
+    <w:lsdException w:name="Medium Grid 1 Accent 2" w:semiHidden="0" w:uiPriority="67" w:unhideWhenUsed="0"/>
+    <w:lsdException w:name="Medium Grid 2 Accent 2" w:semiHidden="0" w:uiPriority="68" w:unhideWhenUsed="0"/>
+    <w:lsdException w:name="Medium Grid 3 Accent 2" w:semiHidden="0" w:uiPriority="69" w:unhideWhenUsed="0"/>
+    <w:lsdException w:name="Dark List Accent 2" w:semiHidden="0" w:uiPriority="70" w:unhideWhenUsed="0"/>
+    <w:lsdException w:name="Colorful Shading Accent 2" w:semiHidden="0" w:uiPriority="71" w:unhideWhenUsed="0"/>
+    <w:lsdException w:name="Colorful List Accent 2" w:semiHidden="0" w:uiPriority="72" w:unhideWhenUsed="0"/>
+    <w:lsdException w:name="Colorful Grid Accent 2" w:semiHidden="0" w:uiPriority="73" w:unhideWhenUsed="0"/>
+    <w:lsdException w:name="Light Shading Accent 3" w:semiHidden="0" w:uiPriority="60" w:unhideWhenUsed="0"/>
+    <w:lsdException w:name="Light List Accent 3" w:semiHidden="0" w:uiPriority="61" w:unhideWhenUsed="0"/>
+    <w:lsdException w:name="Light Grid Accent 3" w:semiHidden="0" w:uiPriority="62" w:unhideWhenUsed="0"/>
+    <w:lsdException w:name="Medium Shading 1 Accent 3" w:semiHidden="0" w:uiPriority="63" w:unhideWhenUsed="0"/>
+    <w:lsdException w:name="Medium Shading 2 Accent 3" w:semiHidden="0" w:uiPriority="64" w:unhideWhenUsed="0"/>
+    <w:lsdException w:name="Medium List 1 Accent 3" w:semiHidden="0" w:uiPriority="65" w:unhideWhenUsed="0"/>
+    <w:lsdException w:name="Medium List 2 Accent 3" w:semiHidden="0" w:uiPriority="66" w:unhideWhenUsed="0"/>
+    <w:lsdException w:name="Medium Grid 1 Accent 3" w:semiHidden="0" w:uiPriority="67" w:unhideWhenUsed="0"/>
+    <w:lsdException w:name="Medium Grid 2 Accent 3" w:semiHidden="0" w:uiPriority="68" w:unhideWhenUsed="0"/>
+    <w:lsdException w:name="Medium Grid 3 Accent 3" w:semiHidden="0" w:uiPriority="69" w:unhideWhenUsed="0"/>
+    <w:lsdException w:name="Dark List Accent 3" w:semiHidden="0" w:uiPriority="70" w:unhideWhenUsed="0"/>
+    <w:lsdException w:name="Colorful Shading Accent 3" w:semiHidden="0" w:uiPriority="71" w:unhideWhenUsed="0"/>
+    <w:lsdException w:name="Colorful List Accent 3" w:semiHidden="0" w:uiPriority="72" w:unhideWhenUsed="0"/>
+    <w:lsdException w:name="Colorful Grid Accent 3" w:semiHidden="0" w:uiPriority="73" w:unhideWhenUsed="0"/>
+    <w:lsdException w:name="Light Shading Accent 4" w:semiHidden="0" w:uiPriority="60" w:unhideWhenUsed="0"/>
+    <w:lsdException w:name="Light List Accent 4" w:semiHidden="0" w:uiPriority="61" w:unhideWhenUsed="0"/>
+    <w:lsdException w:name="Light Grid Accent 4" w:semiHidden="0" w:uiPriority="62" w:unhideWhenUsed="0"/>
+    <w:lsdException w:name="Medium Shading 1 Accent 4" w:semiHidden="0" w:uiPriority="63" w:unhideWhenUsed="0"/>
+    <w:lsdException w:name="Medium Shading 2 Accent 4" w:semiHidden="0" w:uiPriority="64" w:unhideWhenUsed="0"/>
+    <w:lsdException w:name="Medium List 1 Accent 4" w:semiHidden="0" w:uiPriority="65" w:unhideWhenUsed="0"/>
+    <w:lsdException w:name="Medium List 2 Accent 4" w:semiHidden="0" w:uiPriority="66" w:unhideWhenUsed="0"/>
+    <w:lsdException w:name="Medium Grid 1 Accent 4" w:semiHidden="0" w:uiPriority="67" w:unhideWhenUsed="0"/>
+    <w:lsdException w:name="Medium Grid 2 Accent 4" w:semiHidden="0" w:uiPriority="68" w:unhideWhenUsed="0"/>
+    <w:lsdException w:name="Medium Grid 3 Accent 4" w:semiHidden="0" w:uiPriority="69" w:unhideWhenUsed="0"/>
+    <w:lsdException w:name="Dark List Accent 4" w:semiHidden="0" w:uiPriority="70" w:unhideWhenUsed="0"/>
+    <w:lsdException w:name="Colorful Shading Accent 4" w:semiHidden="0" w:uiPriority="71" w:unhideWhenUsed="0"/>
+    <w:lsdException w:name="Colorful List Accent 4" w:semiHidden="0" w:uiPriority="72" w:unhideWhenUsed="0"/>
+    <w:lsdException w:name="Colorful Grid Accent 4" w:semiHidden="0" w:uiPriority="73" w:unhideWhenUsed="0"/>
+    <w:lsdException w:name="Light Shading Accent 5" w:semiHidden="0" w:uiPriority="60" w:unhideWhenUsed="0"/>
+    <w:lsdException w:name="Light List Accent 5" w:semiHidden="0" w:uiPriority="61" w:unhideWhenUsed="0"/>
+    <w:lsdException w:name="Light Grid Accent 5" w:semiHidden="0" w:uiPriority="62" w:unhideWhenUsed="0"/>
+    <w:lsdException w:name="Medium Shading 1 Accent 5" w:semiHidden="0" w:uiPriority="63" w:unhideWhenUsed="0"/>
+    <w:lsdException w:name="Medium Shading 2 Accent 5" w:semiHidden="0" w:uiPriority="64" w:unhideWhenUsed="0"/>
+    <w:lsdException w:name="Medium List 1 Accent 5" w:semiHidden="0" w:uiPriority="65" w:unhideWhenUsed="0"/>
+    <w:lsdException w:name="Medium List 2 Accent 5" w:semiHidden="0" w:uiPriority="66" w:unhideWhenUsed="0"/>
+    <w:lsdException w:name="Medium Grid 1 Accent 5" w:semiHidden="0" w:uiPriority="67" w:unhideWhenUsed="0"/>
+    <w:lsdException w:name="Medium Grid 2 Accent 5" w:semiHidden="0" w:uiPriority="68" w:unhideWhenUsed="0"/>
+    <w:lsdException w:name="Medium Grid 3 Accent 5" w:semiHidden="0" w:uiPriority="69" w:unhideWhenUsed="0"/>
+    <w:lsdException w:name="Dark List Accent 5" w:semiHidden="0" w:uiPriority="70" w:unhideWhenUsed="0"/>
+    <w:lsdException w:name="Colorful Shading Accent 5" w:semiHidden="0" w:uiPriority="71" w:unhideWhenUsed="0"/>
+    <w:lsdException w:name="Colorful List Accent 5" w:semiHidden="0" w:uiPriority="72" w:unhideWhenUsed="0"/>
+    <w:lsdException w:name="Colorful Grid Accent 5" w:semiHidden="0" w:uiPriority="73" w:unhideWhenUsed="0"/>
+    <w:lsdException w:name="Light Shading Accent 6" w:semiHidden="0" w:uiPriority="60" w:unhideWhenUsed="0"/>
+    <w:lsdException w:name="Light List Accent 6" w:semiHidden="0" w:uiPriority="61" w:unhideWhenUsed="0"/>
+    <w:lsdException w:name="Light Grid Accent 6" w:semiHidden="0" w:uiPriority="62" w:unhideWhenUsed="0"/>
+    <w:lsdException w:name="Medium Shading 1 Accent 6" w:semiHidden="0" w:uiPriority="63" w:unhideWhenUsed="0"/>
+    <w:lsdException w:name="Medium Shading 2 Accent 6" w:semiHidden="0" w:uiPriority="64" w:unhideWhenUsed="0"/>
+    <w:lsdException w:name="Medium List 1 Accent 6" w:semiHidden="0" w:uiPriority="65" w:unhideWhenUsed="0"/>
+    <w:lsdException w:name="Medium List 2 Accent 6" w:semiHidden="0" w:uiPriority="66" w:unhideWhenUsed="0"/>
+    <w:lsdException w:name="Medium Grid 1 Accent 6" w:semiHidden="0" w:uiPriority="67" w:unhideWhenUsed="0"/>
+    <w:lsdException w:name="Medium Grid 2 Accent 6" w:semiHidden="0" w:uiPriority="68" w:unhideWhenUsed="0"/>
+    <w:lsdException w:name="Medium Grid 3 Accent 6" w:semiHidden="0" w:uiPriority="69" w:unhideWhenUsed="0"/>
+    <w:lsdException w:name="Dark List Accent 6" w:semiHidden="0" w:uiPriority="70" w:unhideWhenUsed="0"/>
+    <w:lsdException w:name="Colorful Shading Accent 6" w:semiHidden="0" w:uiPriority="71" w:unhideWhenUsed="0"/>
+    <w:lsdException w:name="Colorful List Accent 6" w:semiHidden="0" w:uiPriority="72" w:unhideWhenUsed="0"/>
+    <w:lsdException w:name="Colorful Grid Accent 6" w:semiHidden="0" w:uiPriority="73" w:unhideWhenUsed="0"/>
+    <w:lsdException w:name="Subtle Emphasis" w:semiHidden="0" w:uiPriority="19" w:unhideWhenUsed="0" w:qFormat="1"/>
+    <w:lsdException w:name="Intense Emphasis" w:semiHidden="0" w:uiPriority="21" w:unhideWhenUsed="0" w:qFormat="1"/>
+    <w:lsdException w:name="Subtle Reference" w:semiHidden="0" w:uiPriority="31" w:unhideWhenUsed="0" w:qFormat="1"/>
+    <w:lsdException w:name="Intense Reference" w:semiHidden="0" w:uiPriority="32" w:unhideWhenUsed="0" w:qFormat="1"/>
+    <w:lsdException w:name="Book Title" w:semiHidden="0" w:uiPriority="33" w:unhideWhenUsed="0" w:qFormat="1"/>
+    <w:lsdException w:name="Bibliography" w:uiPriority="37"/>
+    <w:lsdException w:name="TOC Heading" w:uiPriority="39" w:qFormat="1"/>
   </w:latentStyles>
   <w:style w:type="paragraph" w:default="1" w:styleId="Normln">
     <w:name w:val="Normal"/>
     <w:qFormat/>
+    <w:rsid w:val="00DA7441"/>
   </w:style>
   <w:style w:type="paragraph" w:styleId="Nadpis1">
     <w:name w:val="heading 1"/>
@@ -7286,6 +7539,7 @@
     <w:uiPriority w:val="99"/>
     <w:semiHidden/>
     <w:unhideWhenUsed/>
+    <w:qFormat/>
     <w:tblPr>
       <w:tblInd w:w="0" w:type="dxa"/>
       <w:tblCellMar>
@@ -7713,7 +7967,7 @@
 </file>
 
 <file path=customXml/itemProps1.xml><?xml version="1.0" encoding="utf-8"?>
-<ds:datastoreItem xmlns:ds="http://schemas.openxmlformats.org/officeDocument/2006/customXml" ds:itemID="{B00EA460-F7F8-4CCB-BEF6-FB63379CB163}">
+<ds:datastoreItem xmlns:ds="http://schemas.openxmlformats.org/officeDocument/2006/customXml" ds:itemID="{4907BFD0-6BD3-4AEE-B489-58D1C290832B}">
   <ds:schemaRefs>
     <ds:schemaRef ds:uri="http://schemas.openxmlformats.org/officeDocument/2006/bibliography"/>
   </ds:schemaRefs>

</xml_diff>